<commit_message>
Tied all externals to latest revision to avoid to many changes while getting things working.
</commit_message>
<xml_diff>
--- a/trunk/Docs/Steps and info for library installs and builds.docx
+++ b/trunk/Docs/Steps and info for library installs and builds.docx
@@ -6,20 +6,569 @@
       <w:pPr>
         <w:pStyle w:val="Heading1"/>
       </w:pPr>
+      <w:bookmarkStart w:id="0" w:name="_Toc313274131"/>
+      <w:r>
+        <w:t xml:space="preserve">Road Runner Project </w:t>
+      </w:r>
+      <w:bookmarkEnd w:id="0"/>
+    </w:p>
+    <w:p/>
+    <w:p>
+      <w:pPr>
+        <w:pStyle w:val="Heading2"/>
+      </w:pPr>
+      <w:r>
+        <w:t>Table of Contents</w:t>
+      </w:r>
+    </w:p>
+    <w:p>
+      <w:pPr>
+        <w:pStyle w:val="TOC1"/>
+        <w:tabs>
+          <w:tab w:val="right" w:leader="dot" w:pos="9350"/>
+        </w:tabs>
+        <w:rPr>
+          <w:noProof/>
+        </w:rPr>
+      </w:pPr>
+      <w:r>
+        <w:fldChar w:fldCharType="begin"/>
+      </w:r>
+      <w:r>
+        <w:instrText xml:space="preserve"> TOC \o "1-3" \h \z \u </w:instrText>
+      </w:r>
+      <w:r>
+        <w:fldChar w:fldCharType="separate"/>
+      </w:r>
+      <w:hyperlink w:anchor="_Toc313274131" w:history="1">
+        <w:r>
+          <w:rPr>
+            <w:rStyle w:val="Hyperlink"/>
+            <w:noProof/>
+          </w:rPr>
+          <w:t>Road Runner Project Docs</w:t>
+        </w:r>
+        <w:r>
+          <w:rPr>
+            <w:noProof/>
+            <w:webHidden/>
+          </w:rPr>
+          <w:tab/>
+        </w:r>
+        <w:r>
+          <w:rPr>
+            <w:noProof/>
+            <w:webHidden/>
+          </w:rPr>
+          <w:fldChar w:fldCharType="begin"/>
+        </w:r>
+        <w:r>
+          <w:rPr>
+            <w:noProof/>
+            <w:webHidden/>
+          </w:rPr>
+          <w:instrText xml:space="preserve"> PAGEREF _Toc313274131 \h </w:instrText>
+        </w:r>
+        <w:r>
+          <w:rPr>
+            <w:noProof/>
+            <w:webHidden/>
+          </w:rPr>
+        </w:r>
+        <w:r>
+          <w:rPr>
+            <w:noProof/>
+            <w:webHidden/>
+          </w:rPr>
+          <w:fldChar w:fldCharType="separate"/>
+        </w:r>
+        <w:r>
+          <w:rPr>
+            <w:noProof/>
+            <w:webHidden/>
+          </w:rPr>
+          <w:t>1</w:t>
+        </w:r>
+        <w:r>
+          <w:rPr>
+            <w:noProof/>
+            <w:webHidden/>
+          </w:rPr>
+          <w:fldChar w:fldCharType="end"/>
+        </w:r>
+      </w:hyperlink>
+    </w:p>
+    <w:p>
+      <w:pPr>
+        <w:pStyle w:val="TOC1"/>
+        <w:tabs>
+          <w:tab w:val="right" w:leader="dot" w:pos="9350"/>
+        </w:tabs>
+        <w:rPr>
+          <w:noProof/>
+        </w:rPr>
+      </w:pPr>
+      <w:hyperlink w:anchor="_Toc313274132" w:history="1">
+        <w:r>
+          <w:rPr>
+            <w:rStyle w:val="Hyperlink"/>
+            <w:noProof/>
+          </w:rPr>
+          <w:t>Steps and info for library installs and builds.</w:t>
+        </w:r>
+        <w:r>
+          <w:rPr>
+            <w:noProof/>
+            <w:webHidden/>
+          </w:rPr>
+          <w:tab/>
+        </w:r>
+        <w:r>
+          <w:rPr>
+            <w:noProof/>
+            <w:webHidden/>
+          </w:rPr>
+          <w:fldChar w:fldCharType="begin"/>
+        </w:r>
+        <w:r>
+          <w:rPr>
+            <w:noProof/>
+            <w:webHidden/>
+          </w:rPr>
+          <w:instrText xml:space="preserve"> PAGEREF _Toc313274132 \h </w:instrText>
+        </w:r>
+        <w:r>
+          <w:rPr>
+            <w:noProof/>
+            <w:webHidden/>
+          </w:rPr>
+        </w:r>
+        <w:r>
+          <w:rPr>
+            <w:noProof/>
+            <w:webHidden/>
+          </w:rPr>
+          <w:fldChar w:fldCharType="separate"/>
+        </w:r>
+        <w:r>
+          <w:rPr>
+            <w:noProof/>
+            <w:webHidden/>
+          </w:rPr>
+          <w:t>2</w:t>
+        </w:r>
+        <w:r>
+          <w:rPr>
+            <w:noProof/>
+            <w:webHidden/>
+          </w:rPr>
+          <w:fldChar w:fldCharType="end"/>
+        </w:r>
+      </w:hyperlink>
+    </w:p>
+    <w:p>
+      <w:pPr>
+        <w:pStyle w:val="TOC2"/>
+        <w:tabs>
+          <w:tab w:val="right" w:leader="dot" w:pos="9350"/>
+        </w:tabs>
+        <w:rPr>
+          <w:noProof/>
+        </w:rPr>
+      </w:pPr>
+      <w:hyperlink w:anchor="_Toc313274133" w:history="1">
+        <w:r>
+          <w:rPr>
+            <w:rStyle w:val="Hyperlink"/>
+            <w:noProof/>
+          </w:rPr>
+          <w:t>1. Compiling libsbml</w:t>
+        </w:r>
+        <w:r>
+          <w:rPr>
+            <w:noProof/>
+            <w:webHidden/>
+          </w:rPr>
+          <w:tab/>
+        </w:r>
+        <w:r>
+          <w:rPr>
+            <w:noProof/>
+            <w:webHidden/>
+          </w:rPr>
+          <w:fldChar w:fldCharType="begin"/>
+        </w:r>
+        <w:r>
+          <w:rPr>
+            <w:noProof/>
+            <w:webHidden/>
+          </w:rPr>
+          <w:instrText xml:space="preserve"> PAGEREF _Toc313274133 \h </w:instrText>
+        </w:r>
+        <w:r>
+          <w:rPr>
+            <w:noProof/>
+            <w:webHidden/>
+          </w:rPr>
+        </w:r>
+        <w:r>
+          <w:rPr>
+            <w:noProof/>
+            <w:webHidden/>
+          </w:rPr>
+          <w:fldChar w:fldCharType="separate"/>
+        </w:r>
+        <w:r>
+          <w:rPr>
+            <w:noProof/>
+            <w:webHidden/>
+          </w:rPr>
+          <w:t>2</w:t>
+        </w:r>
+        <w:r>
+          <w:rPr>
+            <w:noProof/>
+            <w:webHidden/>
+          </w:rPr>
+          <w:fldChar w:fldCharType="end"/>
+        </w:r>
+      </w:hyperlink>
+    </w:p>
+    <w:p>
+      <w:pPr>
+        <w:pStyle w:val="TOC2"/>
+        <w:tabs>
+          <w:tab w:val="right" w:leader="dot" w:pos="9350"/>
+        </w:tabs>
+        <w:rPr>
+          <w:noProof/>
+        </w:rPr>
+      </w:pPr>
+      <w:hyperlink w:anchor="_Toc313274134" w:history="1">
+        <w:r>
+          <w:rPr>
+            <w:rStyle w:val="Hyperlink"/>
+            <w:noProof/>
+          </w:rPr>
+          <w:t>2. Compiling NOMLib</w:t>
+        </w:r>
+        <w:r>
+          <w:rPr>
+            <w:noProof/>
+            <w:webHidden/>
+          </w:rPr>
+          <w:tab/>
+        </w:r>
+        <w:r>
+          <w:rPr>
+            <w:noProof/>
+            <w:webHidden/>
+          </w:rPr>
+          <w:fldChar w:fldCharType="begin"/>
+        </w:r>
+        <w:r>
+          <w:rPr>
+            <w:noProof/>
+            <w:webHidden/>
+          </w:rPr>
+          <w:instrText xml:space="preserve"> PAGEREF _Toc313274134 \h </w:instrText>
+        </w:r>
+        <w:r>
+          <w:rPr>
+            <w:noProof/>
+            <w:webHidden/>
+          </w:rPr>
+        </w:r>
+        <w:r>
+          <w:rPr>
+            <w:noProof/>
+            <w:webHidden/>
+          </w:rPr>
+          <w:fldChar w:fldCharType="separate"/>
+        </w:r>
+        <w:r>
+          <w:rPr>
+            <w:noProof/>
+            <w:webHidden/>
+          </w:rPr>
+          <w:t>4</w:t>
+        </w:r>
+        <w:r>
+          <w:rPr>
+            <w:noProof/>
+            <w:webHidden/>
+          </w:rPr>
+          <w:fldChar w:fldCharType="end"/>
+        </w:r>
+      </w:hyperlink>
+    </w:p>
+    <w:p>
+      <w:pPr>
+        <w:pStyle w:val="TOC2"/>
+        <w:tabs>
+          <w:tab w:val="right" w:leader="dot" w:pos="9350"/>
+        </w:tabs>
+        <w:rPr>
+          <w:noProof/>
+        </w:rPr>
+      </w:pPr>
+      <w:hyperlink w:anchor="_Toc313274135" w:history="1">
+        <w:r>
+          <w:rPr>
+            <w:rStyle w:val="Hyperlink"/>
+            <w:noProof/>
+          </w:rPr>
+          <w:t>3. Compiling SBW core</w:t>
+        </w:r>
+        <w:r>
+          <w:rPr>
+            <w:noProof/>
+            <w:webHidden/>
+          </w:rPr>
+          <w:tab/>
+        </w:r>
+        <w:r>
+          <w:rPr>
+            <w:noProof/>
+            <w:webHidden/>
+          </w:rPr>
+          <w:fldChar w:fldCharType="begin"/>
+        </w:r>
+        <w:r>
+          <w:rPr>
+            <w:noProof/>
+            <w:webHidden/>
+          </w:rPr>
+          <w:instrText xml:space="preserve"> PAGEREF _Toc313274135 \h </w:instrText>
+        </w:r>
+        <w:r>
+          <w:rPr>
+            <w:noProof/>
+            <w:webHidden/>
+          </w:rPr>
+        </w:r>
+        <w:r>
+          <w:rPr>
+            <w:noProof/>
+            <w:webHidden/>
+          </w:rPr>
+          <w:fldChar w:fldCharType="separate"/>
+        </w:r>
+        <w:r>
+          <w:rPr>
+            <w:noProof/>
+            <w:webHidden/>
+          </w:rPr>
+          <w:t>4</w:t>
+        </w:r>
+        <w:r>
+          <w:rPr>
+            <w:noProof/>
+            <w:webHidden/>
+          </w:rPr>
+          <w:fldChar w:fldCharType="end"/>
+        </w:r>
+      </w:hyperlink>
+    </w:p>
+    <w:p>
+      <w:pPr>
+        <w:pStyle w:val="TOC2"/>
+        <w:tabs>
+          <w:tab w:val="right" w:leader="dot" w:pos="9350"/>
+        </w:tabs>
+        <w:rPr>
+          <w:noProof/>
+        </w:rPr>
+      </w:pPr>
+      <w:hyperlink w:anchor="_Toc313274136" w:history="1">
+        <w:r>
+          <w:rPr>
+            <w:rStyle w:val="Hyperlink"/>
+            <w:noProof/>
+          </w:rPr>
+          <w:t>3. Compiling libStruct</w:t>
+        </w:r>
+        <w:r>
+          <w:rPr>
+            <w:noProof/>
+            <w:webHidden/>
+          </w:rPr>
+          <w:tab/>
+        </w:r>
+        <w:r>
+          <w:rPr>
+            <w:noProof/>
+            <w:webHidden/>
+          </w:rPr>
+          <w:fldChar w:fldCharType="begin"/>
+        </w:r>
+        <w:r>
+          <w:rPr>
+            <w:noProof/>
+            <w:webHidden/>
+          </w:rPr>
+          <w:instrText xml:space="preserve"> PAGEREF _Toc313274136 \h </w:instrText>
+        </w:r>
+        <w:r>
+          <w:rPr>
+            <w:noProof/>
+            <w:webHidden/>
+          </w:rPr>
+        </w:r>
+        <w:r>
+          <w:rPr>
+            <w:noProof/>
+            <w:webHidden/>
+          </w:rPr>
+          <w:fldChar w:fldCharType="separate"/>
+        </w:r>
+        <w:r>
+          <w:rPr>
+            <w:noProof/>
+            <w:webHidden/>
+          </w:rPr>
+          <w:t>4</w:t>
+        </w:r>
+        <w:r>
+          <w:rPr>
+            <w:noProof/>
+            <w:webHidden/>
+          </w:rPr>
+          <w:fldChar w:fldCharType="end"/>
+        </w:r>
+      </w:hyperlink>
+    </w:p>
+    <w:p>
+      <w:pPr>
+        <w:pStyle w:val="TOC2"/>
+        <w:tabs>
+          <w:tab w:val="right" w:leader="dot" w:pos="9350"/>
+        </w:tabs>
+        <w:rPr>
+          <w:noProof/>
+        </w:rPr>
+      </w:pPr>
+      <w:hyperlink w:anchor="_Toc313274137" w:history="1">
+        <w:r>
+          <w:rPr>
+            <w:rStyle w:val="Hyperlink"/>
+            <w:noProof/>
+          </w:rPr>
+          <w:t>Compiling RoadRunner</w:t>
+        </w:r>
+        <w:r>
+          <w:rPr>
+            <w:noProof/>
+            <w:webHidden/>
+          </w:rPr>
+          <w:tab/>
+        </w:r>
+        <w:r>
+          <w:rPr>
+            <w:noProof/>
+            <w:webHidden/>
+          </w:rPr>
+          <w:fldChar w:fldCharType="begin"/>
+        </w:r>
+        <w:r>
+          <w:rPr>
+            <w:noProof/>
+            <w:webHidden/>
+          </w:rPr>
+          <w:instrText xml:space="preserve"> PAGEREF _Toc313274137 \h </w:instrText>
+        </w:r>
+        <w:r>
+          <w:rPr>
+            <w:noProof/>
+            <w:webHidden/>
+          </w:rPr>
+        </w:r>
+        <w:r>
+          <w:rPr>
+            <w:noProof/>
+            <w:webHidden/>
+          </w:rPr>
+          <w:fldChar w:fldCharType="separate"/>
+        </w:r>
+        <w:r>
+          <w:rPr>
+            <w:noProof/>
+            <w:webHidden/>
+          </w:rPr>
+          <w:t>5</w:t>
+        </w:r>
+        <w:r>
+          <w:rPr>
+            <w:noProof/>
+            <w:webHidden/>
+          </w:rPr>
+          <w:fldChar w:fldCharType="end"/>
+        </w:r>
+      </w:hyperlink>
+    </w:p>
+    <w:p>
+      <w:r>
+        <w:fldChar w:fldCharType="end"/>
+      </w:r>
+    </w:p>
+    <w:p>
+      <w:pPr>
+        <w:rPr>
+          <w:rFonts w:asciiTheme="majorHAnsi" w:eastAsiaTheme="majorEastAsia" w:hAnsiTheme="majorHAnsi" w:cstheme="majorBidi"/>
+          <w:b/>
+          <w:bCs/>
+          <w:color w:val="365F91" w:themeColor="accent1" w:themeShade="BF"/>
+          <w:sz w:val="28"/>
+          <w:szCs w:val="28"/>
+        </w:rPr>
+      </w:pPr>
+      <w:r>
+        <w:t xml:space="preserve">Last time edited :  </w:t>
+      </w:r>
+      <w:fldSimple w:instr=" DATE \@ &quot;MMMM d, yyyy&quot; ">
+        <w:r>
+          <w:rPr>
+            <w:noProof/>
+          </w:rPr>
+          <w:t>January 2, 2012</w:t>
+        </w:r>
+      </w:fldSimple>
+    </w:p>
+    <w:p>
+      <w:pPr>
+        <w:pStyle w:val="Heading1"/>
+      </w:pPr>
+      <w:bookmarkStart w:id="1" w:name="_Toc313274132"/>
       <w:r>
         <w:t xml:space="preserve">Steps and info for </w:t>
       </w:r>
       <w:r>
-        <w:t xml:space="preserve">library installs and builds. </w:t>
-      </w:r>
-    </w:p>
-    <w:p>
-      <w:r>
-        <w:t>A public repository for files/code related to the project was setup at:</w:t>
-      </w:r>
-    </w:p>
-    <w:p>
-      <w:hyperlink r:id="rId4" w:history="1">
+        <w:t>library installs and builds.</w:t>
+      </w:r>
+      <w:bookmarkEnd w:id="1"/>
+      <w:r>
+        <w:t xml:space="preserve"> </w:t>
+      </w:r>
+    </w:p>
+    <w:p>
+      <w:r>
+        <w:t>A public repository for files</w:t>
+      </w:r>
+      <w:r>
+        <w:t xml:space="preserve"> and source </w:t>
+      </w:r>
+      <w:r>
+        <w:t xml:space="preserve">code related to the project </w:t>
+      </w:r>
+      <w:r>
+        <w:t>is available at</w:t>
+      </w:r>
+      <w:r>
+        <w:t>:</w:t>
+      </w:r>
+    </w:p>
+    <w:p>
+      <w:hyperlink r:id="rId8" w:history="1">
         <w:r>
           <w:rPr>
             <w:rStyle w:val="Hyperlink"/>
@@ -30,7 +579,25 @@
     </w:p>
     <w:p>
       <w:r>
-        <w:t xml:space="preserve">The repository contains code and libraries relevant to this project, as well as </w:t>
+        <w:t>Th</w:t>
+      </w:r>
+      <w:r>
+        <w:t xml:space="preserve">is </w:t>
+      </w:r>
+      <w:r>
+        <w:t xml:space="preserve">repository </w:t>
+      </w:r>
+      <w:r>
+        <w:t xml:space="preserve">also </w:t>
+      </w:r>
+      <w:r>
+        <w:t>contain</w:t>
+      </w:r>
+      <w:r>
+        <w:t xml:space="preserve"> </w:t>
+      </w:r>
+      <w:r>
+        <w:t xml:space="preserve">required </w:t>
       </w:r>
       <w:proofErr w:type="spellStart"/>
       <w:r>
@@ -41,7 +608,7 @@
         <w:t xml:space="preserve"> externals to </w:t>
       </w:r>
       <w:r>
-        <w:t xml:space="preserve">required </w:t>
+        <w:t xml:space="preserve">third-party </w:t>
       </w:r>
       <w:r>
         <w:t>libraries, i.e. libsbml</w:t>
@@ -60,11 +627,19 @@
       <w:r>
         <w:t xml:space="preserve"> and libstruct. </w:t>
       </w:r>
-      <w:r>
-        <w:t xml:space="preserve">In the following, when referring to a checked out working copy, its root folder is denoted: </w:t>
-      </w:r>
-      <w:proofErr w:type="spellStart"/>
-      <w:r>
+    </w:p>
+    <w:p>
+      <w:r>
+        <w:t>W</w:t>
+      </w:r>
+      <w:r>
+        <w:t xml:space="preserve">hen referring to a checked out working copy, its root folder is denoted: </w:t>
+      </w:r>
+      <w:proofErr w:type="spellStart"/>
+      <w:r>
+        <w:rPr>
+          <w:i/>
+        </w:rPr>
         <w:t>svn_root</w:t>
       </w:r>
       <w:proofErr w:type="spellEnd"/>
@@ -85,15 +660,111 @@
       </w:r>
       <w:proofErr w:type="spellEnd"/>
       <w:r>
-        <w:t xml:space="preserve"> to be c:\sbw_libs, i.e. the CMAKE_INSTALL_PREFIX flag. </w:t>
+        <w:t xml:space="preserve"> to be c:\sbw_libs, i.e. </w:t>
+      </w:r>
+    </w:p>
+    <w:p>
+      <w:pPr>
+        <w:shd w:val="clear" w:color="auto" w:fill="FFFFFF"/>
+        <w:spacing w:after="0" w:line="240" w:lineRule="auto"/>
+        <w:rPr>
+          <w:rFonts w:ascii="Courier New" w:eastAsia="Times New Roman" w:hAnsi="Courier New" w:cs="Courier New"/>
+          <w:color w:val="000000"/>
+          <w:sz w:val="20"/>
+        </w:rPr>
+      </w:pPr>
+      <w:r>
+        <w:rPr>
+          <w:rFonts w:ascii="Courier New" w:eastAsia="Times New Roman" w:hAnsi="Courier New" w:cs="Courier New"/>
+          <w:color w:val="000000"/>
+          <w:sz w:val="20"/>
+        </w:rPr>
+        <w:tab/>
+      </w:r>
+    </w:p>
+    <w:p>
+      <w:pPr>
+        <w:shd w:val="clear" w:color="auto" w:fill="FFFFFF"/>
+        <w:spacing w:after="0" w:line="240" w:lineRule="auto"/>
+        <w:rPr>
+          <w:rFonts w:ascii="Times New Roman" w:eastAsia="Times New Roman" w:hAnsi="Times New Roman" w:cs="Times New Roman"/>
+          <w:sz w:val="24"/>
+          <w:szCs w:val="24"/>
+        </w:rPr>
+      </w:pPr>
+      <w:r>
+        <w:rPr>
+          <w:rFonts w:ascii="Courier New" w:eastAsia="Times New Roman" w:hAnsi="Courier New" w:cs="Courier New"/>
+          <w:color w:val="000000"/>
+          <w:sz w:val="20"/>
+        </w:rPr>
+        <w:tab/>
+      </w:r>
+      <w:r>
+        <w:rPr>
+          <w:rFonts w:ascii="Courier New" w:eastAsia="Times New Roman" w:hAnsi="Courier New" w:cs="Courier New"/>
+          <w:color w:val="000000"/>
+          <w:sz w:val="20"/>
+        </w:rPr>
+        <w:t xml:space="preserve">CMAKE_INSTALL_PREFIX </w:t>
+      </w:r>
+      <w:r>
+        <w:rPr>
+          <w:rFonts w:ascii="Courier New" w:eastAsia="Times New Roman" w:hAnsi="Courier New" w:cs="Courier New"/>
+          <w:b/>
+          <w:bCs/>
+          <w:color w:val="000080"/>
+          <w:sz w:val="20"/>
+        </w:rPr>
+        <w:t>=</w:t>
+      </w:r>
+      <w:r>
+        <w:rPr>
+          <w:rFonts w:ascii="Courier New" w:eastAsia="Times New Roman" w:hAnsi="Courier New" w:cs="Courier New"/>
+          <w:color w:val="000000"/>
+          <w:sz w:val="20"/>
+        </w:rPr>
+        <w:t xml:space="preserve"> c</w:t>
+      </w:r>
+      <w:r>
+        <w:rPr>
+          <w:rFonts w:ascii="Courier New" w:eastAsia="Times New Roman" w:hAnsi="Courier New" w:cs="Courier New"/>
+          <w:b/>
+          <w:bCs/>
+          <w:color w:val="000080"/>
+          <w:sz w:val="20"/>
+        </w:rPr>
+        <w:t>:</w:t>
+      </w:r>
+      <w:r>
+        <w:rPr>
+          <w:rFonts w:ascii="Courier New" w:eastAsia="Times New Roman" w:hAnsi="Courier New" w:cs="Courier New"/>
+          <w:color w:val="000000"/>
+          <w:sz w:val="20"/>
+        </w:rPr>
+        <w:t>/</w:t>
+      </w:r>
+      <w:r>
+        <w:rPr>
+          <w:rFonts w:ascii="Courier New" w:eastAsia="Times New Roman" w:hAnsi="Courier New" w:cs="Courier New"/>
+          <w:color w:val="000000"/>
+          <w:sz w:val="20"/>
+        </w:rPr>
+        <w:t>sbw_lib</w:t>
+      </w:r>
+    </w:p>
+    <w:p>
+      <w:r>
+        <w:t xml:space="preserve"> </w:t>
       </w:r>
     </w:p>
     <w:p>
       <w:pPr>
         <w:pStyle w:val="Heading2"/>
       </w:pPr>
-      <w:r>
-        <w:t>1. Compil</w:t>
+      <w:bookmarkStart w:id="2" w:name="_Toc313274133"/>
+      <w:r>
+        <w:t>Compil</w:t>
       </w:r>
       <w:r>
         <w:t>ing</w:t>
@@ -101,10 +772,17 @@
       <w:r>
         <w:t xml:space="preserve"> libsbml</w:t>
       </w:r>
-    </w:p>
-    <w:p>
-      <w:r>
-        <w:t>The libsbml code is located at</w:t>
+      <w:bookmarkEnd w:id="2"/>
+    </w:p>
+    <w:p>
+      <w:r>
+        <w:t xml:space="preserve">The libsbml </w:t>
+      </w:r>
+      <w:r>
+        <w:t xml:space="preserve">library </w:t>
+      </w:r>
+      <w:r>
+        <w:t>code is located at</w:t>
       </w:r>
       <w:r>
         <w:t xml:space="preserve"> </w:t>
@@ -123,10 +801,24 @@
       </w:r>
       <w:proofErr w:type="spellEnd"/>
       <w:r>
-        <w:t xml:space="preserve"> and t</w:t>
-      </w:r>
-      <w:r>
-        <w:t xml:space="preserve">he actual address to the libsbml external is </w:t>
+        <w:t>.</w:t>
+      </w:r>
+      <w:r>
+        <w:t xml:space="preserve"> </w:t>
+      </w:r>
+    </w:p>
+    <w:p>
+      <w:r>
+        <w:t>T</w:t>
+      </w:r>
+      <w:r>
+        <w:t xml:space="preserve">he </w:t>
+      </w:r>
+      <w:r>
+        <w:t xml:space="preserve">repository </w:t>
+      </w:r>
+      <w:r>
+        <w:t xml:space="preserve">address is </w:t>
       </w:r>
       <w:r>
         <w:t>https://sbml.svn.sourceforge.net/svnroot/sbml/trunk/libsbml</w:t>
@@ -188,6 +880,7 @@
     </w:p>
     <w:p>
       <w:r>
+        <w:lastRenderedPageBreak/>
         <w:t xml:space="preserve">The </w:t>
       </w:r>
       <w:proofErr w:type="spellStart"/>
@@ -222,26 +915,172 @@
       </w:r>
     </w:p>
     <w:p>
-      <w:r>
-        <w:t>CMAKE_INSTALL_LIBDIR=</w:t>
-      </w:r>
-      <w:r>
-        <w:t>C:/sbw_libs/libsbml</w:t>
-      </w:r>
-      <w:r>
-        <w:t>/lib</w:t>
-      </w:r>
-      <w:r>
-        <w:br/>
-        <w:t xml:space="preserve">CMAKE_INSTALL_PREFIX = </w:t>
-      </w:r>
-      <w:r>
-        <w:t>C:/sbw_libs/libsbml</w:t>
-      </w:r>
-    </w:p>
-    <w:p>
-      <w:r>
-        <w:t xml:space="preserve">Clicking generate in </w:t>
+      <w:pPr>
+        <w:shd w:val="clear" w:color="auto" w:fill="FFFFFF"/>
+        <w:spacing w:after="0" w:line="240" w:lineRule="auto"/>
+        <w:rPr>
+          <w:rFonts w:ascii="Courier New" w:eastAsia="Times New Roman" w:hAnsi="Courier New" w:cs="Courier New"/>
+          <w:color w:val="000000"/>
+          <w:sz w:val="20"/>
+        </w:rPr>
+      </w:pPr>
+      <w:r>
+        <w:rPr>
+          <w:rFonts w:ascii="Courier New" w:eastAsia="Times New Roman" w:hAnsi="Courier New" w:cs="Courier New"/>
+          <w:color w:val="000000"/>
+          <w:sz w:val="20"/>
+        </w:rPr>
+        <w:tab/>
+      </w:r>
+      <w:r>
+        <w:rPr>
+          <w:rFonts w:ascii="Courier New" w:eastAsia="Times New Roman" w:hAnsi="Courier New" w:cs="Courier New"/>
+          <w:color w:val="000000"/>
+          <w:sz w:val="20"/>
+        </w:rPr>
+        <w:t>CMAKE_INSTALL_LIBDIR</w:t>
+      </w:r>
+      <w:r>
+        <w:rPr>
+          <w:rFonts w:ascii="Courier New" w:eastAsia="Times New Roman" w:hAnsi="Courier New" w:cs="Courier New"/>
+          <w:b/>
+          <w:bCs/>
+          <w:color w:val="000080"/>
+          <w:sz w:val="20"/>
+        </w:rPr>
+        <w:t>=</w:t>
+      </w:r>
+      <w:r>
+        <w:rPr>
+          <w:rFonts w:ascii="Courier New" w:eastAsia="Times New Roman" w:hAnsi="Courier New" w:cs="Courier New"/>
+          <w:color w:val="000000"/>
+          <w:sz w:val="20"/>
+        </w:rPr>
+        <w:t>C</w:t>
+      </w:r>
+      <w:r>
+        <w:rPr>
+          <w:rFonts w:ascii="Courier New" w:eastAsia="Times New Roman" w:hAnsi="Courier New" w:cs="Courier New"/>
+          <w:b/>
+          <w:bCs/>
+          <w:color w:val="000080"/>
+          <w:sz w:val="20"/>
+        </w:rPr>
+        <w:t>:</w:t>
+      </w:r>
+      <w:r>
+        <w:rPr>
+          <w:rFonts w:ascii="Courier New" w:eastAsia="Times New Roman" w:hAnsi="Courier New" w:cs="Courier New"/>
+          <w:b/>
+          <w:bCs/>
+          <w:color w:val="000000"/>
+          <w:sz w:val="20"/>
+        </w:rPr>
+        <w:t>/sbw_libs/libsbml</w:t>
+      </w:r>
+      <w:r>
+        <w:rPr>
+          <w:rFonts w:ascii="Courier New" w:eastAsia="Times New Roman" w:hAnsi="Courier New" w:cs="Courier New"/>
+          <w:b/>
+          <w:bCs/>
+          <w:color w:val="000080"/>
+          <w:sz w:val="20"/>
+        </w:rPr>
+        <w:t>/</w:t>
+      </w:r>
+      <w:r>
+        <w:rPr>
+          <w:rFonts w:ascii="Courier New" w:eastAsia="Times New Roman" w:hAnsi="Courier New" w:cs="Courier New"/>
+          <w:color w:val="000000"/>
+          <w:sz w:val="20"/>
+        </w:rPr>
+        <w:t>lib</w:t>
+      </w:r>
+    </w:p>
+    <w:p>
+      <w:pPr>
+        <w:shd w:val="clear" w:color="auto" w:fill="FFFFFF"/>
+        <w:spacing w:after="0" w:line="240" w:lineRule="auto"/>
+        <w:rPr>
+          <w:rFonts w:ascii="Courier New" w:eastAsia="Times New Roman" w:hAnsi="Courier New" w:cs="Courier New"/>
+          <w:color w:val="000000"/>
+          <w:sz w:val="20"/>
+        </w:rPr>
+      </w:pPr>
+      <w:r>
+        <w:rPr>
+          <w:rFonts w:ascii="Courier New" w:eastAsia="Times New Roman" w:hAnsi="Courier New" w:cs="Courier New"/>
+          <w:color w:val="000000"/>
+          <w:sz w:val="20"/>
+        </w:rPr>
+        <w:tab/>
+      </w:r>
+      <w:r>
+        <w:rPr>
+          <w:rFonts w:ascii="Courier New" w:eastAsia="Times New Roman" w:hAnsi="Courier New" w:cs="Courier New"/>
+          <w:color w:val="000000"/>
+          <w:sz w:val="20"/>
+        </w:rPr>
+        <w:t xml:space="preserve">CMAKE_INSTALL_PREFIX </w:t>
+      </w:r>
+      <w:r>
+        <w:rPr>
+          <w:rFonts w:ascii="Courier New" w:eastAsia="Times New Roman" w:hAnsi="Courier New" w:cs="Courier New"/>
+          <w:b/>
+          <w:bCs/>
+          <w:color w:val="000080"/>
+          <w:sz w:val="20"/>
+        </w:rPr>
+        <w:t>=</w:t>
+      </w:r>
+      <w:r>
+        <w:rPr>
+          <w:rFonts w:ascii="Courier New" w:eastAsia="Times New Roman" w:hAnsi="Courier New" w:cs="Courier New"/>
+          <w:color w:val="000000"/>
+          <w:sz w:val="20"/>
+        </w:rPr>
+        <w:t xml:space="preserve"> C</w:t>
+      </w:r>
+      <w:r>
+        <w:rPr>
+          <w:rFonts w:ascii="Courier New" w:eastAsia="Times New Roman" w:hAnsi="Courier New" w:cs="Courier New"/>
+          <w:b/>
+          <w:bCs/>
+          <w:color w:val="000080"/>
+          <w:sz w:val="20"/>
+        </w:rPr>
+        <w:t>:</w:t>
+      </w:r>
+      <w:r>
+        <w:rPr>
+          <w:rFonts w:ascii="Courier New" w:eastAsia="Times New Roman" w:hAnsi="Courier New" w:cs="Courier New"/>
+          <w:b/>
+          <w:bCs/>
+          <w:color w:val="000000"/>
+          <w:sz w:val="20"/>
+        </w:rPr>
+        <w:t>/sbw_libs/libsbml</w:t>
+      </w:r>
+    </w:p>
+    <w:p/>
+    <w:p>
+      <w:pPr>
+        <w:shd w:val="clear" w:color="auto" w:fill="FFFFFF"/>
+      </w:pPr>
+      <w:r>
+        <w:t xml:space="preserve">Clicking </w:t>
+      </w:r>
+      <w:r>
+        <w:t>the "</w:t>
+      </w:r>
+      <w:r>
+        <w:t>generate</w:t>
+      </w:r>
+      <w:r>
+        <w:t xml:space="preserve">" button </w:t>
+      </w:r>
+      <w:r>
+        <w:t xml:space="preserve">in </w:t>
       </w:r>
       <w:proofErr w:type="spellStart"/>
       <w:r>
@@ -249,7 +1088,10 @@
       </w:r>
       <w:proofErr w:type="spellEnd"/>
       <w:r>
-        <w:t xml:space="preserve"> creates </w:t>
+        <w:t xml:space="preserve"> </w:t>
+      </w:r>
+      <w:r>
+        <w:t xml:space="preserve">generates </w:t>
       </w:r>
       <w:proofErr w:type="spellStart"/>
       <w:r>
@@ -259,16 +1101,94 @@
       <w:r>
         <w:t xml:space="preserve"> project files in the folder </w:t>
       </w:r>
-      <w:proofErr w:type="spellStart"/>
-      <w:r>
+    </w:p>
+    <w:p>
+      <w:pPr>
+        <w:shd w:val="clear" w:color="auto" w:fill="FFFFFF"/>
+        <w:rPr>
+          <w:rFonts w:ascii="Times New Roman" w:eastAsia="Times New Roman" w:hAnsi="Times New Roman" w:cs="Times New Roman"/>
+          <w:sz w:val="24"/>
+          <w:szCs w:val="24"/>
+        </w:rPr>
+      </w:pPr>
+      <w:r>
+        <w:tab/>
+      </w:r>
+      <w:proofErr w:type="spellStart"/>
+      <w:r>
+        <w:rPr>
+          <w:rFonts w:ascii="Courier New" w:eastAsia="Times New Roman" w:hAnsi="Courier New" w:cs="Courier New"/>
+          <w:color w:val="000000"/>
+          <w:sz w:val="20"/>
+        </w:rPr>
         <w:t>svn_root</w:t>
       </w:r>
       <w:proofErr w:type="spellEnd"/>
       <w:r>
-        <w:t>/Externals/libsbml/build.</w:t>
-      </w:r>
-    </w:p>
-    <w:p>
+        <w:rPr>
+          <w:rFonts w:ascii="Courier New" w:eastAsia="Times New Roman" w:hAnsi="Courier New" w:cs="Courier New"/>
+          <w:b/>
+          <w:bCs/>
+          <w:color w:val="000080"/>
+          <w:sz w:val="20"/>
+        </w:rPr>
+        <w:t>/</w:t>
+      </w:r>
+      <w:r>
+        <w:rPr>
+          <w:rFonts w:ascii="Courier New" w:eastAsia="Times New Roman" w:hAnsi="Courier New" w:cs="Courier New"/>
+          <w:color w:val="000000"/>
+          <w:sz w:val="20"/>
+        </w:rPr>
+        <w:t>Externals</w:t>
+      </w:r>
+      <w:r>
+        <w:rPr>
+          <w:rFonts w:ascii="Courier New" w:eastAsia="Times New Roman" w:hAnsi="Courier New" w:cs="Courier New"/>
+          <w:b/>
+          <w:bCs/>
+          <w:color w:val="000080"/>
+          <w:sz w:val="20"/>
+        </w:rPr>
+        <w:t>/</w:t>
+      </w:r>
+      <w:r>
+        <w:rPr>
+          <w:rFonts w:ascii="Courier New" w:eastAsia="Times New Roman" w:hAnsi="Courier New" w:cs="Courier New"/>
+          <w:color w:val="000000"/>
+          <w:sz w:val="20"/>
+        </w:rPr>
+        <w:t>libsbml</w:t>
+      </w:r>
+      <w:r>
+        <w:rPr>
+          <w:rFonts w:ascii="Courier New" w:eastAsia="Times New Roman" w:hAnsi="Courier New" w:cs="Courier New"/>
+          <w:b/>
+          <w:bCs/>
+          <w:color w:val="000080"/>
+          <w:sz w:val="20"/>
+        </w:rPr>
+        <w:t>/</w:t>
+      </w:r>
+      <w:r>
+        <w:rPr>
+          <w:rFonts w:ascii="Courier New" w:eastAsia="Times New Roman" w:hAnsi="Courier New" w:cs="Courier New"/>
+          <w:color w:val="000000"/>
+          <w:sz w:val="20"/>
+        </w:rPr>
+        <w:t>build</w:t>
+      </w:r>
+    </w:p>
+    <w:p/>
+    <w:p>
+      <w:pPr>
+        <w:shd w:val="clear" w:color="auto" w:fill="FFFFFF"/>
+        <w:rPr>
+          <w:rFonts w:ascii="Times New Roman" w:eastAsia="Times New Roman" w:hAnsi="Times New Roman" w:cs="Times New Roman"/>
+          <w:sz w:val="24"/>
+          <w:szCs w:val="24"/>
+        </w:rPr>
+      </w:pPr>
       <w:r>
         <w:t xml:space="preserve">The solution file </w:t>
       </w:r>
@@ -305,21 +1225,49 @@
       </w:r>
       <w:proofErr w:type="spellEnd"/>
       <w:r>
-        <w:t xml:space="preserve">, and </w:t>
-      </w:r>
-      <w:proofErr w:type="spellStart"/>
-      <w:r>
-        <w:t>dlls</w:t>
-      </w:r>
-      <w:proofErr w:type="spellEnd"/>
-      <w:r>
-        <w:t xml:space="preserve"> using the folders defined above by CMAKE_INSTALL_LIBDIR  and </w:t>
+        <w:t xml:space="preserve"> and </w:t>
+      </w:r>
+      <w:proofErr w:type="spellStart"/>
+      <w:r>
+        <w:t>dll</w:t>
+      </w:r>
+      <w:proofErr w:type="spellEnd"/>
+      <w:r>
+        <w:t xml:space="preserve"> files, </w:t>
+      </w:r>
+      <w:r>
+        <w:t xml:space="preserve">using the folders defined above by CMAKE_INSTALL_LIBDIR  and </w:t>
       </w:r>
       <w:r>
         <w:t xml:space="preserve">CMAKE_INSTALL_PREFIX, i.e. </w:t>
       </w:r>
       <w:r>
-        <w:t>C:/sbw_libs/libsbml</w:t>
+        <w:rPr>
+          <w:rFonts w:ascii="Courier New" w:eastAsia="Times New Roman" w:hAnsi="Courier New" w:cs="Courier New"/>
+          <w:color w:val="000000"/>
+          <w:sz w:val="20"/>
+        </w:rPr>
+        <w:t>C</w:t>
+      </w:r>
+      <w:r>
+        <w:rPr>
+          <w:rFonts w:ascii="Courier New" w:eastAsia="Times New Roman" w:hAnsi="Courier New" w:cs="Courier New"/>
+          <w:b/>
+          <w:bCs/>
+          <w:color w:val="000080"/>
+          <w:sz w:val="20"/>
+        </w:rPr>
+        <w:t>:</w:t>
+      </w:r>
+      <w:r>
+        <w:rPr>
+          <w:rFonts w:ascii="Courier New" w:eastAsia="Times New Roman" w:hAnsi="Courier New" w:cs="Courier New"/>
+          <w:b/>
+          <w:bCs/>
+          <w:color w:val="000000"/>
+          <w:sz w:val="20"/>
+        </w:rPr>
+        <w:t>/sbw_libs/libsbml</w:t>
       </w:r>
       <w:r>
         <w:t>.</w:t>
@@ -334,14 +1282,16 @@
       <w:pPr>
         <w:pStyle w:val="Heading2"/>
       </w:pPr>
+      <w:bookmarkStart w:id="3" w:name="_Toc313274134"/>
       <w:r>
         <w:lastRenderedPageBreak/>
-        <w:t xml:space="preserve">2. Compiling </w:t>
+        <w:t xml:space="preserve">Compiling </w:t>
       </w:r>
       <w:proofErr w:type="spellStart"/>
       <w:r>
         <w:t>NOMLib</w:t>
       </w:r>
+      <w:bookmarkEnd w:id="3"/>
       <w:proofErr w:type="spellEnd"/>
     </w:p>
     <w:p>
@@ -410,7 +1360,7 @@
         </w:rPr>
         <w:t xml:space="preserve">, from documentation at </w:t>
       </w:r>
-      <w:hyperlink r:id="rId5" w:history="1">
+      <w:hyperlink r:id="rId9" w:history="1">
         <w:r>
           <w:rPr>
             <w:rStyle w:val="Hyperlink"/>
@@ -533,9 +1483,11 @@
       <w:pPr>
         <w:pStyle w:val="Heading2"/>
       </w:pPr>
-      <w:r>
-        <w:t>3. Compiling SBW core</w:t>
-      </w:r>
+      <w:bookmarkStart w:id="4" w:name="_Toc313274135"/>
+      <w:r>
+        <w:t>Compiling SBW core</w:t>
+      </w:r>
+      <w:bookmarkEnd w:id="4"/>
     </w:p>
     <w:p>
       <w:r>
@@ -618,13 +1570,15 @@
       <w:pPr>
         <w:pStyle w:val="Heading2"/>
       </w:pPr>
-      <w:r>
-        <w:t xml:space="preserve">3. Compiling </w:t>
+      <w:bookmarkStart w:id="5" w:name="_Toc313274136"/>
+      <w:r>
+        <w:t xml:space="preserve">Compiling </w:t>
       </w:r>
       <w:proofErr w:type="spellStart"/>
       <w:r>
         <w:t>libStruct</w:t>
       </w:r>
+      <w:bookmarkEnd w:id="5"/>
       <w:proofErr w:type="spellEnd"/>
     </w:p>
     <w:p>
@@ -891,6 +1845,7 @@
       <w:pPr>
         <w:pStyle w:val="Heading2"/>
       </w:pPr>
+      <w:bookmarkStart w:id="6" w:name="_Toc313274137"/>
       <w:r>
         <w:t xml:space="preserve">Compiling </w:t>
       </w:r>
@@ -898,10 +1853,12 @@
       <w:r>
         <w:t>RoadRunner</w:t>
       </w:r>
+      <w:bookmarkEnd w:id="6"/>
       <w:proofErr w:type="spellEnd"/>
     </w:p>
     <w:p/>
     <w:sectPr>
+      <w:footerReference w:type="default" r:id="rId10"/>
       <w:pgSz w:w="12240" w:h="15840"/>
       <w:pgMar w:top="1440" w:right="1440" w:bottom="1440" w:left="1440" w:header="720" w:footer="720" w:gutter="0"/>
       <w:cols w:space="720"/>
@@ -909,6 +1866,192 @@
     </w:sectPr>
   </w:body>
 </w:document>
+</file>
+
+<file path=word/endnotes.xml><?xml version="1.0" encoding="utf-8"?>
+<w:endnotes xmlns:ve="http://schemas.openxmlformats.org/markup-compatibility/2006" xmlns:o="urn:schemas-microsoft-com:office:office" xmlns:r="http://schemas.openxmlformats.org/officeDocument/2006/relationships" xmlns:m="http://schemas.openxmlformats.org/officeDocument/2006/math" xmlns:v="urn:schemas-microsoft-com:vml" xmlns:wp="http://schemas.openxmlformats.org/drawingml/2006/wordprocessingDrawing" xmlns:w10="urn:schemas-microsoft-com:office:word" xmlns:w="http://schemas.openxmlformats.org/wordprocessingml/2006/main" xmlns:wne="http://schemas.microsoft.com/office/word/2006/wordml">
+  <w:endnote w:type="separator" w:id="-1">
+    <w:p>
+      <w:pPr>
+        <w:spacing w:after="0" w:line="240" w:lineRule="auto"/>
+      </w:pPr>
+      <w:r>
+        <w:separator/>
+      </w:r>
+    </w:p>
+  </w:endnote>
+  <w:endnote w:type="continuationSeparator" w:id="0">
+    <w:p>
+      <w:pPr>
+        <w:spacing w:after="0" w:line="240" w:lineRule="auto"/>
+      </w:pPr>
+      <w:r>
+        <w:continuationSeparator/>
+      </w:r>
+    </w:p>
+  </w:endnote>
+</w:endnotes>
+</file>
+
+<file path=word/footer1.xml><?xml version="1.0" encoding="utf-8"?>
+<w:ftr xmlns:ve="http://schemas.openxmlformats.org/markup-compatibility/2006" xmlns:o="urn:schemas-microsoft-com:office:office" xmlns:r="http://schemas.openxmlformats.org/officeDocument/2006/relationships" xmlns:m="http://schemas.openxmlformats.org/officeDocument/2006/math" xmlns:v="urn:schemas-microsoft-com:vml" xmlns:wp="http://schemas.openxmlformats.org/drawingml/2006/wordprocessingDrawing" xmlns:w10="urn:schemas-microsoft-com:office:word" xmlns:w="http://schemas.openxmlformats.org/wordprocessingml/2006/main" xmlns:wne="http://schemas.microsoft.com/office/word/2006/wordml">
+  <w:sdt>
+    <w:sdtPr>
+      <w:id w:val="399712409"/>
+      <w:docPartObj>
+        <w:docPartGallery w:val="Page Numbers (Bottom of Page)"/>
+        <w:docPartUnique/>
+      </w:docPartObj>
+    </w:sdtPr>
+    <w:sdtContent>
+      <w:p>
+        <w:pPr>
+          <w:pStyle w:val="Footer"/>
+          <w:jc w:val="right"/>
+        </w:pPr>
+        <w:r>
+          <w:t xml:space="preserve">Page | </w:t>
+        </w:r>
+        <w:fldSimple w:instr=" PAGE   \* MERGEFORMAT ">
+          <w:r>
+            <w:rPr>
+              <w:noProof/>
+            </w:rPr>
+            <w:t>2</w:t>
+          </w:r>
+        </w:fldSimple>
+        <w:r>
+          <w:t xml:space="preserve"> </w:t>
+        </w:r>
+      </w:p>
+    </w:sdtContent>
+  </w:sdt>
+  <w:p>
+    <w:pPr>
+      <w:pStyle w:val="Footer"/>
+    </w:pPr>
+  </w:p>
+</w:ftr>
+</file>
+
+<file path=word/footnotes.xml><?xml version="1.0" encoding="utf-8"?>
+<w:footnotes xmlns:ve="http://schemas.openxmlformats.org/markup-compatibility/2006" xmlns:o="urn:schemas-microsoft-com:office:office" xmlns:r="http://schemas.openxmlformats.org/officeDocument/2006/relationships" xmlns:m="http://schemas.openxmlformats.org/officeDocument/2006/math" xmlns:v="urn:schemas-microsoft-com:vml" xmlns:wp="http://schemas.openxmlformats.org/drawingml/2006/wordprocessingDrawing" xmlns:w10="urn:schemas-microsoft-com:office:word" xmlns:w="http://schemas.openxmlformats.org/wordprocessingml/2006/main" xmlns:wne="http://schemas.microsoft.com/office/word/2006/wordml">
+  <w:footnote w:type="separator" w:id="-1">
+    <w:p>
+      <w:pPr>
+        <w:spacing w:after="0" w:line="240" w:lineRule="auto"/>
+      </w:pPr>
+      <w:r>
+        <w:separator/>
+      </w:r>
+    </w:p>
+  </w:footnote>
+  <w:footnote w:type="continuationSeparator" w:id="0">
+    <w:p>
+      <w:pPr>
+        <w:spacing w:after="0" w:line="240" w:lineRule="auto"/>
+      </w:pPr>
+      <w:r>
+        <w:continuationSeparator/>
+      </w:r>
+    </w:p>
+  </w:footnote>
+</w:footnotes>
+</file>
+
+<file path=word/numbering.xml><?xml version="1.0" encoding="utf-8"?>
+<w:numbering xmlns:ve="http://schemas.openxmlformats.org/markup-compatibility/2006" xmlns:o="urn:schemas-microsoft-com:office:office" xmlns:r="http://schemas.openxmlformats.org/officeDocument/2006/relationships" xmlns:m="http://schemas.openxmlformats.org/officeDocument/2006/math" xmlns:v="urn:schemas-microsoft-com:vml" xmlns:wp="http://schemas.openxmlformats.org/drawingml/2006/wordprocessingDrawing" xmlns:w10="urn:schemas-microsoft-com:office:word" xmlns:w="http://schemas.openxmlformats.org/wordprocessingml/2006/main" xmlns:wne="http://schemas.microsoft.com/office/word/2006/wordml">
+  <w:abstractNum w:abstractNumId="0">
+    <w:nsid w:val="74C44809"/>
+    <w:multiLevelType w:val="hybridMultilevel"/>
+    <w:tmpl w:val="0F2A328E"/>
+    <w:lvl w:ilvl="0" w:tplc="FF669E20">
+      <w:start w:val="1"/>
+      <w:numFmt w:val="decimal"/>
+      <w:pStyle w:val="Heading2"/>
+      <w:lvlText w:val="%1."/>
+      <w:lvlJc w:val="left"/>
+      <w:pPr>
+        <w:ind w:left="720" w:hanging="360"/>
+      </w:pPr>
+    </w:lvl>
+    <w:lvl w:ilvl="1" w:tplc="04090019" w:tentative="1">
+      <w:start w:val="1"/>
+      <w:numFmt w:val="lowerLetter"/>
+      <w:lvlText w:val="%2."/>
+      <w:lvlJc w:val="left"/>
+      <w:pPr>
+        <w:ind w:left="1440" w:hanging="360"/>
+      </w:pPr>
+    </w:lvl>
+    <w:lvl w:ilvl="2" w:tplc="0409001B" w:tentative="1">
+      <w:start w:val="1"/>
+      <w:numFmt w:val="lowerRoman"/>
+      <w:lvlText w:val="%3."/>
+      <w:lvlJc w:val="right"/>
+      <w:pPr>
+        <w:ind w:left="2160" w:hanging="180"/>
+      </w:pPr>
+    </w:lvl>
+    <w:lvl w:ilvl="3" w:tplc="0409000F" w:tentative="1">
+      <w:start w:val="1"/>
+      <w:numFmt w:val="decimal"/>
+      <w:lvlText w:val="%4."/>
+      <w:lvlJc w:val="left"/>
+      <w:pPr>
+        <w:ind w:left="2880" w:hanging="360"/>
+      </w:pPr>
+    </w:lvl>
+    <w:lvl w:ilvl="4" w:tplc="04090019" w:tentative="1">
+      <w:start w:val="1"/>
+      <w:numFmt w:val="lowerLetter"/>
+      <w:lvlText w:val="%5."/>
+      <w:lvlJc w:val="left"/>
+      <w:pPr>
+        <w:ind w:left="3600" w:hanging="360"/>
+      </w:pPr>
+    </w:lvl>
+    <w:lvl w:ilvl="5" w:tplc="0409001B" w:tentative="1">
+      <w:start w:val="1"/>
+      <w:numFmt w:val="lowerRoman"/>
+      <w:lvlText w:val="%6."/>
+      <w:lvlJc w:val="right"/>
+      <w:pPr>
+        <w:ind w:left="4320" w:hanging="180"/>
+      </w:pPr>
+    </w:lvl>
+    <w:lvl w:ilvl="6" w:tplc="0409000F" w:tentative="1">
+      <w:start w:val="1"/>
+      <w:numFmt w:val="decimal"/>
+      <w:lvlText w:val="%7."/>
+      <w:lvlJc w:val="left"/>
+      <w:pPr>
+        <w:ind w:left="5040" w:hanging="360"/>
+      </w:pPr>
+    </w:lvl>
+    <w:lvl w:ilvl="7" w:tplc="04090019" w:tentative="1">
+      <w:start w:val="1"/>
+      <w:numFmt w:val="lowerLetter"/>
+      <w:lvlText w:val="%8."/>
+      <w:lvlJc w:val="left"/>
+      <w:pPr>
+        <w:ind w:left="5760" w:hanging="360"/>
+      </w:pPr>
+    </w:lvl>
+    <w:lvl w:ilvl="8" w:tplc="0409001B" w:tentative="1">
+      <w:start w:val="1"/>
+      <w:numFmt w:val="lowerRoman"/>
+      <w:lvlText w:val="%9."/>
+      <w:lvlJc w:val="right"/>
+      <w:pPr>
+        <w:ind w:left="6480" w:hanging="180"/>
+      </w:pPr>
+    </w:lvl>
+  </w:abstractNum>
+  <w:num w:numId="1">
+    <w:abstractNumId w:val="0"/>
+  </w:num>
+</w:numbering>
 </file>
 
 <file path=word/styles.xml><?xml version="1.0" encoding="utf-8"?>
@@ -1100,13 +2243,17 @@
     <w:basedOn w:val="Normal"/>
     <w:next w:val="Normal"/>
     <w:link w:val="Heading2Char"/>
+    <w:autoRedefine/>
     <w:uiPriority w:val="9"/>
     <w:unhideWhenUsed/>
     <w:qFormat/>
-    <w:rsid w:val="00FC6717"/>
+    <w:rsid w:val="002204F7"/>
     <w:pPr>
       <w:keepNext/>
       <w:keepLines/>
+      <w:numPr>
+        <w:numId w:val="1"/>
+      </w:numPr>
       <w:spacing w:before="200" w:after="0"/>
       <w:outlineLvl w:val="1"/>
     </w:pPr>
@@ -1168,6 +2315,7 @@
   <w:style w:type="character" w:default="1" w:styleId="DefaultParagraphFont">
     <w:name w:val="Default Paragraph Font"/>
     <w:uiPriority w:val="1"/>
+    <w:semiHidden/>
     <w:unhideWhenUsed/>
   </w:style>
   <w:style w:type="table" w:default="1" w:styleId="TableNormal">
@@ -1211,7 +2359,6 @@
     <w:name w:val="Hyperlink"/>
     <w:basedOn w:val="DefaultParagraphFont"/>
     <w:uiPriority w:val="99"/>
-    <w:semiHidden/>
     <w:unhideWhenUsed/>
     <w:rsid w:val="00FC6717"/>
     <w:rPr>
@@ -1224,7 +2371,7 @@
     <w:basedOn w:val="DefaultParagraphFont"/>
     <w:link w:val="Heading2"/>
     <w:uiPriority w:val="9"/>
-    <w:rsid w:val="00FC6717"/>
+    <w:rsid w:val="002204F7"/>
     <w:rPr>
       <w:rFonts w:asciiTheme="majorHAnsi" w:eastAsiaTheme="majorEastAsia" w:hAnsiTheme="majorHAnsi" w:cstheme="majorBidi"/>
       <w:b/>
@@ -1266,6 +2413,155 @@
     <w:name w:val="apple-style-span"/>
     <w:basedOn w:val="DefaultParagraphFont"/>
     <w:rsid w:val="00D542A0"/>
+  </w:style>
+  <w:style w:type="paragraph" w:styleId="TOC1">
+    <w:name w:val="toc 1"/>
+    <w:basedOn w:val="Normal"/>
+    <w:next w:val="Normal"/>
+    <w:autoRedefine/>
+    <w:uiPriority w:val="39"/>
+    <w:unhideWhenUsed/>
+    <w:rsid w:val="00580239"/>
+    <w:pPr>
+      <w:spacing w:after="100"/>
+    </w:pPr>
+  </w:style>
+  <w:style w:type="paragraph" w:styleId="TOC2">
+    <w:name w:val="toc 2"/>
+    <w:basedOn w:val="Normal"/>
+    <w:next w:val="Normal"/>
+    <w:autoRedefine/>
+    <w:uiPriority w:val="39"/>
+    <w:unhideWhenUsed/>
+    <w:rsid w:val="00580239"/>
+    <w:pPr>
+      <w:spacing w:after="100"/>
+      <w:ind w:left="220"/>
+    </w:pPr>
+  </w:style>
+  <w:style w:type="paragraph" w:styleId="Header">
+    <w:name w:val="header"/>
+    <w:basedOn w:val="Normal"/>
+    <w:link w:val="HeaderChar"/>
+    <w:uiPriority w:val="99"/>
+    <w:semiHidden/>
+    <w:unhideWhenUsed/>
+    <w:rsid w:val="00580239"/>
+    <w:pPr>
+      <w:tabs>
+        <w:tab w:val="center" w:pos="4680"/>
+        <w:tab w:val="right" w:pos="9360"/>
+      </w:tabs>
+      <w:spacing w:after="0" w:line="240" w:lineRule="auto"/>
+    </w:pPr>
+  </w:style>
+  <w:style w:type="character" w:customStyle="1" w:styleId="HeaderChar">
+    <w:name w:val="Header Char"/>
+    <w:basedOn w:val="DefaultParagraphFont"/>
+    <w:link w:val="Header"/>
+    <w:uiPriority w:val="99"/>
+    <w:semiHidden/>
+    <w:rsid w:val="00580239"/>
+  </w:style>
+  <w:style w:type="paragraph" w:styleId="Footer">
+    <w:name w:val="footer"/>
+    <w:basedOn w:val="Normal"/>
+    <w:link w:val="FooterChar"/>
+    <w:uiPriority w:val="99"/>
+    <w:unhideWhenUsed/>
+    <w:rsid w:val="00580239"/>
+    <w:pPr>
+      <w:tabs>
+        <w:tab w:val="center" w:pos="4680"/>
+        <w:tab w:val="right" w:pos="9360"/>
+      </w:tabs>
+      <w:spacing w:after="0" w:line="240" w:lineRule="auto"/>
+    </w:pPr>
+  </w:style>
+  <w:style w:type="character" w:customStyle="1" w:styleId="FooterChar">
+    <w:name w:val="Footer Char"/>
+    <w:basedOn w:val="DefaultParagraphFont"/>
+    <w:link w:val="Footer"/>
+    <w:uiPriority w:val="99"/>
+    <w:rsid w:val="00580239"/>
+  </w:style>
+  <w:style w:type="paragraph" w:styleId="BalloonText">
+    <w:name w:val="Balloon Text"/>
+    <w:basedOn w:val="Normal"/>
+    <w:link w:val="BalloonTextChar"/>
+    <w:uiPriority w:val="99"/>
+    <w:semiHidden/>
+    <w:unhideWhenUsed/>
+    <w:rsid w:val="00580239"/>
+    <w:pPr>
+      <w:spacing w:after="0" w:line="240" w:lineRule="auto"/>
+    </w:pPr>
+    <w:rPr>
+      <w:rFonts w:ascii="Tahoma" w:hAnsi="Tahoma" w:cs="Tahoma"/>
+      <w:sz w:val="16"/>
+      <w:szCs w:val="16"/>
+    </w:rPr>
+  </w:style>
+  <w:style w:type="character" w:customStyle="1" w:styleId="BalloonTextChar">
+    <w:name w:val="Balloon Text Char"/>
+    <w:basedOn w:val="DefaultParagraphFont"/>
+    <w:link w:val="BalloonText"/>
+    <w:uiPriority w:val="99"/>
+    <w:semiHidden/>
+    <w:rsid w:val="00580239"/>
+    <w:rPr>
+      <w:rFonts w:ascii="Tahoma" w:hAnsi="Tahoma" w:cs="Tahoma"/>
+      <w:sz w:val="16"/>
+      <w:szCs w:val="16"/>
+    </w:rPr>
+  </w:style>
+  <w:style w:type="character" w:customStyle="1" w:styleId="sc11">
+    <w:name w:val="sc11"/>
+    <w:basedOn w:val="DefaultParagraphFont"/>
+    <w:rsid w:val="002204F7"/>
+    <w:rPr>
+      <w:rFonts w:ascii="Courier New" w:hAnsi="Courier New" w:cs="Courier New" w:hint="default"/>
+      <w:color w:val="000000"/>
+      <w:sz w:val="20"/>
+      <w:szCs w:val="20"/>
+    </w:rPr>
+  </w:style>
+  <w:style w:type="character" w:customStyle="1" w:styleId="sc0">
+    <w:name w:val="sc0"/>
+    <w:basedOn w:val="DefaultParagraphFont"/>
+    <w:rsid w:val="002204F7"/>
+    <w:rPr>
+      <w:rFonts w:ascii="Courier New" w:hAnsi="Courier New" w:cs="Courier New" w:hint="default"/>
+      <w:color w:val="000000"/>
+      <w:sz w:val="20"/>
+      <w:szCs w:val="20"/>
+    </w:rPr>
+  </w:style>
+  <w:style w:type="character" w:customStyle="1" w:styleId="sc101">
+    <w:name w:val="sc101"/>
+    <w:basedOn w:val="DefaultParagraphFont"/>
+    <w:rsid w:val="002204F7"/>
+    <w:rPr>
+      <w:rFonts w:ascii="Courier New" w:hAnsi="Courier New" w:cs="Courier New" w:hint="default"/>
+      <w:b/>
+      <w:bCs/>
+      <w:color w:val="000080"/>
+      <w:sz w:val="20"/>
+      <w:szCs w:val="20"/>
+    </w:rPr>
+  </w:style>
+  <w:style w:type="character" w:customStyle="1" w:styleId="sc141">
+    <w:name w:val="sc141"/>
+    <w:basedOn w:val="DefaultParagraphFont"/>
+    <w:rsid w:val="00CD55EA"/>
+    <w:rPr>
+      <w:rFonts w:ascii="Courier New" w:hAnsi="Courier New" w:cs="Courier New" w:hint="default"/>
+      <w:b/>
+      <w:bCs/>
+      <w:color w:val="000000"/>
+      <w:sz w:val="20"/>
+      <w:szCs w:val="20"/>
+    </w:rPr>
   </w:style>
 </w:styles>
 </file>
@@ -1551,4 +2847,16 @@
   <a:objectDefaults/>
   <a:extraClrSchemeLst/>
 </a:theme>
+</file>
+
+<file path=customXml/item1.xml><?xml version="1.0" encoding="utf-8"?>
+<b:Sources xmlns:b="http://schemas.openxmlformats.org/officeDocument/2006/bibliography" xmlns="http://schemas.openxmlformats.org/officeDocument/2006/bibliography" SelectedStyle="\APA.XSL" StyleName="APA Fifth Edition"/>
+</file>
+
+<file path=customXml/itemProps1.xml><?xml version="1.0" encoding="utf-8"?>
+<ds:datastoreItem xmlns:ds="http://schemas.openxmlformats.org/officeDocument/2006/customXml" ds:itemID="{44EB20F7-BA04-47EE-91BB-CF4E52275BA5}">
+  <ds:schemaRefs>
+    <ds:schemaRef ds:uri="http://schemas.openxmlformats.org/officeDocument/2006/bibliography"/>
+  </ds:schemaRefs>
+</ds:datastoreItem>
 </file>
</xml_diff>

<commit_message>
Added a CMake project to compile NOMLib against the 'current' libsbml.
</commit_message>
<xml_diff>
--- a/trunk/Docs/Steps and info for library installs and builds.docx
+++ b/trunk/Docs/Steps and info for library installs and builds.docx
@@ -5,30 +5,43 @@
     <w:p>
       <w:pPr>
         <w:pStyle w:val="Heading1"/>
-      </w:pPr>
-      <w:bookmarkStart w:id="0" w:name="_Toc313274131"/>
-      <w:r>
-        <w:t xml:space="preserve">Road Runner Project </w:t>
+        <w:spacing w:line="240" w:lineRule="auto"/>
+      </w:pPr>
+      <w:bookmarkStart w:id="0" w:name="_Toc313356865"/>
+      <w:r>
+        <w:t>Road Runner Project</w:t>
       </w:r>
       <w:bookmarkEnd w:id="0"/>
-    </w:p>
-    <w:p/>
+      <w:r>
+        <w:t xml:space="preserve"> </w:t>
+      </w:r>
+    </w:p>
+    <w:p>
+      <w:pPr>
+        <w:spacing w:line="240" w:lineRule="auto"/>
+      </w:pPr>
+    </w:p>
     <w:p>
       <w:pPr>
         <w:pStyle w:val="Heading2"/>
       </w:pPr>
+      <w:bookmarkStart w:id="1" w:name="_Toc313356866"/>
       <w:r>
         <w:t>Table of Contents</w:t>
       </w:r>
+      <w:bookmarkEnd w:id="1"/>
     </w:p>
     <w:p>
       <w:pPr>
         <w:pStyle w:val="TOC1"/>
         <w:tabs>
+          <w:tab w:val="left" w:pos="440"/>
           <w:tab w:val="right" w:leader="dot" w:pos="9350"/>
         </w:tabs>
+        <w:spacing w:line="240" w:lineRule="auto"/>
         <w:rPr>
           <w:noProof/>
+          <w:lang w:bidi="ar-SA"/>
         </w:rPr>
       </w:pPr>
       <w:r>
@@ -40,23 +53,37 @@
       <w:r>
         <w:fldChar w:fldCharType="separate"/>
       </w:r>
-      <w:hyperlink w:anchor="_Toc313274131" w:history="1">
+      <w:hyperlink w:anchor="_Toc313356865" w:history="1">
         <w:r>
           <w:rPr>
             <w:rStyle w:val="Hyperlink"/>
             <w:noProof/>
           </w:rPr>
-          <w:t>Road Runner Project Docs</w:t>
-        </w:r>
-        <w:r>
-          <w:rPr>
-            <w:noProof/>
-            <w:webHidden/>
+          <w:t>1</w:t>
+        </w:r>
+        <w:r>
+          <w:rPr>
+            <w:noProof/>
+            <w:lang w:bidi="ar-SA"/>
           </w:rPr>
           <w:tab/>
         </w:r>
         <w:r>
           <w:rPr>
+            <w:rStyle w:val="Hyperlink"/>
+            <w:noProof/>
+          </w:rPr>
+          <w:t>Road Runner Project</w:t>
+        </w:r>
+        <w:r>
+          <w:rPr>
+            <w:noProof/>
+            <w:webHidden/>
+          </w:rPr>
+          <w:tab/>
+        </w:r>
+        <w:r>
+          <w:rPr>
             <w:noProof/>
             <w:webHidden/>
           </w:rPr>
@@ -67,7 +94,92 @@
             <w:noProof/>
             <w:webHidden/>
           </w:rPr>
-          <w:instrText xml:space="preserve"> PAGEREF _Toc313274131 \h </w:instrText>
+          <w:instrText xml:space="preserve"> PAGEREF _Toc313356865 \h </w:instrText>
+        </w:r>
+        <w:r>
+          <w:rPr>
+            <w:noProof/>
+            <w:webHidden/>
+          </w:rPr>
+        </w:r>
+        <w:r>
+          <w:rPr>
+            <w:noProof/>
+            <w:webHidden/>
+          </w:rPr>
+          <w:fldChar w:fldCharType="separate"/>
+        </w:r>
+        <w:r>
+          <w:rPr>
+            <w:noProof/>
+            <w:webHidden/>
+          </w:rPr>
+          <w:t>1</w:t>
+        </w:r>
+        <w:r>
+          <w:rPr>
+            <w:noProof/>
+            <w:webHidden/>
+          </w:rPr>
+          <w:fldChar w:fldCharType="end"/>
+        </w:r>
+      </w:hyperlink>
+    </w:p>
+    <w:p>
+      <w:pPr>
+        <w:pStyle w:val="TOC2"/>
+        <w:tabs>
+          <w:tab w:val="left" w:pos="880"/>
+          <w:tab w:val="right" w:leader="dot" w:pos="9350"/>
+        </w:tabs>
+        <w:spacing w:line="240" w:lineRule="auto"/>
+        <w:rPr>
+          <w:noProof/>
+          <w:lang w:bidi="ar-SA"/>
+        </w:rPr>
+      </w:pPr>
+      <w:hyperlink w:anchor="_Toc313356866" w:history="1">
+        <w:r>
+          <w:rPr>
+            <w:rStyle w:val="Hyperlink"/>
+            <w:noProof/>
+          </w:rPr>
+          <w:t>1.1</w:t>
+        </w:r>
+        <w:r>
+          <w:rPr>
+            <w:noProof/>
+            <w:lang w:bidi="ar-SA"/>
+          </w:rPr>
+          <w:tab/>
+        </w:r>
+        <w:r>
+          <w:rPr>
+            <w:rStyle w:val="Hyperlink"/>
+            <w:noProof/>
+          </w:rPr>
+          <w:t>Table of Contents</w:t>
+        </w:r>
+        <w:r>
+          <w:rPr>
+            <w:noProof/>
+            <w:webHidden/>
+          </w:rPr>
+          <w:tab/>
+        </w:r>
+        <w:r>
+          <w:rPr>
+            <w:noProof/>
+            <w:webHidden/>
+          </w:rPr>
+          <w:fldChar w:fldCharType="begin"/>
+        </w:r>
+        <w:r>
+          <w:rPr>
+            <w:noProof/>
+            <w:webHidden/>
+          </w:rPr>
+          <w:instrText xml:space="preserve"> PAGEREF _Toc313356866 \h </w:instrText>
         </w:r>
         <w:r>
           <w:rPr>
@@ -102,18 +214,35 @@
       <w:pPr>
         <w:pStyle w:val="TOC1"/>
         <w:tabs>
+          <w:tab w:val="left" w:pos="440"/>
           <w:tab w:val="right" w:leader="dot" w:pos="9350"/>
         </w:tabs>
+        <w:spacing w:line="240" w:lineRule="auto"/>
         <w:rPr>
           <w:noProof/>
-        </w:rPr>
-      </w:pPr>
-      <w:hyperlink w:anchor="_Toc313274132" w:history="1">
+          <w:lang w:bidi="ar-SA"/>
+        </w:rPr>
+      </w:pPr>
+      <w:hyperlink w:anchor="_Toc313356867" w:history="1">
         <w:r>
           <w:rPr>
             <w:rStyle w:val="Hyperlink"/>
             <w:noProof/>
           </w:rPr>
+          <w:t>2</w:t>
+        </w:r>
+        <w:r>
+          <w:rPr>
+            <w:noProof/>
+            <w:lang w:bidi="ar-SA"/>
+          </w:rPr>
+          <w:tab/>
+        </w:r>
+        <w:r>
+          <w:rPr>
+            <w:rStyle w:val="Hyperlink"/>
+            <w:noProof/>
+          </w:rPr>
           <w:t>Steps and info for library installs and builds.</w:t>
         </w:r>
         <w:r>
@@ -135,7 +264,7 @@
             <w:noProof/>
             <w:webHidden/>
           </w:rPr>
-          <w:instrText xml:space="preserve"> PAGEREF _Toc313274132 \h </w:instrText>
+          <w:instrText xml:space="preserve"> PAGEREF _Toc313356867 \h </w:instrText>
         </w:r>
         <w:r>
           <w:rPr>
@@ -155,7 +284,7 @@
             <w:noProof/>
             <w:webHidden/>
           </w:rPr>
-          <w:t>2</w:t>
+          <w:t>1</w:t>
         </w:r>
         <w:r>
           <w:rPr>
@@ -170,29 +299,46 @@
       <w:pPr>
         <w:pStyle w:val="TOC2"/>
         <w:tabs>
+          <w:tab w:val="left" w:pos="880"/>
           <w:tab w:val="right" w:leader="dot" w:pos="9350"/>
         </w:tabs>
+        <w:spacing w:line="240" w:lineRule="auto"/>
         <w:rPr>
           <w:noProof/>
-        </w:rPr>
-      </w:pPr>
-      <w:hyperlink w:anchor="_Toc313274133" w:history="1">
+          <w:lang w:bidi="ar-SA"/>
+        </w:rPr>
+      </w:pPr>
+      <w:hyperlink w:anchor="_Toc313356868" w:history="1">
         <w:r>
           <w:rPr>
             <w:rStyle w:val="Hyperlink"/>
             <w:noProof/>
           </w:rPr>
-          <w:t>1. Compiling libsbml</w:t>
-        </w:r>
-        <w:r>
-          <w:rPr>
-            <w:noProof/>
-            <w:webHidden/>
+          <w:t>2.1</w:t>
+        </w:r>
+        <w:r>
+          <w:rPr>
+            <w:noProof/>
+            <w:lang w:bidi="ar-SA"/>
           </w:rPr>
           <w:tab/>
         </w:r>
         <w:r>
           <w:rPr>
+            <w:rStyle w:val="Hyperlink"/>
+            <w:noProof/>
+          </w:rPr>
+          <w:t>Compiling libsbml</w:t>
+        </w:r>
+        <w:r>
+          <w:rPr>
+            <w:noProof/>
+            <w:webHidden/>
+          </w:rPr>
+          <w:tab/>
+        </w:r>
+        <w:r>
+          <w:rPr>
             <w:noProof/>
             <w:webHidden/>
           </w:rPr>
@@ -203,7 +349,173 @@
             <w:noProof/>
             <w:webHidden/>
           </w:rPr>
-          <w:instrText xml:space="preserve"> PAGEREF _Toc313274133 \h </w:instrText>
+          <w:instrText xml:space="preserve"> PAGEREF _Toc313356868 \h </w:instrText>
+        </w:r>
+        <w:r>
+          <w:rPr>
+            <w:noProof/>
+            <w:webHidden/>
+          </w:rPr>
+        </w:r>
+        <w:r>
+          <w:rPr>
+            <w:noProof/>
+            <w:webHidden/>
+          </w:rPr>
+          <w:fldChar w:fldCharType="separate"/>
+        </w:r>
+        <w:r>
+          <w:rPr>
+            <w:noProof/>
+            <w:webHidden/>
+          </w:rPr>
+          <w:t>2</w:t>
+        </w:r>
+        <w:r>
+          <w:rPr>
+            <w:noProof/>
+            <w:webHidden/>
+          </w:rPr>
+          <w:fldChar w:fldCharType="end"/>
+        </w:r>
+      </w:hyperlink>
+    </w:p>
+    <w:p>
+      <w:pPr>
+        <w:pStyle w:val="TOC3"/>
+        <w:tabs>
+          <w:tab w:val="left" w:pos="1320"/>
+          <w:tab w:val="right" w:leader="dot" w:pos="9350"/>
+        </w:tabs>
+        <w:spacing w:line="240" w:lineRule="auto"/>
+        <w:rPr>
+          <w:noProof/>
+        </w:rPr>
+      </w:pPr>
+      <w:hyperlink w:anchor="_Toc313356869" w:history="1">
+        <w:r>
+          <w:rPr>
+            <w:rStyle w:val="Hyperlink"/>
+            <w:noProof/>
+          </w:rPr>
+          <w:t>2.1.1</w:t>
+        </w:r>
+        <w:r>
+          <w:rPr>
+            <w:noProof/>
+          </w:rPr>
+          <w:tab/>
+        </w:r>
+        <w:r>
+          <w:rPr>
+            <w:rStyle w:val="Hyperlink"/>
+            <w:noProof/>
+          </w:rPr>
+          <w:t>Generate Visual Studio project files using CMake</w:t>
+        </w:r>
+        <w:r>
+          <w:rPr>
+            <w:noProof/>
+            <w:webHidden/>
+          </w:rPr>
+          <w:tab/>
+        </w:r>
+        <w:r>
+          <w:rPr>
+            <w:noProof/>
+            <w:webHidden/>
+          </w:rPr>
+          <w:fldChar w:fldCharType="begin"/>
+        </w:r>
+        <w:r>
+          <w:rPr>
+            <w:noProof/>
+            <w:webHidden/>
+          </w:rPr>
+          <w:instrText xml:space="preserve"> PAGEREF _Toc313356869 \h </w:instrText>
+        </w:r>
+        <w:r>
+          <w:rPr>
+            <w:noProof/>
+            <w:webHidden/>
+          </w:rPr>
+        </w:r>
+        <w:r>
+          <w:rPr>
+            <w:noProof/>
+            <w:webHidden/>
+          </w:rPr>
+          <w:fldChar w:fldCharType="separate"/>
+        </w:r>
+        <w:r>
+          <w:rPr>
+            <w:noProof/>
+            <w:webHidden/>
+          </w:rPr>
+          <w:t>2</w:t>
+        </w:r>
+        <w:r>
+          <w:rPr>
+            <w:noProof/>
+            <w:webHidden/>
+          </w:rPr>
+          <w:fldChar w:fldCharType="end"/>
+        </w:r>
+      </w:hyperlink>
+    </w:p>
+    <w:p>
+      <w:pPr>
+        <w:pStyle w:val="TOC3"/>
+        <w:tabs>
+          <w:tab w:val="left" w:pos="1320"/>
+          <w:tab w:val="right" w:leader="dot" w:pos="9350"/>
+        </w:tabs>
+        <w:spacing w:line="240" w:lineRule="auto"/>
+        <w:rPr>
+          <w:noProof/>
+        </w:rPr>
+      </w:pPr>
+      <w:hyperlink w:anchor="_Toc313356870" w:history="1">
+        <w:r>
+          <w:rPr>
+            <w:rStyle w:val="Hyperlink"/>
+            <w:noProof/>
+          </w:rPr>
+          <w:t>2.1.2</w:t>
+        </w:r>
+        <w:r>
+          <w:rPr>
+            <w:noProof/>
+          </w:rPr>
+          <w:tab/>
+        </w:r>
+        <w:r>
+          <w:rPr>
+            <w:rStyle w:val="Hyperlink"/>
+            <w:noProof/>
+          </w:rPr>
+          <w:t>Compile using Visual Studio</w:t>
+        </w:r>
+        <w:r>
+          <w:rPr>
+            <w:noProof/>
+            <w:webHidden/>
+          </w:rPr>
+          <w:tab/>
+        </w:r>
+        <w:r>
+          <w:rPr>
+            <w:noProof/>
+            <w:webHidden/>
+          </w:rPr>
+          <w:fldChar w:fldCharType="begin"/>
+        </w:r>
+        <w:r>
+          <w:rPr>
+            <w:noProof/>
+            <w:webHidden/>
+          </w:rPr>
+          <w:instrText xml:space="preserve"> PAGEREF _Toc313356870 \h </w:instrText>
         </w:r>
         <w:r>
           <w:rPr>
@@ -238,29 +550,46 @@
       <w:pPr>
         <w:pStyle w:val="TOC2"/>
         <w:tabs>
+          <w:tab w:val="left" w:pos="880"/>
           <w:tab w:val="right" w:leader="dot" w:pos="9350"/>
         </w:tabs>
+        <w:spacing w:line="240" w:lineRule="auto"/>
         <w:rPr>
           <w:noProof/>
-        </w:rPr>
-      </w:pPr>
-      <w:hyperlink w:anchor="_Toc313274134" w:history="1">
+          <w:lang w:bidi="ar-SA"/>
+        </w:rPr>
+      </w:pPr>
+      <w:hyperlink w:anchor="_Toc313356871" w:history="1">
         <w:r>
           <w:rPr>
             <w:rStyle w:val="Hyperlink"/>
             <w:noProof/>
           </w:rPr>
-          <w:t>2. Compiling NOMLib</w:t>
-        </w:r>
-        <w:r>
-          <w:rPr>
-            <w:noProof/>
-            <w:webHidden/>
+          <w:t>2.2</w:t>
+        </w:r>
+        <w:r>
+          <w:rPr>
+            <w:noProof/>
+            <w:lang w:bidi="ar-SA"/>
           </w:rPr>
           <w:tab/>
         </w:r>
         <w:r>
           <w:rPr>
+            <w:rStyle w:val="Hyperlink"/>
+            <w:noProof/>
+          </w:rPr>
+          <w:t>Compiling NOMLib</w:t>
+        </w:r>
+        <w:r>
+          <w:rPr>
+            <w:noProof/>
+            <w:webHidden/>
+          </w:rPr>
+          <w:tab/>
+        </w:r>
+        <w:r>
+          <w:rPr>
             <w:noProof/>
             <w:webHidden/>
           </w:rPr>
@@ -271,7 +600,7 @@
             <w:noProof/>
             <w:webHidden/>
           </w:rPr>
-          <w:instrText xml:space="preserve"> PAGEREF _Toc313274134 \h </w:instrText>
+          <w:instrText xml:space="preserve"> PAGEREF _Toc313356871 \h </w:instrText>
         </w:r>
         <w:r>
           <w:rPr>
@@ -291,7 +620,7 @@
             <w:noProof/>
             <w:webHidden/>
           </w:rPr>
-          <w:t>4</w:t>
+          <w:t>3</w:t>
         </w:r>
         <w:r>
           <w:rPr>
@@ -306,29 +635,46 @@
       <w:pPr>
         <w:pStyle w:val="TOC2"/>
         <w:tabs>
+          <w:tab w:val="left" w:pos="880"/>
           <w:tab w:val="right" w:leader="dot" w:pos="9350"/>
         </w:tabs>
+        <w:spacing w:line="240" w:lineRule="auto"/>
         <w:rPr>
           <w:noProof/>
-        </w:rPr>
-      </w:pPr>
-      <w:hyperlink w:anchor="_Toc313274135" w:history="1">
+          <w:lang w:bidi="ar-SA"/>
+        </w:rPr>
+      </w:pPr>
+      <w:hyperlink w:anchor="_Toc313356872" w:history="1">
         <w:r>
           <w:rPr>
             <w:rStyle w:val="Hyperlink"/>
             <w:noProof/>
           </w:rPr>
-          <w:t>3. Compiling SBW core</w:t>
-        </w:r>
-        <w:r>
-          <w:rPr>
-            <w:noProof/>
-            <w:webHidden/>
+          <w:t>2.3</w:t>
+        </w:r>
+        <w:r>
+          <w:rPr>
+            <w:noProof/>
+            <w:lang w:bidi="ar-SA"/>
           </w:rPr>
           <w:tab/>
         </w:r>
         <w:r>
           <w:rPr>
+            <w:rStyle w:val="Hyperlink"/>
+            <w:noProof/>
+          </w:rPr>
+          <w:t>Compiling SBW core</w:t>
+        </w:r>
+        <w:r>
+          <w:rPr>
+            <w:noProof/>
+            <w:webHidden/>
+          </w:rPr>
+          <w:tab/>
+        </w:r>
+        <w:r>
+          <w:rPr>
             <w:noProof/>
             <w:webHidden/>
           </w:rPr>
@@ -339,7 +685,7 @@
             <w:noProof/>
             <w:webHidden/>
           </w:rPr>
-          <w:instrText xml:space="preserve"> PAGEREF _Toc313274135 \h </w:instrText>
+          <w:instrText xml:space="preserve"> PAGEREF _Toc313356872 \h </w:instrText>
         </w:r>
         <w:r>
           <w:rPr>
@@ -359,7 +705,7 @@
             <w:noProof/>
             <w:webHidden/>
           </w:rPr>
-          <w:t>4</w:t>
+          <w:t>3</w:t>
         </w:r>
         <w:r>
           <w:rPr>
@@ -374,29 +720,46 @@
       <w:pPr>
         <w:pStyle w:val="TOC2"/>
         <w:tabs>
+          <w:tab w:val="left" w:pos="880"/>
           <w:tab w:val="right" w:leader="dot" w:pos="9350"/>
         </w:tabs>
+        <w:spacing w:line="240" w:lineRule="auto"/>
         <w:rPr>
           <w:noProof/>
-        </w:rPr>
-      </w:pPr>
-      <w:hyperlink w:anchor="_Toc313274136" w:history="1">
+          <w:lang w:bidi="ar-SA"/>
+        </w:rPr>
+      </w:pPr>
+      <w:hyperlink w:anchor="_Toc313356873" w:history="1">
         <w:r>
           <w:rPr>
             <w:rStyle w:val="Hyperlink"/>
             <w:noProof/>
           </w:rPr>
-          <w:t>3. Compiling libStruct</w:t>
-        </w:r>
-        <w:r>
-          <w:rPr>
-            <w:noProof/>
-            <w:webHidden/>
+          <w:t>2.4</w:t>
+        </w:r>
+        <w:r>
+          <w:rPr>
+            <w:noProof/>
+            <w:lang w:bidi="ar-SA"/>
           </w:rPr>
           <w:tab/>
         </w:r>
         <w:r>
           <w:rPr>
+            <w:rStyle w:val="Hyperlink"/>
+            <w:noProof/>
+          </w:rPr>
+          <w:t>Compiling libStruct</w:t>
+        </w:r>
+        <w:r>
+          <w:rPr>
+            <w:noProof/>
+            <w:webHidden/>
+          </w:rPr>
+          <w:tab/>
+        </w:r>
+        <w:r>
+          <w:rPr>
             <w:noProof/>
             <w:webHidden/>
           </w:rPr>
@@ -407,7 +770,7 @@
             <w:noProof/>
             <w:webHidden/>
           </w:rPr>
-          <w:instrText xml:space="preserve"> PAGEREF _Toc313274136 \h </w:instrText>
+          <w:instrText xml:space="preserve"> PAGEREF _Toc313356873 \h </w:instrText>
         </w:r>
         <w:r>
           <w:rPr>
@@ -427,7 +790,7 @@
             <w:noProof/>
             <w:webHidden/>
           </w:rPr>
-          <w:t>4</w:t>
+          <w:t>3</w:t>
         </w:r>
         <w:r>
           <w:rPr>
@@ -442,18 +805,35 @@
       <w:pPr>
         <w:pStyle w:val="TOC2"/>
         <w:tabs>
+          <w:tab w:val="left" w:pos="880"/>
           <w:tab w:val="right" w:leader="dot" w:pos="9350"/>
         </w:tabs>
+        <w:spacing w:line="240" w:lineRule="auto"/>
         <w:rPr>
           <w:noProof/>
-        </w:rPr>
-      </w:pPr>
-      <w:hyperlink w:anchor="_Toc313274137" w:history="1">
+          <w:lang w:bidi="ar-SA"/>
+        </w:rPr>
+      </w:pPr>
+      <w:hyperlink w:anchor="_Toc313356874" w:history="1">
         <w:r>
           <w:rPr>
             <w:rStyle w:val="Hyperlink"/>
             <w:noProof/>
           </w:rPr>
+          <w:t>2.5</w:t>
+        </w:r>
+        <w:r>
+          <w:rPr>
+            <w:noProof/>
+            <w:lang w:bidi="ar-SA"/>
+          </w:rPr>
+          <w:tab/>
+        </w:r>
+        <w:r>
+          <w:rPr>
+            <w:rStyle w:val="Hyperlink"/>
+            <w:noProof/>
+          </w:rPr>
           <w:t>Compiling RoadRunner</w:t>
         </w:r>
         <w:r>
@@ -475,7 +855,7 @@
             <w:noProof/>
             <w:webHidden/>
           </w:rPr>
-          <w:instrText xml:space="preserve"> PAGEREF _Toc313274137 \h </w:instrText>
+          <w:instrText xml:space="preserve"> PAGEREF _Toc313356874 \h </w:instrText>
         </w:r>
         <w:r>
           <w:rPr>
@@ -495,7 +875,7 @@
             <w:noProof/>
             <w:webHidden/>
           </w:rPr>
-          <w:t>5</w:t>
+          <w:t>4</w:t>
         </w:r>
         <w:r>
           <w:rPr>
@@ -507,20 +887,16 @@
       </w:hyperlink>
     </w:p>
     <w:p>
+      <w:pPr>
+        <w:spacing w:line="240" w:lineRule="auto"/>
+      </w:pPr>
       <w:r>
         <w:fldChar w:fldCharType="end"/>
       </w:r>
     </w:p>
     <w:p>
       <w:pPr>
-        <w:rPr>
-          <w:rFonts w:asciiTheme="majorHAnsi" w:eastAsiaTheme="majorEastAsia" w:hAnsiTheme="majorHAnsi" w:cstheme="majorBidi"/>
-          <w:b/>
-          <w:bCs/>
-          <w:color w:val="365F91" w:themeColor="accent1" w:themeShade="BF"/>
-          <w:sz w:val="28"/>
-          <w:szCs w:val="28"/>
-        </w:rPr>
+        <w:spacing w:line="240" w:lineRule="auto"/>
       </w:pPr>
       <w:r>
         <w:t xml:space="preserve">Last time edited :  </w:t>
@@ -530,27 +906,135 @@
           <w:rPr>
             <w:noProof/>
           </w:rPr>
-          <w:t>January 2, 2012</w:t>
+          <w:t>January 3, 2012</w:t>
         </w:r>
       </w:fldSimple>
     </w:p>
     <w:p>
       <w:pPr>
+        <w:spacing w:line="240" w:lineRule="auto"/>
+      </w:pPr>
+      <w:r>
+        <w:t xml:space="preserve">External </w:t>
+      </w:r>
+      <w:proofErr w:type="spellStart"/>
+      <w:r>
+        <w:t>svn</w:t>
+      </w:r>
+      <w:proofErr w:type="spellEnd"/>
+      <w:r>
+        <w:t xml:space="preserve"> revisions:</w:t>
+      </w:r>
+    </w:p>
+    <w:p>
+      <w:pPr>
+        <w:spacing w:line="240" w:lineRule="auto"/>
+      </w:pPr>
+      <w:r>
+        <w:tab/>
+        <w:t>libsbml revision:  15157</w:t>
+      </w:r>
+      <w:r>
+        <w:br/>
+      </w:r>
+      <w:r>
+        <w:tab/>
+        <w:t>libstruct:</w:t>
+      </w:r>
+      <w:r>
+        <w:tab/>
+        <w:t>16</w:t>
+      </w:r>
+      <w:r>
+        <w:tab/>
+      </w:r>
+      <w:r>
+        <w:br/>
+      </w:r>
+      <w:r>
+        <w:tab/>
+        <w:t>roadrunner:</w:t>
+      </w:r>
+      <w:r>
+        <w:tab/>
+        <w:t>70</w:t>
+      </w:r>
+      <w:r>
+        <w:br/>
+      </w:r>
+      <w:r>
+        <w:tab/>
+      </w:r>
+      <w:proofErr w:type="spellStart"/>
+      <w:r>
+        <w:t>snowburst</w:t>
+      </w:r>
+      <w:proofErr w:type="spellEnd"/>
+      <w:r>
+        <w:t>:</w:t>
+      </w:r>
+      <w:r>
+        <w:tab/>
+        <w:t>72</w:t>
+      </w:r>
+      <w:r>
+        <w:br/>
+      </w:r>
+      <w:r>
+        <w:tab/>
+      </w:r>
+      <w:proofErr w:type="spellStart"/>
+      <w:r>
+        <w:t>sbw_core</w:t>
+      </w:r>
+      <w:proofErr w:type="spellEnd"/>
+      <w:r>
+        <w:t>:</w:t>
+      </w:r>
+      <w:r>
+        <w:tab/>
+        <w:t>272</w:t>
+      </w:r>
+    </w:p>
+    <w:p>
+      <w:r>
+        <w:br w:type="page"/>
+      </w:r>
+    </w:p>
+    <w:p>
+      <w:pPr>
         <w:pStyle w:val="Heading1"/>
-      </w:pPr>
-      <w:bookmarkStart w:id="1" w:name="_Toc313274132"/>
-      <w:r>
+        <w:spacing w:after="240" w:line="240" w:lineRule="auto"/>
+      </w:pPr>
+      <w:bookmarkStart w:id="2" w:name="_Toc313356867"/>
+      <w:r>
+        <w:lastRenderedPageBreak/>
         <w:t xml:space="preserve">Steps and info for </w:t>
       </w:r>
       <w:r>
-        <w:t>library installs and builds.</w:t>
-      </w:r>
-      <w:bookmarkEnd w:id="1"/>
+        <w:t xml:space="preserve">library </w:t>
+      </w:r>
+      <w:r>
+        <w:t>installs</w:t>
+      </w:r>
       <w:r>
         <w:t xml:space="preserve"> </w:t>
       </w:r>
-    </w:p>
-    <w:p>
+      <w:r>
+        <w:t>and</w:t>
+      </w:r>
+      <w:r>
+        <w:t xml:space="preserve"> builds.</w:t>
+      </w:r>
+      <w:bookmarkEnd w:id="2"/>
+      <w:r>
+        <w:t xml:space="preserve"> </w:t>
+      </w:r>
+    </w:p>
+    <w:p>
+      <w:pPr>
+        <w:spacing w:line="240" w:lineRule="auto"/>
+      </w:pPr>
       <w:r>
         <w:t>A public repository for files</w:t>
       </w:r>
@@ -568,6 +1052,9 @@
       </w:r>
     </w:p>
     <w:p>
+      <w:pPr>
+        <w:spacing w:line="240" w:lineRule="auto"/>
+      </w:pPr>
       <w:hyperlink r:id="rId8" w:history="1">
         <w:r>
           <w:rPr>
@@ -578,6 +1065,9 @@
       </w:hyperlink>
     </w:p>
     <w:p>
+      <w:pPr>
+        <w:spacing w:line="240" w:lineRule="auto"/>
+      </w:pPr>
       <w:r>
         <w:t>Th</w:t>
       </w:r>
@@ -614,35 +1104,43 @@
         <w:t>libraries, i.e. libsbml</w:t>
       </w:r>
       <w:r>
-        <w:t xml:space="preserve">, </w:t>
-      </w:r>
-      <w:proofErr w:type="spellStart"/>
-      <w:r>
-        <w:t>NOMLib</w:t>
-      </w:r>
-      <w:proofErr w:type="spellEnd"/>
-      <w:r>
-        <w:t>, SBW Core</w:t>
+        <w:t>, NOMLib, SBW Core</w:t>
       </w:r>
       <w:r>
         <w:t xml:space="preserve"> and libstruct. </w:t>
       </w:r>
-    </w:p>
-    <w:p>
-      <w:r>
-        <w:t>W</w:t>
+      <w:r>
+        <w:t>These externals are tied to a fixed revision</w:t>
+      </w:r>
+      <w:r>
+        <w:t xml:space="preserve"> (see page 1)</w:t>
+      </w:r>
+      <w:r>
+        <w:t>. To update</w:t>
+      </w:r>
+      <w:r>
+        <w:t xml:space="preserve"> to a later revision</w:t>
+      </w:r>
+      <w:r>
+        <w:t>, the properties of the external need to be modified.</w:t>
+      </w:r>
+    </w:p>
+    <w:p>
+      <w:pPr>
+        <w:spacing w:line="240" w:lineRule="auto"/>
+      </w:pPr>
+      <w:r>
+        <w:t>In the following, w</w:t>
       </w:r>
       <w:r>
         <w:t xml:space="preserve">hen referring to a checked out working copy, its root folder is denoted: </w:t>
       </w:r>
-      <w:proofErr w:type="spellStart"/>
       <w:r>
         <w:rPr>
           <w:i/>
         </w:rPr>
         <w:t>svn_root</w:t>
       </w:r>
-      <w:proofErr w:type="spellEnd"/>
       <w:r>
         <w:t>.</w:t>
       </w:r>
@@ -651,16 +1149,17 @@
       </w:r>
     </w:p>
     <w:p>
-      <w:r>
-        <w:t xml:space="preserve">Default output of libraries and DLL's are set in </w:t>
-      </w:r>
-      <w:proofErr w:type="spellStart"/>
-      <w:r>
-        <w:t>CMake</w:t>
-      </w:r>
-      <w:proofErr w:type="spellEnd"/>
-      <w:r>
-        <w:t xml:space="preserve"> to be c:\sbw_libs, i.e. </w:t>
+      <w:pPr>
+        <w:spacing w:line="240" w:lineRule="auto"/>
+      </w:pPr>
+      <w:r>
+        <w:t>Default output of libraries and DLL's are set in CMake to be c:</w:t>
+      </w:r>
+      <w:r>
+        <w:t>/</w:t>
+      </w:r>
+      <w:r>
+        <w:t xml:space="preserve">sbw_libs, i.e. </w:t>
       </w:r>
     </w:p>
     <w:p>
@@ -754,6 +1253,9 @@
       </w:r>
     </w:p>
     <w:p>
+      <w:pPr>
+        <w:spacing w:line="240" w:lineRule="auto"/>
+      </w:pPr>
       <w:r>
         <w:t xml:space="preserve"> </w:t>
       </w:r>
@@ -762,7 +1264,7 @@
       <w:pPr>
         <w:pStyle w:val="Heading2"/>
       </w:pPr>
-      <w:bookmarkStart w:id="2" w:name="_Toc313274133"/>
+      <w:bookmarkStart w:id="3" w:name="_Toc313356868"/>
       <w:r>
         <w:t>Compil</w:t>
       </w:r>
@@ -770,11 +1272,17 @@
         <w:t>ing</w:t>
       </w:r>
       <w:r>
-        <w:t xml:space="preserve"> libsbml</w:t>
-      </w:r>
-      <w:bookmarkEnd w:id="2"/>
-    </w:p>
-    <w:p>
+        <w:t xml:space="preserve"> </w:t>
+      </w:r>
+      <w:r>
+        <w:t>libsbml</w:t>
+      </w:r>
+      <w:bookmarkEnd w:id="3"/>
+    </w:p>
+    <w:p>
+      <w:pPr>
+        <w:spacing w:line="240" w:lineRule="auto"/>
+      </w:pPr>
       <w:r>
         <w:t xml:space="preserve">The libsbml </w:t>
       </w:r>
@@ -787,19 +1295,9 @@
       <w:r>
         <w:t xml:space="preserve"> </w:t>
       </w:r>
-      <w:proofErr w:type="spellStart"/>
-      <w:r>
-        <w:t>svn_root</w:t>
-      </w:r>
-      <w:proofErr w:type="spellEnd"/>
-      <w:r>
-        <w:t>/Externals/</w:t>
-      </w:r>
-      <w:proofErr w:type="spellStart"/>
-      <w:r>
-        <w:t>libsmbl</w:t>
-      </w:r>
-      <w:proofErr w:type="spellEnd"/>
+      <w:r>
+        <w:t>svn_root/Externals/libsmbl</w:t>
+      </w:r>
       <w:r>
         <w:t>.</w:t>
       </w:r>
@@ -808,6 +1306,9 @@
       </w:r>
     </w:p>
     <w:p>
+      <w:pPr>
+        <w:spacing w:line="240" w:lineRule="auto"/>
+      </w:pPr>
       <w:r>
         <w:t>T</w:t>
       </w:r>
@@ -828,27 +1329,17 @@
       </w:r>
     </w:p>
     <w:p>
-      <w:r>
-        <w:t xml:space="preserve">Short instructions on how to compile </w:t>
-      </w:r>
-      <w:proofErr w:type="spellStart"/>
-      <w:r>
-        <w:t>libsmbl</w:t>
-      </w:r>
-      <w:proofErr w:type="spellEnd"/>
-      <w:r>
-        <w:t xml:space="preserve"> is in the document: </w:t>
+      <w:pPr>
+        <w:spacing w:line="240" w:lineRule="auto"/>
+      </w:pPr>
+      <w:r>
+        <w:t xml:space="preserve">Short instructions on how to compile libsmbl is in the document: </w:t>
       </w:r>
       <w:r>
         <w:tab/>
       </w:r>
-      <w:proofErr w:type="spellStart"/>
-      <w:r>
-        <w:t>svn_root</w:t>
-      </w:r>
-      <w:proofErr w:type="spellEnd"/>
-      <w:r>
-        <w:t>/Docs/</w:t>
+      <w:r>
+        <w:t>svn_root/Docs/</w:t>
       </w:r>
       <w:r>
         <w:t>libSBMLBuildWindows.docx</w:t>
@@ -879,39 +1370,79 @@
       </w:r>
     </w:p>
     <w:p>
-      <w:r>
-        <w:lastRenderedPageBreak/>
-        <w:t xml:space="preserve">The </w:t>
-      </w:r>
-      <w:proofErr w:type="spellStart"/>
-      <w:r>
-        <w:t>CMake</w:t>
-      </w:r>
-      <w:proofErr w:type="spellEnd"/>
-      <w:r>
-        <w:t xml:space="preserve"> GUI is used to generate solution files for Visual Studio. </w:t>
-      </w:r>
-    </w:p>
-    <w:p>
-      <w:r>
-        <w:t xml:space="preserve">When running </w:t>
-      </w:r>
-      <w:proofErr w:type="spellStart"/>
-      <w:r>
-        <w:t>CMake</w:t>
-      </w:r>
-      <w:proofErr w:type="spellEnd"/>
-      <w:r>
-        <w:t>, the following settings were used:</w:t>
+      <w:pPr>
+        <w:pStyle w:val="Heading3"/>
+      </w:pPr>
+      <w:bookmarkStart w:id="4" w:name="_Toc313356869"/>
+      <w:r>
+        <w:t xml:space="preserve">Generate </w:t>
+      </w:r>
+      <w:r>
+        <w:t>Visual</w:t>
+      </w:r>
+      <w:r>
+        <w:t xml:space="preserve"> </w:t>
+      </w:r>
+      <w:r>
+        <w:t>Studio</w:t>
+      </w:r>
+      <w:r>
+        <w:t xml:space="preserve"> project files using CMake</w:t>
+      </w:r>
+      <w:bookmarkEnd w:id="4"/>
+    </w:p>
+    <w:p>
+      <w:pPr>
+        <w:spacing w:line="240" w:lineRule="auto"/>
+      </w:pPr>
+      <w:r>
+        <w:t xml:space="preserve">The CMake GUI is used to generate solution files for Visual Studio. </w:t>
+      </w:r>
+    </w:p>
+    <w:p>
+      <w:pPr>
+        <w:spacing w:line="240" w:lineRule="auto"/>
+      </w:pPr>
+      <w:r>
+        <w:t>When running CMake, the following settings were used:</w:t>
       </w:r>
       <w:r>
         <w:br/>
-        <w:t>Generator for project:   VisualStudio10 and option Use default native compilers</w:t>
-      </w:r>
-    </w:p>
-    <w:p>
-      <w:r>
-        <w:t>The following environment flags in CMAKE were modified:</w:t>
+      </w:r>
+      <w:r>
+        <w:tab/>
+      </w:r>
+      <w:r>
+        <w:t xml:space="preserve">Generator for project:   VisualStudio10 </w:t>
+      </w:r>
+      <w:r>
+        <w:t xml:space="preserve">with </w:t>
+      </w:r>
+      <w:r>
+        <w:t xml:space="preserve">option </w:t>
+      </w:r>
+      <w:r>
+        <w:t>"</w:t>
+      </w:r>
+      <w:r>
+        <w:t>Use default native compilers</w:t>
+      </w:r>
+      <w:r>
+        <w:t>".</w:t>
+      </w:r>
+    </w:p>
+    <w:p>
+      <w:pPr>
+        <w:spacing w:line="240" w:lineRule="auto"/>
+      </w:pPr>
+      <w:r>
+        <w:t>The following environment flags in CMAKE were modified</w:t>
+      </w:r>
+      <w:r>
+        <w:t xml:space="preserve"> to</w:t>
+      </w:r>
+      <w:r>
+        <w:t>:</w:t>
       </w:r>
     </w:p>
     <w:p>
@@ -939,6 +1470,14 @@
           <w:sz w:val="20"/>
         </w:rPr>
         <w:t>CMAKE_INSTALL_LIBDIR</w:t>
+      </w:r>
+      <w:r>
+        <w:rPr>
+          <w:rFonts w:ascii="Courier New" w:eastAsia="Times New Roman" w:hAnsi="Courier New" w:cs="Courier New"/>
+          <w:color w:val="000000"/>
+          <w:sz w:val="20"/>
+        </w:rPr>
+        <w:tab/>
       </w:r>
       <w:r>
         <w:rPr>
@@ -953,6 +1492,16 @@
       <w:r>
         <w:rPr>
           <w:rFonts w:ascii="Courier New" w:eastAsia="Times New Roman" w:hAnsi="Courier New" w:cs="Courier New"/>
+          <w:b/>
+          <w:bCs/>
+          <w:color w:val="000080"/>
+          <w:sz w:val="20"/>
+        </w:rPr>
+        <w:t xml:space="preserve"> </w:t>
+      </w:r>
+      <w:r>
+        <w:rPr>
+          <w:rFonts w:ascii="Courier New" w:eastAsia="Times New Roman" w:hAnsi="Courier New" w:cs="Courier New"/>
           <w:color w:val="000000"/>
           <w:sz w:val="20"/>
         </w:rPr>
@@ -1026,20 +1575,10 @@
       <w:r>
         <w:rPr>
           <w:rFonts w:ascii="Courier New" w:eastAsia="Times New Roman" w:hAnsi="Courier New" w:cs="Courier New"/>
-          <w:b/>
-          <w:bCs/>
-          <w:color w:val="000080"/>
-          <w:sz w:val="20"/>
-        </w:rPr>
-        <w:t>=</w:t>
-      </w:r>
-      <w:r>
-        <w:rPr>
-          <w:rFonts w:ascii="Courier New" w:eastAsia="Times New Roman" w:hAnsi="Courier New" w:cs="Courier New"/>
           <w:color w:val="000000"/>
           <w:sz w:val="20"/>
         </w:rPr>
-        <w:t xml:space="preserve"> C</w:t>
+        <w:tab/>
       </w:r>
       <w:r>
         <w:rPr>
@@ -1049,6 +1588,24 @@
           <w:color w:val="000080"/>
           <w:sz w:val="20"/>
         </w:rPr>
+        <w:t>=</w:t>
+      </w:r>
+      <w:r>
+        <w:rPr>
+          <w:rFonts w:ascii="Courier New" w:eastAsia="Times New Roman" w:hAnsi="Courier New" w:cs="Courier New"/>
+          <w:color w:val="000000"/>
+          <w:sz w:val="20"/>
+        </w:rPr>
+        <w:t xml:space="preserve"> C</w:t>
+      </w:r>
+      <w:r>
+        <w:rPr>
+          <w:rFonts w:ascii="Courier New" w:eastAsia="Times New Roman" w:hAnsi="Courier New" w:cs="Courier New"/>
+          <w:b/>
+          <w:bCs/>
+          <w:color w:val="000080"/>
+          <w:sz w:val="20"/>
+        </w:rPr>
         <w:t>:</w:t>
       </w:r>
       <w:r>
@@ -1062,12 +1619,126 @@
         <w:t>/sbw_libs/libsbml</w:t>
       </w:r>
     </w:p>
-    <w:p/>
+    <w:p>
+      <w:pPr>
+        <w:spacing w:line="240" w:lineRule="auto"/>
+      </w:pPr>
+    </w:p>
+    <w:p>
+      <w:pPr>
+        <w:spacing w:line="240" w:lineRule="auto"/>
+      </w:pPr>
+      <w:r>
+        <w:t xml:space="preserve">For the current </w:t>
+      </w:r>
+      <w:r>
+        <w:t xml:space="preserve">release of </w:t>
+      </w:r>
+      <w:r>
+        <w:t xml:space="preserve">libsbml, a python interpreter need to be available </w:t>
+      </w:r>
+      <w:r>
+        <w:t>on the system (not mentioned in their build docs)</w:t>
+      </w:r>
+      <w:r>
+        <w:t>. An additional flag has to be added in the CMake UI :</w:t>
+      </w:r>
+    </w:p>
+    <w:p>
+      <w:pPr>
+        <w:tabs>
+          <w:tab w:val="left" w:pos="916"/>
+          <w:tab w:val="left" w:pos="1832"/>
+          <w:tab w:val="left" w:pos="2748"/>
+          <w:tab w:val="left" w:pos="3664"/>
+          <w:tab w:val="left" w:pos="4580"/>
+          <w:tab w:val="left" w:pos="5496"/>
+          <w:tab w:val="left" w:pos="6412"/>
+          <w:tab w:val="left" w:pos="7328"/>
+          <w:tab w:val="left" w:pos="8244"/>
+          <w:tab w:val="left" w:pos="9160"/>
+          <w:tab w:val="left" w:pos="10076"/>
+          <w:tab w:val="left" w:pos="10992"/>
+          <w:tab w:val="left" w:pos="11908"/>
+          <w:tab w:val="left" w:pos="12824"/>
+          <w:tab w:val="left" w:pos="13740"/>
+          <w:tab w:val="left" w:pos="14656"/>
+        </w:tabs>
+        <w:spacing w:after="0" w:line="240" w:lineRule="auto"/>
+        <w:rPr>
+          <w:rFonts w:ascii="Courier New" w:eastAsia="Times New Roman" w:hAnsi="Courier New" w:cs="Courier New"/>
+          <w:sz w:val="20"/>
+          <w:szCs w:val="20"/>
+        </w:rPr>
+      </w:pPr>
+    </w:p>
+    <w:p>
+      <w:pPr>
+        <w:spacing w:after="0" w:line="240" w:lineRule="auto"/>
+        <w:rPr>
+          <w:rFonts w:ascii="Courier New" w:eastAsia="Times New Roman" w:hAnsi="Courier New" w:cs="Courier New"/>
+          <w:sz w:val="20"/>
+          <w:szCs w:val="20"/>
+        </w:rPr>
+      </w:pPr>
+      <w:r>
+        <w:rPr>
+          <w:rFonts w:ascii="Courier New" w:eastAsia="Times New Roman" w:hAnsi="Courier New" w:cs="Courier New"/>
+          <w:sz w:val="20"/>
+          <w:szCs w:val="20"/>
+        </w:rPr>
+        <w:tab/>
+      </w:r>
+      <w:r>
+        <w:rPr>
+          <w:rFonts w:ascii="Courier New" w:eastAsia="Times New Roman" w:hAnsi="Courier New" w:cs="Courier New"/>
+          <w:sz w:val="20"/>
+          <w:szCs w:val="20"/>
+        </w:rPr>
+        <w:t>PYTHON_EXECUTABLE</w:t>
+      </w:r>
+      <w:r>
+        <w:rPr>
+          <w:rFonts w:ascii="Courier New" w:eastAsia="Times New Roman" w:hAnsi="Courier New" w:cs="Courier New"/>
+          <w:sz w:val="20"/>
+          <w:szCs w:val="20"/>
+        </w:rPr>
+        <w:t xml:space="preserve"> = 'path and filename of python interpreter'</w:t>
+      </w:r>
+    </w:p>
     <w:p>
       <w:pPr>
         <w:shd w:val="clear" w:color="auto" w:fill="FFFFFF"/>
-      </w:pPr>
-      <w:r>
+        <w:spacing w:line="240" w:lineRule="auto"/>
+      </w:pPr>
+    </w:p>
+    <w:p>
+      <w:pPr>
+        <w:shd w:val="clear" w:color="auto" w:fill="FFFFFF"/>
+        <w:spacing w:line="240" w:lineRule="auto"/>
+      </w:pPr>
+      <w:r>
+        <w:t xml:space="preserve">See </w:t>
+      </w:r>
+      <w:hyperlink r:id="rId9" w:history="1">
+        <w:r>
+          <w:rPr>
+            <w:rStyle w:val="Hyperlink"/>
+          </w:rPr>
+          <w:t>https://sourceforge.net/tracker/?func=detail&amp;atid=942737&amp;aid=3441615&amp;group_id=71971</w:t>
+        </w:r>
+      </w:hyperlink>
+      <w:r>
+        <w:t xml:space="preserve"> for more info.</w:t>
+      </w:r>
+    </w:p>
+    <w:p>
+      <w:pPr>
+        <w:shd w:val="clear" w:color="auto" w:fill="FFFFFF"/>
+        <w:spacing w:line="240" w:lineRule="auto"/>
+      </w:pPr>
+      <w:r>
+        <w:lastRenderedPageBreak/>
         <w:t xml:space="preserve">Clicking </w:t>
       </w:r>
       <w:r>
@@ -1080,31 +1751,36 @@
         <w:t xml:space="preserve">" button </w:t>
       </w:r>
       <w:r>
-        <w:t xml:space="preserve">in </w:t>
+        <w:t>in CMake</w:t>
+      </w:r>
+      <w:r>
+        <w:t xml:space="preserve"> UI </w:t>
+      </w:r>
+      <w:r>
+        <w:t xml:space="preserve"> </w:t>
+      </w:r>
+      <w:r>
+        <w:t xml:space="preserve">generates </w:t>
       </w:r>
       <w:proofErr w:type="spellStart"/>
       <w:r>
-        <w:t>CMake</w:t>
+        <w:t>VisualStudio</w:t>
       </w:r>
       <w:proofErr w:type="spellEnd"/>
       <w:r>
         <w:t xml:space="preserve"> </w:t>
       </w:r>
       <w:r>
-        <w:t xml:space="preserve">generates </w:t>
-      </w:r>
-      <w:proofErr w:type="spellStart"/>
-      <w:r>
-        <w:t>VisualStudio</w:t>
-      </w:r>
-      <w:proofErr w:type="spellEnd"/>
-      <w:r>
-        <w:t xml:space="preserve"> project files in the folder </w:t>
+        <w:t xml:space="preserve">solution and </w:t>
+      </w:r>
+      <w:r>
+        <w:t xml:space="preserve">project files in the folder </w:t>
       </w:r>
     </w:p>
     <w:p>
       <w:pPr>
         <w:shd w:val="clear" w:color="auto" w:fill="FFFFFF"/>
+        <w:spacing w:line="240" w:lineRule="auto"/>
         <w:rPr>
           <w:rFonts w:ascii="Times New Roman" w:eastAsia="Times New Roman" w:hAnsi="Times New Roman" w:cs="Times New Roman"/>
           <w:sz w:val="24"/>
@@ -1114,7 +1790,6 @@
       <w:r>
         <w:tab/>
       </w:r>
-      <w:proofErr w:type="spellStart"/>
       <w:r>
         <w:rPr>
           <w:rFonts w:ascii="Courier New" w:eastAsia="Times New Roman" w:hAnsi="Courier New" w:cs="Courier New"/>
@@ -1123,7 +1798,6 @@
         </w:rPr>
         <w:t>svn_root</w:t>
       </w:r>
-      <w:proofErr w:type="spellEnd"/>
       <w:r>
         <w:rPr>
           <w:rFonts w:ascii="Courier New" w:eastAsia="Times New Roman" w:hAnsi="Courier New" w:cs="Courier New"/>
@@ -1179,10 +1853,31 @@
         <w:t>build</w:t>
       </w:r>
     </w:p>
-    <w:p/>
+    <w:p>
+      <w:pPr>
+        <w:spacing w:line="240" w:lineRule="auto"/>
+      </w:pPr>
+    </w:p>
+    <w:p>
+      <w:pPr>
+        <w:pStyle w:val="Heading3"/>
+      </w:pPr>
+      <w:bookmarkStart w:id="5" w:name="_Toc313356870"/>
+      <w:r>
+        <w:t xml:space="preserve">Compile </w:t>
+      </w:r>
+      <w:r>
+        <w:t>using</w:t>
+      </w:r>
+      <w:r>
+        <w:t xml:space="preserve"> Visual Studio</w:t>
+      </w:r>
+      <w:bookmarkEnd w:id="5"/>
+    </w:p>
     <w:p>
       <w:pPr>
         <w:shd w:val="clear" w:color="auto" w:fill="FFFFFF"/>
+        <w:spacing w:line="240" w:lineRule="auto"/>
         <w:rPr>
           <w:rFonts w:ascii="Times New Roman" w:eastAsia="Times New Roman" w:hAnsi="Times New Roman" w:cs="Times New Roman"/>
           <w:sz w:val="24"/>
@@ -1274,6 +1969,9 @@
       </w:r>
     </w:p>
     <w:p>
+      <w:pPr>
+        <w:spacing w:line="240" w:lineRule="auto"/>
+      </w:pPr>
       <w:r>
         <w:br w:type="page"/>
       </w:r>
@@ -1282,34 +1980,30 @@
       <w:pPr>
         <w:pStyle w:val="Heading2"/>
       </w:pPr>
-      <w:bookmarkStart w:id="3" w:name="_Toc313274134"/>
+      <w:bookmarkStart w:id="6" w:name="_Toc313356871"/>
       <w:r>
         <w:lastRenderedPageBreak/>
-        <w:t xml:space="preserve">Compiling </w:t>
+        <w:t>Compiling NOMLib</w:t>
+      </w:r>
+      <w:bookmarkEnd w:id="6"/>
+    </w:p>
+    <w:p>
+      <w:pPr>
+        <w:spacing w:line="240" w:lineRule="auto"/>
+      </w:pPr>
+      <w:r>
+        <w:t xml:space="preserve">NOMLib is part of </w:t>
       </w:r>
       <w:proofErr w:type="spellStart"/>
       <w:r>
-        <w:t>NOMLib</w:t>
-      </w:r>
-      <w:bookmarkEnd w:id="3"/>
+        <w:t>Snowburst</w:t>
+      </w:r>
       <w:proofErr w:type="spellEnd"/>
-    </w:p>
-    <w:p>
-      <w:proofErr w:type="spellStart"/>
-      <w:r>
-        <w:t>NOMLib</w:t>
-      </w:r>
-      <w:proofErr w:type="spellEnd"/>
-      <w:r>
-        <w:t xml:space="preserve"> is part of </w:t>
-      </w:r>
-      <w:proofErr w:type="spellStart"/>
-      <w:r>
-        <w:t>Snowburst</w:t>
-      </w:r>
-      <w:proofErr w:type="spellEnd"/>
       <w:r>
         <w:t xml:space="preserve">, and is </w:t>
+      </w:r>
+      <w:r>
+        <w:t>"</w:t>
       </w:r>
       <w:r>
         <w:rPr>
@@ -1353,324 +2047,349 @@
         <w:rPr>
           <w:rStyle w:val="apple-style-span"/>
           <w:rFonts w:ascii="Verdana" w:hAnsi="Verdana"/>
+          <w:i/>
           <w:color w:val="000000"/>
           <w:sz w:val="18"/>
           <w:szCs w:val="18"/>
           <w:shd w:val="clear" w:color="auto" w:fill="FFFFFF"/>
         </w:rPr>
+        <w:t>"</w:t>
+      </w:r>
+      <w:r>
+        <w:rPr>
+          <w:rStyle w:val="apple-style-span"/>
+          <w:rFonts w:ascii="Verdana" w:hAnsi="Verdana"/>
+          <w:color w:val="000000"/>
+          <w:sz w:val="18"/>
+          <w:szCs w:val="18"/>
+          <w:shd w:val="clear" w:color="auto" w:fill="FFFFFF"/>
+        </w:rPr>
         <w:t xml:space="preserve">, from documentation at </w:t>
       </w:r>
-      <w:hyperlink r:id="rId9" w:history="1">
+      <w:hyperlink r:id="rId10" w:history="1">
         <w:r>
           <w:rPr>
             <w:rStyle w:val="Hyperlink"/>
           </w:rPr>
-          <w:t>http://snowburst.googlecode.com/svn/NOMLib/help/html/index.html</w:t>
+          <w:t>http://snowburst.googleco</w:t>
+        </w:r>
+        <w:r>
+          <w:rPr>
+            <w:rStyle w:val="Hyperlink"/>
+          </w:rPr>
+          <w:t>de.com/svn/NOMLib/help/html/index.html</w:t>
         </w:r>
       </w:hyperlink>
     </w:p>
     <w:p>
+      <w:pPr>
+        <w:spacing w:line="240" w:lineRule="auto"/>
+      </w:pPr>
       <w:proofErr w:type="spellStart"/>
       <w:r>
         <w:t>Snowburst</w:t>
       </w:r>
       <w:proofErr w:type="spellEnd"/>
       <w:r>
-        <w:t xml:space="preserve"> is found in the externals folder, i.e. </w:t>
+        <w:t xml:space="preserve"> is found in the externals folder, i.e. svn_root/Externals/</w:t>
       </w:r>
       <w:proofErr w:type="spellStart"/>
       <w:r>
+        <w:t>snowburst</w:t>
+      </w:r>
+      <w:proofErr w:type="spellEnd"/>
+      <w:r>
+        <w:t xml:space="preserve">. Actual repository address is: </w:t>
+      </w:r>
+      <w:r>
+        <w:t>https://snowburst.googlecode.com/svn</w:t>
+      </w:r>
+      <w:r>
+        <w:t>.</w:t>
+      </w:r>
+    </w:p>
+    <w:p>
+      <w:pPr>
+        <w:spacing w:line="240" w:lineRule="auto"/>
+      </w:pPr>
+      <w:r>
+        <w:t>NOMLib is built using V</w:t>
+      </w:r>
+      <w:r>
+        <w:t>i</w:t>
+      </w:r>
+      <w:r>
+        <w:t>s</w:t>
+      </w:r>
+      <w:r>
+        <w:t xml:space="preserve">ual Studio by the solution file: </w:t>
+      </w:r>
+      <w:r>
+        <w:t>NOMLib.sln</w:t>
+      </w:r>
+      <w:r>
+        <w:t xml:space="preserve">, found in </w:t>
+      </w:r>
+      <w:proofErr w:type="spellStart"/>
+      <w:r>
+        <w:t>snowburst</w:t>
+      </w:r>
+      <w:proofErr w:type="spellEnd"/>
+      <w:r>
+        <w:t>/NOMLib</w:t>
+      </w:r>
+    </w:p>
+    <w:p>
+      <w:pPr>
+        <w:spacing w:line="240" w:lineRule="auto"/>
+      </w:pPr>
+      <w:r>
+        <w:t>After compiling, NOMLib binaries and link libraries are found in:</w:t>
+      </w:r>
+      <w:r>
+        <w:br/>
         <w:t>svn_root</w:t>
       </w:r>
+      <w:r>
+        <w:t>\Externals\</w:t>
+      </w:r>
+      <w:proofErr w:type="spellStart"/>
+      <w:r>
+        <w:t>snowburst</w:t>
+      </w:r>
       <w:proofErr w:type="spellEnd"/>
       <w:r>
-        <w:t>/Externals/</w:t>
+        <w:t>\NOMLib\bin\Debug</w:t>
+      </w:r>
+    </w:p>
+    <w:p>
+      <w:pPr>
+        <w:spacing w:line="240" w:lineRule="auto"/>
+      </w:pPr>
+      <w:r>
+        <w:t xml:space="preserve">Currently, NOMLib seem to be compiled and linked against a "older(?)" version of the </w:t>
       </w:r>
       <w:proofErr w:type="spellStart"/>
       <w:r>
-        <w:t>snowburst</w:t>
+        <w:t>sbml</w:t>
       </w:r>
       <w:proofErr w:type="spellEnd"/>
       <w:r>
-        <w:t xml:space="preserve">. Actual repository address is: </w:t>
-      </w:r>
-      <w:r>
-        <w:t>https://snowburst.googlecode.com/svn</w:t>
-      </w:r>
-      <w:r>
-        <w:t>.</w:t>
-      </w:r>
-    </w:p>
-    <w:p>
+        <w:t xml:space="preserve"> library</w:t>
+      </w:r>
+      <w:r>
+        <w:t xml:space="preserve">, contained within the </w:t>
+      </w:r>
       <w:proofErr w:type="spellStart"/>
       <w:r>
-        <w:t>NOMLib</w:t>
+        <w:t>snowburst's</w:t>
       </w:r>
       <w:proofErr w:type="spellEnd"/>
       <w:r>
-        <w:t xml:space="preserve"> is built using V</w:t>
-      </w:r>
-      <w:r>
-        <w:t>i</w:t>
-      </w:r>
-      <w:r>
-        <w:t>s</w:t>
-      </w:r>
-      <w:r>
-        <w:t xml:space="preserve">ual Studio by the solution file: </w:t>
-      </w:r>
-      <w:r>
-        <w:t>NOMLib.sln</w:t>
-      </w:r>
-      <w:r>
-        <w:t>, found in ./</w:t>
+        <w:t xml:space="preserve"> repository</w:t>
+      </w:r>
+      <w:r>
+        <w:t xml:space="preserve">. There are multiple, non identical, copies of various </w:t>
       </w:r>
       <w:proofErr w:type="spellStart"/>
       <w:r>
-        <w:t>snowburst</w:t>
+        <w:t>dll's</w:t>
       </w:r>
       <w:proofErr w:type="spellEnd"/>
       <w:r>
-        <w:t>/</w:t>
+        <w:t xml:space="preserve"> in the NOMLib bin\Debug and the libsbml\bin folder </w:t>
+      </w:r>
+      <w:r>
+        <w:t xml:space="preserve"> which could cause trouble(?).</w:t>
+      </w:r>
+    </w:p>
+    <w:p>
+      <w:pPr>
+        <w:spacing w:line="240" w:lineRule="auto"/>
+      </w:pPr>
+      <w:r>
+        <w:t>For now, a NOMLib CMake project was added to this projects repository. This project links against the libsbml files generated above (section 2.1). The resulting library, .lib,  .</w:t>
       </w:r>
       <w:proofErr w:type="spellStart"/>
       <w:r>
-        <w:t>NOMLib</w:t>
+        <w:t>dll</w:t>
       </w:r>
       <w:proofErr w:type="spellEnd"/>
-    </w:p>
-    <w:p>
-      <w:r>
-        <w:t xml:space="preserve">After compiling, </w:t>
+      <w:r>
+        <w:t xml:space="preserve"> and corresponding header file(s) is installed in (by setting CMAKE_INSTALL_PREFIX) to c:/sbw_libs/NOMLib</w:t>
+      </w:r>
+    </w:p>
+    <w:p>
+      <w:pPr>
+        <w:spacing w:line="240" w:lineRule="auto"/>
+      </w:pPr>
+    </w:p>
+    <w:p>
+      <w:pPr>
+        <w:pStyle w:val="Heading2"/>
+      </w:pPr>
+      <w:bookmarkStart w:id="7" w:name="_Toc313356872"/>
+      <w:r>
+        <w:t>Compiling SBW core</w:t>
+      </w:r>
+      <w:bookmarkEnd w:id="7"/>
+    </w:p>
+    <w:p>
+      <w:pPr>
+        <w:spacing w:line="240" w:lineRule="auto"/>
+      </w:pPr>
+      <w:r>
+        <w:t>The SBW core is found in svn_root/Externals/</w:t>
       </w:r>
       <w:proofErr w:type="spellStart"/>
       <w:r>
-        <w:t>NOMLib</w:t>
+        <w:t>sbw_core</w:t>
       </w:r>
       <w:proofErr w:type="spellEnd"/>
       <w:r>
-        <w:t xml:space="preserve"> binaries and link libraries are found in:</w:t>
-      </w:r>
-      <w:r>
-        <w:br/>
+        <w:t xml:space="preserve"> with actual repository address: </w:t>
+      </w:r>
+      <w:r>
+        <w:t>http://sbw.svn.sourceforge.net/svnroot/sbw/trunk/core</w:t>
+      </w:r>
+    </w:p>
+    <w:p>
+      <w:pPr>
+        <w:spacing w:line="240" w:lineRule="auto"/>
+      </w:pPr>
+      <w:r>
+        <w:t xml:space="preserve">To build, open the solution file </w:t>
+      </w:r>
+      <w:r>
+        <w:t>SBW-vs2010.sln</w:t>
+      </w:r>
+      <w:r>
+        <w:t xml:space="preserve"> found in folder: svn_root</w:t>
+      </w:r>
+      <w:r>
+        <w:t>\Externals\</w:t>
       </w:r>
       <w:proofErr w:type="spellStart"/>
       <w:r>
-        <w:t>svn_root</w:t>
+        <w:t>sbw_core</w:t>
       </w:r>
       <w:proofErr w:type="spellEnd"/>
       <w:r>
-        <w:t>\Externals\</w:t>
+        <w:t>\</w:t>
       </w:r>
       <w:proofErr w:type="spellStart"/>
       <w:r>
-        <w:t>snowburst</w:t>
+        <w:t>VisualStudio</w:t>
       </w:r>
       <w:proofErr w:type="spellEnd"/>
-      <w:r>
-        <w:t>\</w:t>
+    </w:p>
+    <w:p>
+      <w:pPr>
+        <w:spacing w:line="240" w:lineRule="auto"/>
+      </w:pPr>
+      <w:r>
+        <w:t>This build creates a SBWD.dll in .\</w:t>
       </w:r>
       <w:proofErr w:type="spellStart"/>
       <w:r>
-        <w:t>NOMLib</w:t>
+        <w:t>sbw_core</w:t>
       </w:r>
       <w:proofErr w:type="spellEnd"/>
       <w:r>
-        <w:t>\bin\Debug</w:t>
+        <w:t xml:space="preserve">\bin and import library SBWD.lib in </w:t>
+      </w:r>
+      <w:proofErr w:type="spellStart"/>
+      <w:r>
+        <w:t>sbw_core</w:t>
+      </w:r>
+      <w:proofErr w:type="spellEnd"/>
+      <w:r>
+        <w:t>\lib, needed for building libstruct, see below.</w:t>
       </w:r>
     </w:p>
     <w:p>
       <w:pPr>
         <w:pStyle w:val="Heading2"/>
       </w:pPr>
-      <w:bookmarkStart w:id="4" w:name="_Toc313274135"/>
-      <w:r>
-        <w:t>Compiling SBW core</w:t>
-      </w:r>
-      <w:bookmarkEnd w:id="4"/>
-    </w:p>
-    <w:p>
-      <w:r>
-        <w:t xml:space="preserve">The SBW core is found in </w:t>
+      <w:bookmarkStart w:id="8" w:name="_Toc313356873"/>
+      <w:r>
+        <w:t xml:space="preserve">Compiling </w:t>
       </w:r>
       <w:proofErr w:type="spellStart"/>
       <w:r>
-        <w:t>svn_root</w:t>
-      </w:r>
+        <w:t>libStruct</w:t>
+      </w:r>
+      <w:bookmarkEnd w:id="8"/>
       <w:proofErr w:type="spellEnd"/>
-      <w:r>
-        <w:t>/Externals/</w:t>
-      </w:r>
+    </w:p>
+    <w:p>
+      <w:pPr>
+        <w:spacing w:line="240" w:lineRule="auto"/>
+      </w:pPr>
       <w:proofErr w:type="spellStart"/>
       <w:r>
-        <w:t>sbw_core</w:t>
+        <w:t>libStruct</w:t>
       </w:r>
       <w:proofErr w:type="spellEnd"/>
       <w:r>
-        <w:t xml:space="preserve"> with actual repository address: </w:t>
-      </w:r>
-      <w:r>
-        <w:t>http://sbw.svn.sourceforge.net/svnroot/sbw/trunk/core</w:t>
-      </w:r>
-    </w:p>
-    <w:p>
-      <w:r>
-        <w:t xml:space="preserve">To build, open the solution file </w:t>
-      </w:r>
-      <w:r>
-        <w:t>SBW-vs2010.sln</w:t>
-      </w:r>
-      <w:r>
-        <w:t xml:space="preserve"> found in folder: </w:t>
+        <w:t xml:space="preserve"> is a C/C++ library. It is found in svn_root/Externals/</w:t>
       </w:r>
       <w:proofErr w:type="spellStart"/>
       <w:r>
-        <w:t>svn_root</w:t>
+        <w:t>libStruct</w:t>
       </w:r>
       <w:proofErr w:type="spellEnd"/>
       <w:r>
-        <w:t>\Externals\</w:t>
+        <w:t xml:space="preserve"> with actual address </w:t>
+      </w:r>
+      <w:r>
+        <w:t>https://libstruct.svn.sourceforge.net/svnroot/libstruct/</w:t>
+      </w:r>
+    </w:p>
+    <w:p>
+      <w:pPr>
+        <w:spacing w:line="240" w:lineRule="auto"/>
+      </w:pPr>
+      <w:r>
+        <w:t xml:space="preserve">In the following, instructions found in the Readme.pdf file in the root folder of </w:t>
       </w:r>
       <w:proofErr w:type="spellStart"/>
       <w:r>
-        <w:t>sbw_core</w:t>
+        <w:t>libStruct</w:t>
       </w:r>
       <w:proofErr w:type="spellEnd"/>
       <w:r>
-        <w:t>\</w:t>
+        <w:t xml:space="preserve"> was consulted. Main strategy is to use CMake to generate project and solution files for Visual Studio.</w:t>
+      </w:r>
+    </w:p>
+    <w:p>
+      <w:pPr>
+        <w:spacing w:line="240" w:lineRule="auto"/>
+      </w:pPr>
+      <w:r>
+        <w:t xml:space="preserve">Running CMake GUI and pointing it to </w:t>
       </w:r>
       <w:proofErr w:type="spellStart"/>
       <w:r>
-        <w:t>VisualStudio</w:t>
+        <w:t>libStructs</w:t>
       </w:r>
       <w:proofErr w:type="spellEnd"/>
-    </w:p>
-    <w:p>
-      <w:r>
-        <w:t>This build creates a SBWD.dll in .\</w:t>
-      </w:r>
-      <w:proofErr w:type="spellStart"/>
-      <w:r>
-        <w:t>sbw_core</w:t>
-      </w:r>
-      <w:proofErr w:type="spellEnd"/>
-      <w:r>
-        <w:t xml:space="preserve">\bin and import library SBWD.lib in </w:t>
-      </w:r>
-      <w:proofErr w:type="spellStart"/>
-      <w:r>
-        <w:t>sbw_core</w:t>
-      </w:r>
-      <w:proofErr w:type="spellEnd"/>
-      <w:r>
-        <w:t>\lib, needed for building libstruct, see below.</w:t>
-      </w:r>
-    </w:p>
-    <w:p>
-      <w:pPr>
-        <w:pStyle w:val="Heading2"/>
-      </w:pPr>
-      <w:bookmarkStart w:id="5" w:name="_Toc313274136"/>
-      <w:r>
-        <w:t xml:space="preserve">Compiling </w:t>
-      </w:r>
-      <w:proofErr w:type="spellStart"/>
-      <w:r>
-        <w:t>libStruct</w:t>
-      </w:r>
-      <w:bookmarkEnd w:id="5"/>
-      <w:proofErr w:type="spellEnd"/>
-    </w:p>
-    <w:p>
-      <w:proofErr w:type="spellStart"/>
-      <w:r>
-        <w:t>libStruct</w:t>
-      </w:r>
-      <w:proofErr w:type="spellEnd"/>
-      <w:r>
-        <w:t xml:space="preserve"> is a C/C++ library. It is found in </w:t>
-      </w:r>
-      <w:proofErr w:type="spellStart"/>
-      <w:r>
-        <w:t>svn_root</w:t>
-      </w:r>
-      <w:proofErr w:type="spellEnd"/>
-      <w:r>
-        <w:t>/Externals/</w:t>
-      </w:r>
-      <w:proofErr w:type="spellStart"/>
-      <w:r>
-        <w:t>libStruct</w:t>
-      </w:r>
-      <w:proofErr w:type="spellEnd"/>
-      <w:r>
-        <w:t xml:space="preserve"> with actual address </w:t>
-      </w:r>
-      <w:r>
-        <w:t>https://libstruct.svn.sourceforge.net/svnroot/libstruct/</w:t>
-      </w:r>
-    </w:p>
-    <w:p>
-      <w:r>
-        <w:t xml:space="preserve">In the following, instructions found in the Readme.pdf file in the root folder of </w:t>
-      </w:r>
-      <w:proofErr w:type="spellStart"/>
-      <w:r>
-        <w:t>libStruct</w:t>
-      </w:r>
-      <w:proofErr w:type="spellEnd"/>
-      <w:r>
-        <w:t xml:space="preserve"> was consulted. Main strategy is to use </w:t>
-      </w:r>
-      <w:proofErr w:type="spellStart"/>
-      <w:r>
-        <w:t>CMake</w:t>
-      </w:r>
-      <w:proofErr w:type="spellEnd"/>
-      <w:r>
-        <w:t xml:space="preserve"> to generate project and solution files for Visual Studio.</w:t>
-      </w:r>
-    </w:p>
-    <w:p>
-      <w:r>
-        <w:t xml:space="preserve">Running </w:t>
-      </w:r>
-      <w:proofErr w:type="spellStart"/>
-      <w:r>
-        <w:t>CMake</w:t>
-      </w:r>
-      <w:proofErr w:type="spellEnd"/>
-      <w:r>
-        <w:t xml:space="preserve"> GUI and pointing it to </w:t>
-      </w:r>
-      <w:proofErr w:type="spellStart"/>
-      <w:r>
-        <w:t>libStructs</w:t>
-      </w:r>
-      <w:proofErr w:type="spellEnd"/>
-      <w:r>
-        <w:t xml:space="preserve"> root folder, and creating a folder, build, in the same for the </w:t>
-      </w:r>
-      <w:proofErr w:type="spellStart"/>
-      <w:r>
-        <w:t>CMake</w:t>
-      </w:r>
-      <w:proofErr w:type="spellEnd"/>
-      <w:r>
-        <w:t xml:space="preserve"> output files, a few errors occurs, which need attention:</w:t>
-      </w:r>
-    </w:p>
-    <w:p>
-      <w:proofErr w:type="spellStart"/>
-      <w:r>
-        <w:t>CMake</w:t>
-      </w:r>
-      <w:proofErr w:type="spellEnd"/>
-      <w:r>
-        <w:t xml:space="preserve"> will complain that the following flags are undefined:</w:t>
-      </w:r>
-    </w:p>
-    <w:p>
+      <w:r>
+        <w:t xml:space="preserve"> root folder, and creating a folder, build, in the same for the CMake output files, a few errors occurs, which need attention:</w:t>
+      </w:r>
+    </w:p>
+    <w:p>
+      <w:pPr>
+        <w:spacing w:line="240" w:lineRule="auto"/>
+      </w:pPr>
+      <w:r>
+        <w:t>CMake will complain that the following flags are undefined:</w:t>
+      </w:r>
+    </w:p>
+    <w:p>
+      <w:pPr>
+        <w:spacing w:line="240" w:lineRule="auto"/>
+      </w:pPr>
       <w:r>
         <w:tab/>
         <w:t xml:space="preserve"> CLAPACK_F2C_LIBRARY</w:t>
@@ -1705,7 +2424,11 @@
       </w:r>
     </w:p>
     <w:p>
-      <w:r>
+      <w:pPr>
+        <w:spacing w:line="240" w:lineRule="auto"/>
+      </w:pPr>
+      <w:r>
+        <w:lastRenderedPageBreak/>
         <w:t>To fix the above;</w:t>
       </w:r>
       <w:r>
@@ -1743,20 +2466,27 @@
       </w:r>
       <w:r>
         <w:br/>
-      </w:r>
-      <w:r>
-        <w:lastRenderedPageBreak/>
         <w:t>SBW_INCLUDE</w:t>
       </w:r>
       <w:r>
-        <w:t xml:space="preserve"> is set to </w:t>
+        <w:t xml:space="preserve"> is set to svn_root</w:t>
+      </w:r>
+      <w:r>
+        <w:t>\Externals\</w:t>
       </w:r>
       <w:proofErr w:type="spellStart"/>
       <w:r>
-        <w:t>svn_root</w:t>
+        <w:t>sbw_core</w:t>
       </w:r>
       <w:proofErr w:type="spellEnd"/>
       <w:r>
+        <w:t>\include</w:t>
+      </w:r>
+      <w:r>
+        <w:br/>
+        <w:t>SBW_LIBRARY is set to  svn_root</w:t>
+      </w:r>
+      <w:r>
         <w:t>\Externals\</w:t>
       </w:r>
       <w:proofErr w:type="spellStart"/>
@@ -1765,100 +2495,87 @@
       </w:r>
       <w:proofErr w:type="spellEnd"/>
       <w:r>
-        <w:t>\include</w:t>
-      </w:r>
-      <w:r>
-        <w:br/>
-        <w:t xml:space="preserve">SBW_LIBRARY is set to  </w:t>
+        <w:t>\</w:t>
+      </w:r>
+      <w:r>
+        <w:t>lib\SBWD.lib</w:t>
+      </w:r>
+    </w:p>
+    <w:p>
+      <w:pPr>
+        <w:spacing w:line="240" w:lineRule="auto"/>
+      </w:pPr>
+      <w:r>
+        <w:t>The visual studio solution file</w:t>
+      </w:r>
+      <w:r>
+        <w:t>,</w:t>
+      </w:r>
+      <w:r>
+        <w:t xml:space="preserve"> libstruct/build/</w:t>
+      </w:r>
+      <w:r>
+        <w:t>LibStructural.sln</w:t>
+      </w:r>
+      <w:r>
+        <w:t xml:space="preserve"> is opened in </w:t>
       </w:r>
       <w:proofErr w:type="spellStart"/>
       <w:r>
-        <w:t>svn_root</w:t>
+        <w:t>VisualStudio</w:t>
       </w:r>
       <w:proofErr w:type="spellEnd"/>
       <w:r>
-        <w:t>\Externals\</w:t>
+        <w:t xml:space="preserve"> and target ALL_BUILD can be built.</w:t>
+      </w:r>
+      <w:r>
+        <w:t xml:space="preserve"> If finished, successfully, the INSTALL target is executed, </w:t>
+      </w:r>
+      <w:r>
+        <w:t xml:space="preserve">which </w:t>
+      </w:r>
+      <w:r>
+        <w:t xml:space="preserve">installs the </w:t>
       </w:r>
       <w:proofErr w:type="spellStart"/>
       <w:r>
-        <w:t>sbw_core</w:t>
+        <w:t>dll's</w:t>
       </w:r>
       <w:proofErr w:type="spellEnd"/>
       <w:r>
-        <w:t>\</w:t>
-      </w:r>
-      <w:r>
-        <w:t>lib\SBWD.lib</w:t>
-      </w:r>
-    </w:p>
-    <w:p>
-      <w:r>
-        <w:t>The visual studio solution file</w:t>
-      </w:r>
-      <w:r>
-        <w:t>,</w:t>
-      </w:r>
-      <w:r>
-        <w:t xml:space="preserve"> libstruct/build/</w:t>
-      </w:r>
-      <w:r>
-        <w:t>LibStructural.sln</w:t>
-      </w:r>
-      <w:r>
-        <w:t xml:space="preserve"> is opened in </w:t>
+        <w:t xml:space="preserve"> and libraries to the folder specified in </w:t>
       </w:r>
       <w:proofErr w:type="spellStart"/>
       <w:r>
-        <w:t>VisualStudio</w:t>
+        <w:t>CMakes</w:t>
       </w:r>
       <w:proofErr w:type="spellEnd"/>
       <w:r>
-        <w:t xml:space="preserve"> and target ALL_BUILD can be built.</w:t>
-      </w:r>
-      <w:r>
-        <w:t xml:space="preserve"> If finished, successfully, the INSTALL target is executed, </w:t>
-      </w:r>
-      <w:r>
-        <w:t xml:space="preserve">which </w:t>
-      </w:r>
-      <w:r>
-        <w:t xml:space="preserve">installs the </w:t>
+        <w:t xml:space="preserve"> CMAKE_INSTALL_PREFIX.</w:t>
+      </w:r>
+    </w:p>
+    <w:p>
+      <w:pPr>
+        <w:pStyle w:val="Heading2"/>
+      </w:pPr>
+      <w:bookmarkStart w:id="9" w:name="_Toc313356874"/>
+      <w:r>
+        <w:t xml:space="preserve">Compiling </w:t>
       </w:r>
       <w:proofErr w:type="spellStart"/>
       <w:r>
-        <w:t>dll's</w:t>
-      </w:r>
+        <w:t>RoadRunner</w:t>
+      </w:r>
+      <w:bookmarkEnd w:id="9"/>
       <w:proofErr w:type="spellEnd"/>
-      <w:r>
-        <w:t xml:space="preserve"> and libraries to the folder specified in </w:t>
-      </w:r>
-      <w:proofErr w:type="spellStart"/>
-      <w:r>
-        <w:t>CMakes</w:t>
-      </w:r>
-      <w:proofErr w:type="spellEnd"/>
-      <w:r>
-        <w:t xml:space="preserve"> CMAKE_INSTALL_PREFIX.</w:t>
-      </w:r>
-    </w:p>
-    <w:p>
-      <w:pPr>
-        <w:pStyle w:val="Heading2"/>
-      </w:pPr>
-      <w:bookmarkStart w:id="6" w:name="_Toc313274137"/>
-      <w:r>
-        <w:t xml:space="preserve">Compiling </w:t>
-      </w:r>
-      <w:proofErr w:type="spellStart"/>
-      <w:r>
-        <w:t>RoadRunner</w:t>
-      </w:r>
-      <w:bookmarkEnd w:id="6"/>
-      <w:proofErr w:type="spellEnd"/>
-    </w:p>
-    <w:p/>
+    </w:p>
+    <w:p>
+      <w:pPr>
+        <w:spacing w:line="240" w:lineRule="auto"/>
+      </w:pPr>
+    </w:p>
     <w:sectPr>
-      <w:footerReference w:type="default" r:id="rId10"/>
+      <w:footerReference w:type="default" r:id="rId11"/>
       <w:pgSz w:w="12240" w:h="15840"/>
       <w:pgMar w:top="1440" w:right="1440" w:bottom="1440" w:left="1440" w:header="720" w:footer="720" w:gutter="0"/>
       <w:cols w:space="720"/>
@@ -1917,7 +2634,7 @@
             <w:rPr>
               <w:noProof/>
             </w:rPr>
-            <w:t>2</w:t>
+            <w:t>5</w:t>
           </w:r>
         </w:fldSimple>
         <w:r>
@@ -1962,13 +2679,365 @@
 <file path=word/numbering.xml><?xml version="1.0" encoding="utf-8"?>
 <w:numbering xmlns:ve="http://schemas.openxmlformats.org/markup-compatibility/2006" xmlns:o="urn:schemas-microsoft-com:office:office" xmlns:r="http://schemas.openxmlformats.org/officeDocument/2006/relationships" xmlns:m="http://schemas.openxmlformats.org/officeDocument/2006/math" xmlns:v="urn:schemas-microsoft-com:vml" xmlns:wp="http://schemas.openxmlformats.org/drawingml/2006/wordprocessingDrawing" xmlns:w10="urn:schemas-microsoft-com:office:word" xmlns:w="http://schemas.openxmlformats.org/wordprocessingml/2006/main" xmlns:wne="http://schemas.microsoft.com/office/word/2006/wordml">
   <w:abstractNum w:abstractNumId="0">
-    <w:nsid w:val="74C44809"/>
+    <w:nsid w:val="292F3B64"/>
+    <w:multiLevelType w:val="multilevel"/>
+    <w:tmpl w:val="0409001F"/>
+    <w:lvl w:ilvl="0">
+      <w:start w:val="1"/>
+      <w:numFmt w:val="decimal"/>
+      <w:lvlText w:val="%1."/>
+      <w:lvlJc w:val="left"/>
+      <w:pPr>
+        <w:ind w:left="360" w:hanging="360"/>
+      </w:pPr>
+    </w:lvl>
+    <w:lvl w:ilvl="1">
+      <w:start w:val="1"/>
+      <w:numFmt w:val="decimal"/>
+      <w:lvlText w:val="%1.%2."/>
+      <w:lvlJc w:val="left"/>
+      <w:pPr>
+        <w:ind w:left="792" w:hanging="432"/>
+      </w:pPr>
+    </w:lvl>
+    <w:lvl w:ilvl="2">
+      <w:start w:val="1"/>
+      <w:numFmt w:val="decimal"/>
+      <w:lvlText w:val="%1.%2.%3."/>
+      <w:lvlJc w:val="left"/>
+      <w:pPr>
+        <w:ind w:left="1224" w:hanging="504"/>
+      </w:pPr>
+    </w:lvl>
+    <w:lvl w:ilvl="3">
+      <w:start w:val="1"/>
+      <w:numFmt w:val="decimal"/>
+      <w:lvlText w:val="%1.%2.%3.%4."/>
+      <w:lvlJc w:val="left"/>
+      <w:pPr>
+        <w:ind w:left="1728" w:hanging="648"/>
+      </w:pPr>
+    </w:lvl>
+    <w:lvl w:ilvl="4">
+      <w:start w:val="1"/>
+      <w:numFmt w:val="decimal"/>
+      <w:lvlText w:val="%1.%2.%3.%4.%5."/>
+      <w:lvlJc w:val="left"/>
+      <w:pPr>
+        <w:ind w:left="2232" w:hanging="792"/>
+      </w:pPr>
+    </w:lvl>
+    <w:lvl w:ilvl="5">
+      <w:start w:val="1"/>
+      <w:numFmt w:val="decimal"/>
+      <w:lvlText w:val="%1.%2.%3.%4.%5.%6."/>
+      <w:lvlJc w:val="left"/>
+      <w:pPr>
+        <w:ind w:left="2736" w:hanging="936"/>
+      </w:pPr>
+    </w:lvl>
+    <w:lvl w:ilvl="6">
+      <w:start w:val="1"/>
+      <w:numFmt w:val="decimal"/>
+      <w:lvlText w:val="%1.%2.%3.%4.%5.%6.%7."/>
+      <w:lvlJc w:val="left"/>
+      <w:pPr>
+        <w:ind w:left="3240" w:hanging="1080"/>
+      </w:pPr>
+    </w:lvl>
+    <w:lvl w:ilvl="7">
+      <w:start w:val="1"/>
+      <w:numFmt w:val="decimal"/>
+      <w:lvlText w:val="%1.%2.%3.%4.%5.%6.%7.%8."/>
+      <w:lvlJc w:val="left"/>
+      <w:pPr>
+        <w:ind w:left="3744" w:hanging="1224"/>
+      </w:pPr>
+    </w:lvl>
+    <w:lvl w:ilvl="8">
+      <w:start w:val="1"/>
+      <w:numFmt w:val="decimal"/>
+      <w:lvlText w:val="%1.%2.%3.%4.%5.%6.%7.%8.%9."/>
+      <w:lvlJc w:val="left"/>
+      <w:pPr>
+        <w:ind w:left="4320" w:hanging="1440"/>
+      </w:pPr>
+    </w:lvl>
+  </w:abstractNum>
+  <w:abstractNum w:abstractNumId="1">
+    <w:nsid w:val="4AEC7798"/>
+    <w:multiLevelType w:val="multilevel"/>
+    <w:tmpl w:val="0409001F"/>
+    <w:lvl w:ilvl="0">
+      <w:start w:val="1"/>
+      <w:numFmt w:val="decimal"/>
+      <w:lvlText w:val="%1."/>
+      <w:lvlJc w:val="left"/>
+      <w:pPr>
+        <w:ind w:left="360" w:hanging="360"/>
+      </w:pPr>
+    </w:lvl>
+    <w:lvl w:ilvl="1">
+      <w:start w:val="1"/>
+      <w:numFmt w:val="decimal"/>
+      <w:lvlText w:val="%1.%2."/>
+      <w:lvlJc w:val="left"/>
+      <w:pPr>
+        <w:ind w:left="792" w:hanging="432"/>
+      </w:pPr>
+    </w:lvl>
+    <w:lvl w:ilvl="2">
+      <w:start w:val="1"/>
+      <w:numFmt w:val="decimal"/>
+      <w:lvlText w:val="%1.%2.%3."/>
+      <w:lvlJc w:val="left"/>
+      <w:pPr>
+        <w:ind w:left="1224" w:hanging="504"/>
+      </w:pPr>
+    </w:lvl>
+    <w:lvl w:ilvl="3">
+      <w:start w:val="1"/>
+      <w:numFmt w:val="decimal"/>
+      <w:lvlText w:val="%1.%2.%3.%4."/>
+      <w:lvlJc w:val="left"/>
+      <w:pPr>
+        <w:ind w:left="1728" w:hanging="648"/>
+      </w:pPr>
+    </w:lvl>
+    <w:lvl w:ilvl="4">
+      <w:start w:val="1"/>
+      <w:numFmt w:val="decimal"/>
+      <w:lvlText w:val="%1.%2.%3.%4.%5."/>
+      <w:lvlJc w:val="left"/>
+      <w:pPr>
+        <w:ind w:left="2232" w:hanging="792"/>
+      </w:pPr>
+    </w:lvl>
+    <w:lvl w:ilvl="5">
+      <w:start w:val="1"/>
+      <w:numFmt w:val="decimal"/>
+      <w:lvlText w:val="%1.%2.%3.%4.%5.%6."/>
+      <w:lvlJc w:val="left"/>
+      <w:pPr>
+        <w:ind w:left="2736" w:hanging="936"/>
+      </w:pPr>
+    </w:lvl>
+    <w:lvl w:ilvl="6">
+      <w:start w:val="1"/>
+      <w:numFmt w:val="decimal"/>
+      <w:lvlText w:val="%1.%2.%3.%4.%5.%6.%7."/>
+      <w:lvlJc w:val="left"/>
+      <w:pPr>
+        <w:ind w:left="3240" w:hanging="1080"/>
+      </w:pPr>
+    </w:lvl>
+    <w:lvl w:ilvl="7">
+      <w:start w:val="1"/>
+      <w:numFmt w:val="decimal"/>
+      <w:lvlText w:val="%1.%2.%3.%4.%5.%6.%7.%8."/>
+      <w:lvlJc w:val="left"/>
+      <w:pPr>
+        <w:ind w:left="3744" w:hanging="1224"/>
+      </w:pPr>
+    </w:lvl>
+    <w:lvl w:ilvl="8">
+      <w:start w:val="1"/>
+      <w:numFmt w:val="decimal"/>
+      <w:lvlText w:val="%1.%2.%3.%4.%5.%6.%7.%8.%9."/>
+      <w:lvlJc w:val="left"/>
+      <w:pPr>
+        <w:ind w:left="4320" w:hanging="1440"/>
+      </w:pPr>
+    </w:lvl>
+  </w:abstractNum>
+  <w:abstractNum w:abstractNumId="2">
+    <w:nsid w:val="4E445DE5"/>
+    <w:multiLevelType w:val="multilevel"/>
+    <w:tmpl w:val="13A6378E"/>
+    <w:lvl w:ilvl="0">
+      <w:start w:val="1"/>
+      <w:numFmt w:val="decimal"/>
+      <w:lvlText w:val="%1."/>
+      <w:lvlJc w:val="left"/>
+      <w:pPr>
+        <w:ind w:left="360" w:hanging="360"/>
+      </w:pPr>
+    </w:lvl>
+    <w:lvl w:ilvl="1">
+      <w:start w:val="1"/>
+      <w:numFmt w:val="decimal"/>
+      <w:lvlText w:val="%1.%2."/>
+      <w:lvlJc w:val="left"/>
+      <w:pPr>
+        <w:ind w:left="792" w:hanging="432"/>
+      </w:pPr>
+    </w:lvl>
+    <w:lvl w:ilvl="2">
+      <w:start w:val="1"/>
+      <w:numFmt w:val="decimal"/>
+      <w:lvlText w:val="%1.%2.%3."/>
+      <w:lvlJc w:val="left"/>
+      <w:pPr>
+        <w:ind w:left="1224" w:hanging="504"/>
+      </w:pPr>
+    </w:lvl>
+    <w:lvl w:ilvl="3">
+      <w:start w:val="1"/>
+      <w:numFmt w:val="decimal"/>
+      <w:lvlText w:val="%1.%2.%3.%4."/>
+      <w:lvlJc w:val="left"/>
+      <w:pPr>
+        <w:ind w:left="1728" w:hanging="648"/>
+      </w:pPr>
+    </w:lvl>
+    <w:lvl w:ilvl="4">
+      <w:start w:val="1"/>
+      <w:numFmt w:val="decimal"/>
+      <w:lvlText w:val="%1.%2.%3.%4.%5."/>
+      <w:lvlJc w:val="left"/>
+      <w:pPr>
+        <w:ind w:left="2232" w:hanging="792"/>
+      </w:pPr>
+    </w:lvl>
+    <w:lvl w:ilvl="5">
+      <w:start w:val="1"/>
+      <w:numFmt w:val="decimal"/>
+      <w:lvlText w:val="%1.%2.%3.%4.%5.%6."/>
+      <w:lvlJc w:val="left"/>
+      <w:pPr>
+        <w:ind w:left="2736" w:hanging="936"/>
+      </w:pPr>
+    </w:lvl>
+    <w:lvl w:ilvl="6">
+      <w:start w:val="1"/>
+      <w:numFmt w:val="decimal"/>
+      <w:lvlText w:val="%1.%2.%3.%4.%5.%6.%7."/>
+      <w:lvlJc w:val="left"/>
+      <w:pPr>
+        <w:ind w:left="3240" w:hanging="1080"/>
+      </w:pPr>
+    </w:lvl>
+    <w:lvl w:ilvl="7">
+      <w:start w:val="1"/>
+      <w:numFmt w:val="decimal"/>
+      <w:lvlText w:val="%1.%2.%3.%4.%5.%6.%7.%8."/>
+      <w:lvlJc w:val="left"/>
+      <w:pPr>
+        <w:ind w:left="3744" w:hanging="1224"/>
+      </w:pPr>
+    </w:lvl>
+    <w:lvl w:ilvl="8">
+      <w:start w:val="1"/>
+      <w:numFmt w:val="decimal"/>
+      <w:lvlText w:val="%1.%2.%3.%4.%5.%6.%7.%8.%9."/>
+      <w:lvlJc w:val="left"/>
+      <w:pPr>
+        <w:ind w:left="4320" w:hanging="1440"/>
+      </w:pPr>
+    </w:lvl>
+  </w:abstractNum>
+  <w:abstractNum w:abstractNumId="3">
+    <w:nsid w:val="5B9059FA"/>
+    <w:multiLevelType w:val="multilevel"/>
+    <w:tmpl w:val="A92EF70E"/>
+    <w:lvl w:ilvl="0">
+      <w:start w:val="1"/>
+      <w:numFmt w:val="decimal"/>
+      <w:pStyle w:val="Heading1"/>
+      <w:lvlText w:val="%1"/>
+      <w:lvlJc w:val="left"/>
+      <w:pPr>
+        <w:ind w:left="432" w:hanging="432"/>
+      </w:pPr>
+    </w:lvl>
+    <w:lvl w:ilvl="1">
+      <w:start w:val="1"/>
+      <w:numFmt w:val="decimal"/>
+      <w:pStyle w:val="Heading2"/>
+      <w:lvlText w:val="%1.%2"/>
+      <w:lvlJc w:val="left"/>
+      <w:pPr>
+        <w:ind w:left="576" w:hanging="576"/>
+      </w:pPr>
+    </w:lvl>
+    <w:lvl w:ilvl="2">
+      <w:start w:val="1"/>
+      <w:numFmt w:val="decimal"/>
+      <w:pStyle w:val="Heading3"/>
+      <w:lvlText w:val="%1.%2.%3"/>
+      <w:lvlJc w:val="left"/>
+      <w:pPr>
+        <w:ind w:left="720" w:hanging="720"/>
+      </w:pPr>
+    </w:lvl>
+    <w:lvl w:ilvl="3">
+      <w:start w:val="1"/>
+      <w:numFmt w:val="decimal"/>
+      <w:pStyle w:val="Heading4"/>
+      <w:lvlText w:val="%1.%2.%3.%4"/>
+      <w:lvlJc w:val="left"/>
+      <w:pPr>
+        <w:ind w:left="864" w:hanging="864"/>
+      </w:pPr>
+    </w:lvl>
+    <w:lvl w:ilvl="4">
+      <w:start w:val="1"/>
+      <w:numFmt w:val="decimal"/>
+      <w:pStyle w:val="Heading5"/>
+      <w:lvlText w:val="%1.%2.%3.%4.%5"/>
+      <w:lvlJc w:val="left"/>
+      <w:pPr>
+        <w:ind w:left="1008" w:hanging="1008"/>
+      </w:pPr>
+    </w:lvl>
+    <w:lvl w:ilvl="5">
+      <w:start w:val="1"/>
+      <w:numFmt w:val="decimal"/>
+      <w:pStyle w:val="Heading6"/>
+      <w:lvlText w:val="%1.%2.%3.%4.%5.%6"/>
+      <w:lvlJc w:val="left"/>
+      <w:pPr>
+        <w:ind w:left="1152" w:hanging="1152"/>
+      </w:pPr>
+    </w:lvl>
+    <w:lvl w:ilvl="6">
+      <w:start w:val="1"/>
+      <w:numFmt w:val="decimal"/>
+      <w:pStyle w:val="Heading7"/>
+      <w:lvlText w:val="%1.%2.%3.%4.%5.%6.%7"/>
+      <w:lvlJc w:val="left"/>
+      <w:pPr>
+        <w:ind w:left="1296" w:hanging="1296"/>
+      </w:pPr>
+    </w:lvl>
+    <w:lvl w:ilvl="7">
+      <w:start w:val="1"/>
+      <w:numFmt w:val="decimal"/>
+      <w:pStyle w:val="Heading8"/>
+      <w:lvlText w:val="%1.%2.%3.%4.%5.%6.%7.%8"/>
+      <w:lvlJc w:val="left"/>
+      <w:pPr>
+        <w:ind w:left="1440" w:hanging="1440"/>
+      </w:pPr>
+    </w:lvl>
+    <w:lvl w:ilvl="8">
+      <w:start w:val="1"/>
+      <w:numFmt w:val="decimal"/>
+      <w:pStyle w:val="Heading9"/>
+      <w:lvlText w:val="%1.%2.%3.%4.%5.%6.%7.%8.%9"/>
+      <w:lvlJc w:val="left"/>
+      <w:pPr>
+        <w:ind w:left="1584" w:hanging="1584"/>
+      </w:pPr>
+    </w:lvl>
+  </w:abstractNum>
+  <w:abstractNum w:abstractNumId="4">
+    <w:nsid w:val="5D97315C"/>
     <w:multiLevelType w:val="hybridMultilevel"/>
-    <w:tmpl w:val="0F2A328E"/>
-    <w:lvl w:ilvl="0" w:tplc="FF669E20">
-      <w:start w:val="1"/>
-      <w:numFmt w:val="decimal"/>
-      <w:pStyle w:val="Heading2"/>
+    <w:tmpl w:val="32D6B892"/>
+    <w:lvl w:ilvl="0" w:tplc="5532CF4A">
+      <w:start w:val="1"/>
+      <w:numFmt w:val="decimal"/>
       <w:lvlText w:val="%1."/>
       <w:lvlJc w:val="left"/>
       <w:pPr>
@@ -2048,7 +3117,301 @@
       </w:pPr>
     </w:lvl>
   </w:abstractNum>
+  <w:abstractNum w:abstractNumId="5">
+    <w:nsid w:val="67FF6CD1"/>
+    <w:multiLevelType w:val="multilevel"/>
+    <w:tmpl w:val="0409001F"/>
+    <w:lvl w:ilvl="0">
+      <w:start w:val="1"/>
+      <w:numFmt w:val="decimal"/>
+      <w:lvlText w:val="%1."/>
+      <w:lvlJc w:val="left"/>
+      <w:pPr>
+        <w:ind w:left="360" w:hanging="360"/>
+      </w:pPr>
+    </w:lvl>
+    <w:lvl w:ilvl="1">
+      <w:start w:val="1"/>
+      <w:numFmt w:val="decimal"/>
+      <w:lvlText w:val="%1.%2."/>
+      <w:lvlJc w:val="left"/>
+      <w:pPr>
+        <w:ind w:left="792" w:hanging="432"/>
+      </w:pPr>
+    </w:lvl>
+    <w:lvl w:ilvl="2">
+      <w:start w:val="1"/>
+      <w:numFmt w:val="decimal"/>
+      <w:lvlText w:val="%1.%2.%3."/>
+      <w:lvlJc w:val="left"/>
+      <w:pPr>
+        <w:ind w:left="1224" w:hanging="504"/>
+      </w:pPr>
+    </w:lvl>
+    <w:lvl w:ilvl="3">
+      <w:start w:val="1"/>
+      <w:numFmt w:val="decimal"/>
+      <w:lvlText w:val="%1.%2.%3.%4."/>
+      <w:lvlJc w:val="left"/>
+      <w:pPr>
+        <w:ind w:left="1728" w:hanging="648"/>
+      </w:pPr>
+    </w:lvl>
+    <w:lvl w:ilvl="4">
+      <w:start w:val="1"/>
+      <w:numFmt w:val="decimal"/>
+      <w:lvlText w:val="%1.%2.%3.%4.%5."/>
+      <w:lvlJc w:val="left"/>
+      <w:pPr>
+        <w:ind w:left="2232" w:hanging="792"/>
+      </w:pPr>
+    </w:lvl>
+    <w:lvl w:ilvl="5">
+      <w:start w:val="1"/>
+      <w:numFmt w:val="decimal"/>
+      <w:lvlText w:val="%1.%2.%3.%4.%5.%6."/>
+      <w:lvlJc w:val="left"/>
+      <w:pPr>
+        <w:ind w:left="2736" w:hanging="936"/>
+      </w:pPr>
+    </w:lvl>
+    <w:lvl w:ilvl="6">
+      <w:start w:val="1"/>
+      <w:numFmt w:val="decimal"/>
+      <w:lvlText w:val="%1.%2.%3.%4.%5.%6.%7."/>
+      <w:lvlJc w:val="left"/>
+      <w:pPr>
+        <w:ind w:left="3240" w:hanging="1080"/>
+      </w:pPr>
+    </w:lvl>
+    <w:lvl w:ilvl="7">
+      <w:start w:val="1"/>
+      <w:numFmt w:val="decimal"/>
+      <w:lvlText w:val="%1.%2.%3.%4.%5.%6.%7.%8."/>
+      <w:lvlJc w:val="left"/>
+      <w:pPr>
+        <w:ind w:left="3744" w:hanging="1224"/>
+      </w:pPr>
+    </w:lvl>
+    <w:lvl w:ilvl="8">
+      <w:start w:val="1"/>
+      <w:numFmt w:val="decimal"/>
+      <w:lvlText w:val="%1.%2.%3.%4.%5.%6.%7.%8.%9."/>
+      <w:lvlJc w:val="left"/>
+      <w:pPr>
+        <w:ind w:left="4320" w:hanging="1440"/>
+      </w:pPr>
+    </w:lvl>
+  </w:abstractNum>
+  <w:abstractNum w:abstractNumId="6">
+    <w:nsid w:val="74C44809"/>
+    <w:multiLevelType w:val="hybridMultilevel"/>
+    <w:tmpl w:val="B52AC108"/>
+    <w:lvl w:ilvl="0" w:tplc="823830A8">
+      <w:start w:val="1"/>
+      <w:numFmt w:val="decimal"/>
+      <w:lvlText w:val="%1."/>
+      <w:lvlJc w:val="left"/>
+      <w:pPr>
+        <w:ind w:left="360" w:hanging="360"/>
+      </w:pPr>
+    </w:lvl>
+    <w:lvl w:ilvl="1" w:tplc="A05A05E6">
+      <w:start w:val="1"/>
+      <w:numFmt w:val="decimal"/>
+      <w:lvlText w:val="%2."/>
+      <w:lvlJc w:val="left"/>
+      <w:pPr>
+        <w:ind w:left="1080" w:hanging="360"/>
+      </w:pPr>
+      <w:rPr>
+        <w:rFonts w:hint="default"/>
+      </w:rPr>
+    </w:lvl>
+    <w:lvl w:ilvl="2" w:tplc="0409001B" w:tentative="1">
+      <w:start w:val="1"/>
+      <w:numFmt w:val="lowerRoman"/>
+      <w:lvlText w:val="%3."/>
+      <w:lvlJc w:val="right"/>
+      <w:pPr>
+        <w:ind w:left="1800" w:hanging="180"/>
+      </w:pPr>
+    </w:lvl>
+    <w:lvl w:ilvl="3" w:tplc="0409000F" w:tentative="1">
+      <w:start w:val="1"/>
+      <w:numFmt w:val="decimal"/>
+      <w:lvlText w:val="%4."/>
+      <w:lvlJc w:val="left"/>
+      <w:pPr>
+        <w:ind w:left="2520" w:hanging="360"/>
+      </w:pPr>
+    </w:lvl>
+    <w:lvl w:ilvl="4" w:tplc="04090019" w:tentative="1">
+      <w:start w:val="1"/>
+      <w:numFmt w:val="lowerLetter"/>
+      <w:lvlText w:val="%5."/>
+      <w:lvlJc w:val="left"/>
+      <w:pPr>
+        <w:ind w:left="3240" w:hanging="360"/>
+      </w:pPr>
+    </w:lvl>
+    <w:lvl w:ilvl="5" w:tplc="0409001B" w:tentative="1">
+      <w:start w:val="1"/>
+      <w:numFmt w:val="lowerRoman"/>
+      <w:lvlText w:val="%6."/>
+      <w:lvlJc w:val="right"/>
+      <w:pPr>
+        <w:ind w:left="3960" w:hanging="180"/>
+      </w:pPr>
+    </w:lvl>
+    <w:lvl w:ilvl="6" w:tplc="0409000F" w:tentative="1">
+      <w:start w:val="1"/>
+      <w:numFmt w:val="decimal"/>
+      <w:lvlText w:val="%7."/>
+      <w:lvlJc w:val="left"/>
+      <w:pPr>
+        <w:ind w:left="4680" w:hanging="360"/>
+      </w:pPr>
+    </w:lvl>
+    <w:lvl w:ilvl="7" w:tplc="04090019" w:tentative="1">
+      <w:start w:val="1"/>
+      <w:numFmt w:val="lowerLetter"/>
+      <w:lvlText w:val="%8."/>
+      <w:lvlJc w:val="left"/>
+      <w:pPr>
+        <w:ind w:left="5400" w:hanging="360"/>
+      </w:pPr>
+    </w:lvl>
+    <w:lvl w:ilvl="8" w:tplc="0409001B" w:tentative="1">
+      <w:start w:val="1"/>
+      <w:numFmt w:val="lowerRoman"/>
+      <w:lvlText w:val="%9."/>
+      <w:lvlJc w:val="right"/>
+      <w:pPr>
+        <w:ind w:left="6120" w:hanging="180"/>
+      </w:pPr>
+    </w:lvl>
+  </w:abstractNum>
+  <w:abstractNum w:abstractNumId="7">
+    <w:nsid w:val="77AA7F0F"/>
+    <w:multiLevelType w:val="multilevel"/>
+    <w:tmpl w:val="0409001D"/>
+    <w:lvl w:ilvl="0">
+      <w:start w:val="1"/>
+      <w:numFmt w:val="decimal"/>
+      <w:lvlText w:val="%1)"/>
+      <w:lvlJc w:val="left"/>
+      <w:pPr>
+        <w:ind w:left="360" w:hanging="360"/>
+      </w:pPr>
+    </w:lvl>
+    <w:lvl w:ilvl="1">
+      <w:start w:val="1"/>
+      <w:numFmt w:val="lowerLetter"/>
+      <w:lvlText w:val="%2)"/>
+      <w:lvlJc w:val="left"/>
+      <w:pPr>
+        <w:ind w:left="720" w:hanging="360"/>
+      </w:pPr>
+    </w:lvl>
+    <w:lvl w:ilvl="2">
+      <w:start w:val="1"/>
+      <w:numFmt w:val="lowerRoman"/>
+      <w:lvlText w:val="%3)"/>
+      <w:lvlJc w:val="left"/>
+      <w:pPr>
+        <w:ind w:left="1080" w:hanging="360"/>
+      </w:pPr>
+    </w:lvl>
+    <w:lvl w:ilvl="3">
+      <w:start w:val="1"/>
+      <w:numFmt w:val="decimal"/>
+      <w:lvlText w:val="(%4)"/>
+      <w:lvlJc w:val="left"/>
+      <w:pPr>
+        <w:ind w:left="1440" w:hanging="360"/>
+      </w:pPr>
+    </w:lvl>
+    <w:lvl w:ilvl="4">
+      <w:start w:val="1"/>
+      <w:numFmt w:val="lowerLetter"/>
+      <w:lvlText w:val="(%5)"/>
+      <w:lvlJc w:val="left"/>
+      <w:pPr>
+        <w:ind w:left="1800" w:hanging="360"/>
+      </w:pPr>
+    </w:lvl>
+    <w:lvl w:ilvl="5">
+      <w:start w:val="1"/>
+      <w:numFmt w:val="lowerRoman"/>
+      <w:lvlText w:val="(%6)"/>
+      <w:lvlJc w:val="left"/>
+      <w:pPr>
+        <w:ind w:left="2160" w:hanging="360"/>
+      </w:pPr>
+    </w:lvl>
+    <w:lvl w:ilvl="6">
+      <w:start w:val="1"/>
+      <w:numFmt w:val="decimal"/>
+      <w:lvlText w:val="%7."/>
+      <w:lvlJc w:val="left"/>
+      <w:pPr>
+        <w:ind w:left="2520" w:hanging="360"/>
+      </w:pPr>
+    </w:lvl>
+    <w:lvl w:ilvl="7">
+      <w:start w:val="1"/>
+      <w:numFmt w:val="lowerLetter"/>
+      <w:lvlText w:val="%8."/>
+      <w:lvlJc w:val="left"/>
+      <w:pPr>
+        <w:ind w:left="2880" w:hanging="360"/>
+      </w:pPr>
+    </w:lvl>
+    <w:lvl w:ilvl="8">
+      <w:start w:val="1"/>
+      <w:numFmt w:val="lowerRoman"/>
+      <w:lvlText w:val="%9."/>
+      <w:lvlJc w:val="left"/>
+      <w:pPr>
+        <w:ind w:left="3240" w:hanging="360"/>
+      </w:pPr>
+    </w:lvl>
+  </w:abstractNum>
   <w:num w:numId="1">
+    <w:abstractNumId w:val="6"/>
+  </w:num>
+  <w:num w:numId="2">
+    <w:abstractNumId w:val="1"/>
+  </w:num>
+  <w:num w:numId="3">
+    <w:abstractNumId w:val="2"/>
+  </w:num>
+  <w:num w:numId="4">
+    <w:abstractNumId w:val="4"/>
+  </w:num>
+  <w:num w:numId="5">
+    <w:abstractNumId w:val="6"/>
+    <w:lvlOverride w:ilvl="0">
+      <w:startOverride w:val="1"/>
+    </w:lvlOverride>
+  </w:num>
+  <w:num w:numId="6">
+    <w:abstractNumId w:val="6"/>
+    <w:lvlOverride w:ilvl="0">
+      <w:startOverride w:val="1"/>
+    </w:lvlOverride>
+  </w:num>
+  <w:num w:numId="7">
+    <w:abstractNumId w:val="3"/>
+  </w:num>
+  <w:num w:numId="8">
+    <w:abstractNumId w:val="5"/>
+  </w:num>
+  <w:num w:numId="9">
+    <w:abstractNumId w:val="7"/>
+  </w:num>
+  <w:num w:numId="10">
     <w:abstractNumId w:val="0"/>
   </w:num>
 </w:numbering>
@@ -2059,10 +3422,10 @@
   <w:docDefaults>
     <w:rPrDefault>
       <w:rPr>
-        <w:rFonts w:asciiTheme="minorHAnsi" w:eastAsiaTheme="minorHAnsi" w:hAnsiTheme="minorHAnsi" w:cstheme="minorBidi"/>
+        <w:rFonts w:asciiTheme="minorHAnsi" w:eastAsiaTheme="minorEastAsia" w:hAnsiTheme="minorHAnsi" w:cstheme="minorBidi"/>
         <w:sz w:val="22"/>
         <w:szCs w:val="22"/>
-        <w:lang w:val="en-US" w:eastAsia="en-US" w:bidi="ar-SA"/>
+        <w:lang w:val="en-US" w:eastAsia="en-US" w:bidi="en-US"/>
       </w:rPr>
     </w:rPrDefault>
     <w:pPrDefault>
@@ -2091,7 +3454,7 @@
     <w:lsdException w:name="toc 7" w:uiPriority="39"/>
     <w:lsdException w:name="toc 8" w:uiPriority="39"/>
     <w:lsdException w:name="toc 9" w:uiPriority="39"/>
-    <w:lsdException w:name="caption" w:uiPriority="35" w:qFormat="1"/>
+    <w:lsdException w:name="caption" w:uiPriority="35"/>
     <w:lsdException w:name="Title" w:semiHidden="0" w:uiPriority="10" w:unhideWhenUsed="0" w:qFormat="1"/>
     <w:lsdException w:name="Default Paragraph Font" w:uiPriority="1"/>
     <w:lsdException w:name="Subtitle" w:semiHidden="0" w:uiPriority="11" w:unhideWhenUsed="0" w:qFormat="1"/>
@@ -2213,7 +3576,7 @@
   <w:style w:type="paragraph" w:default="1" w:styleId="Normal">
     <w:name w:val="Normal"/>
     <w:qFormat/>
-    <w:rsid w:val="000E3746"/>
+    <w:rsid w:val="00F57F40"/>
   </w:style>
   <w:style w:type="paragraph" w:styleId="Heading1">
     <w:name w:val="heading 1"/>
@@ -2222,18 +3585,19 @@
     <w:link w:val="Heading1Char"/>
     <w:uiPriority w:val="9"/>
     <w:qFormat/>
-    <w:rsid w:val="00FC6717"/>
+    <w:rsid w:val="00070D6E"/>
     <w:pPr>
-      <w:keepNext/>
-      <w:keepLines/>
+      <w:numPr>
+        <w:numId w:val="7"/>
+      </w:numPr>
       <w:spacing w:before="480" w:after="0"/>
+      <w:contextualSpacing/>
       <w:outlineLvl w:val="0"/>
     </w:pPr>
     <w:rPr>
       <w:rFonts w:asciiTheme="majorHAnsi" w:eastAsiaTheme="majorEastAsia" w:hAnsiTheme="majorHAnsi" w:cstheme="majorBidi"/>
       <w:b/>
       <w:bCs/>
-      <w:color w:val="365F91" w:themeColor="accent1" w:themeShade="BF"/>
       <w:sz w:val="28"/>
       <w:szCs w:val="28"/>
     </w:rPr>
@@ -2243,25 +3607,22 @@
     <w:basedOn w:val="Normal"/>
     <w:next w:val="Normal"/>
     <w:link w:val="Heading2Char"/>
-    <w:autoRedefine/>
     <w:uiPriority w:val="9"/>
     <w:unhideWhenUsed/>
     <w:qFormat/>
-    <w:rsid w:val="002204F7"/>
+    <w:rsid w:val="00580E7B"/>
     <w:pPr>
-      <w:keepNext/>
-      <w:keepLines/>
       <w:numPr>
-        <w:numId w:val="1"/>
+        <w:ilvl w:val="1"/>
+        <w:numId w:val="7"/>
       </w:numPr>
-      <w:spacing w:before="200" w:after="0"/>
+      <w:spacing w:before="200" w:after="120" w:line="240" w:lineRule="auto"/>
       <w:outlineLvl w:val="1"/>
     </w:pPr>
     <w:rPr>
       <w:rFonts w:asciiTheme="majorHAnsi" w:eastAsiaTheme="majorEastAsia" w:hAnsiTheme="majorHAnsi" w:cstheme="majorBidi"/>
       <w:b/>
       <w:bCs/>
-      <w:color w:val="4F81BD" w:themeColor="accent1"/>
       <w:sz w:val="26"/>
       <w:szCs w:val="26"/>
     </w:rPr>
@@ -2274,18 +3635,19 @@
     <w:uiPriority w:val="9"/>
     <w:unhideWhenUsed/>
     <w:qFormat/>
-    <w:rsid w:val="003C774C"/>
+    <w:rsid w:val="00580E7B"/>
     <w:pPr>
-      <w:keepNext/>
-      <w:keepLines/>
-      <w:spacing w:before="200" w:after="0"/>
+      <w:numPr>
+        <w:ilvl w:val="2"/>
+        <w:numId w:val="7"/>
+      </w:numPr>
+      <w:spacing w:before="480" w:after="120" w:line="240" w:lineRule="auto"/>
       <w:outlineLvl w:val="2"/>
     </w:pPr>
     <w:rPr>
       <w:rFonts w:asciiTheme="majorHAnsi" w:eastAsiaTheme="majorEastAsia" w:hAnsiTheme="majorHAnsi" w:cstheme="majorBidi"/>
       <w:b/>
       <w:bCs/>
-      <w:color w:val="4F81BD" w:themeColor="accent1"/>
     </w:rPr>
   </w:style>
   <w:style w:type="paragraph" w:styleId="Heading4">
@@ -2296,10 +3658,12 @@
     <w:uiPriority w:val="9"/>
     <w:unhideWhenUsed/>
     <w:qFormat/>
-    <w:rsid w:val="003C774C"/>
+    <w:rsid w:val="00F57F40"/>
     <w:pPr>
-      <w:keepNext/>
-      <w:keepLines/>
+      <w:numPr>
+        <w:ilvl w:val="3"/>
+        <w:numId w:val="7"/>
+      </w:numPr>
       <w:spacing w:before="200" w:after="0"/>
       <w:outlineLvl w:val="3"/>
     </w:pPr>
@@ -2309,13 +3673,138 @@
       <w:bCs/>
       <w:i/>
       <w:iCs/>
-      <w:color w:val="4F81BD" w:themeColor="accent1"/>
+    </w:rPr>
+  </w:style>
+  <w:style w:type="paragraph" w:styleId="Heading5">
+    <w:name w:val="heading 5"/>
+    <w:basedOn w:val="Normal"/>
+    <w:next w:val="Normal"/>
+    <w:link w:val="Heading5Char"/>
+    <w:uiPriority w:val="9"/>
+    <w:semiHidden/>
+    <w:unhideWhenUsed/>
+    <w:qFormat/>
+    <w:rsid w:val="00F57F40"/>
+    <w:pPr>
+      <w:numPr>
+        <w:ilvl w:val="4"/>
+        <w:numId w:val="7"/>
+      </w:numPr>
+      <w:spacing w:before="200" w:after="0"/>
+      <w:outlineLvl w:val="4"/>
+    </w:pPr>
+    <w:rPr>
+      <w:rFonts w:asciiTheme="majorHAnsi" w:eastAsiaTheme="majorEastAsia" w:hAnsiTheme="majorHAnsi" w:cstheme="majorBidi"/>
+      <w:b/>
+      <w:bCs/>
+      <w:color w:val="7F7F7F" w:themeColor="text1" w:themeTint="80"/>
+    </w:rPr>
+  </w:style>
+  <w:style w:type="paragraph" w:styleId="Heading6">
+    <w:name w:val="heading 6"/>
+    <w:basedOn w:val="Normal"/>
+    <w:next w:val="Normal"/>
+    <w:link w:val="Heading6Char"/>
+    <w:uiPriority w:val="9"/>
+    <w:semiHidden/>
+    <w:unhideWhenUsed/>
+    <w:qFormat/>
+    <w:rsid w:val="00F57F40"/>
+    <w:pPr>
+      <w:numPr>
+        <w:ilvl w:val="5"/>
+        <w:numId w:val="7"/>
+      </w:numPr>
+      <w:spacing w:after="0" w:line="271" w:lineRule="auto"/>
+      <w:outlineLvl w:val="5"/>
+    </w:pPr>
+    <w:rPr>
+      <w:rFonts w:asciiTheme="majorHAnsi" w:eastAsiaTheme="majorEastAsia" w:hAnsiTheme="majorHAnsi" w:cstheme="majorBidi"/>
+      <w:b/>
+      <w:bCs/>
+      <w:i/>
+      <w:iCs/>
+      <w:color w:val="7F7F7F" w:themeColor="text1" w:themeTint="80"/>
+    </w:rPr>
+  </w:style>
+  <w:style w:type="paragraph" w:styleId="Heading7">
+    <w:name w:val="heading 7"/>
+    <w:basedOn w:val="Normal"/>
+    <w:next w:val="Normal"/>
+    <w:link w:val="Heading7Char"/>
+    <w:uiPriority w:val="9"/>
+    <w:semiHidden/>
+    <w:unhideWhenUsed/>
+    <w:qFormat/>
+    <w:rsid w:val="00F57F40"/>
+    <w:pPr>
+      <w:numPr>
+        <w:ilvl w:val="6"/>
+        <w:numId w:val="7"/>
+      </w:numPr>
+      <w:spacing w:after="0"/>
+      <w:outlineLvl w:val="6"/>
+    </w:pPr>
+    <w:rPr>
+      <w:rFonts w:asciiTheme="majorHAnsi" w:eastAsiaTheme="majorEastAsia" w:hAnsiTheme="majorHAnsi" w:cstheme="majorBidi"/>
+      <w:i/>
+      <w:iCs/>
+    </w:rPr>
+  </w:style>
+  <w:style w:type="paragraph" w:styleId="Heading8">
+    <w:name w:val="heading 8"/>
+    <w:basedOn w:val="Normal"/>
+    <w:next w:val="Normal"/>
+    <w:link w:val="Heading8Char"/>
+    <w:uiPriority w:val="9"/>
+    <w:semiHidden/>
+    <w:unhideWhenUsed/>
+    <w:qFormat/>
+    <w:rsid w:val="00F57F40"/>
+    <w:pPr>
+      <w:numPr>
+        <w:ilvl w:val="7"/>
+        <w:numId w:val="7"/>
+      </w:numPr>
+      <w:spacing w:after="0"/>
+      <w:outlineLvl w:val="7"/>
+    </w:pPr>
+    <w:rPr>
+      <w:rFonts w:asciiTheme="majorHAnsi" w:eastAsiaTheme="majorEastAsia" w:hAnsiTheme="majorHAnsi" w:cstheme="majorBidi"/>
+      <w:sz w:val="20"/>
+      <w:szCs w:val="20"/>
+    </w:rPr>
+  </w:style>
+  <w:style w:type="paragraph" w:styleId="Heading9">
+    <w:name w:val="heading 9"/>
+    <w:basedOn w:val="Normal"/>
+    <w:next w:val="Normal"/>
+    <w:link w:val="Heading9Char"/>
+    <w:uiPriority w:val="9"/>
+    <w:semiHidden/>
+    <w:unhideWhenUsed/>
+    <w:qFormat/>
+    <w:rsid w:val="00F57F40"/>
+    <w:pPr>
+      <w:numPr>
+        <w:ilvl w:val="8"/>
+        <w:numId w:val="7"/>
+      </w:numPr>
+      <w:spacing w:after="0"/>
+      <w:outlineLvl w:val="8"/>
+    </w:pPr>
+    <w:rPr>
+      <w:rFonts w:asciiTheme="majorHAnsi" w:eastAsiaTheme="majorEastAsia" w:hAnsiTheme="majorHAnsi" w:cstheme="majorBidi"/>
+      <w:i/>
+      <w:iCs/>
+      <w:spacing w:val="5"/>
+      <w:sz w:val="20"/>
+      <w:szCs w:val="20"/>
     </w:rPr>
   </w:style>
   <w:style w:type="character" w:default="1" w:styleId="DefaultParagraphFont">
     <w:name w:val="Default Paragraph Font"/>
     <w:uiPriority w:val="1"/>
-    <w:semiHidden/>
     <w:unhideWhenUsed/>
   </w:style>
   <w:style w:type="table" w:default="1" w:styleId="TableNormal">
@@ -2345,12 +3834,11 @@
     <w:basedOn w:val="DefaultParagraphFont"/>
     <w:link w:val="Heading1"/>
     <w:uiPriority w:val="9"/>
-    <w:rsid w:val="00FC6717"/>
+    <w:rsid w:val="00070D6E"/>
     <w:rPr>
       <w:rFonts w:asciiTheme="majorHAnsi" w:eastAsiaTheme="majorEastAsia" w:hAnsiTheme="majorHAnsi" w:cstheme="majorBidi"/>
       <w:b/>
       <w:bCs/>
-      <w:color w:val="365F91" w:themeColor="accent1" w:themeShade="BF"/>
       <w:sz w:val="28"/>
       <w:szCs w:val="28"/>
     </w:rPr>
@@ -2371,12 +3859,11 @@
     <w:basedOn w:val="DefaultParagraphFont"/>
     <w:link w:val="Heading2"/>
     <w:uiPriority w:val="9"/>
-    <w:rsid w:val="002204F7"/>
+    <w:rsid w:val="00580E7B"/>
     <w:rPr>
       <w:rFonts w:asciiTheme="majorHAnsi" w:eastAsiaTheme="majorEastAsia" w:hAnsiTheme="majorHAnsi" w:cstheme="majorBidi"/>
       <w:b/>
       <w:bCs/>
-      <w:color w:val="4F81BD" w:themeColor="accent1"/>
       <w:sz w:val="26"/>
       <w:szCs w:val="26"/>
     </w:rPr>
@@ -2386,12 +3873,11 @@
     <w:basedOn w:val="DefaultParagraphFont"/>
     <w:link w:val="Heading3"/>
     <w:uiPriority w:val="9"/>
-    <w:rsid w:val="003C774C"/>
+    <w:rsid w:val="00580E7B"/>
     <w:rPr>
       <w:rFonts w:asciiTheme="majorHAnsi" w:eastAsiaTheme="majorEastAsia" w:hAnsiTheme="majorHAnsi" w:cstheme="majorBidi"/>
       <w:b/>
       <w:bCs/>
-      <w:color w:val="4F81BD" w:themeColor="accent1"/>
     </w:rPr>
   </w:style>
   <w:style w:type="character" w:customStyle="1" w:styleId="Heading4Char">
@@ -2399,14 +3885,13 @@
     <w:basedOn w:val="DefaultParagraphFont"/>
     <w:link w:val="Heading4"/>
     <w:uiPriority w:val="9"/>
-    <w:rsid w:val="003C774C"/>
+    <w:rsid w:val="00F57F40"/>
     <w:rPr>
       <w:rFonts w:asciiTheme="majorHAnsi" w:eastAsiaTheme="majorEastAsia" w:hAnsiTheme="majorHAnsi" w:cstheme="majorBidi"/>
       <w:b/>
       <w:bCs/>
       <w:i/>
       <w:iCs/>
-      <w:color w:val="4F81BD" w:themeColor="accent1"/>
     </w:rPr>
   </w:style>
   <w:style w:type="character" w:customStyle="1" w:styleId="apple-style-span">
@@ -2561,6 +4046,396 @@
       <w:color w:val="000000"/>
       <w:sz w:val="20"/>
       <w:szCs w:val="20"/>
+    </w:rPr>
+  </w:style>
+  <w:style w:type="paragraph" w:styleId="HTMLPreformatted">
+    <w:name w:val="HTML Preformatted"/>
+    <w:basedOn w:val="Normal"/>
+    <w:link w:val="HTMLPreformattedChar"/>
+    <w:uiPriority w:val="99"/>
+    <w:semiHidden/>
+    <w:unhideWhenUsed/>
+    <w:rsid w:val="00950E14"/>
+    <w:pPr>
+      <w:tabs>
+        <w:tab w:val="left" w:pos="916"/>
+        <w:tab w:val="left" w:pos="1832"/>
+        <w:tab w:val="left" w:pos="2748"/>
+        <w:tab w:val="left" w:pos="3664"/>
+        <w:tab w:val="left" w:pos="4580"/>
+        <w:tab w:val="left" w:pos="5496"/>
+        <w:tab w:val="left" w:pos="6412"/>
+        <w:tab w:val="left" w:pos="7328"/>
+        <w:tab w:val="left" w:pos="8244"/>
+        <w:tab w:val="left" w:pos="9160"/>
+        <w:tab w:val="left" w:pos="10076"/>
+        <w:tab w:val="left" w:pos="10992"/>
+        <w:tab w:val="left" w:pos="11908"/>
+        <w:tab w:val="left" w:pos="12824"/>
+        <w:tab w:val="left" w:pos="13740"/>
+        <w:tab w:val="left" w:pos="14656"/>
+      </w:tabs>
+      <w:spacing w:after="0" w:line="240" w:lineRule="auto"/>
+    </w:pPr>
+    <w:rPr>
+      <w:rFonts w:ascii="Courier New" w:eastAsia="Times New Roman" w:hAnsi="Courier New" w:cs="Courier New"/>
+      <w:sz w:val="20"/>
+      <w:szCs w:val="20"/>
+    </w:rPr>
+  </w:style>
+  <w:style w:type="character" w:customStyle="1" w:styleId="HTMLPreformattedChar">
+    <w:name w:val="HTML Preformatted Char"/>
+    <w:basedOn w:val="DefaultParagraphFont"/>
+    <w:link w:val="HTMLPreformatted"/>
+    <w:uiPriority w:val="99"/>
+    <w:semiHidden/>
+    <w:rsid w:val="00950E14"/>
+    <w:rPr>
+      <w:rFonts w:ascii="Courier New" w:eastAsia="Times New Roman" w:hAnsi="Courier New" w:cs="Courier New"/>
+      <w:sz w:val="20"/>
+      <w:szCs w:val="20"/>
+    </w:rPr>
+  </w:style>
+  <w:style w:type="character" w:customStyle="1" w:styleId="Heading5Char">
+    <w:name w:val="Heading 5 Char"/>
+    <w:basedOn w:val="DefaultParagraphFont"/>
+    <w:link w:val="Heading5"/>
+    <w:uiPriority w:val="9"/>
+    <w:semiHidden/>
+    <w:rsid w:val="00F57F40"/>
+    <w:rPr>
+      <w:rFonts w:asciiTheme="majorHAnsi" w:eastAsiaTheme="majorEastAsia" w:hAnsiTheme="majorHAnsi" w:cstheme="majorBidi"/>
+      <w:b/>
+      <w:bCs/>
+      <w:color w:val="7F7F7F" w:themeColor="text1" w:themeTint="80"/>
+    </w:rPr>
+  </w:style>
+  <w:style w:type="character" w:customStyle="1" w:styleId="Heading6Char">
+    <w:name w:val="Heading 6 Char"/>
+    <w:basedOn w:val="DefaultParagraphFont"/>
+    <w:link w:val="Heading6"/>
+    <w:uiPriority w:val="9"/>
+    <w:semiHidden/>
+    <w:rsid w:val="00F57F40"/>
+    <w:rPr>
+      <w:rFonts w:asciiTheme="majorHAnsi" w:eastAsiaTheme="majorEastAsia" w:hAnsiTheme="majorHAnsi" w:cstheme="majorBidi"/>
+      <w:b/>
+      <w:bCs/>
+      <w:i/>
+      <w:iCs/>
+      <w:color w:val="7F7F7F" w:themeColor="text1" w:themeTint="80"/>
+    </w:rPr>
+  </w:style>
+  <w:style w:type="character" w:customStyle="1" w:styleId="Heading7Char">
+    <w:name w:val="Heading 7 Char"/>
+    <w:basedOn w:val="DefaultParagraphFont"/>
+    <w:link w:val="Heading7"/>
+    <w:uiPriority w:val="9"/>
+    <w:semiHidden/>
+    <w:rsid w:val="00F57F40"/>
+    <w:rPr>
+      <w:rFonts w:asciiTheme="majorHAnsi" w:eastAsiaTheme="majorEastAsia" w:hAnsiTheme="majorHAnsi" w:cstheme="majorBidi"/>
+      <w:i/>
+      <w:iCs/>
+    </w:rPr>
+  </w:style>
+  <w:style w:type="character" w:customStyle="1" w:styleId="Heading8Char">
+    <w:name w:val="Heading 8 Char"/>
+    <w:basedOn w:val="DefaultParagraphFont"/>
+    <w:link w:val="Heading8"/>
+    <w:uiPriority w:val="9"/>
+    <w:semiHidden/>
+    <w:rsid w:val="00F57F40"/>
+    <w:rPr>
+      <w:rFonts w:asciiTheme="majorHAnsi" w:eastAsiaTheme="majorEastAsia" w:hAnsiTheme="majorHAnsi" w:cstheme="majorBidi"/>
+      <w:sz w:val="20"/>
+      <w:szCs w:val="20"/>
+    </w:rPr>
+  </w:style>
+  <w:style w:type="character" w:customStyle="1" w:styleId="Heading9Char">
+    <w:name w:val="Heading 9 Char"/>
+    <w:basedOn w:val="DefaultParagraphFont"/>
+    <w:link w:val="Heading9"/>
+    <w:uiPriority w:val="9"/>
+    <w:semiHidden/>
+    <w:rsid w:val="00F57F40"/>
+    <w:rPr>
+      <w:rFonts w:asciiTheme="majorHAnsi" w:eastAsiaTheme="majorEastAsia" w:hAnsiTheme="majorHAnsi" w:cstheme="majorBidi"/>
+      <w:i/>
+      <w:iCs/>
+      <w:spacing w:val="5"/>
+      <w:sz w:val="20"/>
+      <w:szCs w:val="20"/>
+    </w:rPr>
+  </w:style>
+  <w:style w:type="paragraph" w:styleId="Title">
+    <w:name w:val="Title"/>
+    <w:basedOn w:val="Normal"/>
+    <w:next w:val="Normal"/>
+    <w:link w:val="TitleChar"/>
+    <w:uiPriority w:val="10"/>
+    <w:qFormat/>
+    <w:rsid w:val="00F57F40"/>
+    <w:pPr>
+      <w:pBdr>
+        <w:bottom w:val="single" w:sz="4" w:space="1" w:color="auto"/>
+      </w:pBdr>
+      <w:spacing w:line="240" w:lineRule="auto"/>
+      <w:contextualSpacing/>
+    </w:pPr>
+    <w:rPr>
+      <w:rFonts w:asciiTheme="majorHAnsi" w:eastAsiaTheme="majorEastAsia" w:hAnsiTheme="majorHAnsi" w:cstheme="majorBidi"/>
+      <w:spacing w:val="5"/>
+      <w:sz w:val="52"/>
+      <w:szCs w:val="52"/>
+    </w:rPr>
+  </w:style>
+  <w:style w:type="character" w:customStyle="1" w:styleId="TitleChar">
+    <w:name w:val="Title Char"/>
+    <w:basedOn w:val="DefaultParagraphFont"/>
+    <w:link w:val="Title"/>
+    <w:uiPriority w:val="10"/>
+    <w:rsid w:val="00F57F40"/>
+    <w:rPr>
+      <w:rFonts w:asciiTheme="majorHAnsi" w:eastAsiaTheme="majorEastAsia" w:hAnsiTheme="majorHAnsi" w:cstheme="majorBidi"/>
+      <w:spacing w:val="5"/>
+      <w:sz w:val="52"/>
+      <w:szCs w:val="52"/>
+    </w:rPr>
+  </w:style>
+  <w:style w:type="paragraph" w:styleId="Subtitle">
+    <w:name w:val="Subtitle"/>
+    <w:basedOn w:val="Normal"/>
+    <w:next w:val="Normal"/>
+    <w:link w:val="SubtitleChar"/>
+    <w:uiPriority w:val="11"/>
+    <w:qFormat/>
+    <w:rsid w:val="00F57F40"/>
+    <w:pPr>
+      <w:spacing w:after="600"/>
+    </w:pPr>
+    <w:rPr>
+      <w:rFonts w:asciiTheme="majorHAnsi" w:eastAsiaTheme="majorEastAsia" w:hAnsiTheme="majorHAnsi" w:cstheme="majorBidi"/>
+      <w:i/>
+      <w:iCs/>
+      <w:spacing w:val="13"/>
+      <w:sz w:val="24"/>
+      <w:szCs w:val="24"/>
+    </w:rPr>
+  </w:style>
+  <w:style w:type="character" w:customStyle="1" w:styleId="SubtitleChar">
+    <w:name w:val="Subtitle Char"/>
+    <w:basedOn w:val="DefaultParagraphFont"/>
+    <w:link w:val="Subtitle"/>
+    <w:uiPriority w:val="11"/>
+    <w:rsid w:val="00F57F40"/>
+    <w:rPr>
+      <w:rFonts w:asciiTheme="majorHAnsi" w:eastAsiaTheme="majorEastAsia" w:hAnsiTheme="majorHAnsi" w:cstheme="majorBidi"/>
+      <w:i/>
+      <w:iCs/>
+      <w:spacing w:val="13"/>
+      <w:sz w:val="24"/>
+      <w:szCs w:val="24"/>
+    </w:rPr>
+  </w:style>
+  <w:style w:type="character" w:styleId="Strong">
+    <w:name w:val="Strong"/>
+    <w:uiPriority w:val="22"/>
+    <w:qFormat/>
+    <w:rsid w:val="00F57F40"/>
+    <w:rPr>
+      <w:b/>
+      <w:bCs/>
+    </w:rPr>
+  </w:style>
+  <w:style w:type="character" w:styleId="Emphasis">
+    <w:name w:val="Emphasis"/>
+    <w:uiPriority w:val="20"/>
+    <w:qFormat/>
+    <w:rsid w:val="00F57F40"/>
+    <w:rPr>
+      <w:b/>
+      <w:bCs/>
+      <w:i/>
+      <w:iCs/>
+      <w:spacing w:val="10"/>
+      <w:bdr w:val="none" w:sz="0" w:space="0" w:color="auto"/>
+      <w:shd w:val="clear" w:color="auto" w:fill="auto"/>
+    </w:rPr>
+  </w:style>
+  <w:style w:type="paragraph" w:styleId="NoSpacing">
+    <w:name w:val="No Spacing"/>
+    <w:basedOn w:val="Normal"/>
+    <w:uiPriority w:val="1"/>
+    <w:qFormat/>
+    <w:rsid w:val="00F57F40"/>
+    <w:pPr>
+      <w:spacing w:after="0" w:line="240" w:lineRule="auto"/>
+    </w:pPr>
+  </w:style>
+  <w:style w:type="paragraph" w:styleId="ListParagraph">
+    <w:name w:val="List Paragraph"/>
+    <w:basedOn w:val="Normal"/>
+    <w:uiPriority w:val="34"/>
+    <w:qFormat/>
+    <w:rsid w:val="00F57F40"/>
+    <w:pPr>
+      <w:ind w:left="720"/>
+      <w:contextualSpacing/>
+    </w:pPr>
+  </w:style>
+  <w:style w:type="paragraph" w:styleId="Quote">
+    <w:name w:val="Quote"/>
+    <w:basedOn w:val="Normal"/>
+    <w:next w:val="Normal"/>
+    <w:link w:val="QuoteChar"/>
+    <w:uiPriority w:val="29"/>
+    <w:qFormat/>
+    <w:rsid w:val="00F57F40"/>
+    <w:pPr>
+      <w:spacing w:before="200" w:after="0"/>
+      <w:ind w:left="360" w:right="360"/>
+    </w:pPr>
+    <w:rPr>
+      <w:i/>
+      <w:iCs/>
+    </w:rPr>
+  </w:style>
+  <w:style w:type="character" w:customStyle="1" w:styleId="QuoteChar">
+    <w:name w:val="Quote Char"/>
+    <w:basedOn w:val="DefaultParagraphFont"/>
+    <w:link w:val="Quote"/>
+    <w:uiPriority w:val="29"/>
+    <w:rsid w:val="00F57F40"/>
+    <w:rPr>
+      <w:i/>
+      <w:iCs/>
+    </w:rPr>
+  </w:style>
+  <w:style w:type="paragraph" w:styleId="IntenseQuote">
+    <w:name w:val="Intense Quote"/>
+    <w:basedOn w:val="Normal"/>
+    <w:next w:val="Normal"/>
+    <w:link w:val="IntenseQuoteChar"/>
+    <w:uiPriority w:val="30"/>
+    <w:qFormat/>
+    <w:rsid w:val="00F57F40"/>
+    <w:pPr>
+      <w:pBdr>
+        <w:bottom w:val="single" w:sz="4" w:space="1" w:color="auto"/>
+      </w:pBdr>
+      <w:spacing w:before="200" w:after="280"/>
+      <w:ind w:left="1008" w:right="1152"/>
+      <w:jc w:val="both"/>
+    </w:pPr>
+    <w:rPr>
+      <w:b/>
+      <w:bCs/>
+      <w:i/>
+      <w:iCs/>
+    </w:rPr>
+  </w:style>
+  <w:style w:type="character" w:customStyle="1" w:styleId="IntenseQuoteChar">
+    <w:name w:val="Intense Quote Char"/>
+    <w:basedOn w:val="DefaultParagraphFont"/>
+    <w:link w:val="IntenseQuote"/>
+    <w:uiPriority w:val="30"/>
+    <w:rsid w:val="00F57F40"/>
+    <w:rPr>
+      <w:b/>
+      <w:bCs/>
+      <w:i/>
+      <w:iCs/>
+    </w:rPr>
+  </w:style>
+  <w:style w:type="character" w:styleId="SubtleEmphasis">
+    <w:name w:val="Subtle Emphasis"/>
+    <w:uiPriority w:val="19"/>
+    <w:qFormat/>
+    <w:rsid w:val="00F57F40"/>
+    <w:rPr>
+      <w:i/>
+      <w:iCs/>
+    </w:rPr>
+  </w:style>
+  <w:style w:type="character" w:styleId="IntenseEmphasis">
+    <w:name w:val="Intense Emphasis"/>
+    <w:uiPriority w:val="21"/>
+    <w:qFormat/>
+    <w:rsid w:val="00F57F40"/>
+    <w:rPr>
+      <w:b/>
+      <w:bCs/>
+    </w:rPr>
+  </w:style>
+  <w:style w:type="character" w:styleId="SubtleReference">
+    <w:name w:val="Subtle Reference"/>
+    <w:uiPriority w:val="31"/>
+    <w:qFormat/>
+    <w:rsid w:val="00F57F40"/>
+    <w:rPr>
+      <w:smallCaps/>
+    </w:rPr>
+  </w:style>
+  <w:style w:type="character" w:styleId="IntenseReference">
+    <w:name w:val="Intense Reference"/>
+    <w:uiPriority w:val="32"/>
+    <w:qFormat/>
+    <w:rsid w:val="00F57F40"/>
+    <w:rPr>
+      <w:smallCaps/>
+      <w:spacing w:val="5"/>
+      <w:u w:val="single"/>
+    </w:rPr>
+  </w:style>
+  <w:style w:type="character" w:styleId="BookTitle">
+    <w:name w:val="Book Title"/>
+    <w:uiPriority w:val="33"/>
+    <w:qFormat/>
+    <w:rsid w:val="00F57F40"/>
+    <w:rPr>
+      <w:i/>
+      <w:iCs/>
+      <w:smallCaps/>
+      <w:spacing w:val="5"/>
+    </w:rPr>
+  </w:style>
+  <w:style w:type="paragraph" w:styleId="TOCHeading">
+    <w:name w:val="TOC Heading"/>
+    <w:basedOn w:val="Heading1"/>
+    <w:next w:val="Normal"/>
+    <w:uiPriority w:val="39"/>
+    <w:semiHidden/>
+    <w:unhideWhenUsed/>
+    <w:qFormat/>
+    <w:rsid w:val="00F57F40"/>
+    <w:pPr>
+      <w:outlineLvl w:val="9"/>
+    </w:pPr>
+  </w:style>
+  <w:style w:type="paragraph" w:styleId="TOC3">
+    <w:name w:val="toc 3"/>
+    <w:basedOn w:val="Normal"/>
+    <w:next w:val="Normal"/>
+    <w:autoRedefine/>
+    <w:uiPriority w:val="39"/>
+    <w:unhideWhenUsed/>
+    <w:rsid w:val="00580E7B"/>
+    <w:pPr>
+      <w:spacing w:after="100"/>
+      <w:ind w:left="440"/>
+    </w:pPr>
+  </w:style>
+  <w:style w:type="character" w:styleId="FollowedHyperlink">
+    <w:name w:val="FollowedHyperlink"/>
+    <w:basedOn w:val="DefaultParagraphFont"/>
+    <w:uiPriority w:val="99"/>
+    <w:semiHidden/>
+    <w:unhideWhenUsed/>
+    <w:rsid w:val="00410A91"/>
+    <w:rPr>
+      <w:color w:val="800080" w:themeColor="followedHyperlink"/>
+      <w:u w:val="single"/>
     </w:rPr>
   </w:style>
 </w:styles>
@@ -2854,7 +4729,7 @@
 </file>
 
 <file path=customXml/itemProps1.xml><?xml version="1.0" encoding="utf-8"?>
-<ds:datastoreItem xmlns:ds="http://schemas.openxmlformats.org/officeDocument/2006/customXml" ds:itemID="{44EB20F7-BA04-47EE-91BB-CF4E52275BA5}">
+<ds:datastoreItem xmlns:ds="http://schemas.openxmlformats.org/officeDocument/2006/customXml" ds:itemID="{84CF47E3-22A9-487E-8626-C6CBA7176167}">
   <ds:schemaRefs>
     <ds:schemaRef ds:uri="http://schemas.openxmlformats.org/officeDocument/2006/bibliography"/>
   </ds:schemaRefs>

</xml_diff>

<commit_message>
Preparing to compile roadrunner..
</commit_message>
<xml_diff>
--- a/trunk/Docs/Steps and info for library installs and builds.docx
+++ b/trunk/Docs/Steps and info for library installs and builds.docx
@@ -2221,11 +2221,6 @@
     </w:p>
     <w:p>
       <w:pPr>
-        <w:spacing w:line="240" w:lineRule="auto"/>
-      </w:pPr>
-    </w:p>
-    <w:p>
-      <w:pPr>
         <w:pStyle w:val="Heading2"/>
       </w:pPr>
       <w:bookmarkStart w:id="7" w:name="_Toc313356872"/>
@@ -2340,7 +2335,13 @@
       </w:r>
       <w:proofErr w:type="spellEnd"/>
       <w:r>
-        <w:t xml:space="preserve"> with actual address </w:t>
+        <w:t xml:space="preserve"> with actual </w:t>
+      </w:r>
+      <w:r>
+        <w:t xml:space="preserve">repository </w:t>
+      </w:r>
+      <w:r>
+        <w:t xml:space="preserve">address </w:t>
       </w:r>
       <w:r>
         <w:t>https://libstruct.svn.sourceforge.net/svnroot/libstruct/</w:t>
@@ -2428,25 +2429,25 @@
         <w:spacing w:line="240" w:lineRule="auto"/>
       </w:pPr>
       <w:r>
+        <w:t>To fix the above;</w:t>
+      </w:r>
+      <w:r>
+        <w:br/>
+      </w:r>
+      <w:r>
+        <w:t xml:space="preserve"> CLAPACK_F2C_LIBRARY is pointed to </w:t>
+      </w:r>
+      <w:r>
+        <w:t xml:space="preserve"> ./</w:t>
+      </w:r>
+      <w:r>
+        <w:t>libstruct/dependencies/lib/clapack.lib</w:t>
+      </w:r>
+      <w:r>
+        <w:br/>
+      </w:r>
+      <w:r>
         <w:lastRenderedPageBreak/>
-        <w:t>To fix the above;</w:t>
-      </w:r>
-      <w:r>
-        <w:br/>
-      </w:r>
-      <w:r>
-        <w:t xml:space="preserve"> CLAPACK_F2C_LIBRARY is pointed to </w:t>
-      </w:r>
-      <w:r>
-        <w:t xml:space="preserve"> ./</w:t>
-      </w:r>
-      <w:r>
-        <w:t>libstruct/dependencies/lib/clapack.lib</w:t>
-      </w:r>
-      <w:r>
-        <w:br/>
-      </w:r>
-      <w:r>
         <w:t xml:space="preserve">LIBSBML_INCLUDE is set to SBML includes, i.e. </w:t>
       </w:r>
       <w:r>
@@ -2556,6 +2557,53 @@
     </w:p>
     <w:p>
       <w:pPr>
+        <w:spacing w:line="240" w:lineRule="auto"/>
+      </w:pPr>
+      <w:r>
+        <w:rPr>
+          <w:noProof/>
+          <w:lang w:bidi="ar-SA"/>
+        </w:rPr>
+        <w:drawing>
+          <wp:inline distT="0" distB="0" distL="0" distR="0">
+            <wp:extent cx="5324475" cy="2136140"/>
+            <wp:effectExtent l="19050" t="0" r="9525" b="0"/>
+            <wp:docPr id="1" name="Picture 0" descr="CMake-libstruct.jpg"/>
+            <wp:cNvGraphicFramePr>
+              <a:graphicFrameLocks xmlns:a="http://schemas.openxmlformats.org/drawingml/2006/main" noChangeAspect="1"/>
+            </wp:cNvGraphicFramePr>
+            <a:graphic xmlns:a="http://schemas.openxmlformats.org/drawingml/2006/main">
+              <a:graphicData uri="http://schemas.openxmlformats.org/drawingml/2006/picture">
+                <pic:pic xmlns:pic="http://schemas.openxmlformats.org/drawingml/2006/picture">
+                  <pic:nvPicPr>
+                    <pic:cNvPr id="0" name="CMake-libstruct.jpg"/>
+                    <pic:cNvPicPr/>
+                  </pic:nvPicPr>
+                  <pic:blipFill>
+                    <a:blip r:embed="rId11" cstate="print"/>
+                    <a:srcRect r="10417" b="58081"/>
+                    <a:stretch>
+                      <a:fillRect/>
+                    </a:stretch>
+                  </pic:blipFill>
+                  <pic:spPr>
+                    <a:xfrm>
+                      <a:off x="0" y="0"/>
+                      <a:ext cx="5324475" cy="2136140"/>
+                    </a:xfrm>
+                    <a:prstGeom prst="rect">
+                      <a:avLst/>
+                    </a:prstGeom>
+                  </pic:spPr>
+                </pic:pic>
+              </a:graphicData>
+            </a:graphic>
+          </wp:inline>
+        </w:drawing>
+      </w:r>
+    </w:p>
+    <w:p>
+      <w:pPr>
         <w:pStyle w:val="Heading2"/>
       </w:pPr>
       <w:bookmarkStart w:id="9" w:name="_Toc313356874"/>
@@ -2575,7 +2623,7 @@
       </w:pPr>
     </w:p>
     <w:sectPr>
-      <w:footerReference w:type="default" r:id="rId11"/>
+      <w:footerReference w:type="default" r:id="rId12"/>
       <w:pgSz w:w="12240" w:h="15840"/>
       <w:pgMar w:top="1440" w:right="1440" w:bottom="1440" w:left="1440" w:header="720" w:footer="720" w:gutter="0"/>
       <w:cols w:space="720"/>
@@ -4729,7 +4777,7 @@
 </file>
 
 <file path=customXml/itemProps1.xml><?xml version="1.0" encoding="utf-8"?>
-<ds:datastoreItem xmlns:ds="http://schemas.openxmlformats.org/officeDocument/2006/customXml" ds:itemID="{84CF47E3-22A9-487E-8626-C6CBA7176167}">
+<ds:datastoreItem xmlns:ds="http://schemas.openxmlformats.org/officeDocument/2006/customXml" ds:itemID="{7C57983D-5885-4F3A-A9ED-87B54B1506CF}">
   <ds:schemaRefs>
     <ds:schemaRef ds:uri="http://schemas.openxmlformats.org/officeDocument/2006/bibliography"/>
   </ds:schemaRefs>

</xml_diff>

<commit_message>
Did setup initial structure for roadrunner conversion converted most of MathKGI.cs to cxx Setup a rrPackage project Created rr namespace All roadrunner lib files will have rr as prefix
</commit_message>
<xml_diff>
--- a/trunk/Docs/Steps and info for library installs and builds.docx
+++ b/trunk/Docs/Steps and info for library installs and builds.docx
@@ -906,7 +906,7 @@
           <w:rPr>
             <w:noProof/>
           </w:rPr>
-          <w:t>January 6, 2012</w:t>
+          <w:t>January 10, 2012</w:t>
         </w:r>
       </w:fldSimple>
     </w:p>
@@ -2668,7 +2668,13 @@
         <w:t>libsbmlcsP.dll</w:t>
       </w:r>
       <w:r>
-        <w:t>) in the folder roadrunner/3rdParty, causing the build to fail. Just deleting them from the folder allows the solution to build successfully</w:t>
+        <w:t>) in the folder roadrunner/3rdParty, c</w:t>
+      </w:r>
+      <w:r>
+        <w:t>ausing the build to fail. D</w:t>
+      </w:r>
+      <w:r>
+        <w:t>eleting them from the folder allows the solution to build successfully</w:t>
       </w:r>
       <w:r>
         <w:t>.</w:t>
@@ -2677,6 +2683,864 @@
     <w:p>
       <w:r>
         <w:t xml:space="preserve"> </w:t>
+      </w:r>
+    </w:p>
+    <w:p>
+      <w:r>
+        <w:br w:type="page"/>
+      </w:r>
+    </w:p>
+    <w:p>
+      <w:pPr>
+        <w:pStyle w:val="Heading2"/>
+      </w:pPr>
+      <w:r>
+        <w:lastRenderedPageBreak/>
+        <w:t>Conversions</w:t>
+      </w:r>
+    </w:p>
+    <w:tbl>
+      <w:tblPr>
+        <w:tblStyle w:val="TableGrid"/>
+        <w:tblW w:w="0" w:type="auto"/>
+        <w:tblLook w:val="04A0"/>
+      </w:tblPr>
+      <w:tblGrid>
+        <w:gridCol w:w="3729"/>
+        <w:gridCol w:w="1443"/>
+        <w:gridCol w:w="1526"/>
+        <w:gridCol w:w="1329"/>
+        <w:gridCol w:w="1549"/>
+      </w:tblGrid>
+      <w:tr>
+        <w:tc>
+          <w:tcPr>
+            <w:tcW w:w="3729" w:type="dxa"/>
+          </w:tcPr>
+          <w:p>
+            <w:r>
+              <w:t>C# File</w:t>
+            </w:r>
+          </w:p>
+        </w:tc>
+        <w:tc>
+          <w:tcPr>
+            <w:tcW w:w="1443" w:type="dxa"/>
+          </w:tcPr>
+          <w:p>
+            <w:r>
+              <w:t>C++</w:t>
+            </w:r>
+          </w:p>
+        </w:tc>
+        <w:tc>
+          <w:tcPr>
+            <w:tcW w:w="1526" w:type="dxa"/>
+          </w:tcPr>
+          <w:p>
+            <w:r>
+              <w:t>Delphi</w:t>
+            </w:r>
+          </w:p>
+        </w:tc>
+        <w:tc>
+          <w:tcPr>
+            <w:tcW w:w="1329" w:type="dxa"/>
+          </w:tcPr>
+          <w:p/>
+        </w:tc>
+        <w:tc>
+          <w:tcPr>
+            <w:tcW w:w="1549" w:type="dxa"/>
+          </w:tcPr>
+          <w:p>
+            <w:r>
+              <w:t>Status</w:t>
+            </w:r>
+          </w:p>
+        </w:tc>
+      </w:tr>
+      <w:tr>
+        <w:tc>
+          <w:tcPr>
+            <w:tcW w:w="3729" w:type="dxa"/>
+          </w:tcPr>
+          <w:p>
+            <w:proofErr w:type="spellStart"/>
+            <w:r>
+              <w:t>PendingAssignment.cs</w:t>
+            </w:r>
+            <w:proofErr w:type="spellEnd"/>
+          </w:p>
+        </w:tc>
+        <w:tc>
+          <w:tcPr>
+            <w:tcW w:w="1443" w:type="dxa"/>
+          </w:tcPr>
+          <w:p/>
+        </w:tc>
+        <w:tc>
+          <w:tcPr>
+            <w:tcW w:w="1526" w:type="dxa"/>
+          </w:tcPr>
+          <w:p/>
+        </w:tc>
+        <w:tc>
+          <w:tcPr>
+            <w:tcW w:w="1329" w:type="dxa"/>
+          </w:tcPr>
+          <w:p/>
+        </w:tc>
+        <w:tc>
+          <w:tcPr>
+            <w:tcW w:w="1549" w:type="dxa"/>
+          </w:tcPr>
+          <w:p>
+            <w:r>
+              <w:t>Not started</w:t>
+            </w:r>
+          </w:p>
+        </w:tc>
+      </w:tr>
+      <w:tr>
+        <w:tc>
+          <w:tcPr>
+            <w:tcW w:w="3729" w:type="dxa"/>
+          </w:tcPr>
+          <w:p>
+            <w:proofErr w:type="spellStart"/>
+            <w:r>
+              <w:t>RoadRunner.FreqRes.cs</w:t>
+            </w:r>
+            <w:proofErr w:type="spellEnd"/>
+          </w:p>
+        </w:tc>
+        <w:tc>
+          <w:tcPr>
+            <w:tcW w:w="1443" w:type="dxa"/>
+          </w:tcPr>
+          <w:p/>
+        </w:tc>
+        <w:tc>
+          <w:tcPr>
+            <w:tcW w:w="1526" w:type="dxa"/>
+          </w:tcPr>
+          <w:p/>
+        </w:tc>
+        <w:tc>
+          <w:tcPr>
+            <w:tcW w:w="1329" w:type="dxa"/>
+          </w:tcPr>
+          <w:p/>
+        </w:tc>
+        <w:tc>
+          <w:tcPr>
+            <w:tcW w:w="1549" w:type="dxa"/>
+          </w:tcPr>
+          <w:p>
+            <w:r>
+              <w:t>Not started</w:t>
+            </w:r>
+          </w:p>
+        </w:tc>
+      </w:tr>
+      <w:tr>
+        <w:tc>
+          <w:tcPr>
+            <w:tcW w:w="3729" w:type="dxa"/>
+          </w:tcPr>
+          <w:p>
+            <w:proofErr w:type="spellStart"/>
+            <w:r>
+              <w:t>supportCode.cs</w:t>
+            </w:r>
+            <w:proofErr w:type="spellEnd"/>
+          </w:p>
+        </w:tc>
+        <w:tc>
+          <w:tcPr>
+            <w:tcW w:w="1443" w:type="dxa"/>
+          </w:tcPr>
+          <w:p/>
+        </w:tc>
+        <w:tc>
+          <w:tcPr>
+            <w:tcW w:w="1526" w:type="dxa"/>
+          </w:tcPr>
+          <w:p/>
+        </w:tc>
+        <w:tc>
+          <w:tcPr>
+            <w:tcW w:w="1329" w:type="dxa"/>
+          </w:tcPr>
+          <w:p/>
+        </w:tc>
+        <w:tc>
+          <w:tcPr>
+            <w:tcW w:w="1549" w:type="dxa"/>
+          </w:tcPr>
+          <w:p>
+            <w:r>
+              <w:t>Not started</w:t>
+            </w:r>
+          </w:p>
+        </w:tc>
+      </w:tr>
+      <w:tr>
+        <w:tc>
+          <w:tcPr>
+            <w:tcW w:w="3729" w:type="dxa"/>
+          </w:tcPr>
+          <w:p>
+            <w:proofErr w:type="spellStart"/>
+            <w:r>
+              <w:t>ModelState.cs</w:t>
+            </w:r>
+            <w:proofErr w:type="spellEnd"/>
+          </w:p>
+        </w:tc>
+        <w:tc>
+          <w:tcPr>
+            <w:tcW w:w="1443" w:type="dxa"/>
+          </w:tcPr>
+          <w:p/>
+        </w:tc>
+        <w:tc>
+          <w:tcPr>
+            <w:tcW w:w="1526" w:type="dxa"/>
+          </w:tcPr>
+          <w:p/>
+        </w:tc>
+        <w:tc>
+          <w:tcPr>
+            <w:tcW w:w="1329" w:type="dxa"/>
+          </w:tcPr>
+          <w:p/>
+        </w:tc>
+        <w:tc>
+          <w:tcPr>
+            <w:tcW w:w="1549" w:type="dxa"/>
+          </w:tcPr>
+          <w:p>
+            <w:r>
+              <w:t>Not started</w:t>
+            </w:r>
+          </w:p>
+        </w:tc>
+      </w:tr>
+      <w:tr>
+        <w:tc>
+          <w:tcPr>
+            <w:tcW w:w="3729" w:type="dxa"/>
+          </w:tcPr>
+          <w:p>
+            <w:proofErr w:type="spellStart"/>
+            <w:r>
+              <w:t>MathKGI.cs</w:t>
+            </w:r>
+            <w:proofErr w:type="spellEnd"/>
+          </w:p>
+        </w:tc>
+        <w:tc>
+          <w:tcPr>
+            <w:tcW w:w="1443" w:type="dxa"/>
+          </w:tcPr>
+          <w:p>
+            <w:r>
+              <w:t xml:space="preserve">rrMath.cxx </w:t>
+            </w:r>
+            <w:proofErr w:type="spellStart"/>
+            <w:r>
+              <w:t>rrMath.h</w:t>
+            </w:r>
+            <w:proofErr w:type="spellEnd"/>
+          </w:p>
+        </w:tc>
+        <w:tc>
+          <w:tcPr>
+            <w:tcW w:w="1526" w:type="dxa"/>
+          </w:tcPr>
+          <w:p>
+            <w:r>
+              <w:t>rrMath.pas</w:t>
+            </w:r>
+          </w:p>
+        </w:tc>
+        <w:tc>
+          <w:tcPr>
+            <w:tcW w:w="1329" w:type="dxa"/>
+          </w:tcPr>
+          <w:p/>
+        </w:tc>
+        <w:tc>
+          <w:tcPr>
+            <w:tcW w:w="1549" w:type="dxa"/>
+          </w:tcPr>
+          <w:p>
+            <w:r>
+              <w:t>S</w:t>
+            </w:r>
+            <w:r>
+              <w:t>tarted</w:t>
+            </w:r>
+          </w:p>
+        </w:tc>
+      </w:tr>
+      <w:tr>
+        <w:tc>
+          <w:tcPr>
+            <w:tcW w:w="3729" w:type="dxa"/>
+          </w:tcPr>
+          <w:p>
+            <w:proofErr w:type="spellStart"/>
+            <w:r>
+              <w:t>RoadRunner.MCA.cs</w:t>
+            </w:r>
+            <w:proofErr w:type="spellEnd"/>
+          </w:p>
+        </w:tc>
+        <w:tc>
+          <w:tcPr>
+            <w:tcW w:w="1443" w:type="dxa"/>
+          </w:tcPr>
+          <w:p/>
+        </w:tc>
+        <w:tc>
+          <w:tcPr>
+            <w:tcW w:w="1526" w:type="dxa"/>
+          </w:tcPr>
+          <w:p/>
+        </w:tc>
+        <w:tc>
+          <w:tcPr>
+            <w:tcW w:w="1329" w:type="dxa"/>
+          </w:tcPr>
+          <w:p/>
+        </w:tc>
+        <w:tc>
+          <w:tcPr>
+            <w:tcW w:w="1549" w:type="dxa"/>
+          </w:tcPr>
+          <w:p>
+            <w:r>
+              <w:t>Not started</w:t>
+            </w:r>
+          </w:p>
+        </w:tc>
+      </w:tr>
+      <w:tr>
+        <w:tc>
+          <w:tcPr>
+            <w:tcW w:w="3729" w:type="dxa"/>
+          </w:tcPr>
+          <w:p>
+            <w:proofErr w:type="spellStart"/>
+            <w:r>
+              <w:t>ModelGenerator.cs</w:t>
+            </w:r>
+            <w:proofErr w:type="spellEnd"/>
+          </w:p>
+        </w:tc>
+        <w:tc>
+          <w:tcPr>
+            <w:tcW w:w="1443" w:type="dxa"/>
+          </w:tcPr>
+          <w:p/>
+        </w:tc>
+        <w:tc>
+          <w:tcPr>
+            <w:tcW w:w="1526" w:type="dxa"/>
+          </w:tcPr>
+          <w:p/>
+        </w:tc>
+        <w:tc>
+          <w:tcPr>
+            <w:tcW w:w="1329" w:type="dxa"/>
+          </w:tcPr>
+          <w:p/>
+        </w:tc>
+        <w:tc>
+          <w:tcPr>
+            <w:tcW w:w="1549" w:type="dxa"/>
+          </w:tcPr>
+          <w:p>
+            <w:r>
+              <w:t>Not started</w:t>
+            </w:r>
+          </w:p>
+        </w:tc>
+      </w:tr>
+      <w:tr>
+        <w:tc>
+          <w:tcPr>
+            <w:tcW w:w="3729" w:type="dxa"/>
+          </w:tcPr>
+          <w:p>
+            <w:proofErr w:type="spellStart"/>
+            <w:r>
+              <w:t>RoadRunner.cs</w:t>
+            </w:r>
+            <w:proofErr w:type="spellEnd"/>
+          </w:p>
+        </w:tc>
+        <w:tc>
+          <w:tcPr>
+            <w:tcW w:w="1443" w:type="dxa"/>
+          </w:tcPr>
+          <w:p/>
+        </w:tc>
+        <w:tc>
+          <w:tcPr>
+            <w:tcW w:w="1526" w:type="dxa"/>
+          </w:tcPr>
+          <w:p/>
+        </w:tc>
+        <w:tc>
+          <w:tcPr>
+            <w:tcW w:w="1329" w:type="dxa"/>
+          </w:tcPr>
+          <w:p/>
+        </w:tc>
+        <w:tc>
+          <w:tcPr>
+            <w:tcW w:w="1549" w:type="dxa"/>
+          </w:tcPr>
+          <w:p>
+            <w:r>
+              <w:t>Not started</w:t>
+            </w:r>
+          </w:p>
+        </w:tc>
+      </w:tr>
+      <w:tr>
+        <w:tc>
+          <w:tcPr>
+            <w:tcW w:w="3729" w:type="dxa"/>
+          </w:tcPr>
+          <w:p>
+            <w:proofErr w:type="spellStart"/>
+            <w:r>
+              <w:t>TComputeEventAssignmentDelegate.cs</w:t>
+            </w:r>
+            <w:proofErr w:type="spellEnd"/>
+          </w:p>
+        </w:tc>
+        <w:tc>
+          <w:tcPr>
+            <w:tcW w:w="1443" w:type="dxa"/>
+          </w:tcPr>
+          <w:p/>
+        </w:tc>
+        <w:tc>
+          <w:tcPr>
+            <w:tcW w:w="1526" w:type="dxa"/>
+          </w:tcPr>
+          <w:p/>
+        </w:tc>
+        <w:tc>
+          <w:tcPr>
+            <w:tcW w:w="1329" w:type="dxa"/>
+          </w:tcPr>
+          <w:p/>
+        </w:tc>
+        <w:tc>
+          <w:tcPr>
+            <w:tcW w:w="1549" w:type="dxa"/>
+          </w:tcPr>
+          <w:p>
+            <w:r>
+              <w:t>Not started</w:t>
+            </w:r>
+          </w:p>
+        </w:tc>
+      </w:tr>
+      <w:tr>
+        <w:tc>
+          <w:tcPr>
+            <w:tcW w:w="3729" w:type="dxa"/>
+          </w:tcPr>
+          <w:p>
+            <w:proofErr w:type="spellStart"/>
+            <w:r>
+              <w:t>TEventAssignmentDelegate.cs</w:t>
+            </w:r>
+            <w:proofErr w:type="spellEnd"/>
+          </w:p>
+        </w:tc>
+        <w:tc>
+          <w:tcPr>
+            <w:tcW w:w="1443" w:type="dxa"/>
+          </w:tcPr>
+          <w:p/>
+        </w:tc>
+        <w:tc>
+          <w:tcPr>
+            <w:tcW w:w="1526" w:type="dxa"/>
+          </w:tcPr>
+          <w:p/>
+        </w:tc>
+        <w:tc>
+          <w:tcPr>
+            <w:tcW w:w="1329" w:type="dxa"/>
+          </w:tcPr>
+          <w:p/>
+        </w:tc>
+        <w:tc>
+          <w:tcPr>
+            <w:tcW w:w="1549" w:type="dxa"/>
+          </w:tcPr>
+          <w:p>
+            <w:r>
+              <w:t>Not started</w:t>
+            </w:r>
+          </w:p>
+        </w:tc>
+      </w:tr>
+      <w:tr>
+        <w:tc>
+          <w:tcPr>
+            <w:tcW w:w="3729" w:type="dxa"/>
+          </w:tcPr>
+          <w:p>
+            <w:proofErr w:type="spellStart"/>
+            <w:r>
+              <w:t>TEventDelayDelegate.cs</w:t>
+            </w:r>
+            <w:proofErr w:type="spellEnd"/>
+          </w:p>
+        </w:tc>
+        <w:tc>
+          <w:tcPr>
+            <w:tcW w:w="1443" w:type="dxa"/>
+          </w:tcPr>
+          <w:p/>
+        </w:tc>
+        <w:tc>
+          <w:tcPr>
+            <w:tcW w:w="1526" w:type="dxa"/>
+          </w:tcPr>
+          <w:p/>
+        </w:tc>
+        <w:tc>
+          <w:tcPr>
+            <w:tcW w:w="1329" w:type="dxa"/>
+          </w:tcPr>
+          <w:p/>
+        </w:tc>
+        <w:tc>
+          <w:tcPr>
+            <w:tcW w:w="1549" w:type="dxa"/>
+          </w:tcPr>
+          <w:p>
+            <w:r>
+              <w:t>Not started</w:t>
+            </w:r>
+          </w:p>
+        </w:tc>
+      </w:tr>
+      <w:tr>
+        <w:tc>
+          <w:tcPr>
+            <w:tcW w:w="3729" w:type="dxa"/>
+          </w:tcPr>
+          <w:p>
+            <w:proofErr w:type="spellStart"/>
+            <w:r>
+              <w:t>TEventDelegate.cs</w:t>
+            </w:r>
+            <w:proofErr w:type="spellEnd"/>
+          </w:p>
+        </w:tc>
+        <w:tc>
+          <w:tcPr>
+            <w:tcW w:w="1443" w:type="dxa"/>
+          </w:tcPr>
+          <w:p/>
+        </w:tc>
+        <w:tc>
+          <w:tcPr>
+            <w:tcW w:w="1526" w:type="dxa"/>
+          </w:tcPr>
+          <w:p/>
+        </w:tc>
+        <w:tc>
+          <w:tcPr>
+            <w:tcW w:w="1329" w:type="dxa"/>
+          </w:tcPr>
+          <w:p/>
+        </w:tc>
+        <w:tc>
+          <w:tcPr>
+            <w:tcW w:w="1549" w:type="dxa"/>
+          </w:tcPr>
+          <w:p>
+            <w:r>
+              <w:t>Not started</w:t>
+            </w:r>
+          </w:p>
+        </w:tc>
+      </w:tr>
+      <w:tr>
+        <w:tc>
+          <w:tcPr>
+            <w:tcW w:w="3729" w:type="dxa"/>
+          </w:tcPr>
+          <w:p>
+            <w:proofErr w:type="spellStart"/>
+            <w:r>
+              <w:t>TParameterType.cs</w:t>
+            </w:r>
+            <w:proofErr w:type="spellEnd"/>
+          </w:p>
+        </w:tc>
+        <w:tc>
+          <w:tcPr>
+            <w:tcW w:w="1443" w:type="dxa"/>
+          </w:tcPr>
+          <w:p/>
+        </w:tc>
+        <w:tc>
+          <w:tcPr>
+            <w:tcW w:w="1526" w:type="dxa"/>
+          </w:tcPr>
+          <w:p/>
+        </w:tc>
+        <w:tc>
+          <w:tcPr>
+            <w:tcW w:w="1329" w:type="dxa"/>
+          </w:tcPr>
+          <w:p/>
+        </w:tc>
+        <w:tc>
+          <w:tcPr>
+            <w:tcW w:w="1549" w:type="dxa"/>
+          </w:tcPr>
+          <w:p>
+            <w:r>
+              <w:t>Not started</w:t>
+            </w:r>
+          </w:p>
+        </w:tc>
+      </w:tr>
+      <w:tr>
+        <w:tc>
+          <w:tcPr>
+            <w:tcW w:w="3729" w:type="dxa"/>
+          </w:tcPr>
+          <w:p>
+            <w:proofErr w:type="spellStart"/>
+            <w:r>
+              <w:t>TPerformEventAssignmentDelegate.cs</w:t>
+            </w:r>
+            <w:proofErr w:type="spellEnd"/>
+          </w:p>
+        </w:tc>
+        <w:tc>
+          <w:tcPr>
+            <w:tcW w:w="1443" w:type="dxa"/>
+          </w:tcPr>
+          <w:p/>
+        </w:tc>
+        <w:tc>
+          <w:tcPr>
+            <w:tcW w:w="1526" w:type="dxa"/>
+          </w:tcPr>
+          <w:p/>
+        </w:tc>
+        <w:tc>
+          <w:tcPr>
+            <w:tcW w:w="1329" w:type="dxa"/>
+          </w:tcPr>
+          <w:p/>
+        </w:tc>
+        <w:tc>
+          <w:tcPr>
+            <w:tcW w:w="1549" w:type="dxa"/>
+          </w:tcPr>
+          <w:p>
+            <w:r>
+              <w:t>Not started</w:t>
+            </w:r>
+          </w:p>
+        </w:tc>
+      </w:tr>
+      <w:tr>
+        <w:tc>
+          <w:tcPr>
+            <w:tcW w:w="3729" w:type="dxa"/>
+          </w:tcPr>
+          <w:p>
+            <w:proofErr w:type="spellStart"/>
+            <w:r>
+              <w:t>TVariableType.cs</w:t>
+            </w:r>
+            <w:proofErr w:type="spellEnd"/>
+          </w:p>
+        </w:tc>
+        <w:tc>
+          <w:tcPr>
+            <w:tcW w:w="1443" w:type="dxa"/>
+          </w:tcPr>
+          <w:p/>
+        </w:tc>
+        <w:tc>
+          <w:tcPr>
+            <w:tcW w:w="1526" w:type="dxa"/>
+          </w:tcPr>
+          <w:p/>
+        </w:tc>
+        <w:tc>
+          <w:tcPr>
+            <w:tcW w:w="1329" w:type="dxa"/>
+          </w:tcPr>
+          <w:p/>
+        </w:tc>
+        <w:tc>
+          <w:tcPr>
+            <w:tcW w:w="1549" w:type="dxa"/>
+          </w:tcPr>
+          <w:p>
+            <w:r>
+              <w:t>Not started</w:t>
+            </w:r>
+          </w:p>
+        </w:tc>
+      </w:tr>
+      <w:tr>
+        <w:tc>
+          <w:tcPr>
+            <w:tcW w:w="3729" w:type="dxa"/>
+          </w:tcPr>
+          <w:p>
+            <w:proofErr w:type="spellStart"/>
+            <w:r>
+              <w:t>IModel.cs</w:t>
+            </w:r>
+            <w:proofErr w:type="spellEnd"/>
+          </w:p>
+        </w:tc>
+        <w:tc>
+          <w:tcPr>
+            <w:tcW w:w="1443" w:type="dxa"/>
+          </w:tcPr>
+          <w:p/>
+        </w:tc>
+        <w:tc>
+          <w:tcPr>
+            <w:tcW w:w="1526" w:type="dxa"/>
+          </w:tcPr>
+          <w:p/>
+        </w:tc>
+        <w:tc>
+          <w:tcPr>
+            <w:tcW w:w="1329" w:type="dxa"/>
+          </w:tcPr>
+          <w:p/>
+        </w:tc>
+        <w:tc>
+          <w:tcPr>
+            <w:tcW w:w="1549" w:type="dxa"/>
+          </w:tcPr>
+          <w:p>
+            <w:r>
+              <w:t>Not started</w:t>
+            </w:r>
+          </w:p>
+        </w:tc>
+      </w:tr>
+      <w:tr>
+        <w:tc>
+          <w:tcPr>
+            <w:tcW w:w="3729" w:type="dxa"/>
+          </w:tcPr>
+          <w:p/>
+        </w:tc>
+        <w:tc>
+          <w:tcPr>
+            <w:tcW w:w="1443" w:type="dxa"/>
+          </w:tcPr>
+          <w:p/>
+        </w:tc>
+        <w:tc>
+          <w:tcPr>
+            <w:tcW w:w="1526" w:type="dxa"/>
+          </w:tcPr>
+          <w:p/>
+        </w:tc>
+        <w:tc>
+          <w:tcPr>
+            <w:tcW w:w="1329" w:type="dxa"/>
+          </w:tcPr>
+          <w:p/>
+        </w:tc>
+        <w:tc>
+          <w:tcPr>
+            <w:tcW w:w="1549" w:type="dxa"/>
+          </w:tcPr>
+          <w:p>
+            <w:r>
+              <w:t>Not started</w:t>
+            </w:r>
+          </w:p>
+        </w:tc>
+      </w:tr>
+    </w:tbl>
+    <w:p/>
+    <w:p>
+      <w:pPr>
+        <w:pStyle w:val="Heading2"/>
+      </w:pPr>
+      <w:r>
+        <w:t>Convert Small Files</w:t>
+      </w:r>
+    </w:p>
+    <w:p>
+      <w:pPr>
+        <w:pStyle w:val="Heading2"/>
+      </w:pPr>
+      <w:r>
+        <w:br w:type="page"/>
+      </w:r>
+    </w:p>
+    <w:p>
+      <w:pPr>
+        <w:pStyle w:val="Heading1"/>
+      </w:pPr>
+      <w:r>
+        <w:lastRenderedPageBreak/>
+        <w:t>Appendix</w:t>
+      </w:r>
+    </w:p>
+    <w:p>
+      <w:pPr>
+        <w:pStyle w:val="Heading3"/>
+      </w:pPr>
+      <w:r>
+        <w:t>Abbreviations and other entities</w:t>
+      </w:r>
+    </w:p>
+    <w:p>
+      <w:pPr>
+        <w:spacing w:line="240" w:lineRule="auto"/>
+      </w:pPr>
+      <w:proofErr w:type="spellStart"/>
+      <w:r>
+        <w:t>cvode</w:t>
+      </w:r>
+      <w:proofErr w:type="spellEnd"/>
+      <w:r>
+        <w:t xml:space="preserve"> : </w:t>
+      </w:r>
+      <w:r>
+        <w:t xml:space="preserve">CVODE is a solver for stiff and </w:t>
+      </w:r>
+      <w:proofErr w:type="spellStart"/>
+      <w:r>
+        <w:t>nonstiff</w:t>
+      </w:r>
+      <w:proofErr w:type="spellEnd"/>
+      <w:r>
+        <w:t xml:space="preserve"> ordinary differential equation (ODE) systems</w:t>
       </w:r>
     </w:p>
     <w:p>
@@ -2744,7 +3608,7 @@
             <w:rPr>
               <w:noProof/>
             </w:rPr>
-            <w:t>5</w:t>
+            <w:t>6</w:t>
           </w:r>
         </w:fldSimple>
         <w:r>
@@ -3915,7 +4779,6 @@
   <w:style w:type="character" w:default="1" w:styleId="DefaultParagraphFont">
     <w:name w:val="Default Paragraph Font"/>
     <w:uiPriority w:val="1"/>
-    <w:semiHidden/>
     <w:unhideWhenUsed/>
   </w:style>
   <w:style w:type="table" w:default="1" w:styleId="TableNormal">
@@ -4548,6 +5411,37 @@
       <w:color w:val="800080" w:themeColor="followedHyperlink"/>
       <w:u w:val="single"/>
     </w:rPr>
+  </w:style>
+  <w:style w:type="character" w:customStyle="1" w:styleId="apple-converted-space">
+    <w:name w:val="apple-converted-space"/>
+    <w:basedOn w:val="DefaultParagraphFont"/>
+    <w:rsid w:val="00B8211B"/>
+  </w:style>
+  <w:style w:type="table" w:styleId="TableGrid">
+    <w:name w:val="Table Grid"/>
+    <w:basedOn w:val="TableNormal"/>
+    <w:uiPriority w:val="59"/>
+    <w:rsid w:val="007E71CE"/>
+    <w:pPr>
+      <w:spacing w:after="0" w:line="240" w:lineRule="auto"/>
+    </w:pPr>
+    <w:tblPr>
+      <w:tblInd w:w="0" w:type="dxa"/>
+      <w:tblBorders>
+        <w:top w:val="single" w:sz="4" w:space="0" w:color="auto"/>
+        <w:left w:val="single" w:sz="4" w:space="0" w:color="auto"/>
+        <w:bottom w:val="single" w:sz="4" w:space="0" w:color="auto"/>
+        <w:right w:val="single" w:sz="4" w:space="0" w:color="auto"/>
+        <w:insideH w:val="single" w:sz="4" w:space="0" w:color="auto"/>
+        <w:insideV w:val="single" w:sz="4" w:space="0" w:color="auto"/>
+      </w:tblBorders>
+      <w:tblCellMar>
+        <w:top w:w="0" w:type="dxa"/>
+        <w:left w:w="108" w:type="dxa"/>
+        <w:bottom w:w="0" w:type="dxa"/>
+        <w:right w:w="108" w:type="dxa"/>
+      </w:tblCellMar>
+    </w:tblPr>
   </w:style>
 </w:styles>
 </file>
@@ -4840,7 +5734,7 @@
 </file>
 
 <file path=customXml/itemProps1.xml><?xml version="1.0" encoding="utf-8"?>
-<ds:datastoreItem xmlns:ds="http://schemas.openxmlformats.org/officeDocument/2006/customXml" ds:itemID="{9AF599CA-0EFF-42BC-930B-02E1856946DC}">
+<ds:datastoreItem xmlns:ds="http://schemas.openxmlformats.org/officeDocument/2006/customXml" ds:itemID="{19C76090-5086-426C-B81F-24DE97ADC064}">
   <ds:schemaRefs>
     <ds:schemaRef ds:uri="http://schemas.openxmlformats.org/officeDocument/2006/bibliography"/>
   </ds:schemaRefs>

</xml_diff>

<commit_message>
Added a short powerpoint minor mods to word doc
</commit_message>
<xml_diff>
--- a/trunk/Docs/Steps and info for library installs and builds.docx
+++ b/trunk/Docs/Steps and info for library installs and builds.docx
@@ -906,7 +906,7 @@
           <w:rPr>
             <w:noProof/>
           </w:rPr>
-          <w:t>January 10, 2012</w:t>
+          <w:t>January 23, 2012</w:t>
         </w:r>
       </w:fldSimple>
     </w:p>
@@ -960,7 +960,7 @@
         <w:t>7</w:t>
       </w:r>
       <w:r>
-        <w:t>4</w:t>
+        <w:t>5</w:t>
       </w:r>
       <w:r>
         <w:br/>
@@ -2693,24 +2693,65 @@
     <w:p>
       <w:pPr>
         <w:pStyle w:val="Heading2"/>
+        <w:sectPr>
+          <w:footerReference w:type="default" r:id="rId12"/>
+          <w:pgSz w:w="12240" w:h="15840"/>
+          <w:pgMar w:top="1440" w:right="1440" w:bottom="1440" w:left="1440" w:header="720" w:footer="720" w:gutter="0"/>
+          <w:cols w:space="720"/>
+          <w:docGrid w:linePitch="360"/>
+        </w:sectPr>
+      </w:pPr>
+    </w:p>
+    <w:p>
+      <w:pPr>
+        <w:pStyle w:val="Heading2"/>
       </w:pPr>
       <w:r>
         <w:lastRenderedPageBreak/>
         <w:t>Conversions</w:t>
+      </w:r>
+    </w:p>
+    <w:p>
+      <w:r>
+        <w:t xml:space="preserve">Status Colors  </w:t>
+      </w:r>
+      <w:r>
+        <w:rPr>
+          <w:color w:val="000000" w:themeColor="text1"/>
+          <w:shd w:val="clear" w:color="auto" w:fill="FFC000"/>
+        </w:rPr>
+        <w:t>Orange - in progress</w:t>
+      </w:r>
+      <w:r>
+        <w:rPr>
+          <w:color w:val="F79646" w:themeColor="accent6"/>
+        </w:rPr>
+        <w:t xml:space="preserve"> </w:t>
+      </w:r>
+      <w:r>
+        <w:t xml:space="preserve"> </w:t>
+      </w:r>
+      <w:r>
+        <w:rPr>
+          <w:highlight w:val="lightGray"/>
+        </w:rPr>
+        <w:t>Grey   - on hold</w:t>
+      </w:r>
+      <w:r>
+        <w:t xml:space="preserve"> White - Not Started</w:t>
       </w:r>
     </w:p>
     <w:tbl>
       <w:tblPr>
         <w:tblStyle w:val="TableGrid"/>
-        <w:tblW w:w="0" w:type="auto"/>
+        <w:tblW w:w="13608" w:type="dxa"/>
         <w:tblLook w:val="04A0"/>
       </w:tblPr>
       <w:tblGrid>
         <w:gridCol w:w="3729"/>
-        <w:gridCol w:w="1443"/>
-        <w:gridCol w:w="1526"/>
-        <w:gridCol w:w="1329"/>
-        <w:gridCol w:w="1549"/>
+        <w:gridCol w:w="3646"/>
+        <w:gridCol w:w="1823"/>
+        <w:gridCol w:w="4410"/>
       </w:tblGrid>
       <w:tr>
         <w:tc>
@@ -2718,44 +2759,121 @@
             <w:tcW w:w="3729" w:type="dxa"/>
           </w:tcPr>
           <w:p>
+            <w:pPr>
+              <w:rPr>
+                <w:b/>
+                <w:sz w:val="24"/>
+              </w:rPr>
+            </w:pPr>
             <w:r>
-              <w:t>C# File</w:t>
+              <w:rPr>
+                <w:b/>
+                <w:sz w:val="24"/>
+              </w:rPr>
+              <w:t>C# File Name (.</w:t>
+            </w:r>
+            <w:proofErr w:type="spellStart"/>
+            <w:r>
+              <w:rPr>
+                <w:b/>
+                <w:sz w:val="24"/>
+              </w:rPr>
+              <w:t>cs</w:t>
+            </w:r>
+            <w:proofErr w:type="spellEnd"/>
+            <w:r>
+              <w:rPr>
+                <w:b/>
+                <w:sz w:val="24"/>
+              </w:rPr>
+              <w:t>)</w:t>
             </w:r>
           </w:p>
         </w:tc>
         <w:tc>
           <w:tcPr>
-            <w:tcW w:w="1443" w:type="dxa"/>
+            <w:tcW w:w="3646" w:type="dxa"/>
           </w:tcPr>
           <w:p>
+            <w:pPr>
+              <w:rPr>
+                <w:b/>
+                <w:sz w:val="24"/>
+              </w:rPr>
+            </w:pPr>
             <w:r>
-              <w:t>C++</w:t>
+              <w:rPr>
+                <w:b/>
+                <w:sz w:val="24"/>
+              </w:rPr>
+              <w:t>C++ File Name + (.h and .</w:t>
+            </w:r>
+            <w:proofErr w:type="spellStart"/>
+            <w:r>
+              <w:rPr>
+                <w:b/>
+                <w:sz w:val="24"/>
+              </w:rPr>
+              <w:t>cpp</w:t>
+            </w:r>
+            <w:proofErr w:type="spellEnd"/>
+            <w:r>
+              <w:rPr>
+                <w:b/>
+                <w:sz w:val="24"/>
+              </w:rPr>
+              <w:t>)</w:t>
             </w:r>
           </w:p>
         </w:tc>
         <w:tc>
           <w:tcPr>
-            <w:tcW w:w="1526" w:type="dxa"/>
+            <w:tcW w:w="1823" w:type="dxa"/>
           </w:tcPr>
           <w:p>
+            <w:pPr>
+              <w:tabs>
+                <w:tab w:val="left" w:pos="1365"/>
+              </w:tabs>
+              <w:rPr>
+                <w:b/>
+                <w:sz w:val="24"/>
+              </w:rPr>
+            </w:pPr>
             <w:r>
-              <w:t>Delphi</w:t>
+              <w:rPr>
+                <w:b/>
+                <w:sz w:val="24"/>
+              </w:rPr>
+              <w:t>Delphi (.pas)</w:t>
+            </w:r>
+            <w:r>
+              <w:rPr>
+                <w:b/>
+                <w:sz w:val="24"/>
+              </w:rPr>
+              <w:tab/>
+              <w:t xml:space="preserve"> </w:t>
             </w:r>
           </w:p>
         </w:tc>
         <w:tc>
           <w:tcPr>
-            <w:tcW w:w="1329" w:type="dxa"/>
-          </w:tcPr>
-          <w:p/>
-        </w:tc>
-        <w:tc>
-          <w:tcPr>
-            <w:tcW w:w="1549" w:type="dxa"/>
+            <w:tcW w:w="4410" w:type="dxa"/>
           </w:tcPr>
           <w:p>
+            <w:pPr>
+              <w:rPr>
+                <w:b/>
+                <w:sz w:val="24"/>
+              </w:rPr>
+            </w:pPr>
             <w:r>
-              <w:t>Status</w:t>
+              <w:rPr>
+                <w:b/>
+                <w:sz w:val="24"/>
+              </w:rPr>
+              <w:t>Notes</w:t>
             </w:r>
           </w:p>
         </w:tc>
@@ -2764,126 +2882,78 @@
         <w:tc>
           <w:tcPr>
             <w:tcW w:w="3729" w:type="dxa"/>
+            <w:shd w:val="clear" w:color="auto" w:fill="FFC000"/>
           </w:tcPr>
           <w:p>
             <w:proofErr w:type="spellStart"/>
             <w:r>
-              <w:t>PendingAssignment.cs</w:t>
+              <w:t>PendingAssignment</w:t>
             </w:r>
             <w:proofErr w:type="spellEnd"/>
           </w:p>
         </w:tc>
         <w:tc>
           <w:tcPr>
-            <w:tcW w:w="1443" w:type="dxa"/>
-          </w:tcPr>
-          <w:p/>
-        </w:tc>
-        <w:tc>
-          <w:tcPr>
-            <w:tcW w:w="1526" w:type="dxa"/>
-          </w:tcPr>
-          <w:p/>
-        </w:tc>
-        <w:tc>
-          <w:tcPr>
-            <w:tcW w:w="1329" w:type="dxa"/>
-          </w:tcPr>
-          <w:p/>
-        </w:tc>
-        <w:tc>
-          <w:tcPr>
-            <w:tcW w:w="1549" w:type="dxa"/>
-          </w:tcPr>
-          <w:p>
-            <w:r>
-              <w:t>Not started</w:t>
-            </w:r>
-          </w:p>
-        </w:tc>
-      </w:tr>
-      <w:tr>
-        <w:tc>
-          <w:tcPr>
-            <w:tcW w:w="3729" w:type="dxa"/>
+            <w:tcW w:w="3646" w:type="dxa"/>
+            <w:shd w:val="clear" w:color="auto" w:fill="FFC000"/>
           </w:tcPr>
           <w:p>
             <w:proofErr w:type="spellStart"/>
             <w:r>
-              <w:t>RoadRunner.FreqRes.cs</w:t>
+              <w:t>rrPendingAssignment</w:t>
             </w:r>
             <w:proofErr w:type="spellEnd"/>
           </w:p>
         </w:tc>
         <w:tc>
           <w:tcPr>
-            <w:tcW w:w="1443" w:type="dxa"/>
+            <w:tcW w:w="1823" w:type="dxa"/>
+            <w:shd w:val="clear" w:color="auto" w:fill="FFC000"/>
           </w:tcPr>
           <w:p/>
         </w:tc>
         <w:tc>
           <w:tcPr>
-            <w:tcW w:w="1526" w:type="dxa"/>
+            <w:tcW w:w="4410" w:type="dxa"/>
+            <w:shd w:val="clear" w:color="auto" w:fill="FFC000"/>
           </w:tcPr>
           <w:p/>
-        </w:tc>
-        <w:tc>
-          <w:tcPr>
-            <w:tcW w:w="1329" w:type="dxa"/>
-          </w:tcPr>
-          <w:p/>
-        </w:tc>
-        <w:tc>
-          <w:tcPr>
-            <w:tcW w:w="1549" w:type="dxa"/>
-          </w:tcPr>
-          <w:p>
-            <w:r>
-              <w:t>Not started</w:t>
-            </w:r>
-          </w:p>
         </w:tc>
       </w:tr>
       <w:tr>
         <w:tc>
           <w:tcPr>
             <w:tcW w:w="3729" w:type="dxa"/>
+            <w:shd w:val="clear" w:color="auto" w:fill="808080" w:themeFill="background1" w:themeFillShade="80"/>
           </w:tcPr>
           <w:p>
             <w:proofErr w:type="spellStart"/>
             <w:r>
-              <w:t>supportCode.cs</w:t>
+              <w:t>RoadRunner.FreqRes</w:t>
             </w:r>
             <w:proofErr w:type="spellEnd"/>
           </w:p>
         </w:tc>
         <w:tc>
           <w:tcPr>
-            <w:tcW w:w="1443" w:type="dxa"/>
+            <w:tcW w:w="3646" w:type="dxa"/>
+            <w:shd w:val="clear" w:color="auto" w:fill="808080" w:themeFill="background1" w:themeFillShade="80"/>
           </w:tcPr>
           <w:p/>
         </w:tc>
         <w:tc>
           <w:tcPr>
-            <w:tcW w:w="1526" w:type="dxa"/>
+            <w:tcW w:w="1823" w:type="dxa"/>
+            <w:shd w:val="clear" w:color="auto" w:fill="808080" w:themeFill="background1" w:themeFillShade="80"/>
           </w:tcPr>
           <w:p/>
         </w:tc>
         <w:tc>
           <w:tcPr>
-            <w:tcW w:w="1329" w:type="dxa"/>
+            <w:tcW w:w="4410" w:type="dxa"/>
+            <w:shd w:val="clear" w:color="auto" w:fill="808080" w:themeFill="background1" w:themeFillShade="80"/>
           </w:tcPr>
           <w:p/>
-        </w:tc>
-        <w:tc>
-          <w:tcPr>
-            <w:tcW w:w="1549" w:type="dxa"/>
-          </w:tcPr>
-          <w:p>
-            <w:r>
-              <w:t>Not started</w:t>
-            </w:r>
-          </w:p>
         </w:tc>
       </w:tr>
       <w:tr>
@@ -2894,44 +2964,571 @@
           <w:p>
             <w:proofErr w:type="spellStart"/>
             <w:r>
-              <w:t>ModelState.cs</w:t>
+              <w:t>supportCode</w:t>
             </w:r>
             <w:proofErr w:type="spellEnd"/>
           </w:p>
         </w:tc>
         <w:tc>
           <w:tcPr>
-            <w:tcW w:w="1443" w:type="dxa"/>
-          </w:tcPr>
-          <w:p/>
-        </w:tc>
-        <w:tc>
-          <w:tcPr>
-            <w:tcW w:w="1526" w:type="dxa"/>
-          </w:tcPr>
-          <w:p/>
-        </w:tc>
-        <w:tc>
-          <w:tcPr>
-            <w:tcW w:w="1329" w:type="dxa"/>
-          </w:tcPr>
-          <w:p/>
-        </w:tc>
-        <w:tc>
-          <w:tcPr>
-            <w:tcW w:w="1549" w:type="dxa"/>
+            <w:tcW w:w="3646" w:type="dxa"/>
           </w:tcPr>
           <w:p>
             <w:r>
-              <w:t>Not started</w:t>
+              <w:t>rrSupportCode</w:t>
             </w:r>
           </w:p>
         </w:tc>
+        <w:tc>
+          <w:tcPr>
+            <w:tcW w:w="1823" w:type="dxa"/>
+          </w:tcPr>
+          <w:p/>
+        </w:tc>
+        <w:tc>
+          <w:tcPr>
+            <w:tcW w:w="4410" w:type="dxa"/>
+          </w:tcPr>
+          <w:p/>
+        </w:tc>
       </w:tr>
       <w:tr>
         <w:tc>
           <w:tcPr>
             <w:tcW w:w="3729" w:type="dxa"/>
+          </w:tcPr>
+          <w:p>
+            <w:proofErr w:type="spellStart"/>
+            <w:r>
+              <w:t>ModelState</w:t>
+            </w:r>
+            <w:proofErr w:type="spellEnd"/>
+          </w:p>
+        </w:tc>
+        <w:tc>
+          <w:tcPr>
+            <w:tcW w:w="3646" w:type="dxa"/>
+          </w:tcPr>
+          <w:p/>
+        </w:tc>
+        <w:tc>
+          <w:tcPr>
+            <w:tcW w:w="1823" w:type="dxa"/>
+          </w:tcPr>
+          <w:p/>
+        </w:tc>
+        <w:tc>
+          <w:tcPr>
+            <w:tcW w:w="4410" w:type="dxa"/>
+          </w:tcPr>
+          <w:p/>
+        </w:tc>
+      </w:tr>
+      <w:tr>
+        <w:tc>
+          <w:tcPr>
+            <w:tcW w:w="3729" w:type="dxa"/>
+            <w:shd w:val="clear" w:color="auto" w:fill="FFC000"/>
+          </w:tcPr>
+          <w:p>
+            <w:proofErr w:type="spellStart"/>
+            <w:r>
+              <w:t>MathKGI</w:t>
+            </w:r>
+            <w:proofErr w:type="spellEnd"/>
+          </w:p>
+        </w:tc>
+        <w:tc>
+          <w:tcPr>
+            <w:tcW w:w="3646" w:type="dxa"/>
+            <w:shd w:val="clear" w:color="auto" w:fill="FFC000"/>
+          </w:tcPr>
+          <w:p>
+            <w:proofErr w:type="spellStart"/>
+            <w:r>
+              <w:t>rrMath</w:t>
+            </w:r>
+            <w:proofErr w:type="spellEnd"/>
+          </w:p>
+        </w:tc>
+        <w:tc>
+          <w:tcPr>
+            <w:tcW w:w="1823" w:type="dxa"/>
+            <w:shd w:val="clear" w:color="auto" w:fill="FFC000"/>
+          </w:tcPr>
+          <w:p>
+            <w:proofErr w:type="spellStart"/>
+            <w:r>
+              <w:t>rrMath</w:t>
+            </w:r>
+            <w:proofErr w:type="spellEnd"/>
+          </w:p>
+        </w:tc>
+        <w:tc>
+          <w:tcPr>
+            <w:tcW w:w="4410" w:type="dxa"/>
+            <w:shd w:val="clear" w:color="auto" w:fill="FFC000"/>
+          </w:tcPr>
+          <w:p>
+            <w:r>
+              <w:t>No '</w:t>
+            </w:r>
+            <w:proofErr w:type="spellStart"/>
+            <w:r>
+              <w:t>params</w:t>
+            </w:r>
+            <w:proofErr w:type="spellEnd"/>
+            <w:r>
+              <w:t>' c# yet converted</w:t>
+            </w:r>
+          </w:p>
+          <w:p>
+            <w:r>
+              <w:t>Factorial should be '</w:t>
+            </w:r>
+            <w:proofErr w:type="spellStart"/>
+            <w:r>
+              <w:t>int</w:t>
+            </w:r>
+            <w:proofErr w:type="spellEnd"/>
+            <w:r>
+              <w:t>' ?</w:t>
+            </w:r>
+          </w:p>
+        </w:tc>
+      </w:tr>
+      <w:tr>
+        <w:tc>
+          <w:tcPr>
+            <w:tcW w:w="3729" w:type="dxa"/>
+            <w:shd w:val="clear" w:color="auto" w:fill="808080" w:themeFill="background1" w:themeFillShade="80"/>
+          </w:tcPr>
+          <w:p>
+            <w:r>
+              <w:t>RoadRunner.MCA</w:t>
+            </w:r>
+          </w:p>
+        </w:tc>
+        <w:tc>
+          <w:tcPr>
+            <w:tcW w:w="3646" w:type="dxa"/>
+            <w:shd w:val="clear" w:color="auto" w:fill="808080" w:themeFill="background1" w:themeFillShade="80"/>
+          </w:tcPr>
+          <w:p/>
+        </w:tc>
+        <w:tc>
+          <w:tcPr>
+            <w:tcW w:w="1823" w:type="dxa"/>
+            <w:shd w:val="clear" w:color="auto" w:fill="808080" w:themeFill="background1" w:themeFillShade="80"/>
+          </w:tcPr>
+          <w:p/>
+        </w:tc>
+        <w:tc>
+          <w:tcPr>
+            <w:tcW w:w="4410" w:type="dxa"/>
+            <w:shd w:val="clear" w:color="auto" w:fill="808080" w:themeFill="background1" w:themeFillShade="80"/>
+          </w:tcPr>
+          <w:p/>
+        </w:tc>
+      </w:tr>
+      <w:tr>
+        <w:tc>
+          <w:tcPr>
+            <w:tcW w:w="3729" w:type="dxa"/>
+          </w:tcPr>
+          <w:p>
+            <w:proofErr w:type="spellStart"/>
+            <w:r>
+              <w:t>ModelGenerator</w:t>
+            </w:r>
+            <w:proofErr w:type="spellEnd"/>
+          </w:p>
+        </w:tc>
+        <w:tc>
+          <w:tcPr>
+            <w:tcW w:w="3646" w:type="dxa"/>
+          </w:tcPr>
+          <w:p/>
+        </w:tc>
+        <w:tc>
+          <w:tcPr>
+            <w:tcW w:w="1823" w:type="dxa"/>
+          </w:tcPr>
+          <w:p/>
+        </w:tc>
+        <w:tc>
+          <w:tcPr>
+            <w:tcW w:w="4410" w:type="dxa"/>
+          </w:tcPr>
+          <w:p/>
+        </w:tc>
+      </w:tr>
+      <w:tr>
+        <w:tc>
+          <w:tcPr>
+            <w:tcW w:w="3729" w:type="dxa"/>
+          </w:tcPr>
+          <w:p>
+            <w:proofErr w:type="spellStart"/>
+            <w:r>
+              <w:t>RoadRunner</w:t>
+            </w:r>
+            <w:proofErr w:type="spellEnd"/>
+          </w:p>
+        </w:tc>
+        <w:tc>
+          <w:tcPr>
+            <w:tcW w:w="3646" w:type="dxa"/>
+          </w:tcPr>
+          <w:p/>
+        </w:tc>
+        <w:tc>
+          <w:tcPr>
+            <w:tcW w:w="1823" w:type="dxa"/>
+          </w:tcPr>
+          <w:p/>
+        </w:tc>
+        <w:tc>
+          <w:tcPr>
+            <w:tcW w:w="4410" w:type="dxa"/>
+          </w:tcPr>
+          <w:p/>
+        </w:tc>
+      </w:tr>
+      <w:tr>
+        <w:tc>
+          <w:tcPr>
+            <w:tcW w:w="3729" w:type="dxa"/>
+            <w:shd w:val="clear" w:color="auto" w:fill="FFC000"/>
+          </w:tcPr>
+          <w:p>
+            <w:proofErr w:type="spellStart"/>
+            <w:r>
+              <w:t>TComputeEventAssignmentDelegate</w:t>
+            </w:r>
+            <w:proofErr w:type="spellEnd"/>
+          </w:p>
+        </w:tc>
+        <w:tc>
+          <w:tcPr>
+            <w:tcW w:w="3646" w:type="dxa"/>
+            <w:shd w:val="clear" w:color="auto" w:fill="FFC000"/>
+          </w:tcPr>
+          <w:p>
+            <w:proofErr w:type="spellStart"/>
+            <w:r>
+              <w:t>rrTComputeEventAssignmentDelegate</w:t>
+            </w:r>
+            <w:proofErr w:type="spellEnd"/>
+          </w:p>
+        </w:tc>
+        <w:tc>
+          <w:tcPr>
+            <w:tcW w:w="1823" w:type="dxa"/>
+            <w:shd w:val="clear" w:color="auto" w:fill="FFC000"/>
+          </w:tcPr>
+          <w:p/>
+        </w:tc>
+        <w:tc>
+          <w:tcPr>
+            <w:tcW w:w="4410" w:type="dxa"/>
+            <w:shd w:val="clear" w:color="auto" w:fill="FFC000"/>
+          </w:tcPr>
+          <w:p/>
+        </w:tc>
+      </w:tr>
+      <w:tr>
+        <w:tc>
+          <w:tcPr>
+            <w:tcW w:w="3729" w:type="dxa"/>
+          </w:tcPr>
+          <w:p>
+            <w:proofErr w:type="spellStart"/>
+            <w:r>
+              <w:t>TEventAssignmentDelegate</w:t>
+            </w:r>
+            <w:proofErr w:type="spellEnd"/>
+          </w:p>
+        </w:tc>
+        <w:tc>
+          <w:tcPr>
+            <w:tcW w:w="3646" w:type="dxa"/>
+          </w:tcPr>
+          <w:p/>
+        </w:tc>
+        <w:tc>
+          <w:tcPr>
+            <w:tcW w:w="1823" w:type="dxa"/>
+          </w:tcPr>
+          <w:p/>
+        </w:tc>
+        <w:tc>
+          <w:tcPr>
+            <w:tcW w:w="4410" w:type="dxa"/>
+          </w:tcPr>
+          <w:p/>
+        </w:tc>
+      </w:tr>
+      <w:tr>
+        <w:tc>
+          <w:tcPr>
+            <w:tcW w:w="3729" w:type="dxa"/>
+          </w:tcPr>
+          <w:p>
+            <w:proofErr w:type="spellStart"/>
+            <w:r>
+              <w:t>TEventDelayDelegate</w:t>
+            </w:r>
+            <w:proofErr w:type="spellEnd"/>
+          </w:p>
+        </w:tc>
+        <w:tc>
+          <w:tcPr>
+            <w:tcW w:w="3646" w:type="dxa"/>
+          </w:tcPr>
+          <w:p/>
+        </w:tc>
+        <w:tc>
+          <w:tcPr>
+            <w:tcW w:w="1823" w:type="dxa"/>
+          </w:tcPr>
+          <w:p/>
+        </w:tc>
+        <w:tc>
+          <w:tcPr>
+            <w:tcW w:w="4410" w:type="dxa"/>
+          </w:tcPr>
+          <w:p/>
+        </w:tc>
+      </w:tr>
+      <w:tr>
+        <w:tc>
+          <w:tcPr>
+            <w:tcW w:w="3729" w:type="dxa"/>
+          </w:tcPr>
+          <w:p>
+            <w:proofErr w:type="spellStart"/>
+            <w:r>
+              <w:t>TEventDelegate</w:t>
+            </w:r>
+            <w:proofErr w:type="spellEnd"/>
+          </w:p>
+        </w:tc>
+        <w:tc>
+          <w:tcPr>
+            <w:tcW w:w="3646" w:type="dxa"/>
+          </w:tcPr>
+          <w:p/>
+        </w:tc>
+        <w:tc>
+          <w:tcPr>
+            <w:tcW w:w="1823" w:type="dxa"/>
+          </w:tcPr>
+          <w:p/>
+        </w:tc>
+        <w:tc>
+          <w:tcPr>
+            <w:tcW w:w="4410" w:type="dxa"/>
+          </w:tcPr>
+          <w:p/>
+        </w:tc>
+      </w:tr>
+      <w:tr>
+        <w:tc>
+          <w:tcPr>
+            <w:tcW w:w="3729" w:type="dxa"/>
+          </w:tcPr>
+          <w:p>
+            <w:proofErr w:type="spellStart"/>
+            <w:r>
+              <w:t>TParameterType</w:t>
+            </w:r>
+            <w:proofErr w:type="spellEnd"/>
+          </w:p>
+        </w:tc>
+        <w:tc>
+          <w:tcPr>
+            <w:tcW w:w="3646" w:type="dxa"/>
+          </w:tcPr>
+          <w:p/>
+        </w:tc>
+        <w:tc>
+          <w:tcPr>
+            <w:tcW w:w="1823" w:type="dxa"/>
+          </w:tcPr>
+          <w:p/>
+        </w:tc>
+        <w:tc>
+          <w:tcPr>
+            <w:tcW w:w="4410" w:type="dxa"/>
+          </w:tcPr>
+          <w:p/>
+        </w:tc>
+      </w:tr>
+      <w:tr>
+        <w:tc>
+          <w:tcPr>
+            <w:tcW w:w="3729" w:type="dxa"/>
+            <w:shd w:val="clear" w:color="auto" w:fill="FFC000"/>
+          </w:tcPr>
+          <w:p>
+            <w:proofErr w:type="spellStart"/>
+            <w:r>
+              <w:t>TPerformEventAssignmentDelegate</w:t>
+            </w:r>
+            <w:proofErr w:type="spellEnd"/>
+          </w:p>
+        </w:tc>
+        <w:tc>
+          <w:tcPr>
+            <w:tcW w:w="3646" w:type="dxa"/>
+            <w:shd w:val="clear" w:color="auto" w:fill="FFC000"/>
+          </w:tcPr>
+          <w:p>
+            <w:proofErr w:type="spellStart"/>
+            <w:r>
+              <w:t>rrTPerformEventAssignmentDelegate</w:t>
+            </w:r>
+            <w:proofErr w:type="spellEnd"/>
+          </w:p>
+        </w:tc>
+        <w:tc>
+          <w:tcPr>
+            <w:tcW w:w="1823" w:type="dxa"/>
+            <w:shd w:val="clear" w:color="auto" w:fill="FFC000"/>
+          </w:tcPr>
+          <w:p/>
+        </w:tc>
+        <w:tc>
+          <w:tcPr>
+            <w:tcW w:w="4410" w:type="dxa"/>
+            <w:shd w:val="clear" w:color="auto" w:fill="FFC000"/>
+          </w:tcPr>
+          <w:p/>
+        </w:tc>
+      </w:tr>
+      <w:tr>
+        <w:tc>
+          <w:tcPr>
+            <w:tcW w:w="3729" w:type="dxa"/>
+          </w:tcPr>
+          <w:p>
+            <w:proofErr w:type="spellStart"/>
+            <w:r>
+              <w:t>TVariableType</w:t>
+            </w:r>
+            <w:proofErr w:type="spellEnd"/>
+          </w:p>
+        </w:tc>
+        <w:tc>
+          <w:tcPr>
+            <w:tcW w:w="3646" w:type="dxa"/>
+          </w:tcPr>
+          <w:p/>
+        </w:tc>
+        <w:tc>
+          <w:tcPr>
+            <w:tcW w:w="1823" w:type="dxa"/>
+          </w:tcPr>
+          <w:p/>
+        </w:tc>
+        <w:tc>
+          <w:tcPr>
+            <w:tcW w:w="4410" w:type="dxa"/>
+          </w:tcPr>
+          <w:p/>
+        </w:tc>
+      </w:tr>
+      <w:tr>
+        <w:tc>
+          <w:tcPr>
+            <w:tcW w:w="3729" w:type="dxa"/>
+          </w:tcPr>
+          <w:p>
+            <w:proofErr w:type="spellStart"/>
+            <w:r>
+              <w:t>IModel</w:t>
+            </w:r>
+            <w:proofErr w:type="spellEnd"/>
+          </w:p>
+        </w:tc>
+        <w:tc>
+          <w:tcPr>
+            <w:tcW w:w="3646" w:type="dxa"/>
+          </w:tcPr>
+          <w:p/>
+        </w:tc>
+        <w:tc>
+          <w:tcPr>
+            <w:tcW w:w="1823" w:type="dxa"/>
+          </w:tcPr>
+          <w:p/>
+        </w:tc>
+        <w:tc>
+          <w:tcPr>
+            <w:tcW w:w="4410" w:type="dxa"/>
+          </w:tcPr>
+          <w:p/>
+        </w:tc>
+      </w:tr>
+    </w:tbl>
+    <w:p>
+      <w:pPr>
+        <w:pStyle w:val="Heading3"/>
+      </w:pPr>
+      <w:r>
+        <w:t xml:space="preserve">Conversion notes </w:t>
+      </w:r>
+    </w:p>
+    <w:tbl>
+      <w:tblPr>
+        <w:tblStyle w:val="TableGrid"/>
+        <w:tblW w:w="13608" w:type="dxa"/>
+        <w:tblLook w:val="04A0"/>
+      </w:tblPr>
+      <w:tblGrid>
+        <w:gridCol w:w="3728"/>
+        <w:gridCol w:w="2642"/>
+        <w:gridCol w:w="1028"/>
+        <w:gridCol w:w="6210"/>
+      </w:tblGrid>
+      <w:tr>
+        <w:tc>
+          <w:tcPr>
+            <w:tcW w:w="3728" w:type="dxa"/>
+          </w:tcPr>
+          <w:p>
+            <w:r>
+              <w:t>C# file</w:t>
+            </w:r>
+          </w:p>
+        </w:tc>
+        <w:tc>
+          <w:tcPr>
+            <w:tcW w:w="2642" w:type="dxa"/>
+          </w:tcPr>
+          <w:p>
+            <w:r>
+              <w:t>Notes</w:t>
+            </w:r>
+          </w:p>
+        </w:tc>
+        <w:tc>
+          <w:tcPr>
+            <w:tcW w:w="7238" w:type="dxa"/>
+            <w:gridSpan w:val="2"/>
+          </w:tcPr>
+          <w:p>
+            <w:r>
+              <w:t>Depends on</w:t>
+            </w:r>
+          </w:p>
+        </w:tc>
+      </w:tr>
+      <w:tr>
+        <w:tc>
+          <w:tcPr>
+            <w:tcW w:w="3728" w:type="dxa"/>
           </w:tcPr>
           <w:p>
             <w:proofErr w:type="spellStart"/>
@@ -2943,179 +3540,69 @@
         </w:tc>
         <w:tc>
           <w:tcPr>
-            <w:tcW w:w="1443" w:type="dxa"/>
+            <w:tcW w:w="3670" w:type="dxa"/>
+            <w:gridSpan w:val="2"/>
           </w:tcPr>
           <w:p>
             <w:r>
-              <w:t xml:space="preserve">rrMath.cxx </w:t>
+              <w:t>C# '</w:t>
             </w:r>
             <w:proofErr w:type="spellStart"/>
             <w:r>
-              <w:t>rrMath.h</w:t>
+              <w:t>params</w:t>
+            </w:r>
+            <w:proofErr w:type="spellEnd"/>
+            <w:r>
+              <w:t xml:space="preserve">' functions not yet translated - need to use </w:t>
+            </w:r>
+            <w:proofErr w:type="spellStart"/>
+            <w:r>
+              <w:t>va_list</w:t>
+            </w:r>
+            <w:proofErr w:type="spellEnd"/>
+            <w:r>
+              <w:t xml:space="preserve">  and , ... syntax for those</w:t>
+            </w:r>
+          </w:p>
+          <w:p/>
+          <w:p>
+            <w:r>
+              <w:t>Factorial - should only deal with integers?</w:t>
+            </w:r>
+          </w:p>
+          <w:p/>
+        </w:tc>
+        <w:tc>
+          <w:tcPr>
+            <w:tcW w:w="6210" w:type="dxa"/>
+          </w:tcPr>
+          <w:p/>
+        </w:tc>
+      </w:tr>
+      <w:tr>
+        <w:tc>
+          <w:tcPr>
+            <w:tcW w:w="3728" w:type="dxa"/>
+          </w:tcPr>
+          <w:p>
+            <w:proofErr w:type="spellStart"/>
+            <w:r>
+              <w:lastRenderedPageBreak/>
+              <w:t>PendingAssignment.cs</w:t>
             </w:r>
             <w:proofErr w:type="spellEnd"/>
           </w:p>
         </w:tc>
         <w:tc>
           <w:tcPr>
-            <w:tcW w:w="1526" w:type="dxa"/>
-          </w:tcPr>
-          <w:p>
-            <w:r>
-              <w:t>rrMath.pas</w:t>
-            </w:r>
-          </w:p>
-        </w:tc>
-        <w:tc>
-          <w:tcPr>
-            <w:tcW w:w="1329" w:type="dxa"/>
+            <w:tcW w:w="3670" w:type="dxa"/>
+            <w:gridSpan w:val="2"/>
           </w:tcPr>
           <w:p/>
         </w:tc>
         <w:tc>
           <w:tcPr>
-            <w:tcW w:w="1549" w:type="dxa"/>
-          </w:tcPr>
-          <w:p>
-            <w:r>
-              <w:t>S</w:t>
-            </w:r>
-            <w:r>
-              <w:t>tarted</w:t>
-            </w:r>
-          </w:p>
-        </w:tc>
-      </w:tr>
-      <w:tr>
-        <w:tc>
-          <w:tcPr>
-            <w:tcW w:w="3729" w:type="dxa"/>
-          </w:tcPr>
-          <w:p>
-            <w:proofErr w:type="spellStart"/>
-            <w:r>
-              <w:t>RoadRunner.MCA.cs</w:t>
-            </w:r>
-            <w:proofErr w:type="spellEnd"/>
-          </w:p>
-        </w:tc>
-        <w:tc>
-          <w:tcPr>
-            <w:tcW w:w="1443" w:type="dxa"/>
-          </w:tcPr>
-          <w:p/>
-        </w:tc>
-        <w:tc>
-          <w:tcPr>
-            <w:tcW w:w="1526" w:type="dxa"/>
-          </w:tcPr>
-          <w:p/>
-        </w:tc>
-        <w:tc>
-          <w:tcPr>
-            <w:tcW w:w="1329" w:type="dxa"/>
-          </w:tcPr>
-          <w:p/>
-        </w:tc>
-        <w:tc>
-          <w:tcPr>
-            <w:tcW w:w="1549" w:type="dxa"/>
-          </w:tcPr>
-          <w:p>
-            <w:r>
-              <w:t>Not started</w:t>
-            </w:r>
-          </w:p>
-        </w:tc>
-      </w:tr>
-      <w:tr>
-        <w:tc>
-          <w:tcPr>
-            <w:tcW w:w="3729" w:type="dxa"/>
-          </w:tcPr>
-          <w:p>
-            <w:proofErr w:type="spellStart"/>
-            <w:r>
-              <w:t>ModelGenerator.cs</w:t>
-            </w:r>
-            <w:proofErr w:type="spellEnd"/>
-          </w:p>
-        </w:tc>
-        <w:tc>
-          <w:tcPr>
-            <w:tcW w:w="1443" w:type="dxa"/>
-          </w:tcPr>
-          <w:p/>
-        </w:tc>
-        <w:tc>
-          <w:tcPr>
-            <w:tcW w:w="1526" w:type="dxa"/>
-          </w:tcPr>
-          <w:p/>
-        </w:tc>
-        <w:tc>
-          <w:tcPr>
-            <w:tcW w:w="1329" w:type="dxa"/>
-          </w:tcPr>
-          <w:p/>
-        </w:tc>
-        <w:tc>
-          <w:tcPr>
-            <w:tcW w:w="1549" w:type="dxa"/>
-          </w:tcPr>
-          <w:p>
-            <w:r>
-              <w:t>Not started</w:t>
-            </w:r>
-          </w:p>
-        </w:tc>
-      </w:tr>
-      <w:tr>
-        <w:tc>
-          <w:tcPr>
-            <w:tcW w:w="3729" w:type="dxa"/>
-          </w:tcPr>
-          <w:p>
-            <w:proofErr w:type="spellStart"/>
-            <w:r>
-              <w:t>RoadRunner.cs</w:t>
-            </w:r>
-            <w:proofErr w:type="spellEnd"/>
-          </w:p>
-        </w:tc>
-        <w:tc>
-          <w:tcPr>
-            <w:tcW w:w="1443" w:type="dxa"/>
-          </w:tcPr>
-          <w:p/>
-        </w:tc>
-        <w:tc>
-          <w:tcPr>
-            <w:tcW w:w="1526" w:type="dxa"/>
-          </w:tcPr>
-          <w:p/>
-        </w:tc>
-        <w:tc>
-          <w:tcPr>
-            <w:tcW w:w="1329" w:type="dxa"/>
-          </w:tcPr>
-          <w:p/>
-        </w:tc>
-        <w:tc>
-          <w:tcPr>
-            <w:tcW w:w="1549" w:type="dxa"/>
-          </w:tcPr>
-          <w:p>
-            <w:r>
-              <w:t>Not started</w:t>
-            </w:r>
-          </w:p>
-        </w:tc>
-      </w:tr>
-      <w:tr>
-        <w:tc>
-          <w:tcPr>
-            <w:tcW w:w="3729" w:type="dxa"/>
+            <w:tcW w:w="6210" w:type="dxa"/>
           </w:tcPr>
           <w:p>
             <w:proofErr w:type="spellStart"/>
@@ -3124,209 +3611,6 @@
             </w:r>
             <w:proofErr w:type="spellEnd"/>
           </w:p>
-        </w:tc>
-        <w:tc>
-          <w:tcPr>
-            <w:tcW w:w="1443" w:type="dxa"/>
-          </w:tcPr>
-          <w:p/>
-        </w:tc>
-        <w:tc>
-          <w:tcPr>
-            <w:tcW w:w="1526" w:type="dxa"/>
-          </w:tcPr>
-          <w:p/>
-        </w:tc>
-        <w:tc>
-          <w:tcPr>
-            <w:tcW w:w="1329" w:type="dxa"/>
-          </w:tcPr>
-          <w:p/>
-        </w:tc>
-        <w:tc>
-          <w:tcPr>
-            <w:tcW w:w="1549" w:type="dxa"/>
-          </w:tcPr>
-          <w:p>
-            <w:r>
-              <w:t>Not started</w:t>
-            </w:r>
-          </w:p>
-        </w:tc>
-      </w:tr>
-      <w:tr>
-        <w:tc>
-          <w:tcPr>
-            <w:tcW w:w="3729" w:type="dxa"/>
-          </w:tcPr>
-          <w:p>
-            <w:proofErr w:type="spellStart"/>
-            <w:r>
-              <w:t>TEventAssignmentDelegate.cs</w:t>
-            </w:r>
-            <w:proofErr w:type="spellEnd"/>
-          </w:p>
-        </w:tc>
-        <w:tc>
-          <w:tcPr>
-            <w:tcW w:w="1443" w:type="dxa"/>
-          </w:tcPr>
-          <w:p/>
-        </w:tc>
-        <w:tc>
-          <w:tcPr>
-            <w:tcW w:w="1526" w:type="dxa"/>
-          </w:tcPr>
-          <w:p/>
-        </w:tc>
-        <w:tc>
-          <w:tcPr>
-            <w:tcW w:w="1329" w:type="dxa"/>
-          </w:tcPr>
-          <w:p/>
-        </w:tc>
-        <w:tc>
-          <w:tcPr>
-            <w:tcW w:w="1549" w:type="dxa"/>
-          </w:tcPr>
-          <w:p>
-            <w:r>
-              <w:t>Not started</w:t>
-            </w:r>
-          </w:p>
-        </w:tc>
-      </w:tr>
-      <w:tr>
-        <w:tc>
-          <w:tcPr>
-            <w:tcW w:w="3729" w:type="dxa"/>
-          </w:tcPr>
-          <w:p>
-            <w:proofErr w:type="spellStart"/>
-            <w:r>
-              <w:t>TEventDelayDelegate.cs</w:t>
-            </w:r>
-            <w:proofErr w:type="spellEnd"/>
-          </w:p>
-        </w:tc>
-        <w:tc>
-          <w:tcPr>
-            <w:tcW w:w="1443" w:type="dxa"/>
-          </w:tcPr>
-          <w:p/>
-        </w:tc>
-        <w:tc>
-          <w:tcPr>
-            <w:tcW w:w="1526" w:type="dxa"/>
-          </w:tcPr>
-          <w:p/>
-        </w:tc>
-        <w:tc>
-          <w:tcPr>
-            <w:tcW w:w="1329" w:type="dxa"/>
-          </w:tcPr>
-          <w:p/>
-        </w:tc>
-        <w:tc>
-          <w:tcPr>
-            <w:tcW w:w="1549" w:type="dxa"/>
-          </w:tcPr>
-          <w:p>
-            <w:r>
-              <w:t>Not started</w:t>
-            </w:r>
-          </w:p>
-        </w:tc>
-      </w:tr>
-      <w:tr>
-        <w:tc>
-          <w:tcPr>
-            <w:tcW w:w="3729" w:type="dxa"/>
-          </w:tcPr>
-          <w:p>
-            <w:proofErr w:type="spellStart"/>
-            <w:r>
-              <w:t>TEventDelegate.cs</w:t>
-            </w:r>
-            <w:proofErr w:type="spellEnd"/>
-          </w:p>
-        </w:tc>
-        <w:tc>
-          <w:tcPr>
-            <w:tcW w:w="1443" w:type="dxa"/>
-          </w:tcPr>
-          <w:p/>
-        </w:tc>
-        <w:tc>
-          <w:tcPr>
-            <w:tcW w:w="1526" w:type="dxa"/>
-          </w:tcPr>
-          <w:p/>
-        </w:tc>
-        <w:tc>
-          <w:tcPr>
-            <w:tcW w:w="1329" w:type="dxa"/>
-          </w:tcPr>
-          <w:p/>
-        </w:tc>
-        <w:tc>
-          <w:tcPr>
-            <w:tcW w:w="1549" w:type="dxa"/>
-          </w:tcPr>
-          <w:p>
-            <w:r>
-              <w:t>Not started</w:t>
-            </w:r>
-          </w:p>
-        </w:tc>
-      </w:tr>
-      <w:tr>
-        <w:tc>
-          <w:tcPr>
-            <w:tcW w:w="3729" w:type="dxa"/>
-          </w:tcPr>
-          <w:p>
-            <w:proofErr w:type="spellStart"/>
-            <w:r>
-              <w:t>TParameterType.cs</w:t>
-            </w:r>
-            <w:proofErr w:type="spellEnd"/>
-          </w:p>
-        </w:tc>
-        <w:tc>
-          <w:tcPr>
-            <w:tcW w:w="1443" w:type="dxa"/>
-          </w:tcPr>
-          <w:p/>
-        </w:tc>
-        <w:tc>
-          <w:tcPr>
-            <w:tcW w:w="1526" w:type="dxa"/>
-          </w:tcPr>
-          <w:p/>
-        </w:tc>
-        <w:tc>
-          <w:tcPr>
-            <w:tcW w:w="1329" w:type="dxa"/>
-          </w:tcPr>
-          <w:p/>
-        </w:tc>
-        <w:tc>
-          <w:tcPr>
-            <w:tcW w:w="1549" w:type="dxa"/>
-          </w:tcPr>
-          <w:p>
-            <w:r>
-              <w:t>Not started</w:t>
-            </w:r>
-          </w:p>
-        </w:tc>
-      </w:tr>
-      <w:tr>
-        <w:tc>
-          <w:tcPr>
-            <w:tcW w:w="3729" w:type="dxa"/>
-          </w:tcPr>
           <w:p>
             <w:proofErr w:type="spellStart"/>
             <w:r>
@@ -3335,159 +3619,111 @@
             <w:proofErr w:type="spellEnd"/>
           </w:p>
         </w:tc>
-        <w:tc>
-          <w:tcPr>
-            <w:tcW w:w="1443" w:type="dxa"/>
-          </w:tcPr>
-          <w:p/>
-        </w:tc>
-        <w:tc>
-          <w:tcPr>
-            <w:tcW w:w="1526" w:type="dxa"/>
-          </w:tcPr>
-          <w:p/>
-        </w:tc>
-        <w:tc>
-          <w:tcPr>
-            <w:tcW w:w="1329" w:type="dxa"/>
-          </w:tcPr>
-          <w:p/>
-        </w:tc>
-        <w:tc>
-          <w:tcPr>
-            <w:tcW w:w="1549" w:type="dxa"/>
-          </w:tcPr>
-          <w:p>
-            <w:r>
-              <w:t>Not started</w:t>
-            </w:r>
-          </w:p>
-        </w:tc>
       </w:tr>
       <w:tr>
         <w:tc>
           <w:tcPr>
-            <w:tcW w:w="3729" w:type="dxa"/>
+            <w:tcW w:w="3728" w:type="dxa"/>
           </w:tcPr>
           <w:p>
             <w:proofErr w:type="spellStart"/>
             <w:r>
-              <w:t>TVariableType.cs</w:t>
+              <w:t>TComputeEventAssignmentDelegate.cs</w:t>
             </w:r>
             <w:proofErr w:type="spellEnd"/>
           </w:p>
         </w:tc>
         <w:tc>
           <w:tcPr>
-            <w:tcW w:w="1443" w:type="dxa"/>
-          </w:tcPr>
-          <w:p/>
-        </w:tc>
-        <w:tc>
-          <w:tcPr>
-            <w:tcW w:w="1526" w:type="dxa"/>
-          </w:tcPr>
-          <w:p/>
-        </w:tc>
-        <w:tc>
-          <w:tcPr>
-            <w:tcW w:w="1329" w:type="dxa"/>
-          </w:tcPr>
-          <w:p/>
-        </w:tc>
-        <w:tc>
-          <w:tcPr>
-            <w:tcW w:w="1549" w:type="dxa"/>
+            <w:tcW w:w="3670" w:type="dxa"/>
+            <w:gridSpan w:val="2"/>
           </w:tcPr>
           <w:p>
             <w:r>
-              <w:t>Not started</w:t>
+              <w:t>Function pointer</w:t>
             </w:r>
           </w:p>
         </w:tc>
+        <w:tc>
+          <w:tcPr>
+            <w:tcW w:w="6210" w:type="dxa"/>
+          </w:tcPr>
+          <w:p/>
+        </w:tc>
       </w:tr>
       <w:tr>
         <w:tc>
           <w:tcPr>
-            <w:tcW w:w="3729" w:type="dxa"/>
+            <w:tcW w:w="3728" w:type="dxa"/>
           </w:tcPr>
           <w:p>
             <w:proofErr w:type="spellStart"/>
             <w:r>
-              <w:t>IModel.cs</w:t>
+              <w:t>TPerformEventAssignmentDelegate.cs</w:t>
             </w:r>
             <w:proofErr w:type="spellEnd"/>
           </w:p>
         </w:tc>
         <w:tc>
           <w:tcPr>
-            <w:tcW w:w="1443" w:type="dxa"/>
-          </w:tcPr>
-          <w:p/>
-        </w:tc>
-        <w:tc>
-          <w:tcPr>
-            <w:tcW w:w="1526" w:type="dxa"/>
-          </w:tcPr>
-          <w:p/>
-        </w:tc>
-        <w:tc>
-          <w:tcPr>
-            <w:tcW w:w="1329" w:type="dxa"/>
-          </w:tcPr>
-          <w:p/>
-        </w:tc>
-        <w:tc>
-          <w:tcPr>
-            <w:tcW w:w="1549" w:type="dxa"/>
+            <w:tcW w:w="3670" w:type="dxa"/>
+            <w:gridSpan w:val="2"/>
           </w:tcPr>
           <w:p>
             <w:r>
-              <w:t>Not started</w:t>
+              <w:t>Function pointer</w:t>
             </w:r>
           </w:p>
         </w:tc>
+        <w:tc>
+          <w:tcPr>
+            <w:tcW w:w="6210" w:type="dxa"/>
+          </w:tcPr>
+          <w:p/>
+        </w:tc>
       </w:tr>
       <w:tr>
         <w:tc>
           <w:tcPr>
-            <w:tcW w:w="3729" w:type="dxa"/>
+            <w:tcW w:w="3728" w:type="dxa"/>
           </w:tcPr>
           <w:p/>
         </w:tc>
         <w:tc>
           <w:tcPr>
-            <w:tcW w:w="1443" w:type="dxa"/>
+            <w:tcW w:w="3670" w:type="dxa"/>
+            <w:gridSpan w:val="2"/>
           </w:tcPr>
           <w:p/>
         </w:tc>
         <w:tc>
           <w:tcPr>
-            <w:tcW w:w="1526" w:type="dxa"/>
+            <w:tcW w:w="6210" w:type="dxa"/>
           </w:tcPr>
           <w:p/>
-        </w:tc>
-        <w:tc>
-          <w:tcPr>
-            <w:tcW w:w="1329" w:type="dxa"/>
-          </w:tcPr>
-          <w:p/>
-        </w:tc>
-        <w:tc>
-          <w:tcPr>
-            <w:tcW w:w="1549" w:type="dxa"/>
-          </w:tcPr>
-          <w:p>
-            <w:r>
-              <w:t>Not started</w:t>
-            </w:r>
-          </w:p>
         </w:tc>
       </w:tr>
     </w:tbl>
     <w:p/>
     <w:p>
       <w:pPr>
+        <w:sectPr>
+          <w:pgSz w:w="15840" w:h="12240" w:orient="landscape"/>
+          <w:pgMar w:top="1440" w:right="1440" w:bottom="1440" w:left="1440" w:header="720" w:footer="720" w:gutter="0"/>
+          <w:cols w:space="720"/>
+          <w:docGrid w:linePitch="360"/>
+        </w:sectPr>
+      </w:pPr>
+    </w:p>
+    <w:p>
+      <w:r>
+        <w:lastRenderedPageBreak/>
+        <w:br w:type="page"/>
+      </w:r>
+    </w:p>
+    <w:p/>
+    <w:p>
+      <w:pPr>
         <w:pStyle w:val="Heading2"/>
       </w:pPr>
       <w:r>
@@ -3549,7 +3785,6 @@
       </w:pPr>
     </w:p>
     <w:sectPr>
-      <w:footerReference w:type="default" r:id="rId12"/>
       <w:pgSz w:w="12240" w:h="15840"/>
       <w:pgMar w:top="1440" w:right="1440" w:bottom="1440" w:left="1440" w:header="720" w:footer="720" w:gutter="0"/>
       <w:cols w:space="720"/>
@@ -3608,7 +3843,7 @@
             <w:rPr>
               <w:noProof/>
             </w:rPr>
-            <w:t>6</w:t>
+            <w:t>9</w:t>
           </w:r>
         </w:fldSimple>
         <w:r>
@@ -4779,6 +5014,7 @@
   <w:style w:type="character" w:default="1" w:styleId="DefaultParagraphFont">
     <w:name w:val="Default Paragraph Font"/>
     <w:uiPriority w:val="1"/>
+    <w:semiHidden/>
     <w:unhideWhenUsed/>
   </w:style>
   <w:style w:type="table" w:default="1" w:styleId="TableNormal">
@@ -5734,7 +5970,7 @@
 </file>
 
 <file path=customXml/itemProps1.xml><?xml version="1.0" encoding="utf-8"?>
-<ds:datastoreItem xmlns:ds="http://schemas.openxmlformats.org/officeDocument/2006/customXml" ds:itemID="{19C76090-5086-426C-B81F-24DE97ADC064}">
+<ds:datastoreItem xmlns:ds="http://schemas.openxmlformats.org/officeDocument/2006/customXml" ds:itemID="{9BE5AA5F-0323-4466-A09B-DBD406E1E496}">
   <ds:schemaRefs>
     <ds:schemaRef ds:uri="http://schemas.openxmlformats.org/officeDocument/2006/bibliography"/>
   </ds:schemaRefs>

</xml_diff>

<commit_message>
Fixed road runner external to version 79
</commit_message>
<xml_diff>
--- a/trunk/Docs/Steps and info for library installs and builds.docx
+++ b/trunk/Docs/Steps and info for library installs and builds.docx
@@ -906,7 +906,7 @@
           <w:rPr>
             <w:noProof/>
           </w:rPr>
-          <w:t>January 23, 2012</w:t>
+          <w:t>January 24, 2012</w:t>
         </w:r>
       </w:fldSimple>
     </w:p>
@@ -960,7 +960,7 @@
         <w:t>7</w:t>
       </w:r>
       <w:r>
-        <w:t>5</w:t>
+        <w:t>9</w:t>
       </w:r>
       <w:r>
         <w:br/>
@@ -3843,7 +3843,7 @@
             <w:rPr>
               <w:noProof/>
             </w:rPr>
-            <w:t>9</w:t>
+            <w:t>6</w:t>
           </w:r>
         </w:fldSimple>
         <w:r>
@@ -5970,7 +5970,7 @@
 </file>
 
 <file path=customXml/itemProps1.xml><?xml version="1.0" encoding="utf-8"?>
-<ds:datastoreItem xmlns:ds="http://schemas.openxmlformats.org/officeDocument/2006/customXml" ds:itemID="{9BE5AA5F-0323-4466-A09B-DBD406E1E496}">
+<ds:datastoreItem xmlns:ds="http://schemas.openxmlformats.org/officeDocument/2006/customXml" ds:itemID="{685E633B-B617-4A6C-9E0D-D71C696807EA}">
   <ds:schemaRefs>
     <ds:schemaRef ds:uri="http://schemas.openxmlformats.org/officeDocument/2006/bibliography"/>
   </ds:schemaRefs>

</xml_diff>

<commit_message>
Created all necessary cxx units (one for each c# file) all cxx files have identical start-lines (use pch and smart_init.. and namespace rr)
</commit_message>
<xml_diff>
--- a/trunk/Docs/Steps and info for library installs and builds.docx
+++ b/trunk/Docs/Steps and info for library installs and builds.docx
@@ -906,7 +906,7 @@
           <w:rPr>
             <w:noProof/>
           </w:rPr>
-          <w:t>January 24, 2012</w:t>
+          <w:t>January 25, 2012</w:t>
         </w:r>
       </w:fldSimple>
     </w:p>
@@ -2718,9 +2718,16 @@
       <w:r>
         <w:rPr>
           <w:color w:val="000000" w:themeColor="text1"/>
-          <w:shd w:val="clear" w:color="auto" w:fill="FFC000"/>
-        </w:rPr>
-        <w:t>Orange - in progress</w:t>
+          <w:shd w:val="clear" w:color="auto" w:fill="D6E3BC" w:themeFill="accent3" w:themeFillTint="66"/>
+        </w:rPr>
+        <w:t>Green</w:t>
+      </w:r>
+      <w:r>
+        <w:rPr>
+          <w:color w:val="000000" w:themeColor="text1"/>
+          <w:shd w:val="clear" w:color="auto" w:fill="D6E3BC" w:themeFill="accent3" w:themeFillTint="66"/>
+        </w:rPr>
+        <w:t xml:space="preserve"> - in progress</w:t>
       </w:r>
       <w:r>
         <w:rPr>
@@ -2734,11 +2741,21 @@
       <w:r>
         <w:rPr>
           <w:highlight w:val="lightGray"/>
+          <w:shd w:val="clear" w:color="auto" w:fill="DDD9C3" w:themeFill="background2" w:themeFillShade="E6"/>
         </w:rPr>
         <w:t>Grey   - on hold</w:t>
       </w:r>
       <w:r>
         <w:t xml:space="preserve"> White - Not Started</w:t>
+      </w:r>
+      <w:r>
+        <w:t xml:space="preserve"> </w:t>
+      </w:r>
+      <w:r>
+        <w:rPr>
+          <w:shd w:val="clear" w:color="auto" w:fill="DAEEF3" w:themeFill="accent5" w:themeFillTint="33"/>
+        </w:rPr>
+        <w:t>Blue - To be tested</w:t>
       </w:r>
     </w:p>
     <w:tbl>
@@ -2882,7 +2899,7 @@
         <w:tc>
           <w:tcPr>
             <w:tcW w:w="3729" w:type="dxa"/>
-            <w:shd w:val="clear" w:color="auto" w:fill="FFC000"/>
+            <w:shd w:val="clear" w:color="auto" w:fill="B6DDE8" w:themeFill="accent5" w:themeFillTint="66"/>
           </w:tcPr>
           <w:p>
             <w:proofErr w:type="spellStart"/>
@@ -2895,7 +2912,7 @@
         <w:tc>
           <w:tcPr>
             <w:tcW w:w="3646" w:type="dxa"/>
-            <w:shd w:val="clear" w:color="auto" w:fill="FFC000"/>
+            <w:shd w:val="clear" w:color="auto" w:fill="B6DDE8" w:themeFill="accent5" w:themeFillTint="66"/>
           </w:tcPr>
           <w:p>
             <w:proofErr w:type="spellStart"/>
@@ -2908,14 +2925,14 @@
         <w:tc>
           <w:tcPr>
             <w:tcW w:w="1823" w:type="dxa"/>
-            <w:shd w:val="clear" w:color="auto" w:fill="FFC000"/>
+            <w:shd w:val="clear" w:color="auto" w:fill="B6DDE8" w:themeFill="accent5" w:themeFillTint="66"/>
           </w:tcPr>
           <w:p/>
         </w:tc>
         <w:tc>
           <w:tcPr>
             <w:tcW w:w="4410" w:type="dxa"/>
-            <w:shd w:val="clear" w:color="auto" w:fill="FFC000"/>
+            <w:shd w:val="clear" w:color="auto" w:fill="B6DDE8" w:themeFill="accent5" w:themeFillTint="66"/>
           </w:tcPr>
           <w:p/>
         </w:tc>
@@ -2924,7 +2941,7 @@
         <w:tc>
           <w:tcPr>
             <w:tcW w:w="3729" w:type="dxa"/>
-            <w:shd w:val="clear" w:color="auto" w:fill="808080" w:themeFill="background1" w:themeFillShade="80"/>
+            <w:shd w:val="clear" w:color="auto" w:fill="D9D9D9" w:themeFill="background1" w:themeFillShade="D9"/>
           </w:tcPr>
           <w:p>
             <w:proofErr w:type="spellStart"/>
@@ -2937,21 +2954,21 @@
         <w:tc>
           <w:tcPr>
             <w:tcW w:w="3646" w:type="dxa"/>
-            <w:shd w:val="clear" w:color="auto" w:fill="808080" w:themeFill="background1" w:themeFillShade="80"/>
+            <w:shd w:val="clear" w:color="auto" w:fill="D9D9D9" w:themeFill="background1" w:themeFillShade="D9"/>
           </w:tcPr>
           <w:p/>
         </w:tc>
         <w:tc>
           <w:tcPr>
             <w:tcW w:w="1823" w:type="dxa"/>
-            <w:shd w:val="clear" w:color="auto" w:fill="808080" w:themeFill="background1" w:themeFillShade="80"/>
+            <w:shd w:val="clear" w:color="auto" w:fill="D9D9D9" w:themeFill="background1" w:themeFillShade="D9"/>
           </w:tcPr>
           <w:p/>
         </w:tc>
         <w:tc>
           <w:tcPr>
             <w:tcW w:w="4410" w:type="dxa"/>
-            <w:shd w:val="clear" w:color="auto" w:fill="808080" w:themeFill="background1" w:themeFillShade="80"/>
+            <w:shd w:val="clear" w:color="auto" w:fill="D9D9D9" w:themeFill="background1" w:themeFillShade="D9"/>
           </w:tcPr>
           <w:p/>
         </w:tc>
@@ -2960,6 +2977,7 @@
         <w:tc>
           <w:tcPr>
             <w:tcW w:w="3729" w:type="dxa"/>
+            <w:shd w:val="clear" w:color="auto" w:fill="D6E3BC" w:themeFill="accent3" w:themeFillTint="66"/>
           </w:tcPr>
           <w:p>
             <w:proofErr w:type="spellStart"/>
@@ -2972,6 +2990,7 @@
         <w:tc>
           <w:tcPr>
             <w:tcW w:w="3646" w:type="dxa"/>
+            <w:shd w:val="clear" w:color="auto" w:fill="D6E3BC" w:themeFill="accent3" w:themeFillTint="66"/>
           </w:tcPr>
           <w:p>
             <w:r>
@@ -2982,12 +3001,14 @@
         <w:tc>
           <w:tcPr>
             <w:tcW w:w="1823" w:type="dxa"/>
+            <w:shd w:val="clear" w:color="auto" w:fill="D6E3BC" w:themeFill="accent3" w:themeFillTint="66"/>
           </w:tcPr>
           <w:p/>
         </w:tc>
         <w:tc>
           <w:tcPr>
             <w:tcW w:w="4410" w:type="dxa"/>
+            <w:shd w:val="clear" w:color="auto" w:fill="D6E3BC" w:themeFill="accent3" w:themeFillTint="66"/>
           </w:tcPr>
           <w:p/>
         </w:tc>
@@ -2996,6 +3017,7 @@
         <w:tc>
           <w:tcPr>
             <w:tcW w:w="3729" w:type="dxa"/>
+            <w:shd w:val="clear" w:color="auto" w:fill="D6E3BC" w:themeFill="accent3" w:themeFillTint="66"/>
           </w:tcPr>
           <w:p>
             <w:proofErr w:type="spellStart"/>
@@ -3008,18 +3030,27 @@
         <w:tc>
           <w:tcPr>
             <w:tcW w:w="3646" w:type="dxa"/>
+            <w:shd w:val="clear" w:color="auto" w:fill="D6E3BC" w:themeFill="accent3" w:themeFillTint="66"/>
+          </w:tcPr>
+          <w:p>
+            <w:proofErr w:type="spellStart"/>
+            <w:r>
+              <w:t>rrModelState</w:t>
+            </w:r>
+            <w:proofErr w:type="spellEnd"/>
+          </w:p>
+        </w:tc>
+        <w:tc>
+          <w:tcPr>
+            <w:tcW w:w="1823" w:type="dxa"/>
+            <w:shd w:val="clear" w:color="auto" w:fill="D6E3BC" w:themeFill="accent3" w:themeFillTint="66"/>
           </w:tcPr>
           <w:p/>
         </w:tc>
         <w:tc>
           <w:tcPr>
-            <w:tcW w:w="1823" w:type="dxa"/>
-          </w:tcPr>
-          <w:p/>
-        </w:tc>
-        <w:tc>
-          <w:tcPr>
             <w:tcW w:w="4410" w:type="dxa"/>
+            <w:shd w:val="clear" w:color="auto" w:fill="D6E3BC" w:themeFill="accent3" w:themeFillTint="66"/>
           </w:tcPr>
           <w:p/>
         </w:tc>
@@ -3028,7 +3059,7 @@
         <w:tc>
           <w:tcPr>
             <w:tcW w:w="3729" w:type="dxa"/>
-            <w:shd w:val="clear" w:color="auto" w:fill="FFC000"/>
+            <w:shd w:val="clear" w:color="auto" w:fill="D6E3BC" w:themeFill="accent3" w:themeFillTint="66"/>
           </w:tcPr>
           <w:p>
             <w:proofErr w:type="spellStart"/>
@@ -3041,7 +3072,7 @@
         <w:tc>
           <w:tcPr>
             <w:tcW w:w="3646" w:type="dxa"/>
-            <w:shd w:val="clear" w:color="auto" w:fill="FFC000"/>
+            <w:shd w:val="clear" w:color="auto" w:fill="D6E3BC" w:themeFill="accent3" w:themeFillTint="66"/>
           </w:tcPr>
           <w:p>
             <w:proofErr w:type="spellStart"/>
@@ -3054,7 +3085,7 @@
         <w:tc>
           <w:tcPr>
             <w:tcW w:w="1823" w:type="dxa"/>
-            <w:shd w:val="clear" w:color="auto" w:fill="FFC000"/>
+            <w:shd w:val="clear" w:color="auto" w:fill="D6E3BC" w:themeFill="accent3" w:themeFillTint="66"/>
           </w:tcPr>
           <w:p>
             <w:proofErr w:type="spellStart"/>
@@ -3067,7 +3098,7 @@
         <w:tc>
           <w:tcPr>
             <w:tcW w:w="4410" w:type="dxa"/>
-            <w:shd w:val="clear" w:color="auto" w:fill="FFC000"/>
+            <w:shd w:val="clear" w:color="auto" w:fill="D6E3BC" w:themeFill="accent3" w:themeFillTint="66"/>
           </w:tcPr>
           <w:p>
             <w:r>
@@ -3101,7 +3132,7 @@
         <w:tc>
           <w:tcPr>
             <w:tcW w:w="3729" w:type="dxa"/>
-            <w:shd w:val="clear" w:color="auto" w:fill="808080" w:themeFill="background1" w:themeFillShade="80"/>
+            <w:shd w:val="clear" w:color="auto" w:fill="D9D9D9" w:themeFill="background1" w:themeFillShade="D9"/>
           </w:tcPr>
           <w:p>
             <w:r>
@@ -3112,21 +3143,21 @@
         <w:tc>
           <w:tcPr>
             <w:tcW w:w="3646" w:type="dxa"/>
-            <w:shd w:val="clear" w:color="auto" w:fill="808080" w:themeFill="background1" w:themeFillShade="80"/>
+            <w:shd w:val="clear" w:color="auto" w:fill="D9D9D9" w:themeFill="background1" w:themeFillShade="D9"/>
           </w:tcPr>
           <w:p/>
         </w:tc>
         <w:tc>
           <w:tcPr>
             <w:tcW w:w="1823" w:type="dxa"/>
-            <w:shd w:val="clear" w:color="auto" w:fill="808080" w:themeFill="background1" w:themeFillShade="80"/>
+            <w:shd w:val="clear" w:color="auto" w:fill="D9D9D9" w:themeFill="background1" w:themeFillShade="D9"/>
           </w:tcPr>
           <w:p/>
         </w:tc>
         <w:tc>
           <w:tcPr>
             <w:tcW w:w="4410" w:type="dxa"/>
-            <w:shd w:val="clear" w:color="auto" w:fill="808080" w:themeFill="background1" w:themeFillShade="80"/>
+            <w:shd w:val="clear" w:color="auto" w:fill="D9D9D9" w:themeFill="background1" w:themeFillShade="D9"/>
           </w:tcPr>
           <w:p/>
         </w:tc>
@@ -3199,7 +3230,7 @@
         <w:tc>
           <w:tcPr>
             <w:tcW w:w="3729" w:type="dxa"/>
-            <w:shd w:val="clear" w:color="auto" w:fill="FFC000"/>
+            <w:shd w:val="clear" w:color="auto" w:fill="B6DDE8" w:themeFill="accent5" w:themeFillTint="66"/>
           </w:tcPr>
           <w:p>
             <w:proofErr w:type="spellStart"/>
@@ -3212,7 +3243,7 @@
         <w:tc>
           <w:tcPr>
             <w:tcW w:w="3646" w:type="dxa"/>
-            <w:shd w:val="clear" w:color="auto" w:fill="FFC000"/>
+            <w:shd w:val="clear" w:color="auto" w:fill="B6DDE8" w:themeFill="accent5" w:themeFillTint="66"/>
           </w:tcPr>
           <w:p>
             <w:proofErr w:type="spellStart"/>
@@ -3225,14 +3256,14 @@
         <w:tc>
           <w:tcPr>
             <w:tcW w:w="1823" w:type="dxa"/>
-            <w:shd w:val="clear" w:color="auto" w:fill="FFC000"/>
+            <w:shd w:val="clear" w:color="auto" w:fill="B6DDE8" w:themeFill="accent5" w:themeFillTint="66"/>
           </w:tcPr>
           <w:p/>
         </w:tc>
         <w:tc>
           <w:tcPr>
             <w:tcW w:w="4410" w:type="dxa"/>
-            <w:shd w:val="clear" w:color="auto" w:fill="FFC000"/>
+            <w:shd w:val="clear" w:color="auto" w:fill="B6DDE8" w:themeFill="accent5" w:themeFillTint="66"/>
           </w:tcPr>
           <w:p/>
         </w:tc>
@@ -3241,6 +3272,7 @@
         <w:tc>
           <w:tcPr>
             <w:tcW w:w="3729" w:type="dxa"/>
+            <w:shd w:val="clear" w:color="auto" w:fill="B6DDE8" w:themeFill="accent5" w:themeFillTint="66"/>
           </w:tcPr>
           <w:p>
             <w:proofErr w:type="spellStart"/>
@@ -3253,18 +3285,21 @@
         <w:tc>
           <w:tcPr>
             <w:tcW w:w="3646" w:type="dxa"/>
+            <w:shd w:val="clear" w:color="auto" w:fill="B6DDE8" w:themeFill="accent5" w:themeFillTint="66"/>
           </w:tcPr>
           <w:p/>
         </w:tc>
         <w:tc>
           <w:tcPr>
             <w:tcW w:w="1823" w:type="dxa"/>
+            <w:shd w:val="clear" w:color="auto" w:fill="B6DDE8" w:themeFill="accent5" w:themeFillTint="66"/>
           </w:tcPr>
           <w:p/>
         </w:tc>
         <w:tc>
           <w:tcPr>
             <w:tcW w:w="4410" w:type="dxa"/>
+            <w:shd w:val="clear" w:color="auto" w:fill="B6DDE8" w:themeFill="accent5" w:themeFillTint="66"/>
           </w:tcPr>
           <w:p/>
         </w:tc>
@@ -3273,6 +3308,7 @@
         <w:tc>
           <w:tcPr>
             <w:tcW w:w="3729" w:type="dxa"/>
+            <w:shd w:val="clear" w:color="auto" w:fill="B6DDE8" w:themeFill="accent5" w:themeFillTint="66"/>
           </w:tcPr>
           <w:p>
             <w:proofErr w:type="spellStart"/>
@@ -3285,18 +3321,21 @@
         <w:tc>
           <w:tcPr>
             <w:tcW w:w="3646" w:type="dxa"/>
+            <w:shd w:val="clear" w:color="auto" w:fill="B6DDE8" w:themeFill="accent5" w:themeFillTint="66"/>
           </w:tcPr>
           <w:p/>
         </w:tc>
         <w:tc>
           <w:tcPr>
             <w:tcW w:w="1823" w:type="dxa"/>
+            <w:shd w:val="clear" w:color="auto" w:fill="B6DDE8" w:themeFill="accent5" w:themeFillTint="66"/>
           </w:tcPr>
           <w:p/>
         </w:tc>
         <w:tc>
           <w:tcPr>
             <w:tcW w:w="4410" w:type="dxa"/>
+            <w:shd w:val="clear" w:color="auto" w:fill="B6DDE8" w:themeFill="accent5" w:themeFillTint="66"/>
           </w:tcPr>
           <w:p/>
         </w:tc>
@@ -3305,6 +3344,7 @@
         <w:tc>
           <w:tcPr>
             <w:tcW w:w="3729" w:type="dxa"/>
+            <w:shd w:val="clear" w:color="auto" w:fill="B6DDE8" w:themeFill="accent5" w:themeFillTint="66"/>
           </w:tcPr>
           <w:p>
             <w:proofErr w:type="spellStart"/>
@@ -3317,18 +3357,21 @@
         <w:tc>
           <w:tcPr>
             <w:tcW w:w="3646" w:type="dxa"/>
+            <w:shd w:val="clear" w:color="auto" w:fill="B6DDE8" w:themeFill="accent5" w:themeFillTint="66"/>
           </w:tcPr>
           <w:p/>
         </w:tc>
         <w:tc>
           <w:tcPr>
             <w:tcW w:w="1823" w:type="dxa"/>
+            <w:shd w:val="clear" w:color="auto" w:fill="B6DDE8" w:themeFill="accent5" w:themeFillTint="66"/>
           </w:tcPr>
           <w:p/>
         </w:tc>
         <w:tc>
           <w:tcPr>
             <w:tcW w:w="4410" w:type="dxa"/>
+            <w:shd w:val="clear" w:color="auto" w:fill="B6DDE8" w:themeFill="accent5" w:themeFillTint="66"/>
           </w:tcPr>
           <w:p/>
         </w:tc>
@@ -3337,6 +3380,7 @@
         <w:tc>
           <w:tcPr>
             <w:tcW w:w="3729" w:type="dxa"/>
+            <w:shd w:val="clear" w:color="auto" w:fill="B6DDE8" w:themeFill="accent5" w:themeFillTint="66"/>
           </w:tcPr>
           <w:p>
             <w:proofErr w:type="spellStart"/>
@@ -3349,18 +3393,21 @@
         <w:tc>
           <w:tcPr>
             <w:tcW w:w="3646" w:type="dxa"/>
+            <w:shd w:val="clear" w:color="auto" w:fill="B6DDE8" w:themeFill="accent5" w:themeFillTint="66"/>
           </w:tcPr>
           <w:p/>
         </w:tc>
         <w:tc>
           <w:tcPr>
             <w:tcW w:w="1823" w:type="dxa"/>
+            <w:shd w:val="clear" w:color="auto" w:fill="B6DDE8" w:themeFill="accent5" w:themeFillTint="66"/>
           </w:tcPr>
           <w:p/>
         </w:tc>
         <w:tc>
           <w:tcPr>
             <w:tcW w:w="4410" w:type="dxa"/>
+            <w:shd w:val="clear" w:color="auto" w:fill="B6DDE8" w:themeFill="accent5" w:themeFillTint="66"/>
           </w:tcPr>
           <w:p/>
         </w:tc>
@@ -3369,7 +3416,7 @@
         <w:tc>
           <w:tcPr>
             <w:tcW w:w="3729" w:type="dxa"/>
-            <w:shd w:val="clear" w:color="auto" w:fill="FFC000"/>
+            <w:shd w:val="clear" w:color="auto" w:fill="B6DDE8" w:themeFill="accent5" w:themeFillTint="66"/>
           </w:tcPr>
           <w:p>
             <w:proofErr w:type="spellStart"/>
@@ -3382,7 +3429,7 @@
         <w:tc>
           <w:tcPr>
             <w:tcW w:w="3646" w:type="dxa"/>
-            <w:shd w:val="clear" w:color="auto" w:fill="FFC000"/>
+            <w:shd w:val="clear" w:color="auto" w:fill="B6DDE8" w:themeFill="accent5" w:themeFillTint="66"/>
           </w:tcPr>
           <w:p>
             <w:proofErr w:type="spellStart"/>
@@ -3395,14 +3442,14 @@
         <w:tc>
           <w:tcPr>
             <w:tcW w:w="1823" w:type="dxa"/>
-            <w:shd w:val="clear" w:color="auto" w:fill="FFC000"/>
+            <w:shd w:val="clear" w:color="auto" w:fill="B6DDE8" w:themeFill="accent5" w:themeFillTint="66"/>
           </w:tcPr>
           <w:p/>
         </w:tc>
         <w:tc>
           <w:tcPr>
             <w:tcW w:w="4410" w:type="dxa"/>
-            <w:shd w:val="clear" w:color="auto" w:fill="FFC000"/>
+            <w:shd w:val="clear" w:color="auto" w:fill="B6DDE8" w:themeFill="accent5" w:themeFillTint="66"/>
           </w:tcPr>
           <w:p/>
         </w:tc>
@@ -3411,6 +3458,7 @@
         <w:tc>
           <w:tcPr>
             <w:tcW w:w="3729" w:type="dxa"/>
+            <w:shd w:val="clear" w:color="auto" w:fill="B6DDE8" w:themeFill="accent5" w:themeFillTint="66"/>
           </w:tcPr>
           <w:p>
             <w:proofErr w:type="spellStart"/>
@@ -3423,18 +3471,21 @@
         <w:tc>
           <w:tcPr>
             <w:tcW w:w="3646" w:type="dxa"/>
+            <w:shd w:val="clear" w:color="auto" w:fill="B6DDE8" w:themeFill="accent5" w:themeFillTint="66"/>
           </w:tcPr>
           <w:p/>
         </w:tc>
         <w:tc>
           <w:tcPr>
             <w:tcW w:w="1823" w:type="dxa"/>
+            <w:shd w:val="clear" w:color="auto" w:fill="B6DDE8" w:themeFill="accent5" w:themeFillTint="66"/>
           </w:tcPr>
           <w:p/>
         </w:tc>
         <w:tc>
           <w:tcPr>
             <w:tcW w:w="4410" w:type="dxa"/>
+            <w:shd w:val="clear" w:color="auto" w:fill="B6DDE8" w:themeFill="accent5" w:themeFillTint="66"/>
           </w:tcPr>
           <w:p/>
         </w:tc>
@@ -3443,6 +3494,7 @@
         <w:tc>
           <w:tcPr>
             <w:tcW w:w="3729" w:type="dxa"/>
+            <w:shd w:val="clear" w:color="auto" w:fill="D6E3BC" w:themeFill="accent3" w:themeFillTint="66"/>
           </w:tcPr>
           <w:p>
             <w:proofErr w:type="spellStart"/>
@@ -3455,18 +3507,21 @@
         <w:tc>
           <w:tcPr>
             <w:tcW w:w="3646" w:type="dxa"/>
+            <w:shd w:val="clear" w:color="auto" w:fill="D6E3BC" w:themeFill="accent3" w:themeFillTint="66"/>
           </w:tcPr>
           <w:p/>
         </w:tc>
         <w:tc>
           <w:tcPr>
             <w:tcW w:w="1823" w:type="dxa"/>
+            <w:shd w:val="clear" w:color="auto" w:fill="D6E3BC" w:themeFill="accent3" w:themeFillTint="66"/>
           </w:tcPr>
           <w:p/>
         </w:tc>
         <w:tc>
           <w:tcPr>
             <w:tcW w:w="4410" w:type="dxa"/>
+            <w:shd w:val="clear" w:color="auto" w:fill="D6E3BC" w:themeFill="accent3" w:themeFillTint="66"/>
           </w:tcPr>
           <w:p/>
         </w:tc>
@@ -3488,9 +3543,8 @@
       </w:tblPr>
       <w:tblGrid>
         <w:gridCol w:w="3728"/>
-        <w:gridCol w:w="2642"/>
-        <w:gridCol w:w="1028"/>
-        <w:gridCol w:w="6210"/>
+        <w:gridCol w:w="4930"/>
+        <w:gridCol w:w="4950"/>
       </w:tblGrid>
       <w:tr>
         <w:tc>
@@ -3505,7 +3559,7 @@
         </w:tc>
         <w:tc>
           <w:tcPr>
-            <w:tcW w:w="2642" w:type="dxa"/>
+            <w:tcW w:w="4930" w:type="dxa"/>
           </w:tcPr>
           <w:p>
             <w:r>
@@ -3515,8 +3569,7 @@
         </w:tc>
         <w:tc>
           <w:tcPr>
-            <w:tcW w:w="7238" w:type="dxa"/>
-            <w:gridSpan w:val="2"/>
+            <w:tcW w:w="4950" w:type="dxa"/>
           </w:tcPr>
           <w:p>
             <w:r>
@@ -3540,8 +3593,7 @@
         </w:tc>
         <w:tc>
           <w:tcPr>
-            <w:tcW w:w="3670" w:type="dxa"/>
-            <w:gridSpan w:val="2"/>
+            <w:tcW w:w="4930" w:type="dxa"/>
           </w:tcPr>
           <w:p>
             <w:r>
@@ -3574,7 +3626,7 @@
         </w:tc>
         <w:tc>
           <w:tcPr>
-            <w:tcW w:w="6210" w:type="dxa"/>
+            <w:tcW w:w="4950" w:type="dxa"/>
           </w:tcPr>
           <w:p/>
         </w:tc>
@@ -3587,7 +3639,6 @@
           <w:p>
             <w:proofErr w:type="spellStart"/>
             <w:r>
-              <w:lastRenderedPageBreak/>
               <w:t>PendingAssignment.cs</w:t>
             </w:r>
             <w:proofErr w:type="spellEnd"/>
@@ -3595,14 +3646,13 @@
         </w:tc>
         <w:tc>
           <w:tcPr>
-            <w:tcW w:w="3670" w:type="dxa"/>
-            <w:gridSpan w:val="2"/>
+            <w:tcW w:w="4930" w:type="dxa"/>
           </w:tcPr>
           <w:p/>
         </w:tc>
         <w:tc>
           <w:tcPr>
-            <w:tcW w:w="6210" w:type="dxa"/>
+            <w:tcW w:w="4950" w:type="dxa"/>
           </w:tcPr>
           <w:p>
             <w:proofErr w:type="spellStart"/>
@@ -3628,6 +3678,7 @@
           <w:p>
             <w:proofErr w:type="spellStart"/>
             <w:r>
+              <w:lastRenderedPageBreak/>
               <w:t>TComputeEventAssignmentDelegate.cs</w:t>
             </w:r>
             <w:proofErr w:type="spellEnd"/>
@@ -3635,8 +3686,7 @@
         </w:tc>
         <w:tc>
           <w:tcPr>
-            <w:tcW w:w="3670" w:type="dxa"/>
-            <w:gridSpan w:val="2"/>
+            <w:tcW w:w="4930" w:type="dxa"/>
           </w:tcPr>
           <w:p>
             <w:r>
@@ -3646,7 +3696,7 @@
         </w:tc>
         <w:tc>
           <w:tcPr>
-            <w:tcW w:w="6210" w:type="dxa"/>
+            <w:tcW w:w="4950" w:type="dxa"/>
           </w:tcPr>
           <w:p/>
         </w:tc>
@@ -3666,8 +3716,7 @@
         </w:tc>
         <w:tc>
           <w:tcPr>
-            <w:tcW w:w="3670" w:type="dxa"/>
-            <w:gridSpan w:val="2"/>
+            <w:tcW w:w="4930" w:type="dxa"/>
           </w:tcPr>
           <w:p>
             <w:r>
@@ -3677,7 +3726,7 @@
         </w:tc>
         <w:tc>
           <w:tcPr>
-            <w:tcW w:w="6210" w:type="dxa"/>
+            <w:tcW w:w="4950" w:type="dxa"/>
           </w:tcPr>
           <w:p/>
         </w:tc>
@@ -3687,19 +3736,80 @@
           <w:tcPr>
             <w:tcW w:w="3728" w:type="dxa"/>
           </w:tcPr>
+          <w:p>
+            <w:proofErr w:type="spellStart"/>
+            <w:r>
+              <w:t>ModelState.cs</w:t>
+            </w:r>
+            <w:proofErr w:type="spellEnd"/>
+          </w:p>
+        </w:tc>
+        <w:tc>
+          <w:tcPr>
+            <w:tcW w:w="4930" w:type="dxa"/>
+          </w:tcPr>
           <w:p/>
         </w:tc>
         <w:tc>
           <w:tcPr>
-            <w:tcW w:w="3670" w:type="dxa"/>
-            <w:gridSpan w:val="2"/>
-          </w:tcPr>
-          <w:p/>
-        </w:tc>
-        <w:tc>
-          <w:tcPr>
-            <w:tcW w:w="6210" w:type="dxa"/>
-          </w:tcPr>
+            <w:tcW w:w="4950" w:type="dxa"/>
+          </w:tcPr>
+          <w:p>
+            <w:proofErr w:type="spellStart"/>
+            <w:r>
+              <w:t>IModel.cs</w:t>
+            </w:r>
+            <w:proofErr w:type="spellEnd"/>
+          </w:p>
+        </w:tc>
+      </w:tr>
+      <w:tr>
+        <w:tc>
+          <w:tcPr>
+            <w:tcW w:w="3728" w:type="dxa"/>
+          </w:tcPr>
+          <w:p>
+            <w:proofErr w:type="spellStart"/>
+            <w:r>
+              <w:t>IMode</w:t>
+            </w:r>
+            <w:r>
+              <w:t>l</w:t>
+            </w:r>
+            <w:r>
+              <w:t>.cs</w:t>
+            </w:r>
+            <w:proofErr w:type="spellEnd"/>
+          </w:p>
+        </w:tc>
+        <w:tc>
+          <w:tcPr>
+            <w:tcW w:w="4930" w:type="dxa"/>
+          </w:tcPr>
+          <w:p>
+            <w:r>
+              <w:t>Interface class</w:t>
+            </w:r>
+          </w:p>
+        </w:tc>
+        <w:tc>
+          <w:tcPr>
+            <w:tcW w:w="4950" w:type="dxa"/>
+          </w:tcPr>
+          <w:p>
+            <w:proofErr w:type="spellStart"/>
+            <w:r>
+              <w:t>TEventDelayDelegate.cs</w:t>
+            </w:r>
+            <w:proofErr w:type="spellEnd"/>
+          </w:p>
+          <w:p>
+            <w:proofErr w:type="spellStart"/>
+            <w:r>
+              <w:t>TEventAssignmentDelegate</w:t>
+            </w:r>
+            <w:proofErr w:type="spellEnd"/>
+          </w:p>
           <w:p/>
         </w:tc>
       </w:tr>
@@ -5970,7 +6080,7 @@
 </file>
 
 <file path=customXml/itemProps1.xml><?xml version="1.0" encoding="utf-8"?>
-<ds:datastoreItem xmlns:ds="http://schemas.openxmlformats.org/officeDocument/2006/customXml" ds:itemID="{685E633B-B617-4A6C-9E0D-D71C696807EA}">
+<ds:datastoreItem xmlns:ds="http://schemas.openxmlformats.org/officeDocument/2006/customXml" ds:itemID="{D508153C-FEA1-4D97-A4E3-DCA7A6BB14A9}">
   <ds:schemaRefs>
     <ds:schemaRef ds:uri="http://schemas.openxmlformats.org/officeDocument/2006/bibliography"/>
   </ds:schemaRefs>

</xml_diff>

<commit_message>
Commented out all C# Attributes Converted all double[] to vector<double> Converted all ArrayList to list<string> Converted all double[][] to rrDoubleMatrix Added ; after all variable and function declarations. NLEQ interface is commented out..
</commit_message>
<xml_diff>
--- a/trunk/Docs/Steps and info for library installs and builds.docx
+++ b/trunk/Docs/Steps and info for library installs and builds.docx
@@ -3010,7 +3010,11 @@
             <w:tcW w:w="4410" w:type="dxa"/>
             <w:shd w:val="clear" w:color="auto" w:fill="D6E3BC" w:themeFill="accent3" w:themeFillTint="66"/>
           </w:tcPr>
-          <w:p/>
+          <w:p>
+            <w:r>
+              <w:t>Rewriting all functions to "regular" ones, i.e. non static.</w:t>
+            </w:r>
+          </w:p>
         </w:tc>
       </w:tr>
       <w:tr>
@@ -3166,6 +3170,7 @@
         <w:tc>
           <w:tcPr>
             <w:tcW w:w="3729" w:type="dxa"/>
+            <w:shd w:val="clear" w:color="auto" w:fill="D6E3BC" w:themeFill="accent3" w:themeFillTint="66"/>
           </w:tcPr>
           <w:p>
             <w:proofErr w:type="spellStart"/>
@@ -3178,18 +3183,21 @@
         <w:tc>
           <w:tcPr>
             <w:tcW w:w="3646" w:type="dxa"/>
+            <w:shd w:val="clear" w:color="auto" w:fill="D6E3BC" w:themeFill="accent3" w:themeFillTint="66"/>
           </w:tcPr>
           <w:p/>
         </w:tc>
         <w:tc>
           <w:tcPr>
             <w:tcW w:w="1823" w:type="dxa"/>
+            <w:shd w:val="clear" w:color="auto" w:fill="D6E3BC" w:themeFill="accent3" w:themeFillTint="66"/>
           </w:tcPr>
           <w:p/>
         </w:tc>
         <w:tc>
           <w:tcPr>
             <w:tcW w:w="4410" w:type="dxa"/>
+            <w:shd w:val="clear" w:color="auto" w:fill="D6E3BC" w:themeFill="accent3" w:themeFillTint="66"/>
           </w:tcPr>
           <w:p/>
         </w:tc>
@@ -3198,6 +3206,7 @@
         <w:tc>
           <w:tcPr>
             <w:tcW w:w="3729" w:type="dxa"/>
+            <w:shd w:val="clear" w:color="auto" w:fill="D6E3BC" w:themeFill="accent3" w:themeFillTint="66"/>
           </w:tcPr>
           <w:p>
             <w:proofErr w:type="spellStart"/>
@@ -3210,18 +3219,21 @@
         <w:tc>
           <w:tcPr>
             <w:tcW w:w="3646" w:type="dxa"/>
+            <w:shd w:val="clear" w:color="auto" w:fill="D6E3BC" w:themeFill="accent3" w:themeFillTint="66"/>
           </w:tcPr>
           <w:p/>
         </w:tc>
         <w:tc>
           <w:tcPr>
             <w:tcW w:w="1823" w:type="dxa"/>
+            <w:shd w:val="clear" w:color="auto" w:fill="D6E3BC" w:themeFill="accent3" w:themeFillTint="66"/>
           </w:tcPr>
           <w:p/>
         </w:tc>
         <w:tc>
           <w:tcPr>
             <w:tcW w:w="4410" w:type="dxa"/>
+            <w:shd w:val="clear" w:color="auto" w:fill="D6E3BC" w:themeFill="accent3" w:themeFillTint="66"/>
           </w:tcPr>
           <w:p/>
         </w:tc>
@@ -3664,6 +3676,7 @@
           <w:p>
             <w:proofErr w:type="spellStart"/>
             <w:r>
+              <w:lastRenderedPageBreak/>
               <w:t>TPerformEventAssignmentDelegate.cs</w:t>
             </w:r>
             <w:proofErr w:type="spellEnd"/>
@@ -3811,6 +3824,50 @@
             <w:proofErr w:type="spellEnd"/>
           </w:p>
           <w:p/>
+        </w:tc>
+      </w:tr>
+      <w:tr>
+        <w:tc>
+          <w:tcPr>
+            <w:tcW w:w="3728" w:type="dxa"/>
+          </w:tcPr>
+          <w:p>
+            <w:proofErr w:type="spellStart"/>
+            <w:r>
+              <w:t>RoadRunner.cs</w:t>
+            </w:r>
+            <w:proofErr w:type="spellEnd"/>
+          </w:p>
+        </w:tc>
+        <w:tc>
+          <w:tcPr>
+            <w:tcW w:w="4930" w:type="dxa"/>
+          </w:tcPr>
+          <w:p>
+            <w:r>
+              <w:t xml:space="preserve">Need </w:t>
+            </w:r>
+            <w:proofErr w:type="spellStart"/>
+            <w:r>
+              <w:t>CvodeInterface.cs</w:t>
+            </w:r>
+            <w:proofErr w:type="spellEnd"/>
+            <w:r>
+              <w:t xml:space="preserve"> to be converted.</w:t>
+            </w:r>
+          </w:p>
+        </w:tc>
+        <w:tc>
+          <w:tcPr>
+            <w:tcW w:w="4950" w:type="dxa"/>
+          </w:tcPr>
+          <w:p>
+            <w:proofErr w:type="spellStart"/>
+            <w:r>
+              <w:t>CvodeInterface.cs</w:t>
+            </w:r>
+            <w:proofErr w:type="spellEnd"/>
+          </w:p>
         </w:tc>
       </w:tr>
     </w:tbl>
@@ -3878,7 +3935,7 @@
         <w:t xml:space="preserve"> : </w:t>
       </w:r>
       <w:r>
-        <w:t xml:space="preserve">CVODE is a solver for stiff and </w:t>
+        <w:t xml:space="preserve">a solver for stiff and </w:t>
       </w:r>
       <w:proofErr w:type="spellStart"/>
       <w:r>
@@ -3953,7 +4010,7 @@
             <w:rPr>
               <w:noProof/>
             </w:rPr>
-            <w:t>6</w:t>
+            <w:t>7</w:t>
           </w:r>
         </w:fldSimple>
         <w:r>
@@ -6080,7 +6137,7 @@
 </file>
 
 <file path=customXml/itemProps1.xml><?xml version="1.0" encoding="utf-8"?>
-<ds:datastoreItem xmlns:ds="http://schemas.openxmlformats.org/officeDocument/2006/customXml" ds:itemID="{D508153C-FEA1-4D97-A4E3-DCA7A6BB14A9}">
+<ds:datastoreItem xmlns:ds="http://schemas.openxmlformats.org/officeDocument/2006/customXml" ds:itemID="{EAAD2DCA-692C-4E1A-9F09-A87548DC2679}">
   <ds:schemaRefs>
     <ds:schemaRef ds:uri="http://schemas.openxmlformats.org/officeDocument/2006/bibliography"/>
   </ds:schemaRefs>

</xml_diff>

<commit_message>
Removed "decorations" in headers Derived all rr Classes from rrObject Moving on to work on generate ModelCode in ModelGenerator class
</commit_message>
<xml_diff>
--- a/trunk/Docs/Steps and info for library installs and builds.docx
+++ b/trunk/Docs/Steps and info for library installs and builds.docx
@@ -284,7 +284,7 @@
             <w:noProof/>
             <w:webHidden/>
           </w:rPr>
-          <w:t>1</w:t>
+          <w:t>2</w:t>
         </w:r>
         <w:r>
           <w:rPr>
@@ -535,7 +535,7 @@
             <w:noProof/>
             <w:webHidden/>
           </w:rPr>
-          <w:t>2</w:t>
+          <w:t>3</w:t>
         </w:r>
         <w:r>
           <w:rPr>
@@ -620,7 +620,7 @@
             <w:noProof/>
             <w:webHidden/>
           </w:rPr>
-          <w:t>3</w:t>
+          <w:t>4</w:t>
         </w:r>
         <w:r>
           <w:rPr>
@@ -705,7 +705,7 @@
             <w:noProof/>
             <w:webHidden/>
           </w:rPr>
-          <w:t>3</w:t>
+          <w:t>4</w:t>
         </w:r>
         <w:r>
           <w:rPr>
@@ -790,7 +790,7 @@
             <w:noProof/>
             <w:webHidden/>
           </w:rPr>
-          <w:t>3</w:t>
+          <w:t>4</w:t>
         </w:r>
         <w:r>
           <w:rPr>
@@ -875,7 +875,7 @@
             <w:noProof/>
             <w:webHidden/>
           </w:rPr>
-          <w:t>4</w:t>
+          <w:t>5</w:t>
         </w:r>
         <w:r>
           <w:rPr>
@@ -906,7 +906,7 @@
           <w:rPr>
             <w:noProof/>
           </w:rPr>
-          <w:t>January 25, 2012</w:t>
+          <w:t>January 30, 2012</w:t>
         </w:r>
       </w:fldSimple>
     </w:p>
@@ -915,15 +915,7 @@
         <w:spacing w:line="240" w:lineRule="auto"/>
       </w:pPr>
       <w:r>
-        <w:t xml:space="preserve">External </w:t>
-      </w:r>
-      <w:proofErr w:type="spellStart"/>
-      <w:r>
-        <w:t>svn</w:t>
-      </w:r>
-      <w:proofErr w:type="spellEnd"/>
-      <w:r>
-        <w:t xml:space="preserve"> revisions:</w:t>
+        <w:t>External svn revisions:</w:t>
       </w:r>
     </w:p>
     <w:p>
@@ -967,14 +959,7 @@
       </w:r>
       <w:r>
         <w:tab/>
-      </w:r>
-      <w:proofErr w:type="spellStart"/>
-      <w:r>
-        <w:t>snowburst</w:t>
-      </w:r>
-      <w:proofErr w:type="spellEnd"/>
-      <w:r>
-        <w:t>:</w:t>
+        <w:t>snowburst:</w:t>
       </w:r>
       <w:r>
         <w:tab/>
@@ -985,14 +970,7 @@
       </w:r>
       <w:r>
         <w:tab/>
-      </w:r>
-      <w:proofErr w:type="spellStart"/>
-      <w:r>
-        <w:t>sbw_core</w:t>
-      </w:r>
-      <w:proofErr w:type="spellEnd"/>
-      <w:r>
-        <w:t>:</w:t>
+        <w:t>sbw_core:</w:t>
       </w:r>
       <w:r>
         <w:tab/>
@@ -1092,13 +1070,8 @@
       <w:r>
         <w:t xml:space="preserve">required </w:t>
       </w:r>
-      <w:proofErr w:type="spellStart"/>
-      <w:r>
-        <w:t>svn</w:t>
-      </w:r>
-      <w:proofErr w:type="spellEnd"/>
-      <w:r>
-        <w:t xml:space="preserve"> externals to </w:t>
+      <w:r>
+        <w:t xml:space="preserve">svn externals to </w:t>
       </w:r>
       <w:r>
         <w:t xml:space="preserve">third-party </w:t>
@@ -1784,13 +1757,8 @@
       <w:r>
         <w:t xml:space="preserve">generates </w:t>
       </w:r>
-      <w:proofErr w:type="spellStart"/>
-      <w:r>
-        <w:t>VisualStudio</w:t>
-      </w:r>
-      <w:proofErr w:type="spellEnd"/>
-      <w:r>
-        <w:t xml:space="preserve"> </w:t>
+      <w:r>
+        <w:t xml:space="preserve">VisualStudio </w:t>
       </w:r>
       <w:r>
         <w:t xml:space="preserve">solution and </w:t>
@@ -1934,21 +1902,8 @@
         <w:t>successfully</w:t>
       </w:r>
       <w:r>
-        <w:t xml:space="preserve">, the INSTALL target is built, which copies all relevant </w:t>
-      </w:r>
-      <w:proofErr w:type="spellStart"/>
-      <w:r>
-        <w:t>libs</w:t>
-      </w:r>
-      <w:proofErr w:type="spellEnd"/>
-      <w:r>
-        <w:t xml:space="preserve"> and </w:t>
-      </w:r>
-      <w:proofErr w:type="spellStart"/>
-      <w:r>
-        <w:t>dll</w:t>
-      </w:r>
-      <w:proofErr w:type="spellEnd"/>
+        <w:t>, the INSTALL target is built, which copies all relevant libs and dll</w:t>
+      </w:r>
       <w:r>
         <w:t xml:space="preserve"> files, </w:t>
       </w:r>
@@ -2014,15 +1969,7 @@
         <w:spacing w:line="240" w:lineRule="auto"/>
       </w:pPr>
       <w:r>
-        <w:t xml:space="preserve">NOMLib is part of </w:t>
-      </w:r>
-      <w:proofErr w:type="spellStart"/>
-      <w:r>
-        <w:t>Snowburst</w:t>
-      </w:r>
-      <w:proofErr w:type="spellEnd"/>
-      <w:r>
-        <w:t xml:space="preserve">, and is </w:t>
+        <w:t xml:space="preserve">NOMLib is part of Snowburst, and is </w:t>
       </w:r>
       <w:r>
         <w:t>"</w:t>
@@ -2037,9 +1984,8 @@
           <w:szCs w:val="18"/>
           <w:shd w:val="clear" w:color="auto" w:fill="FFFFFF"/>
         </w:rPr>
-        <w:t xml:space="preserve">a C API to </w:t>
-      </w:r>
-      <w:proofErr w:type="spellStart"/>
+        <w:t>a C API to libSBML that implements the original NOM API used in SBW</w:t>
+      </w:r>
       <w:r>
         <w:rPr>
           <w:rStyle w:val="apple-style-span"/>
@@ -2050,31 +1996,6 @@
           <w:szCs w:val="18"/>
           <w:shd w:val="clear" w:color="auto" w:fill="FFFFFF"/>
         </w:rPr>
-        <w:t>libSBML</w:t>
-      </w:r>
-      <w:proofErr w:type="spellEnd"/>
-      <w:r>
-        <w:rPr>
-          <w:rStyle w:val="apple-style-span"/>
-          <w:rFonts w:ascii="Verdana" w:hAnsi="Verdana"/>
-          <w:i/>
-          <w:color w:val="000000"/>
-          <w:sz w:val="18"/>
-          <w:szCs w:val="18"/>
-          <w:shd w:val="clear" w:color="auto" w:fill="FFFFFF"/>
-        </w:rPr>
-        <w:t xml:space="preserve"> that implements the original NOM API used in SBW</w:t>
-      </w:r>
-      <w:r>
-        <w:rPr>
-          <w:rStyle w:val="apple-style-span"/>
-          <w:rFonts w:ascii="Verdana" w:hAnsi="Verdana"/>
-          <w:i/>
-          <w:color w:val="000000"/>
-          <w:sz w:val="18"/>
-          <w:szCs w:val="18"/>
-          <w:shd w:val="clear" w:color="auto" w:fill="FFFFFF"/>
-        </w:rPr>
         <w:t>"</w:t>
       </w:r>
       <w:r>
@@ -2101,21 +2022,8 @@
       <w:pPr>
         <w:spacing w:line="240" w:lineRule="auto"/>
       </w:pPr>
-      <w:proofErr w:type="spellStart"/>
-      <w:r>
-        <w:t>Snowburst</w:t>
-      </w:r>
-      <w:proofErr w:type="spellEnd"/>
-      <w:r>
-        <w:t xml:space="preserve"> is found in the externals folder, i.e. svn_root/Externals/</w:t>
-      </w:r>
-      <w:proofErr w:type="spellStart"/>
-      <w:r>
-        <w:t>snowburst</w:t>
-      </w:r>
-      <w:proofErr w:type="spellEnd"/>
-      <w:r>
-        <w:t xml:space="preserve">. Actual repository address is: </w:t>
+      <w:r>
+        <w:t xml:space="preserve">Snowburst is found in the externals folder, i.e. svn_root/Externals/snowburst. Actual repository address is: </w:t>
       </w:r>
       <w:r>
         <w:t>https://snowburst.googlecode.com/svn</w:t>
@@ -2146,13 +2054,8 @@
       <w:r>
         <w:t xml:space="preserve">, found in </w:t>
       </w:r>
-      <w:proofErr w:type="spellStart"/>
-      <w:r>
-        <w:t>snowburst</w:t>
-      </w:r>
-      <w:proofErr w:type="spellEnd"/>
-      <w:r>
-        <w:t>/NOMLib</w:t>
+      <w:r>
+        <w:t>snowburst/NOMLib</w:t>
       </w:r>
     </w:p>
     <w:p>
@@ -2167,15 +2070,7 @@
         <w:t>svn_root</w:t>
       </w:r>
       <w:r>
-        <w:t>\Externals\</w:t>
-      </w:r>
-      <w:proofErr w:type="spellStart"/>
-      <w:r>
-        <w:t>snowburst</w:t>
-      </w:r>
-      <w:proofErr w:type="spellEnd"/>
-      <w:r>
-        <w:t>\NOMLib\bin\Debug</w:t>
+        <w:t>\Externals\snowburst\NOMLib\bin\Debug</w:t>
       </w:r>
     </w:p>
     <w:p>
@@ -2183,26 +2078,10 @@
         <w:spacing w:line="240" w:lineRule="auto"/>
       </w:pPr>
       <w:r>
-        <w:t xml:space="preserve">Currently, NOMLib seem to be compiled and linked against a "older(?)" version of the </w:t>
-      </w:r>
-      <w:proofErr w:type="spellStart"/>
-      <w:r>
-        <w:t>sbml</w:t>
-      </w:r>
-      <w:proofErr w:type="spellEnd"/>
-      <w:r>
-        <w:t xml:space="preserve"> library</w:t>
-      </w:r>
-      <w:r>
-        <w:t xml:space="preserve">, contained within the </w:t>
-      </w:r>
-      <w:proofErr w:type="spellStart"/>
-      <w:r>
-        <w:t>snowburst's</w:t>
-      </w:r>
-      <w:proofErr w:type="spellEnd"/>
-      <w:r>
-        <w:t xml:space="preserve"> repository</w:t>
+        <w:t>Currently, NOMLib seem to be compiled and linked against a "older(?)" version of the sbml library</w:t>
+      </w:r>
+      <w:r>
+        <w:t>, contained within the snowburst's repository</w:t>
       </w:r>
       <w:r>
         <w:t xml:space="preserve">. There are multiple, non identical, copies of various dll's in the NOMLib bin\Debug and the libsbml\bin folder </w:t>
@@ -2216,15 +2095,7 @@
         <w:spacing w:line="240" w:lineRule="auto"/>
       </w:pPr>
       <w:r>
-        <w:t>For now, a NOMLib CMake project was added to this projects repository. This project links against the libsbml files generated above (section 2.1). The resulting library, .lib,  .</w:t>
-      </w:r>
-      <w:proofErr w:type="spellStart"/>
-      <w:r>
-        <w:t>dll</w:t>
-      </w:r>
-      <w:proofErr w:type="spellEnd"/>
-      <w:r>
-        <w:t xml:space="preserve"> and corresponding header file(s) is installed in (by setting CMAKE_INSTALL_PREFIX) to c:/sbw_libs/NOMLib</w:t>
+        <w:t>For now, a NOMLib CMake project was added to this projects repository. This project links against the libsbml files generated above (section 2.1). The resulting library, .lib,  .dll and corresponding header file(s) is installed in (by setting CMAKE_INSTALL_PREFIX) to c:/sbw_libs/NOMLib</w:t>
       </w:r>
     </w:p>
     <w:p>
@@ -2242,15 +2113,7 @@
         <w:spacing w:line="240" w:lineRule="auto"/>
       </w:pPr>
       <w:r>
-        <w:t>The SBW core is found in svn_root/Externals/</w:t>
-      </w:r>
-      <w:proofErr w:type="spellStart"/>
-      <w:r>
-        <w:t>sbw_core</w:t>
-      </w:r>
-      <w:proofErr w:type="spellEnd"/>
-      <w:r>
-        <w:t xml:space="preserve"> with actual repository address: </w:t>
+        <w:t xml:space="preserve">The SBW core is found in svn_root/Externals/sbw_core with actual repository address: </w:t>
       </w:r>
       <w:r>
         <w:t>http://sbw.svn.sourceforge.net/svnroot/sbw/trunk/core</w:t>
@@ -2270,44 +2133,15 @@
         <w:t xml:space="preserve"> found in folder: svn_root</w:t>
       </w:r>
       <w:r>
-        <w:t>\Externals\</w:t>
-      </w:r>
-      <w:proofErr w:type="spellStart"/>
-      <w:r>
-        <w:t>sbw_core</w:t>
-      </w:r>
-      <w:proofErr w:type="spellEnd"/>
-      <w:r>
-        <w:t>\</w:t>
-      </w:r>
-      <w:proofErr w:type="spellStart"/>
-      <w:r>
-        <w:t>VisualStudio</w:t>
-      </w:r>
-      <w:proofErr w:type="spellEnd"/>
+        <w:t>\Externals\sbw_core\VisualStudio</w:t>
+      </w:r>
     </w:p>
     <w:p>
       <w:pPr>
         <w:spacing w:line="240" w:lineRule="auto"/>
       </w:pPr>
       <w:r>
-        <w:t>This build creates a SBWD.dll in .\</w:t>
-      </w:r>
-      <w:proofErr w:type="spellStart"/>
-      <w:r>
-        <w:t>sbw_core</w:t>
-      </w:r>
-      <w:proofErr w:type="spellEnd"/>
-      <w:r>
-        <w:t xml:space="preserve">\bin and import library SBWD.lib in </w:t>
-      </w:r>
-      <w:proofErr w:type="spellStart"/>
-      <w:r>
-        <w:t>sbw_core</w:t>
-      </w:r>
-      <w:proofErr w:type="spellEnd"/>
-      <w:r>
-        <w:t>\lib, needed for building libstruct, see below.</w:t>
+        <w:t>This build creates a SBWD.dll in .\sbw_core\bin and import library SBWD.lib in sbw_core\lib, needed for building libstruct, see below.</w:t>
       </w:r>
     </w:p>
     <w:p>
@@ -2316,34 +2150,16 @@
       </w:pPr>
       <w:bookmarkStart w:id="8" w:name="_Toc313356873"/>
       <w:r>
-        <w:t xml:space="preserve">Compiling </w:t>
-      </w:r>
-      <w:proofErr w:type="spellStart"/>
-      <w:r>
-        <w:t>libStruct</w:t>
+        <w:t>Compiling libStruct</w:t>
       </w:r>
       <w:bookmarkEnd w:id="8"/>
-      <w:proofErr w:type="spellEnd"/>
     </w:p>
     <w:p>
       <w:pPr>
         <w:spacing w:line="240" w:lineRule="auto"/>
       </w:pPr>
-      <w:proofErr w:type="spellStart"/>
-      <w:r>
-        <w:t>libStruct</w:t>
-      </w:r>
-      <w:proofErr w:type="spellEnd"/>
-      <w:r>
-        <w:t xml:space="preserve"> is a C/C++ library. It is found in svn_root/Externals/</w:t>
-      </w:r>
-      <w:proofErr w:type="spellStart"/>
-      <w:r>
-        <w:t>libStruct</w:t>
-      </w:r>
-      <w:proofErr w:type="spellEnd"/>
-      <w:r>
-        <w:t xml:space="preserve"> with actual </w:t>
+      <w:r>
+        <w:t xml:space="preserve">libStruct is a C/C++ library. It is found in svn_root/Externals/libStruct with actual </w:t>
       </w:r>
       <w:r>
         <w:t xml:space="preserve">repository </w:t>
@@ -2360,15 +2176,7 @@
         <w:spacing w:line="240" w:lineRule="auto"/>
       </w:pPr>
       <w:r>
-        <w:t xml:space="preserve">In the following, instructions found in the Readme.pdf file in the root folder of </w:t>
-      </w:r>
-      <w:proofErr w:type="spellStart"/>
-      <w:r>
-        <w:t>libStruct</w:t>
-      </w:r>
-      <w:proofErr w:type="spellEnd"/>
-      <w:r>
-        <w:t xml:space="preserve"> was consulted. Main strategy is to use CMake to generate project and solution files for Visual Studio.</w:t>
+        <w:t>In the following, instructions found in the Readme.pdf file in the root folder of libStruct was consulted. Main strategy is to use CMake to generate project and solution files for Visual Studio.</w:t>
       </w:r>
     </w:p>
     <w:p>
@@ -2376,15 +2184,7 @@
         <w:spacing w:line="240" w:lineRule="auto"/>
       </w:pPr>
       <w:r>
-        <w:t xml:space="preserve">Running CMake GUI and pointing it to </w:t>
-      </w:r>
-      <w:proofErr w:type="spellStart"/>
-      <w:r>
-        <w:t>libStructs</w:t>
-      </w:r>
-      <w:proofErr w:type="spellEnd"/>
-      <w:r>
-        <w:t xml:space="preserve"> root folder, and creating a folder, build, in the same for the CMake output files, a few errors occurs, which need attention:</w:t>
+        <w:t>Running CMake GUI and pointing it to libStructs root folder, and creating a folder, build, in the same for the CMake output files, a few errors occurs, which need attention:</w:t>
       </w:r>
     </w:p>
     <w:p>
@@ -2481,30 +2281,14 @@
         <w:t xml:space="preserve"> is set to svn_root</w:t>
       </w:r>
       <w:r>
-        <w:t>\Externals\</w:t>
-      </w:r>
-      <w:proofErr w:type="spellStart"/>
-      <w:r>
-        <w:t>sbw_core</w:t>
-      </w:r>
-      <w:proofErr w:type="spellEnd"/>
-      <w:r>
-        <w:t>\include</w:t>
+        <w:t>\Externals\sbw_core\include</w:t>
       </w:r>
       <w:r>
         <w:br/>
         <w:t>SBW_LIBRARY is set to  svn_root</w:t>
       </w:r>
       <w:r>
-        <w:t>\Externals\</w:t>
-      </w:r>
-      <w:proofErr w:type="spellStart"/>
-      <w:r>
-        <w:t>sbw_core</w:t>
-      </w:r>
-      <w:proofErr w:type="spellEnd"/>
-      <w:r>
-        <w:t>\</w:t>
+        <w:t>\Externals\sbw_core\</w:t>
       </w:r>
       <w:r>
         <w:t>lib\SBWD.lib</w:t>
@@ -2527,15 +2311,7 @@
         <w:t>LibStructural.sln</w:t>
       </w:r>
       <w:r>
-        <w:t xml:space="preserve"> is opened in </w:t>
-      </w:r>
-      <w:proofErr w:type="spellStart"/>
-      <w:r>
-        <w:t>VisualStudio</w:t>
-      </w:r>
-      <w:proofErr w:type="spellEnd"/>
-      <w:r>
-        <w:t xml:space="preserve"> and target ALL_BUILD can be built.</w:t>
+        <w:t xml:space="preserve"> is opened in VisualStudio and target ALL_BUILD can be built.</w:t>
       </w:r>
       <w:r>
         <w:t xml:space="preserve"> If finished, successfully, the INSTALL target is executed, </w:t>
@@ -2544,15 +2320,7 @@
         <w:t xml:space="preserve">which </w:t>
       </w:r>
       <w:r>
-        <w:t xml:space="preserve">installs the dll's and libraries to the folder specified in </w:t>
-      </w:r>
-      <w:proofErr w:type="spellStart"/>
-      <w:r>
-        <w:t>CMakes</w:t>
-      </w:r>
-      <w:proofErr w:type="spellEnd"/>
-      <w:r>
-        <w:t xml:space="preserve"> CMAKE_INSTALL_PREFIX.</w:t>
+        <w:t>installs the dll's and libraries to the folder specified in CMakes CMAKE_INSTALL_PREFIX.</w:t>
       </w:r>
     </w:p>
     <w:p>
@@ -2610,12 +2378,10 @@
       <w:r>
         <w:t xml:space="preserve">Compiling </w:t>
       </w:r>
-      <w:proofErr w:type="spellStart"/>
       <w:r>
         <w:t>RoadRunner</w:t>
       </w:r>
       <w:bookmarkEnd w:id="9"/>
-      <w:proofErr w:type="spellEnd"/>
     </w:p>
     <w:p>
       <w:r>
@@ -2633,28 +2399,12 @@
     </w:p>
     <w:p>
       <w:r>
-        <w:t xml:space="preserve">There was several build errors due to locked </w:t>
-      </w:r>
-      <w:proofErr w:type="spellStart"/>
-      <w:r>
-        <w:t>svn</w:t>
-      </w:r>
-      <w:proofErr w:type="spellEnd"/>
-      <w:r>
-        <w:t xml:space="preserve"> folders. Manually cleaning and rebuilding resulted eventually in a successful build of all components.</w:t>
-      </w:r>
-    </w:p>
-    <w:p>
-      <w:r>
-        <w:t>Roadrunner was also compiled successfully from the Visual Studio IDE, by opening the solution file in SBW/source/</w:t>
-      </w:r>
-      <w:proofErr w:type="spellStart"/>
-      <w:r>
-        <w:t>RoadRunner</w:t>
-      </w:r>
-      <w:proofErr w:type="spellEnd"/>
-      <w:r>
-        <w:t xml:space="preserve">. </w:t>
+        <w:t>There was several build errors due to locked svn folders. Manually cleaning and rebuilding resulted eventually in a successful build of all components.</w:t>
+      </w:r>
+    </w:p>
+    <w:p>
+      <w:r>
+        <w:t xml:space="preserve">Roadrunner was also compiled successfully from the Visual Studio IDE, by opening the solution file in SBW/source/RoadRunner. </w:t>
       </w:r>
     </w:p>
     <w:p>
@@ -2787,23 +2537,7 @@
                 <w:b/>
                 <w:sz w:val="24"/>
               </w:rPr>
-              <w:t>C# File Name (.</w:t>
-            </w:r>
-            <w:proofErr w:type="spellStart"/>
-            <w:r>
-              <w:rPr>
-                <w:b/>
-                <w:sz w:val="24"/>
-              </w:rPr>
-              <w:t>cs</w:t>
-            </w:r>
-            <w:proofErr w:type="spellEnd"/>
-            <w:r>
-              <w:rPr>
-                <w:b/>
-                <w:sz w:val="24"/>
-              </w:rPr>
-              <w:t>)</w:t>
+              <w:t>C# File Name (.cs)</w:t>
             </w:r>
           </w:p>
         </w:tc>
@@ -2823,23 +2557,7 @@
                 <w:b/>
                 <w:sz w:val="24"/>
               </w:rPr>
-              <w:t>C++ File Name + (.h and .</w:t>
-            </w:r>
-            <w:proofErr w:type="spellStart"/>
-            <w:r>
-              <w:rPr>
-                <w:b/>
-                <w:sz w:val="24"/>
-              </w:rPr>
-              <w:t>cpp</w:t>
-            </w:r>
-            <w:proofErr w:type="spellEnd"/>
-            <w:r>
-              <w:rPr>
-                <w:b/>
-                <w:sz w:val="24"/>
-              </w:rPr>
-              <w:t>)</w:t>
+              <w:t>C++ File Name + (.h and .cpp)</w:t>
             </w:r>
           </w:p>
         </w:tc>
@@ -2902,11 +2620,9 @@
             <w:shd w:val="clear" w:color="auto" w:fill="B6DDE8" w:themeFill="accent5" w:themeFillTint="66"/>
           </w:tcPr>
           <w:p>
-            <w:proofErr w:type="spellStart"/>
             <w:r>
               <w:t>PendingAssignment</w:t>
             </w:r>
-            <w:proofErr w:type="spellEnd"/>
           </w:p>
         </w:tc>
         <w:tc>
@@ -2915,11 +2631,9 @@
             <w:shd w:val="clear" w:color="auto" w:fill="B6DDE8" w:themeFill="accent5" w:themeFillTint="66"/>
           </w:tcPr>
           <w:p>
-            <w:proofErr w:type="spellStart"/>
             <w:r>
               <w:t>rrPendingAssignment</w:t>
             </w:r>
-            <w:proofErr w:type="spellEnd"/>
           </w:p>
         </w:tc>
         <w:tc>
@@ -2944,11 +2658,9 @@
             <w:shd w:val="clear" w:color="auto" w:fill="D9D9D9" w:themeFill="background1" w:themeFillShade="D9"/>
           </w:tcPr>
           <w:p>
-            <w:proofErr w:type="spellStart"/>
             <w:r>
               <w:t>RoadRunner.FreqRes</w:t>
             </w:r>
-            <w:proofErr w:type="spellEnd"/>
           </w:p>
         </w:tc>
         <w:tc>
@@ -2980,11 +2692,9 @@
             <w:shd w:val="clear" w:color="auto" w:fill="D6E3BC" w:themeFill="accent3" w:themeFillTint="66"/>
           </w:tcPr>
           <w:p>
-            <w:proofErr w:type="spellStart"/>
             <w:r>
               <w:t>supportCode</w:t>
             </w:r>
-            <w:proofErr w:type="spellEnd"/>
           </w:p>
         </w:tc>
         <w:tc>
@@ -3024,11 +2734,9 @@
             <w:shd w:val="clear" w:color="auto" w:fill="D6E3BC" w:themeFill="accent3" w:themeFillTint="66"/>
           </w:tcPr>
           <w:p>
-            <w:proofErr w:type="spellStart"/>
             <w:r>
               <w:t>ModelState</w:t>
             </w:r>
-            <w:proofErr w:type="spellEnd"/>
           </w:p>
         </w:tc>
         <w:tc>
@@ -3037,11 +2745,9 @@
             <w:shd w:val="clear" w:color="auto" w:fill="D6E3BC" w:themeFill="accent3" w:themeFillTint="66"/>
           </w:tcPr>
           <w:p>
-            <w:proofErr w:type="spellStart"/>
             <w:r>
               <w:t>rrModelState</w:t>
             </w:r>
-            <w:proofErr w:type="spellEnd"/>
           </w:p>
         </w:tc>
         <w:tc>
@@ -3066,11 +2772,9 @@
             <w:shd w:val="clear" w:color="auto" w:fill="D6E3BC" w:themeFill="accent3" w:themeFillTint="66"/>
           </w:tcPr>
           <w:p>
-            <w:proofErr w:type="spellStart"/>
             <w:r>
               <w:t>MathKGI</w:t>
             </w:r>
-            <w:proofErr w:type="spellEnd"/>
           </w:p>
         </w:tc>
         <w:tc>
@@ -3079,11 +2783,9 @@
             <w:shd w:val="clear" w:color="auto" w:fill="D6E3BC" w:themeFill="accent3" w:themeFillTint="66"/>
           </w:tcPr>
           <w:p>
-            <w:proofErr w:type="spellStart"/>
             <w:r>
               <w:t>rrMath</w:t>
             </w:r>
-            <w:proofErr w:type="spellEnd"/>
           </w:p>
         </w:tc>
         <w:tc>
@@ -3092,11 +2794,9 @@
             <w:shd w:val="clear" w:color="auto" w:fill="D6E3BC" w:themeFill="accent3" w:themeFillTint="66"/>
           </w:tcPr>
           <w:p>
-            <w:proofErr w:type="spellStart"/>
             <w:r>
               <w:t>rrMath</w:t>
             </w:r>
-            <w:proofErr w:type="spellEnd"/>
           </w:p>
         </w:tc>
         <w:tc>
@@ -3106,28 +2806,12 @@
           </w:tcPr>
           <w:p>
             <w:r>
-              <w:t>No '</w:t>
-            </w:r>
-            <w:proofErr w:type="spellStart"/>
-            <w:r>
-              <w:t>params</w:t>
-            </w:r>
-            <w:proofErr w:type="spellEnd"/>
-            <w:r>
-              <w:t>' c# yet converted</w:t>
-            </w:r>
-          </w:p>
-          <w:p>
-            <w:r>
-              <w:t>Factorial should be '</w:t>
-            </w:r>
-            <w:proofErr w:type="spellStart"/>
-            <w:r>
-              <w:t>int</w:t>
-            </w:r>
-            <w:proofErr w:type="spellEnd"/>
-            <w:r>
-              <w:t>' ?</w:t>
+              <w:t>No 'params' c# yet converted</w:t>
+            </w:r>
+          </w:p>
+          <w:p>
+            <w:r>
+              <w:t>Factorial should be 'int' ?</w:t>
             </w:r>
           </w:p>
         </w:tc>
@@ -3173,11 +2857,9 @@
             <w:shd w:val="clear" w:color="auto" w:fill="D6E3BC" w:themeFill="accent3" w:themeFillTint="66"/>
           </w:tcPr>
           <w:p>
-            <w:proofErr w:type="spellStart"/>
             <w:r>
               <w:t>ModelGenerator</w:t>
             </w:r>
-            <w:proofErr w:type="spellEnd"/>
           </w:p>
         </w:tc>
         <w:tc>
@@ -3209,11 +2891,9 @@
             <w:shd w:val="clear" w:color="auto" w:fill="D6E3BC" w:themeFill="accent3" w:themeFillTint="66"/>
           </w:tcPr>
           <w:p>
-            <w:proofErr w:type="spellStart"/>
             <w:r>
               <w:t>RoadRunner</w:t>
             </w:r>
-            <w:proofErr w:type="spellEnd"/>
           </w:p>
         </w:tc>
         <w:tc>
@@ -3245,11 +2925,9 @@
             <w:shd w:val="clear" w:color="auto" w:fill="B6DDE8" w:themeFill="accent5" w:themeFillTint="66"/>
           </w:tcPr>
           <w:p>
-            <w:proofErr w:type="spellStart"/>
             <w:r>
               <w:t>TComputeEventAssignmentDelegate</w:t>
             </w:r>
-            <w:proofErr w:type="spellEnd"/>
           </w:p>
         </w:tc>
         <w:tc>
@@ -3258,11 +2936,9 @@
             <w:shd w:val="clear" w:color="auto" w:fill="B6DDE8" w:themeFill="accent5" w:themeFillTint="66"/>
           </w:tcPr>
           <w:p>
-            <w:proofErr w:type="spellStart"/>
             <w:r>
               <w:t>rrTComputeEventAssignmentDelegate</w:t>
             </w:r>
-            <w:proofErr w:type="spellEnd"/>
           </w:p>
         </w:tc>
         <w:tc>
@@ -3287,11 +2963,9 @@
             <w:shd w:val="clear" w:color="auto" w:fill="B6DDE8" w:themeFill="accent5" w:themeFillTint="66"/>
           </w:tcPr>
           <w:p>
-            <w:proofErr w:type="spellStart"/>
             <w:r>
               <w:t>TEventAssignmentDelegate</w:t>
             </w:r>
-            <w:proofErr w:type="spellEnd"/>
           </w:p>
         </w:tc>
         <w:tc>
@@ -3323,11 +2997,9 @@
             <w:shd w:val="clear" w:color="auto" w:fill="B6DDE8" w:themeFill="accent5" w:themeFillTint="66"/>
           </w:tcPr>
           <w:p>
-            <w:proofErr w:type="spellStart"/>
             <w:r>
               <w:t>TEventDelayDelegate</w:t>
             </w:r>
-            <w:proofErr w:type="spellEnd"/>
           </w:p>
         </w:tc>
         <w:tc>
@@ -3359,11 +3031,9 @@
             <w:shd w:val="clear" w:color="auto" w:fill="B6DDE8" w:themeFill="accent5" w:themeFillTint="66"/>
           </w:tcPr>
           <w:p>
-            <w:proofErr w:type="spellStart"/>
             <w:r>
               <w:t>TEventDelegate</w:t>
             </w:r>
-            <w:proofErr w:type="spellEnd"/>
           </w:p>
         </w:tc>
         <w:tc>
@@ -3395,11 +3065,9 @@
             <w:shd w:val="clear" w:color="auto" w:fill="B6DDE8" w:themeFill="accent5" w:themeFillTint="66"/>
           </w:tcPr>
           <w:p>
-            <w:proofErr w:type="spellStart"/>
             <w:r>
               <w:t>TParameterType</w:t>
             </w:r>
-            <w:proofErr w:type="spellEnd"/>
           </w:p>
         </w:tc>
         <w:tc>
@@ -3431,11 +3099,9 @@
             <w:shd w:val="clear" w:color="auto" w:fill="B6DDE8" w:themeFill="accent5" w:themeFillTint="66"/>
           </w:tcPr>
           <w:p>
-            <w:proofErr w:type="spellStart"/>
             <w:r>
               <w:t>TPerformEventAssignmentDelegate</w:t>
             </w:r>
-            <w:proofErr w:type="spellEnd"/>
           </w:p>
         </w:tc>
         <w:tc>
@@ -3444,11 +3110,9 @@
             <w:shd w:val="clear" w:color="auto" w:fill="B6DDE8" w:themeFill="accent5" w:themeFillTint="66"/>
           </w:tcPr>
           <w:p>
-            <w:proofErr w:type="spellStart"/>
             <w:r>
               <w:t>rrTPerformEventAssignmentDelegate</w:t>
             </w:r>
-            <w:proofErr w:type="spellEnd"/>
           </w:p>
         </w:tc>
         <w:tc>
@@ -3473,11 +3137,9 @@
             <w:shd w:val="clear" w:color="auto" w:fill="B6DDE8" w:themeFill="accent5" w:themeFillTint="66"/>
           </w:tcPr>
           <w:p>
-            <w:proofErr w:type="spellStart"/>
             <w:r>
               <w:t>TVariableType</w:t>
             </w:r>
-            <w:proofErr w:type="spellEnd"/>
           </w:p>
         </w:tc>
         <w:tc>
@@ -3509,11 +3171,9 @@
             <w:shd w:val="clear" w:color="auto" w:fill="D6E3BC" w:themeFill="accent3" w:themeFillTint="66"/>
           </w:tcPr>
           <w:p>
-            <w:proofErr w:type="spellStart"/>
             <w:r>
               <w:t>IModel</w:t>
             </w:r>
-            <w:proofErr w:type="spellEnd"/>
           </w:p>
         </w:tc>
         <w:tc>
@@ -3538,29 +3198,338 @@
           <w:p/>
         </w:tc>
       </w:tr>
+      <w:tr>
+        <w:tc>
+          <w:tcPr>
+            <w:tcW w:w="3729" w:type="dxa"/>
+            <w:shd w:val="clear" w:color="auto" w:fill="D6E3BC" w:themeFill="accent3" w:themeFillTint="66"/>
+          </w:tcPr>
+          <w:p/>
+        </w:tc>
+        <w:tc>
+          <w:tcPr>
+            <w:tcW w:w="3646" w:type="dxa"/>
+            <w:shd w:val="clear" w:color="auto" w:fill="D6E3BC" w:themeFill="accent3" w:themeFillTint="66"/>
+          </w:tcPr>
+          <w:p/>
+        </w:tc>
+        <w:tc>
+          <w:tcPr>
+            <w:tcW w:w="1823" w:type="dxa"/>
+            <w:shd w:val="clear" w:color="auto" w:fill="D6E3BC" w:themeFill="accent3" w:themeFillTint="66"/>
+          </w:tcPr>
+          <w:p/>
+        </w:tc>
+        <w:tc>
+          <w:tcPr>
+            <w:tcW w:w="4410" w:type="dxa"/>
+            <w:shd w:val="clear" w:color="auto" w:fill="D6E3BC" w:themeFill="accent3" w:themeFillTint="66"/>
+          </w:tcPr>
+          <w:p/>
+        </w:tc>
+      </w:tr>
     </w:tbl>
     <w:p>
       <w:pPr>
         <w:pStyle w:val="Heading3"/>
-      </w:pPr>
-      <w:r>
+        <w:numPr>
+          <w:ilvl w:val="0"/>
+          <w:numId w:val="0"/>
+        </w:numPr>
+        <w:ind w:left="720"/>
+      </w:pPr>
+    </w:p>
+    <w:p>
+      <w:pPr>
+        <w:rPr>
+          <w:rFonts w:asciiTheme="majorHAnsi" w:eastAsiaTheme="majorEastAsia" w:hAnsiTheme="majorHAnsi" w:cstheme="majorBidi"/>
+        </w:rPr>
+      </w:pPr>
+      <w:r>
+        <w:br w:type="page"/>
+      </w:r>
+    </w:p>
+    <w:p>
+      <w:pPr>
+        <w:pStyle w:val="Heading3"/>
+      </w:pPr>
+      <w:r>
+        <w:lastRenderedPageBreak/>
         <w:t xml:space="preserve">Conversion notes </w:t>
+      </w:r>
+    </w:p>
+    <w:p>
+      <w:r>
+        <w:t>General conversions</w:t>
       </w:r>
     </w:p>
     <w:tbl>
       <w:tblPr>
-        <w:tblStyle w:val="TableGrid"/>
+        <w:tblStyle w:val="LightList-Accent1"/>
+        <w:tblW w:w="13521" w:type="dxa"/>
+        <w:tblLook w:val="04A0"/>
+      </w:tblPr>
+      <w:tblGrid>
+        <w:gridCol w:w="5148"/>
+        <w:gridCol w:w="4770"/>
+        <w:gridCol w:w="3603"/>
+      </w:tblGrid>
+      <w:tr>
+        <w:trPr>
+          <w:cnfStyle w:val="100000000000"/>
+          <w:trHeight w:val="380"/>
+        </w:trPr>
+        <w:tc>
+          <w:tcPr>
+            <w:cnfStyle w:val="001000000000"/>
+            <w:tcW w:w="5148" w:type="dxa"/>
+          </w:tcPr>
+          <w:p>
+            <w:r>
+              <w:t>C#</w:t>
+            </w:r>
+          </w:p>
+        </w:tc>
+        <w:tc>
+          <w:tcPr>
+            <w:tcW w:w="4770" w:type="dxa"/>
+          </w:tcPr>
+          <w:p>
+            <w:pPr>
+              <w:cnfStyle w:val="100000000000"/>
+            </w:pPr>
+            <w:r>
+              <w:t>C++</w:t>
+            </w:r>
+          </w:p>
+        </w:tc>
+        <w:tc>
+          <w:tcPr>
+            <w:tcW w:w="3603" w:type="dxa"/>
+          </w:tcPr>
+          <w:p>
+            <w:pPr>
+              <w:cnfStyle w:val="100000000000"/>
+            </w:pPr>
+            <w:r>
+              <w:t>notes</w:t>
+            </w:r>
+          </w:p>
+        </w:tc>
+      </w:tr>
+      <w:tr>
+        <w:trPr>
+          <w:cnfStyle w:val="000000100000"/>
+          <w:trHeight w:val="380"/>
+        </w:trPr>
+        <w:tc>
+          <w:tcPr>
+            <w:cnfStyle w:val="001000000000"/>
+            <w:tcW w:w="5148" w:type="dxa"/>
+          </w:tcPr>
+          <w:p>
+            <w:pPr>
+              <w:rPr>
+                <w:b w:val="0"/>
+              </w:rPr>
+            </w:pPr>
+            <w:r>
+              <w:rPr>
+                <w:b w:val="0"/>
+              </w:rPr>
+              <w:t>convertSpeciesToY(string str)</w:t>
+            </w:r>
+          </w:p>
+        </w:tc>
+        <w:tc>
+          <w:tcPr>
+            <w:tcW w:w="4770" w:type="dxa"/>
+          </w:tcPr>
+          <w:p>
+            <w:pPr>
+              <w:cnfStyle w:val="000000100000"/>
+            </w:pPr>
+            <w:r>
+              <w:t>convertSpeciesToY(const string&amp; str)</w:t>
+            </w:r>
+          </w:p>
+        </w:tc>
+        <w:tc>
+          <w:tcPr>
+            <w:tcW w:w="3603" w:type="dxa"/>
+          </w:tcPr>
+          <w:p>
+            <w:pPr>
+              <w:cnfStyle w:val="000000100000"/>
+            </w:pPr>
+            <w:r>
+              <w:t>Pass by reference in c++</w:t>
+            </w:r>
+          </w:p>
+        </w:tc>
+      </w:tr>
+      <w:tr>
+        <w:trPr>
+          <w:trHeight w:val="380"/>
+        </w:trPr>
+        <w:tc>
+          <w:tcPr>
+            <w:cnfStyle w:val="001000000000"/>
+            <w:tcW w:w="5148" w:type="dxa"/>
+          </w:tcPr>
+          <w:p>
+            <w:pPr>
+              <w:rPr>
+                <w:b w:val="0"/>
+              </w:rPr>
+            </w:pPr>
+            <w:r>
+              <w:rPr>
+                <w:b w:val="0"/>
+              </w:rPr>
+              <w:t>private: static ModelGenerator _instance;</w:t>
+            </w:r>
+          </w:p>
+          <w:p>
+            <w:pPr>
+              <w:rPr>
+                <w:b w:val="0"/>
+              </w:rPr>
+            </w:pPr>
+            <w:r>
+              <w:rPr>
+                <w:b w:val="0"/>
+              </w:rPr>
+              <w:t>private: vector&lt;int&gt; _LocalParameterDimensions;</w:t>
+            </w:r>
+          </w:p>
+          <w:p>
+            <w:pPr>
+              <w:rPr>
+                <w:b w:val="0"/>
+              </w:rPr>
+            </w:pPr>
+            <w:r>
+              <w:rPr>
+                <w:b w:val="0"/>
+              </w:rPr>
+              <w:t>private: string _ModelName;</w:t>
+            </w:r>
+          </w:p>
+          <w:p>
+            <w:pPr>
+              <w:rPr>
+                <w:b w:val="0"/>
+              </w:rPr>
+            </w:pPr>
+            <w:r>
+              <w:rPr>
+                <w:b w:val="0"/>
+              </w:rPr>
+              <w:t>private: int _NumBoundarySpecies;</w:t>
+            </w:r>
+          </w:p>
+          <w:p>
+            <w:r>
+              <w:rPr>
+                <w:b w:val="0"/>
+              </w:rPr>
+              <w:t>private: int _NumCompartments;</w:t>
+            </w:r>
+          </w:p>
+        </w:tc>
+        <w:tc>
+          <w:tcPr>
+            <w:tcW w:w="4770" w:type="dxa"/>
+          </w:tcPr>
+          <w:p>
+            <w:pPr>
+              <w:cnfStyle w:val="000000000000"/>
+            </w:pPr>
+            <w:r>
+              <w:t xml:space="preserve">private: </w:t>
+            </w:r>
+          </w:p>
+          <w:p>
+            <w:pPr>
+              <w:ind w:left="720"/>
+              <w:cnfStyle w:val="000000000000"/>
+            </w:pPr>
+            <w:r>
+              <w:t>static ModelGenerator _instance;</w:t>
+            </w:r>
+          </w:p>
+          <w:p>
+            <w:pPr>
+              <w:ind w:left="720"/>
+              <w:cnfStyle w:val="000000000000"/>
+            </w:pPr>
+            <w:r>
+              <w:t>vector&lt;int&gt; _LocalParameterDimensions;</w:t>
+            </w:r>
+          </w:p>
+          <w:p>
+            <w:pPr>
+              <w:ind w:left="720"/>
+              <w:cnfStyle w:val="000000000000"/>
+            </w:pPr>
+            <w:r>
+              <w:t>string _ModelName;</w:t>
+            </w:r>
+          </w:p>
+          <w:p>
+            <w:pPr>
+              <w:ind w:left="720"/>
+              <w:cnfStyle w:val="000000000000"/>
+            </w:pPr>
+            <w:r>
+              <w:t>int _NumBoundarySpecies;</w:t>
+            </w:r>
+          </w:p>
+          <w:p>
+            <w:pPr>
+              <w:ind w:left="720"/>
+              <w:cnfStyle w:val="000000000000"/>
+            </w:pPr>
+            <w:r>
+              <w:t>int _NumCompartments;</w:t>
+            </w:r>
+          </w:p>
+        </w:tc>
+        <w:tc>
+          <w:tcPr>
+            <w:tcW w:w="3603" w:type="dxa"/>
+          </w:tcPr>
+          <w:p>
+            <w:pPr>
+              <w:cnfStyle w:val="000000000000"/>
+            </w:pPr>
+            <w:r>
+              <w:t>Have one private, protected, public section in c++ header .</w:t>
+            </w:r>
+          </w:p>
+        </w:tc>
+      </w:tr>
+    </w:tbl>
+    <w:p/>
+    <w:tbl>
+      <w:tblPr>
+        <w:tblStyle w:val="LightList-Accent1"/>
         <w:tblW w:w="13608" w:type="dxa"/>
         <w:tblLook w:val="04A0"/>
       </w:tblPr>
       <w:tblGrid>
-        <w:gridCol w:w="3728"/>
-        <w:gridCol w:w="4930"/>
-        <w:gridCol w:w="4950"/>
+        <w:gridCol w:w="3801"/>
+        <w:gridCol w:w="4878"/>
+        <w:gridCol w:w="4929"/>
       </w:tblGrid>
       <w:tr>
-        <w:tc>
-          <w:tcPr>
+        <w:trPr>
+          <w:cnfStyle w:val="100000000000"/>
+        </w:trPr>
+        <w:tc>
+          <w:tcPr>
+            <w:cnfStyle w:val="001000000000"/>
             <w:tcW w:w="3728" w:type="dxa"/>
           </w:tcPr>
           <w:p>
@@ -3574,6 +3543,9 @@
             <w:tcW w:w="4930" w:type="dxa"/>
           </w:tcPr>
           <w:p>
+            <w:pPr>
+              <w:cnfStyle w:val="100000000000"/>
+            </w:pPr>
             <w:r>
               <w:t>Notes</w:t>
             </w:r>
@@ -3584,6 +3556,9 @@
             <w:tcW w:w="4950" w:type="dxa"/>
           </w:tcPr>
           <w:p>
+            <w:pPr>
+              <w:cnfStyle w:val="100000000000"/>
+            </w:pPr>
             <w:r>
               <w:t>Depends on</w:t>
             </w:r>
@@ -3591,16 +3566,18 @@
         </w:tc>
       </w:tr>
       <w:tr>
-        <w:tc>
-          <w:tcPr>
+        <w:trPr>
+          <w:cnfStyle w:val="000000100000"/>
+        </w:trPr>
+        <w:tc>
+          <w:tcPr>
+            <w:cnfStyle w:val="001000000000"/>
             <w:tcW w:w="3728" w:type="dxa"/>
           </w:tcPr>
           <w:p>
-            <w:proofErr w:type="spellStart"/>
             <w:r>
               <w:t>MathKGI.cs</w:t>
             </w:r>
-            <w:proofErr w:type="spellEnd"/>
           </w:p>
         </w:tc>
         <w:tc>
@@ -3608,93 +3585,100 @@
             <w:tcW w:w="4930" w:type="dxa"/>
           </w:tcPr>
           <w:p>
-            <w:r>
-              <w:t>C# '</w:t>
-            </w:r>
-            <w:proofErr w:type="spellStart"/>
-            <w:r>
-              <w:t>params</w:t>
-            </w:r>
-            <w:proofErr w:type="spellEnd"/>
-            <w:r>
-              <w:t xml:space="preserve">' functions not yet translated - need to use </w:t>
-            </w:r>
-            <w:proofErr w:type="spellStart"/>
-            <w:r>
-              <w:t>va_list</w:t>
-            </w:r>
-            <w:proofErr w:type="spellEnd"/>
-            <w:r>
-              <w:t xml:space="preserve">  and , ... syntax for those</w:t>
-            </w:r>
-          </w:p>
-          <w:p/>
-          <w:p>
+            <w:pPr>
+              <w:cnfStyle w:val="000000100000"/>
+            </w:pPr>
+            <w:r>
+              <w:t>C# 'params' functions not yet translated - need to use va_list  and , ... syntax for those</w:t>
+            </w:r>
+          </w:p>
+          <w:p>
+            <w:pPr>
+              <w:cnfStyle w:val="000000100000"/>
+            </w:pPr>
+          </w:p>
+          <w:p>
+            <w:pPr>
+              <w:cnfStyle w:val="000000100000"/>
+            </w:pPr>
             <w:r>
               <w:t>Factorial - should only deal with integers?</w:t>
             </w:r>
           </w:p>
-          <w:p/>
+          <w:p>
+            <w:pPr>
+              <w:cnfStyle w:val="000000100000"/>
+            </w:pPr>
+          </w:p>
         </w:tc>
         <w:tc>
           <w:tcPr>
             <w:tcW w:w="4950" w:type="dxa"/>
           </w:tcPr>
-          <w:p/>
+          <w:p>
+            <w:pPr>
+              <w:cnfStyle w:val="000000100000"/>
+            </w:pPr>
+          </w:p>
         </w:tc>
       </w:tr>
       <w:tr>
         <w:tc>
           <w:tcPr>
+            <w:cnfStyle w:val="001000000000"/>
             <w:tcW w:w="3728" w:type="dxa"/>
           </w:tcPr>
           <w:p>
-            <w:proofErr w:type="spellStart"/>
             <w:r>
               <w:t>PendingAssignment.cs</w:t>
             </w:r>
-            <w:proofErr w:type="spellEnd"/>
           </w:p>
         </w:tc>
         <w:tc>
           <w:tcPr>
             <w:tcW w:w="4930" w:type="dxa"/>
           </w:tcPr>
-          <w:p/>
+          <w:p>
+            <w:pPr>
+              <w:cnfStyle w:val="000000000000"/>
+            </w:pPr>
+          </w:p>
         </w:tc>
         <w:tc>
           <w:tcPr>
             <w:tcW w:w="4950" w:type="dxa"/>
           </w:tcPr>
           <w:p>
-            <w:proofErr w:type="spellStart"/>
+            <w:pPr>
+              <w:cnfStyle w:val="000000000000"/>
+            </w:pPr>
             <w:r>
               <w:t>TComputeEventAssignmentDelegate.cs</w:t>
             </w:r>
-            <w:proofErr w:type="spellEnd"/>
-          </w:p>
-          <w:p>
-            <w:proofErr w:type="spellStart"/>
-            <w:r>
-              <w:lastRenderedPageBreak/>
+          </w:p>
+          <w:p>
+            <w:pPr>
+              <w:cnfStyle w:val="000000000000"/>
+            </w:pPr>
+            <w:r>
               <w:t>TPerformEventAssignmentDelegate.cs</w:t>
             </w:r>
-            <w:proofErr w:type="spellEnd"/>
           </w:p>
         </w:tc>
       </w:tr>
       <w:tr>
-        <w:tc>
-          <w:tcPr>
+        <w:trPr>
+          <w:cnfStyle w:val="000000100000"/>
+        </w:trPr>
+        <w:tc>
+          <w:tcPr>
+            <w:cnfStyle w:val="001000000000"/>
             <w:tcW w:w="3728" w:type="dxa"/>
           </w:tcPr>
           <w:p>
-            <w:proofErr w:type="spellStart"/>
-            <w:r>
-              <w:lastRenderedPageBreak/>
+            <w:r>
               <w:t>TComputeEventAssignmentDelegate.cs</w:t>
             </w:r>
-            <w:proofErr w:type="spellEnd"/>
           </w:p>
         </w:tc>
         <w:tc>
@@ -3702,6 +3686,9 @@
             <w:tcW w:w="4930" w:type="dxa"/>
           </w:tcPr>
           <w:p>
+            <w:pPr>
+              <w:cnfStyle w:val="000000100000"/>
+            </w:pPr>
             <w:r>
               <w:t>Function pointer</w:t>
             </w:r>
@@ -3711,20 +3698,23 @@
           <w:tcPr>
             <w:tcW w:w="4950" w:type="dxa"/>
           </w:tcPr>
-          <w:p/>
+          <w:p>
+            <w:pPr>
+              <w:cnfStyle w:val="000000100000"/>
+            </w:pPr>
+          </w:p>
         </w:tc>
       </w:tr>
       <w:tr>
         <w:tc>
           <w:tcPr>
+            <w:cnfStyle w:val="001000000000"/>
             <w:tcW w:w="3728" w:type="dxa"/>
           </w:tcPr>
           <w:p>
-            <w:proofErr w:type="spellStart"/>
             <w:r>
               <w:t>TPerformEventAssignmentDelegate.cs</w:t>
             </w:r>
-            <w:proofErr w:type="spellEnd"/>
           </w:p>
         </w:tc>
         <w:tc>
@@ -3732,6 +3722,9 @@
             <w:tcW w:w="4930" w:type="dxa"/>
           </w:tcPr>
           <w:p>
+            <w:pPr>
+              <w:cnfStyle w:val="000000000000"/>
+            </w:pPr>
             <w:r>
               <w:t>Function pointer</w:t>
             </w:r>
@@ -3741,48 +3734,59 @@
           <w:tcPr>
             <w:tcW w:w="4950" w:type="dxa"/>
           </w:tcPr>
-          <w:p/>
+          <w:p>
+            <w:pPr>
+              <w:cnfStyle w:val="000000000000"/>
+            </w:pPr>
+          </w:p>
         </w:tc>
       </w:tr>
       <w:tr>
-        <w:tc>
-          <w:tcPr>
+        <w:trPr>
+          <w:cnfStyle w:val="000000100000"/>
+        </w:trPr>
+        <w:tc>
+          <w:tcPr>
+            <w:cnfStyle w:val="001000000000"/>
             <w:tcW w:w="3728" w:type="dxa"/>
           </w:tcPr>
           <w:p>
-            <w:proofErr w:type="spellStart"/>
             <w:r>
               <w:t>ModelState.cs</w:t>
             </w:r>
-            <w:proofErr w:type="spellEnd"/>
           </w:p>
         </w:tc>
         <w:tc>
           <w:tcPr>
             <w:tcW w:w="4930" w:type="dxa"/>
           </w:tcPr>
-          <w:p/>
+          <w:p>
+            <w:pPr>
+              <w:cnfStyle w:val="000000100000"/>
+            </w:pPr>
+          </w:p>
         </w:tc>
         <w:tc>
           <w:tcPr>
             <w:tcW w:w="4950" w:type="dxa"/>
           </w:tcPr>
           <w:p>
-            <w:proofErr w:type="spellStart"/>
+            <w:pPr>
+              <w:cnfStyle w:val="000000100000"/>
+            </w:pPr>
             <w:r>
               <w:t>IModel.cs</w:t>
             </w:r>
-            <w:proofErr w:type="spellEnd"/>
           </w:p>
         </w:tc>
       </w:tr>
       <w:tr>
         <w:tc>
           <w:tcPr>
+            <w:cnfStyle w:val="001000000000"/>
             <w:tcW w:w="3728" w:type="dxa"/>
           </w:tcPr>
           <w:p>
-            <w:proofErr w:type="spellStart"/>
             <w:r>
               <w:t>IMode</w:t>
             </w:r>
@@ -3792,7 +3796,6 @@
             <w:r>
               <w:t>.cs</w:t>
             </w:r>
-            <w:proofErr w:type="spellEnd"/>
           </w:p>
         </w:tc>
         <w:tc>
@@ -3800,6 +3803,9 @@
             <w:tcW w:w="4930" w:type="dxa"/>
           </w:tcPr>
           <w:p>
+            <w:pPr>
+              <w:cnfStyle w:val="000000000000"/>
+            </w:pPr>
             <w:r>
               <w:t>Interface class</w:t>
             </w:r>
@@ -3810,33 +3816,41 @@
             <w:tcW w:w="4950" w:type="dxa"/>
           </w:tcPr>
           <w:p>
-            <w:proofErr w:type="spellStart"/>
+            <w:pPr>
+              <w:cnfStyle w:val="000000000000"/>
+            </w:pPr>
             <w:r>
               <w:t>TEventDelayDelegate.cs</w:t>
             </w:r>
-            <w:proofErr w:type="spellEnd"/>
-          </w:p>
-          <w:p>
-            <w:proofErr w:type="spellStart"/>
+          </w:p>
+          <w:p>
+            <w:pPr>
+              <w:cnfStyle w:val="000000000000"/>
+            </w:pPr>
             <w:r>
               <w:t>TEventAssignmentDelegate</w:t>
             </w:r>
-            <w:proofErr w:type="spellEnd"/>
-          </w:p>
-          <w:p/>
+          </w:p>
+          <w:p>
+            <w:pPr>
+              <w:cnfStyle w:val="000000000000"/>
+            </w:pPr>
+          </w:p>
         </w:tc>
       </w:tr>
       <w:tr>
-        <w:tc>
-          <w:tcPr>
+        <w:trPr>
+          <w:cnfStyle w:val="000000100000"/>
+        </w:trPr>
+        <w:tc>
+          <w:tcPr>
+            <w:cnfStyle w:val="001000000000"/>
             <w:tcW w:w="3728" w:type="dxa"/>
           </w:tcPr>
           <w:p>
-            <w:proofErr w:type="spellStart"/>
             <w:r>
               <w:t>RoadRunner.cs</w:t>
             </w:r>
-            <w:proofErr w:type="spellEnd"/>
           </w:p>
         </w:tc>
         <w:tc>
@@ -3844,16 +3858,50 @@
             <w:tcW w:w="4930" w:type="dxa"/>
           </w:tcPr>
           <w:p>
-            <w:r>
-              <w:t xml:space="preserve">Need </w:t>
-            </w:r>
-            <w:proofErr w:type="spellStart"/>
+            <w:pPr>
+              <w:cnfStyle w:val="000000100000"/>
+            </w:pPr>
+            <w:r>
+              <w:t>Need CvodeInterface.cs to be converted.</w:t>
+            </w:r>
+          </w:p>
+        </w:tc>
+        <w:tc>
+          <w:tcPr>
+            <w:tcW w:w="4950" w:type="dxa"/>
+          </w:tcPr>
+          <w:p>
+            <w:pPr>
+              <w:cnfStyle w:val="000000100000"/>
+            </w:pPr>
             <w:r>
               <w:t>CvodeInterface.cs</w:t>
             </w:r>
-            <w:proofErr w:type="spellEnd"/>
-            <w:r>
-              <w:t xml:space="preserve"> to be converted.</w:t>
+          </w:p>
+        </w:tc>
+      </w:tr>
+      <w:tr>
+        <w:tc>
+          <w:tcPr>
+            <w:cnfStyle w:val="001000000000"/>
+            <w:tcW w:w="3728" w:type="dxa"/>
+          </w:tcPr>
+          <w:p>
+            <w:r>
+              <w:t>ModelGenerator.cs</w:t>
+            </w:r>
+          </w:p>
+        </w:tc>
+        <w:tc>
+          <w:tcPr>
+            <w:tcW w:w="4930" w:type="dxa"/>
+          </w:tcPr>
+          <w:p>
+            <w:pPr>
+              <w:cnfStyle w:val="000000000000"/>
+            </w:pPr>
+            <w:r>
+              <w:t>Huge....</w:t>
             </w:r>
           </w:p>
         </w:tc>
@@ -3862,15 +3910,28 @@
             <w:tcW w:w="4950" w:type="dxa"/>
           </w:tcPr>
           <w:p>
-            <w:proofErr w:type="spellStart"/>
-            <w:r>
-              <w:t>CvodeInterface.cs</w:t>
-            </w:r>
-            <w:proofErr w:type="spellEnd"/>
+            <w:pPr>
+              <w:cnfStyle w:val="000000000000"/>
+            </w:pPr>
           </w:p>
         </w:tc>
       </w:tr>
     </w:tbl>
+    <w:p/>
+    <w:p>
+      <w:pPr>
+        <w:pStyle w:val="Heading2"/>
+      </w:pPr>
+      <w:r>
+        <w:t>Tests</w:t>
+      </w:r>
+    </w:p>
+    <w:p>
+      <w:r>
+        <w:lastRenderedPageBreak/>
+        <w:t>Various test applications are located in Testing folder. These test are there to test various concepts, classes throughout the conversion process.</w:t>
+      </w:r>
+    </w:p>
     <w:p/>
     <w:p>
       <w:pPr>
@@ -3905,12 +3966,12 @@
         <w:br w:type="page"/>
       </w:r>
     </w:p>
+    <w:p/>
     <w:p>
       <w:pPr>
         <w:pStyle w:val="Heading1"/>
       </w:pPr>
       <w:r>
-        <w:lastRenderedPageBreak/>
         <w:t>Appendix</w:t>
       </w:r>
     </w:p>
@@ -3926,24 +3987,11 @@
       <w:pPr>
         <w:spacing w:line="240" w:lineRule="auto"/>
       </w:pPr>
-      <w:proofErr w:type="spellStart"/>
-      <w:r>
-        <w:t>cvode</w:t>
-      </w:r>
-      <w:proofErr w:type="spellEnd"/>
-      <w:r>
-        <w:t xml:space="preserve"> : </w:t>
-      </w:r>
-      <w:r>
-        <w:t xml:space="preserve">a solver for stiff and </w:t>
-      </w:r>
-      <w:proofErr w:type="spellStart"/>
-      <w:r>
-        <w:t>nonstiff</w:t>
-      </w:r>
-      <w:proofErr w:type="spellEnd"/>
-      <w:r>
-        <w:t xml:space="preserve"> ordinary differential equation (ODE) systems</w:t>
+      <w:r>
+        <w:t xml:space="preserve">cvode : </w:t>
+      </w:r>
+      <w:r>
+        <w:t>a solver for stiff and nonstiff ordinary differential equation (ODE) systems</w:t>
       </w:r>
     </w:p>
     <w:p>
@@ -4010,7 +4058,7 @@
             <w:rPr>
               <w:noProof/>
             </w:rPr>
-            <w:t>7</w:t>
+            <w:t>2</w:t>
           </w:r>
         </w:fldSimple>
         <w:r>
@@ -5846,6 +5894,98 @@
       </w:tblCellMar>
     </w:tblPr>
   </w:style>
+  <w:style w:type="table" w:styleId="LightList-Accent1">
+    <w:name w:val="Light List Accent 1"/>
+    <w:basedOn w:val="TableNormal"/>
+    <w:uiPriority w:val="61"/>
+    <w:rsid w:val="00DB2AD6"/>
+    <w:pPr>
+      <w:spacing w:after="0" w:line="240" w:lineRule="auto"/>
+    </w:pPr>
+    <w:tblPr>
+      <w:tblStyleRowBandSize w:val="1"/>
+      <w:tblStyleColBandSize w:val="1"/>
+      <w:tblInd w:w="0" w:type="dxa"/>
+      <w:tblBorders>
+        <w:top w:val="single" w:sz="8" w:space="0" w:color="4F81BD" w:themeColor="accent1"/>
+        <w:left w:val="single" w:sz="8" w:space="0" w:color="4F81BD" w:themeColor="accent1"/>
+        <w:bottom w:val="single" w:sz="8" w:space="0" w:color="4F81BD" w:themeColor="accent1"/>
+        <w:right w:val="single" w:sz="8" w:space="0" w:color="4F81BD" w:themeColor="accent1"/>
+      </w:tblBorders>
+      <w:tblCellMar>
+        <w:top w:w="0" w:type="dxa"/>
+        <w:left w:w="108" w:type="dxa"/>
+        <w:bottom w:w="0" w:type="dxa"/>
+        <w:right w:w="108" w:type="dxa"/>
+      </w:tblCellMar>
+    </w:tblPr>
+    <w:tblStylePr w:type="firstRow">
+      <w:pPr>
+        <w:spacing w:before="0" w:after="0" w:line="240" w:lineRule="auto"/>
+      </w:pPr>
+      <w:rPr>
+        <w:b/>
+        <w:bCs/>
+        <w:color w:val="FFFFFF" w:themeColor="background1"/>
+      </w:rPr>
+      <w:tblPr/>
+      <w:tcPr>
+        <w:shd w:val="clear" w:color="auto" w:fill="4F81BD" w:themeFill="accent1"/>
+      </w:tcPr>
+    </w:tblStylePr>
+    <w:tblStylePr w:type="lastRow">
+      <w:pPr>
+        <w:spacing w:before="0" w:after="0" w:line="240" w:lineRule="auto"/>
+      </w:pPr>
+      <w:rPr>
+        <w:b/>
+        <w:bCs/>
+      </w:rPr>
+      <w:tblPr/>
+      <w:tcPr>
+        <w:tcBorders>
+          <w:top w:val="double" w:sz="6" w:space="0" w:color="4F81BD" w:themeColor="accent1"/>
+          <w:left w:val="single" w:sz="8" w:space="0" w:color="4F81BD" w:themeColor="accent1"/>
+          <w:bottom w:val="single" w:sz="8" w:space="0" w:color="4F81BD" w:themeColor="accent1"/>
+          <w:right w:val="single" w:sz="8" w:space="0" w:color="4F81BD" w:themeColor="accent1"/>
+        </w:tcBorders>
+      </w:tcPr>
+    </w:tblStylePr>
+    <w:tblStylePr w:type="firstCol">
+      <w:rPr>
+        <w:b/>
+        <w:bCs/>
+      </w:rPr>
+    </w:tblStylePr>
+    <w:tblStylePr w:type="lastCol">
+      <w:rPr>
+        <w:b/>
+        <w:bCs/>
+      </w:rPr>
+    </w:tblStylePr>
+    <w:tblStylePr w:type="band1Vert">
+      <w:tblPr/>
+      <w:tcPr>
+        <w:tcBorders>
+          <w:top w:val="single" w:sz="8" w:space="0" w:color="4F81BD" w:themeColor="accent1"/>
+          <w:left w:val="single" w:sz="8" w:space="0" w:color="4F81BD" w:themeColor="accent1"/>
+          <w:bottom w:val="single" w:sz="8" w:space="0" w:color="4F81BD" w:themeColor="accent1"/>
+          <w:right w:val="single" w:sz="8" w:space="0" w:color="4F81BD" w:themeColor="accent1"/>
+        </w:tcBorders>
+      </w:tcPr>
+    </w:tblStylePr>
+    <w:tblStylePr w:type="band1Horz">
+      <w:tblPr/>
+      <w:tcPr>
+        <w:tcBorders>
+          <w:top w:val="single" w:sz="8" w:space="0" w:color="4F81BD" w:themeColor="accent1"/>
+          <w:left w:val="single" w:sz="8" w:space="0" w:color="4F81BD" w:themeColor="accent1"/>
+          <w:bottom w:val="single" w:sz="8" w:space="0" w:color="4F81BD" w:themeColor="accent1"/>
+          <w:right w:val="single" w:sz="8" w:space="0" w:color="4F81BD" w:themeColor="accent1"/>
+        </w:tcBorders>
+      </w:tcPr>
+    </w:tblStylePr>
+  </w:style>
 </w:styles>
 </file>
 
@@ -6137,7 +6277,7 @@
 </file>
 
 <file path=customXml/itemProps1.xml><?xml version="1.0" encoding="utf-8"?>
-<ds:datastoreItem xmlns:ds="http://schemas.openxmlformats.org/officeDocument/2006/customXml" ds:itemID="{EAAD2DCA-692C-4E1A-9F09-A87548DC2679}">
+<ds:datastoreItem xmlns:ds="http://schemas.openxmlformats.org/officeDocument/2006/customXml" ds:itemID="{A3D8FDC7-0C0D-4B1C-ACB1-B56961F75AE6}">
   <ds:schemaRefs>
     <ds:schemaRef ds:uri="http://schemas.openxmlformats.org/officeDocument/2006/bibliography"/>
   </ds:schemaRefs>

</xml_diff>

<commit_message>
loadSBML from file created cvodedll.h (contain prototypes for cvodedll)
</commit_message>
<xml_diff>
--- a/trunk/Docs/Steps and info for library installs and builds.docx
+++ b/trunk/Docs/Steps and info for library installs and builds.docx
@@ -906,7 +906,7 @@
           <w:rPr>
             <w:noProof/>
           </w:rPr>
-          <w:t>January 30, 2012</w:t>
+          <w:t>February 5, 2012</w:t>
         </w:r>
       </w:fldSimple>
     </w:p>
@@ -915,7 +915,15 @@
         <w:spacing w:line="240" w:lineRule="auto"/>
       </w:pPr>
       <w:r>
-        <w:t>External svn revisions:</w:t>
+        <w:t xml:space="preserve">External </w:t>
+      </w:r>
+      <w:proofErr w:type="spellStart"/>
+      <w:r>
+        <w:t>svn</w:t>
+      </w:r>
+      <w:proofErr w:type="spellEnd"/>
+      <w:r>
+        <w:t xml:space="preserve"> revisions:</w:t>
       </w:r>
     </w:p>
     <w:p>
@@ -959,7 +967,14 @@
       </w:r>
       <w:r>
         <w:tab/>
-        <w:t>snowburst:</w:t>
+      </w:r>
+      <w:proofErr w:type="spellStart"/>
+      <w:r>
+        <w:t>snowburst</w:t>
+      </w:r>
+      <w:proofErr w:type="spellEnd"/>
+      <w:r>
+        <w:t>:</w:t>
       </w:r>
       <w:r>
         <w:tab/>
@@ -970,7 +985,14 @@
       </w:r>
       <w:r>
         <w:tab/>
-        <w:t>sbw_core:</w:t>
+      </w:r>
+      <w:proofErr w:type="spellStart"/>
+      <w:r>
+        <w:t>sbw_core</w:t>
+      </w:r>
+      <w:proofErr w:type="spellEnd"/>
+      <w:r>
+        <w:t>:</w:t>
       </w:r>
       <w:r>
         <w:tab/>
@@ -1070,8 +1092,13 @@
       <w:r>
         <w:t xml:space="preserve">required </w:t>
       </w:r>
-      <w:r>
-        <w:t xml:space="preserve">svn externals to </w:t>
+      <w:proofErr w:type="spellStart"/>
+      <w:r>
+        <w:t>svn</w:t>
+      </w:r>
+      <w:proofErr w:type="spellEnd"/>
+      <w:r>
+        <w:t xml:space="preserve"> externals to </w:t>
       </w:r>
       <w:r>
         <w:t xml:space="preserve">third-party </w:t>
@@ -1757,8 +1784,13 @@
       <w:r>
         <w:t xml:space="preserve">generates </w:t>
       </w:r>
-      <w:r>
-        <w:t xml:space="preserve">VisualStudio </w:t>
+      <w:proofErr w:type="spellStart"/>
+      <w:r>
+        <w:t>VisualStudio</w:t>
+      </w:r>
+      <w:proofErr w:type="spellEnd"/>
+      <w:r>
+        <w:t xml:space="preserve"> </w:t>
       </w:r>
       <w:r>
         <w:t xml:space="preserve">solution and </w:t>
@@ -1902,8 +1934,21 @@
         <w:t>successfully</w:t>
       </w:r>
       <w:r>
-        <w:t>, the INSTALL target is built, which copies all relevant libs and dll</w:t>
-      </w:r>
+        <w:t xml:space="preserve">, the INSTALL target is built, which copies all relevant </w:t>
+      </w:r>
+      <w:proofErr w:type="spellStart"/>
+      <w:r>
+        <w:t>libs</w:t>
+      </w:r>
+      <w:proofErr w:type="spellEnd"/>
+      <w:r>
+        <w:t xml:space="preserve"> and </w:t>
+      </w:r>
+      <w:proofErr w:type="spellStart"/>
+      <w:r>
+        <w:t>dll</w:t>
+      </w:r>
+      <w:proofErr w:type="spellEnd"/>
       <w:r>
         <w:t xml:space="preserve"> files, </w:t>
       </w:r>
@@ -1969,7 +2014,15 @@
         <w:spacing w:line="240" w:lineRule="auto"/>
       </w:pPr>
       <w:r>
-        <w:t xml:space="preserve">NOMLib is part of Snowburst, and is </w:t>
+        <w:t xml:space="preserve">NOMLib is part of </w:t>
+      </w:r>
+      <w:proofErr w:type="spellStart"/>
+      <w:r>
+        <w:t>Snowburst</w:t>
+      </w:r>
+      <w:proofErr w:type="spellEnd"/>
+      <w:r>
+        <w:t xml:space="preserve">, and is </w:t>
       </w:r>
       <w:r>
         <w:t>"</w:t>
@@ -1984,7 +2037,33 @@
           <w:szCs w:val="18"/>
           <w:shd w:val="clear" w:color="auto" w:fill="FFFFFF"/>
         </w:rPr>
-        <w:t>a C API to libSBML that implements the original NOM API used in SBW</w:t>
+        <w:t xml:space="preserve">a C API to </w:t>
+      </w:r>
+      <w:proofErr w:type="spellStart"/>
+      <w:r>
+        <w:rPr>
+          <w:rStyle w:val="apple-style-span"/>
+          <w:rFonts w:ascii="Verdana" w:hAnsi="Verdana"/>
+          <w:i/>
+          <w:color w:val="000000"/>
+          <w:sz w:val="18"/>
+          <w:szCs w:val="18"/>
+          <w:shd w:val="clear" w:color="auto" w:fill="FFFFFF"/>
+        </w:rPr>
+        <w:t>libSBML</w:t>
+      </w:r>
+      <w:proofErr w:type="spellEnd"/>
+      <w:r>
+        <w:rPr>
+          <w:rStyle w:val="apple-style-span"/>
+          <w:rFonts w:ascii="Verdana" w:hAnsi="Verdana"/>
+          <w:i/>
+          <w:color w:val="000000"/>
+          <w:sz w:val="18"/>
+          <w:szCs w:val="18"/>
+          <w:shd w:val="clear" w:color="auto" w:fill="FFFFFF"/>
+        </w:rPr>
+        <w:t xml:space="preserve"> that implements the original NOM API used in SBW</w:t>
       </w:r>
       <w:r>
         <w:rPr>
@@ -2022,8 +2101,21 @@
       <w:pPr>
         <w:spacing w:line="240" w:lineRule="auto"/>
       </w:pPr>
-      <w:r>
-        <w:t xml:space="preserve">Snowburst is found in the externals folder, i.e. svn_root/Externals/snowburst. Actual repository address is: </w:t>
+      <w:proofErr w:type="spellStart"/>
+      <w:r>
+        <w:t>Snowburst</w:t>
+      </w:r>
+      <w:proofErr w:type="spellEnd"/>
+      <w:r>
+        <w:t xml:space="preserve"> is found in the externals folder, i.e. svn_root/Externals/</w:t>
+      </w:r>
+      <w:proofErr w:type="spellStart"/>
+      <w:r>
+        <w:t>snowburst</w:t>
+      </w:r>
+      <w:proofErr w:type="spellEnd"/>
+      <w:r>
+        <w:t xml:space="preserve">. Actual repository address is: </w:t>
       </w:r>
       <w:r>
         <w:t>https://snowburst.googlecode.com/svn</w:t>
@@ -2054,8 +2146,13 @@
       <w:r>
         <w:t xml:space="preserve">, found in </w:t>
       </w:r>
-      <w:r>
-        <w:t>snowburst/NOMLib</w:t>
+      <w:proofErr w:type="spellStart"/>
+      <w:r>
+        <w:t>snowburst</w:t>
+      </w:r>
+      <w:proofErr w:type="spellEnd"/>
+      <w:r>
+        <w:t>/NOMLib</w:t>
       </w:r>
     </w:p>
     <w:p>
@@ -2070,7 +2167,15 @@
         <w:t>svn_root</w:t>
       </w:r>
       <w:r>
-        <w:t>\Externals\snowburst\NOMLib\bin\Debug</w:t>
+        <w:t>\Externals\</w:t>
+      </w:r>
+      <w:proofErr w:type="spellStart"/>
+      <w:r>
+        <w:t>snowburst</w:t>
+      </w:r>
+      <w:proofErr w:type="spellEnd"/>
+      <w:r>
+        <w:t>\NOMLib\bin\Debug</w:t>
       </w:r>
     </w:p>
     <w:p>
@@ -2078,10 +2183,26 @@
         <w:spacing w:line="240" w:lineRule="auto"/>
       </w:pPr>
       <w:r>
-        <w:t>Currently, NOMLib seem to be compiled and linked against a "older(?)" version of the sbml library</w:t>
-      </w:r>
-      <w:r>
-        <w:t>, contained within the snowburst's repository</w:t>
+        <w:t xml:space="preserve">Currently, NOMLib seem to be compiled and linked against a "older(?)" version of the </w:t>
+      </w:r>
+      <w:proofErr w:type="spellStart"/>
+      <w:r>
+        <w:t>sbml</w:t>
+      </w:r>
+      <w:proofErr w:type="spellEnd"/>
+      <w:r>
+        <w:t xml:space="preserve"> library</w:t>
+      </w:r>
+      <w:r>
+        <w:t xml:space="preserve">, contained within the </w:t>
+      </w:r>
+      <w:proofErr w:type="spellStart"/>
+      <w:r>
+        <w:t>snowburst's</w:t>
+      </w:r>
+      <w:proofErr w:type="spellEnd"/>
+      <w:r>
+        <w:t xml:space="preserve"> repository</w:t>
       </w:r>
       <w:r>
         <w:t xml:space="preserve">. There are multiple, non identical, copies of various dll's in the NOMLib bin\Debug and the libsbml\bin folder </w:t>
@@ -2095,7 +2216,15 @@
         <w:spacing w:line="240" w:lineRule="auto"/>
       </w:pPr>
       <w:r>
-        <w:t>For now, a NOMLib CMake project was added to this projects repository. This project links against the libsbml files generated above (section 2.1). The resulting library, .lib,  .dll and corresponding header file(s) is installed in (by setting CMAKE_INSTALL_PREFIX) to c:/sbw_libs/NOMLib</w:t>
+        <w:t>For now, a NOMLib CMake project was added to this projects repository. This project links against the libsbml files generated above (section 2.1). The resulting library, .lib,  .</w:t>
+      </w:r>
+      <w:proofErr w:type="spellStart"/>
+      <w:r>
+        <w:t>dll</w:t>
+      </w:r>
+      <w:proofErr w:type="spellEnd"/>
+      <w:r>
+        <w:t xml:space="preserve"> and corresponding header file(s) is installed in (by setting CMAKE_INSTALL_PREFIX) to c:/sbw_libs/NOMLib</w:t>
       </w:r>
     </w:p>
     <w:p>
@@ -2113,7 +2242,15 @@
         <w:spacing w:line="240" w:lineRule="auto"/>
       </w:pPr>
       <w:r>
-        <w:t xml:space="preserve">The SBW core is found in svn_root/Externals/sbw_core with actual repository address: </w:t>
+        <w:t>The SBW core is found in svn_root/Externals/</w:t>
+      </w:r>
+      <w:proofErr w:type="spellStart"/>
+      <w:r>
+        <w:t>sbw_core</w:t>
+      </w:r>
+      <w:proofErr w:type="spellEnd"/>
+      <w:r>
+        <w:t xml:space="preserve"> with actual repository address: </w:t>
       </w:r>
       <w:r>
         <w:t>http://sbw.svn.sourceforge.net/svnroot/sbw/trunk/core</w:t>
@@ -2133,15 +2270,44 @@
         <w:t xml:space="preserve"> found in folder: svn_root</w:t>
       </w:r>
       <w:r>
-        <w:t>\Externals\sbw_core\VisualStudio</w:t>
-      </w:r>
+        <w:t>\Externals\</w:t>
+      </w:r>
+      <w:proofErr w:type="spellStart"/>
+      <w:r>
+        <w:t>sbw_core</w:t>
+      </w:r>
+      <w:proofErr w:type="spellEnd"/>
+      <w:r>
+        <w:t>\</w:t>
+      </w:r>
+      <w:proofErr w:type="spellStart"/>
+      <w:r>
+        <w:t>VisualStudio</w:t>
+      </w:r>
+      <w:proofErr w:type="spellEnd"/>
     </w:p>
     <w:p>
       <w:pPr>
         <w:spacing w:line="240" w:lineRule="auto"/>
       </w:pPr>
       <w:r>
-        <w:t>This build creates a SBWD.dll in .\sbw_core\bin and import library SBWD.lib in sbw_core\lib, needed for building libstruct, see below.</w:t>
+        <w:t>This build creates a SBWD.dll in .\</w:t>
+      </w:r>
+      <w:proofErr w:type="spellStart"/>
+      <w:r>
+        <w:t>sbw_core</w:t>
+      </w:r>
+      <w:proofErr w:type="spellEnd"/>
+      <w:r>
+        <w:t xml:space="preserve">\bin and import library SBWD.lib in </w:t>
+      </w:r>
+      <w:proofErr w:type="spellStart"/>
+      <w:r>
+        <w:t>sbw_core</w:t>
+      </w:r>
+      <w:proofErr w:type="spellEnd"/>
+      <w:r>
+        <w:t>\lib, needed for building libstruct, see below.</w:t>
       </w:r>
     </w:p>
     <w:p>
@@ -2150,16 +2316,34 @@
       </w:pPr>
       <w:bookmarkStart w:id="8" w:name="_Toc313356873"/>
       <w:r>
-        <w:t>Compiling libStruct</w:t>
+        <w:t xml:space="preserve">Compiling </w:t>
+      </w:r>
+      <w:proofErr w:type="spellStart"/>
+      <w:r>
+        <w:t>libStruct</w:t>
       </w:r>
       <w:bookmarkEnd w:id="8"/>
+      <w:proofErr w:type="spellEnd"/>
     </w:p>
     <w:p>
       <w:pPr>
         <w:spacing w:line="240" w:lineRule="auto"/>
       </w:pPr>
-      <w:r>
-        <w:t xml:space="preserve">libStruct is a C/C++ library. It is found in svn_root/Externals/libStruct with actual </w:t>
+      <w:proofErr w:type="spellStart"/>
+      <w:r>
+        <w:t>libStruct</w:t>
+      </w:r>
+      <w:proofErr w:type="spellEnd"/>
+      <w:r>
+        <w:t xml:space="preserve"> is a C/C++ library. It is found in svn_root/Externals/</w:t>
+      </w:r>
+      <w:proofErr w:type="spellStart"/>
+      <w:r>
+        <w:t>libStruct</w:t>
+      </w:r>
+      <w:proofErr w:type="spellEnd"/>
+      <w:r>
+        <w:t xml:space="preserve"> with actual </w:t>
       </w:r>
       <w:r>
         <w:t xml:space="preserve">repository </w:t>
@@ -2176,7 +2360,15 @@
         <w:spacing w:line="240" w:lineRule="auto"/>
       </w:pPr>
       <w:r>
-        <w:t>In the following, instructions found in the Readme.pdf file in the root folder of libStruct was consulted. Main strategy is to use CMake to generate project and solution files for Visual Studio.</w:t>
+        <w:t xml:space="preserve">In the following, instructions found in the Readme.pdf file in the root folder of </w:t>
+      </w:r>
+      <w:proofErr w:type="spellStart"/>
+      <w:r>
+        <w:t>libStruct</w:t>
+      </w:r>
+      <w:proofErr w:type="spellEnd"/>
+      <w:r>
+        <w:t xml:space="preserve"> was consulted. Main strategy is to use CMake to generate project and solution files for Visual Studio.</w:t>
       </w:r>
     </w:p>
     <w:p>
@@ -2184,7 +2376,15 @@
         <w:spacing w:line="240" w:lineRule="auto"/>
       </w:pPr>
       <w:r>
-        <w:t>Running CMake GUI and pointing it to libStructs root folder, and creating a folder, build, in the same for the CMake output files, a few errors occurs, which need attention:</w:t>
+        <w:t xml:space="preserve">Running CMake GUI and pointing it to </w:t>
+      </w:r>
+      <w:proofErr w:type="spellStart"/>
+      <w:r>
+        <w:t>libStructs</w:t>
+      </w:r>
+      <w:proofErr w:type="spellEnd"/>
+      <w:r>
+        <w:t xml:space="preserve"> root folder, and creating a folder, build, in the same for the CMake output files, a few errors occurs, which need attention:</w:t>
       </w:r>
     </w:p>
     <w:p>
@@ -2281,14 +2481,30 @@
         <w:t xml:space="preserve"> is set to svn_root</w:t>
       </w:r>
       <w:r>
-        <w:t>\Externals\sbw_core\include</w:t>
+        <w:t>\Externals\</w:t>
+      </w:r>
+      <w:proofErr w:type="spellStart"/>
+      <w:r>
+        <w:t>sbw_core</w:t>
+      </w:r>
+      <w:proofErr w:type="spellEnd"/>
+      <w:r>
+        <w:t>\include</w:t>
       </w:r>
       <w:r>
         <w:br/>
         <w:t>SBW_LIBRARY is set to  svn_root</w:t>
       </w:r>
       <w:r>
-        <w:t>\Externals\sbw_core\</w:t>
+        <w:t>\Externals\</w:t>
+      </w:r>
+      <w:proofErr w:type="spellStart"/>
+      <w:r>
+        <w:t>sbw_core</w:t>
+      </w:r>
+      <w:proofErr w:type="spellEnd"/>
+      <w:r>
+        <w:t>\</w:t>
       </w:r>
       <w:r>
         <w:t>lib\SBWD.lib</w:t>
@@ -2311,7 +2527,15 @@
         <w:t>LibStructural.sln</w:t>
       </w:r>
       <w:r>
-        <w:t xml:space="preserve"> is opened in VisualStudio and target ALL_BUILD can be built.</w:t>
+        <w:t xml:space="preserve"> is opened in </w:t>
+      </w:r>
+      <w:proofErr w:type="spellStart"/>
+      <w:r>
+        <w:t>VisualStudio</w:t>
+      </w:r>
+      <w:proofErr w:type="spellEnd"/>
+      <w:r>
+        <w:t xml:space="preserve"> and target ALL_BUILD can be built.</w:t>
       </w:r>
       <w:r>
         <w:t xml:space="preserve"> If finished, successfully, the INSTALL target is executed, </w:t>
@@ -2320,7 +2544,15 @@
         <w:t xml:space="preserve">which </w:t>
       </w:r>
       <w:r>
-        <w:t>installs the dll's and libraries to the folder specified in CMakes CMAKE_INSTALL_PREFIX.</w:t>
+        <w:t xml:space="preserve">installs the dll's and libraries to the folder specified in </w:t>
+      </w:r>
+      <w:proofErr w:type="spellStart"/>
+      <w:r>
+        <w:t>CMakes</w:t>
+      </w:r>
+      <w:proofErr w:type="spellEnd"/>
+      <w:r>
+        <w:t xml:space="preserve"> CMAKE_INSTALL_PREFIX.</w:t>
       </w:r>
     </w:p>
     <w:p>
@@ -2378,10 +2610,12 @@
       <w:r>
         <w:t xml:space="preserve">Compiling </w:t>
       </w:r>
+      <w:proofErr w:type="spellStart"/>
       <w:r>
         <w:t>RoadRunner</w:t>
       </w:r>
       <w:bookmarkEnd w:id="9"/>
+      <w:proofErr w:type="spellEnd"/>
     </w:p>
     <w:p>
       <w:r>
@@ -2399,12 +2633,28 @@
     </w:p>
     <w:p>
       <w:r>
-        <w:t>There was several build errors due to locked svn folders. Manually cleaning and rebuilding resulted eventually in a successful build of all components.</w:t>
-      </w:r>
-    </w:p>
-    <w:p>
-      <w:r>
-        <w:t xml:space="preserve">Roadrunner was also compiled successfully from the Visual Studio IDE, by opening the solution file in SBW/source/RoadRunner. </w:t>
+        <w:t xml:space="preserve">There was several build errors due to locked </w:t>
+      </w:r>
+      <w:proofErr w:type="spellStart"/>
+      <w:r>
+        <w:t>svn</w:t>
+      </w:r>
+      <w:proofErr w:type="spellEnd"/>
+      <w:r>
+        <w:t xml:space="preserve"> folders. Manually cleaning and rebuilding resulted eventually in a successful build of all components.</w:t>
+      </w:r>
+    </w:p>
+    <w:p>
+      <w:r>
+        <w:t>Roadrunner was also compiled successfully from the Visual Studio IDE, by opening the solution file in SBW/source/</w:t>
+      </w:r>
+      <w:proofErr w:type="spellStart"/>
+      <w:r>
+        <w:t>RoadRunner</w:t>
+      </w:r>
+      <w:proofErr w:type="spellEnd"/>
+      <w:r>
+        <w:t xml:space="preserve">. </w:t>
       </w:r>
     </w:p>
     <w:p>
@@ -2431,10 +2681,17 @@
       </w:r>
     </w:p>
     <w:p>
+      <w:pPr>
+        <w:pStyle w:val="Heading2"/>
+      </w:pPr>
       <w:r>
         <w:t xml:space="preserve"> </w:t>
       </w:r>
-    </w:p>
+      <w:r>
+        <w:t>Compiling Sundials CVODE</w:t>
+      </w:r>
+    </w:p>
+    <w:p/>
     <w:p>
       <w:r>
         <w:br w:type="page"/>
@@ -2537,7 +2794,23 @@
                 <w:b/>
                 <w:sz w:val="24"/>
               </w:rPr>
-              <w:t>C# File Name (.cs)</w:t>
+              <w:t>C# File Name (.</w:t>
+            </w:r>
+            <w:proofErr w:type="spellStart"/>
+            <w:r>
+              <w:rPr>
+                <w:b/>
+                <w:sz w:val="24"/>
+              </w:rPr>
+              <w:t>cs</w:t>
+            </w:r>
+            <w:proofErr w:type="spellEnd"/>
+            <w:r>
+              <w:rPr>
+                <w:b/>
+                <w:sz w:val="24"/>
+              </w:rPr>
+              <w:t>)</w:t>
             </w:r>
           </w:p>
         </w:tc>
@@ -2557,7 +2830,23 @@
                 <w:b/>
                 <w:sz w:val="24"/>
               </w:rPr>
-              <w:t>C++ File Name + (.h and .cpp)</w:t>
+              <w:t>C++ File Name + (.h and .</w:t>
+            </w:r>
+            <w:proofErr w:type="spellStart"/>
+            <w:r>
+              <w:rPr>
+                <w:b/>
+                <w:sz w:val="24"/>
+              </w:rPr>
+              <w:t>cpp</w:t>
+            </w:r>
+            <w:proofErr w:type="spellEnd"/>
+            <w:r>
+              <w:rPr>
+                <w:b/>
+                <w:sz w:val="24"/>
+              </w:rPr>
+              <w:t>)</w:t>
             </w:r>
           </w:p>
         </w:tc>
@@ -2620,9 +2909,11 @@
             <w:shd w:val="clear" w:color="auto" w:fill="B6DDE8" w:themeFill="accent5" w:themeFillTint="66"/>
           </w:tcPr>
           <w:p>
+            <w:proofErr w:type="spellStart"/>
             <w:r>
               <w:t>PendingAssignment</w:t>
             </w:r>
+            <w:proofErr w:type="spellEnd"/>
           </w:p>
         </w:tc>
         <w:tc>
@@ -2631,9 +2922,11 @@
             <w:shd w:val="clear" w:color="auto" w:fill="B6DDE8" w:themeFill="accent5" w:themeFillTint="66"/>
           </w:tcPr>
           <w:p>
+            <w:proofErr w:type="spellStart"/>
             <w:r>
               <w:t>rrPendingAssignment</w:t>
             </w:r>
+            <w:proofErr w:type="spellEnd"/>
           </w:p>
         </w:tc>
         <w:tc>
@@ -2658,9 +2951,11 @@
             <w:shd w:val="clear" w:color="auto" w:fill="D9D9D9" w:themeFill="background1" w:themeFillShade="D9"/>
           </w:tcPr>
           <w:p>
+            <w:proofErr w:type="spellStart"/>
             <w:r>
               <w:t>RoadRunner.FreqRes</w:t>
             </w:r>
+            <w:proofErr w:type="spellEnd"/>
           </w:p>
         </w:tc>
         <w:tc>
@@ -2692,9 +2987,11 @@
             <w:shd w:val="clear" w:color="auto" w:fill="D6E3BC" w:themeFill="accent3" w:themeFillTint="66"/>
           </w:tcPr>
           <w:p>
+            <w:proofErr w:type="spellStart"/>
             <w:r>
               <w:t>supportCode</w:t>
             </w:r>
+            <w:proofErr w:type="spellEnd"/>
           </w:p>
         </w:tc>
         <w:tc>
@@ -2703,9 +3000,11 @@
             <w:shd w:val="clear" w:color="auto" w:fill="D6E3BC" w:themeFill="accent3" w:themeFillTint="66"/>
           </w:tcPr>
           <w:p>
+            <w:proofErr w:type="spellStart"/>
             <w:r>
               <w:t>rrSupportCode</w:t>
             </w:r>
+            <w:proofErr w:type="spellEnd"/>
           </w:p>
         </w:tc>
         <w:tc>
@@ -2734,9 +3033,11 @@
             <w:shd w:val="clear" w:color="auto" w:fill="D6E3BC" w:themeFill="accent3" w:themeFillTint="66"/>
           </w:tcPr>
           <w:p>
+            <w:proofErr w:type="spellStart"/>
             <w:r>
               <w:t>ModelState</w:t>
             </w:r>
+            <w:proofErr w:type="spellEnd"/>
           </w:p>
         </w:tc>
         <w:tc>
@@ -2745,9 +3046,11 @@
             <w:shd w:val="clear" w:color="auto" w:fill="D6E3BC" w:themeFill="accent3" w:themeFillTint="66"/>
           </w:tcPr>
           <w:p>
+            <w:proofErr w:type="spellStart"/>
             <w:r>
               <w:t>rrModelState</w:t>
             </w:r>
+            <w:proofErr w:type="spellEnd"/>
           </w:p>
         </w:tc>
         <w:tc>
@@ -2772,9 +3075,11 @@
             <w:shd w:val="clear" w:color="auto" w:fill="D6E3BC" w:themeFill="accent3" w:themeFillTint="66"/>
           </w:tcPr>
           <w:p>
+            <w:proofErr w:type="spellStart"/>
             <w:r>
               <w:t>MathKGI</w:t>
             </w:r>
+            <w:proofErr w:type="spellEnd"/>
           </w:p>
         </w:tc>
         <w:tc>
@@ -2783,9 +3088,11 @@
             <w:shd w:val="clear" w:color="auto" w:fill="D6E3BC" w:themeFill="accent3" w:themeFillTint="66"/>
           </w:tcPr>
           <w:p>
+            <w:proofErr w:type="spellStart"/>
             <w:r>
               <w:t>rrMath</w:t>
             </w:r>
+            <w:proofErr w:type="spellEnd"/>
           </w:p>
         </w:tc>
         <w:tc>
@@ -2794,9 +3101,11 @@
             <w:shd w:val="clear" w:color="auto" w:fill="D6E3BC" w:themeFill="accent3" w:themeFillTint="66"/>
           </w:tcPr>
           <w:p>
+            <w:proofErr w:type="spellStart"/>
             <w:r>
               <w:t>rrMath</w:t>
             </w:r>
+            <w:proofErr w:type="spellEnd"/>
           </w:p>
         </w:tc>
         <w:tc>
@@ -2806,12 +3115,28 @@
           </w:tcPr>
           <w:p>
             <w:r>
-              <w:t>No 'params' c# yet converted</w:t>
-            </w:r>
-          </w:p>
-          <w:p>
-            <w:r>
-              <w:t>Factorial should be 'int' ?</w:t>
+              <w:t>No '</w:t>
+            </w:r>
+            <w:proofErr w:type="spellStart"/>
+            <w:r>
+              <w:t>params</w:t>
+            </w:r>
+            <w:proofErr w:type="spellEnd"/>
+            <w:r>
+              <w:t>' c# yet converted</w:t>
+            </w:r>
+          </w:p>
+          <w:p>
+            <w:r>
+              <w:t>Factorial should be '</w:t>
+            </w:r>
+            <w:proofErr w:type="spellStart"/>
+            <w:r>
+              <w:t>int</w:t>
+            </w:r>
+            <w:proofErr w:type="spellEnd"/>
+            <w:r>
+              <w:t>' ?</w:t>
             </w:r>
           </w:p>
         </w:tc>
@@ -2857,9 +3182,11 @@
             <w:shd w:val="clear" w:color="auto" w:fill="D6E3BC" w:themeFill="accent3" w:themeFillTint="66"/>
           </w:tcPr>
           <w:p>
+            <w:proofErr w:type="spellStart"/>
             <w:r>
               <w:t>ModelGenerator</w:t>
             </w:r>
+            <w:proofErr w:type="spellEnd"/>
           </w:p>
         </w:tc>
         <w:tc>
@@ -2891,9 +3218,11 @@
             <w:shd w:val="clear" w:color="auto" w:fill="D6E3BC" w:themeFill="accent3" w:themeFillTint="66"/>
           </w:tcPr>
           <w:p>
+            <w:proofErr w:type="spellStart"/>
             <w:r>
               <w:t>RoadRunner</w:t>
             </w:r>
+            <w:proofErr w:type="spellEnd"/>
           </w:p>
         </w:tc>
         <w:tc>
@@ -2925,9 +3254,11 @@
             <w:shd w:val="clear" w:color="auto" w:fill="B6DDE8" w:themeFill="accent5" w:themeFillTint="66"/>
           </w:tcPr>
           <w:p>
+            <w:proofErr w:type="spellStart"/>
             <w:r>
               <w:t>TComputeEventAssignmentDelegate</w:t>
             </w:r>
+            <w:proofErr w:type="spellEnd"/>
           </w:p>
         </w:tc>
         <w:tc>
@@ -2936,9 +3267,11 @@
             <w:shd w:val="clear" w:color="auto" w:fill="B6DDE8" w:themeFill="accent5" w:themeFillTint="66"/>
           </w:tcPr>
           <w:p>
+            <w:proofErr w:type="spellStart"/>
             <w:r>
               <w:t>rrTComputeEventAssignmentDelegate</w:t>
             </w:r>
+            <w:proofErr w:type="spellEnd"/>
           </w:p>
         </w:tc>
         <w:tc>
@@ -2963,9 +3296,11 @@
             <w:shd w:val="clear" w:color="auto" w:fill="B6DDE8" w:themeFill="accent5" w:themeFillTint="66"/>
           </w:tcPr>
           <w:p>
+            <w:proofErr w:type="spellStart"/>
             <w:r>
               <w:t>TEventAssignmentDelegate</w:t>
             </w:r>
+            <w:proofErr w:type="spellEnd"/>
           </w:p>
         </w:tc>
         <w:tc>
@@ -2997,9 +3332,11 @@
             <w:shd w:val="clear" w:color="auto" w:fill="B6DDE8" w:themeFill="accent5" w:themeFillTint="66"/>
           </w:tcPr>
           <w:p>
+            <w:proofErr w:type="spellStart"/>
             <w:r>
               <w:t>TEventDelayDelegate</w:t>
             </w:r>
+            <w:proofErr w:type="spellEnd"/>
           </w:p>
         </w:tc>
         <w:tc>
@@ -3031,9 +3368,11 @@
             <w:shd w:val="clear" w:color="auto" w:fill="B6DDE8" w:themeFill="accent5" w:themeFillTint="66"/>
           </w:tcPr>
           <w:p>
+            <w:proofErr w:type="spellStart"/>
             <w:r>
               <w:t>TEventDelegate</w:t>
             </w:r>
+            <w:proofErr w:type="spellEnd"/>
           </w:p>
         </w:tc>
         <w:tc>
@@ -3065,9 +3404,11 @@
             <w:shd w:val="clear" w:color="auto" w:fill="B6DDE8" w:themeFill="accent5" w:themeFillTint="66"/>
           </w:tcPr>
           <w:p>
+            <w:proofErr w:type="spellStart"/>
             <w:r>
               <w:t>TParameterType</w:t>
             </w:r>
+            <w:proofErr w:type="spellEnd"/>
           </w:p>
         </w:tc>
         <w:tc>
@@ -3099,9 +3440,11 @@
             <w:shd w:val="clear" w:color="auto" w:fill="B6DDE8" w:themeFill="accent5" w:themeFillTint="66"/>
           </w:tcPr>
           <w:p>
+            <w:proofErr w:type="spellStart"/>
             <w:r>
               <w:t>TPerformEventAssignmentDelegate</w:t>
             </w:r>
+            <w:proofErr w:type="spellEnd"/>
           </w:p>
         </w:tc>
         <w:tc>
@@ -3110,9 +3453,11 @@
             <w:shd w:val="clear" w:color="auto" w:fill="B6DDE8" w:themeFill="accent5" w:themeFillTint="66"/>
           </w:tcPr>
           <w:p>
+            <w:proofErr w:type="spellStart"/>
             <w:r>
               <w:t>rrTPerformEventAssignmentDelegate</w:t>
             </w:r>
+            <w:proofErr w:type="spellEnd"/>
           </w:p>
         </w:tc>
         <w:tc>
@@ -3137,9 +3482,11 @@
             <w:shd w:val="clear" w:color="auto" w:fill="B6DDE8" w:themeFill="accent5" w:themeFillTint="66"/>
           </w:tcPr>
           <w:p>
+            <w:proofErr w:type="spellStart"/>
             <w:r>
               <w:t>TVariableType</w:t>
             </w:r>
+            <w:proofErr w:type="spellEnd"/>
           </w:p>
         </w:tc>
         <w:tc>
@@ -3171,9 +3518,11 @@
             <w:shd w:val="clear" w:color="auto" w:fill="D6E3BC" w:themeFill="accent3" w:themeFillTint="66"/>
           </w:tcPr>
           <w:p>
+            <w:proofErr w:type="spellStart"/>
             <w:r>
               <w:t>IModel</w:t>
             </w:r>
+            <w:proofErr w:type="spellEnd"/>
           </w:p>
         </w:tc>
         <w:tc>
@@ -3333,11 +3682,33 @@
                 <w:b w:val="0"/>
               </w:rPr>
             </w:pPr>
+            <w:proofErr w:type="spellStart"/>
             <w:r>
               <w:rPr>
                 <w:b w:val="0"/>
               </w:rPr>
-              <w:t>convertSpeciesToY(string str)</w:t>
+              <w:t>convertSpeciesToY</w:t>
+            </w:r>
+            <w:proofErr w:type="spellEnd"/>
+            <w:r>
+              <w:rPr>
+                <w:b w:val="0"/>
+              </w:rPr>
+              <w:t xml:space="preserve">(string </w:t>
+            </w:r>
+            <w:proofErr w:type="spellStart"/>
+            <w:r>
+              <w:rPr>
+                <w:b w:val="0"/>
+              </w:rPr>
+              <w:t>str</w:t>
+            </w:r>
+            <w:proofErr w:type="spellEnd"/>
+            <w:r>
+              <w:rPr>
+                <w:b w:val="0"/>
+              </w:rPr>
+              <w:t>)</w:t>
             </w:r>
           </w:p>
         </w:tc>
@@ -3349,8 +3720,21 @@
             <w:pPr>
               <w:cnfStyle w:val="000000100000"/>
             </w:pPr>
-            <w:r>
-              <w:t>convertSpeciesToY(const string&amp; str)</w:t>
+            <w:proofErr w:type="spellStart"/>
+            <w:r>
+              <w:t>convertSpeciesToY</w:t>
+            </w:r>
+            <w:proofErr w:type="spellEnd"/>
+            <w:r>
+              <w:t xml:space="preserve">(const string&amp; </w:t>
+            </w:r>
+            <w:proofErr w:type="spellStart"/>
+            <w:r>
+              <w:t>str</w:t>
+            </w:r>
+            <w:proofErr w:type="spellEnd"/>
+            <w:r>
+              <w:t>)</w:t>
             </w:r>
           </w:p>
         </w:tc>
@@ -3363,8 +3747,13 @@
               <w:cnfStyle w:val="000000100000"/>
             </w:pPr>
             <w:r>
-              <w:t>Pass by reference in c++</w:t>
-            </w:r>
+              <w:t xml:space="preserve">Pass by reference in </w:t>
+            </w:r>
+            <w:proofErr w:type="spellStart"/>
+            <w:r>
+              <w:t>c++</w:t>
+            </w:r>
+            <w:proofErr w:type="spellEnd"/>
           </w:p>
         </w:tc>
       </w:tr>
@@ -3387,7 +3776,21 @@
               <w:rPr>
                 <w:b w:val="0"/>
               </w:rPr>
-              <w:t>private: static ModelGenerator _instance;</w:t>
+              <w:t xml:space="preserve">private: static </w:t>
+            </w:r>
+            <w:proofErr w:type="spellStart"/>
+            <w:r>
+              <w:rPr>
+                <w:b w:val="0"/>
+              </w:rPr>
+              <w:t>ModelGenerator</w:t>
+            </w:r>
+            <w:proofErr w:type="spellEnd"/>
+            <w:r>
+              <w:rPr>
+                <w:b w:val="0"/>
+              </w:rPr>
+              <w:t xml:space="preserve"> _instance;</w:t>
             </w:r>
           </w:p>
           <w:p>
@@ -3400,7 +3803,35 @@
               <w:rPr>
                 <w:b w:val="0"/>
               </w:rPr>
-              <w:t>private: vector&lt;int&gt; _LocalParameterDimensions;</w:t>
+              <w:t>private: vector&lt;</w:t>
+            </w:r>
+            <w:proofErr w:type="spellStart"/>
+            <w:r>
+              <w:rPr>
+                <w:b w:val="0"/>
+              </w:rPr>
+              <w:t>int</w:t>
+            </w:r>
+            <w:proofErr w:type="spellEnd"/>
+            <w:r>
+              <w:rPr>
+                <w:b w:val="0"/>
+              </w:rPr>
+              <w:t>&gt; _</w:t>
+            </w:r>
+            <w:proofErr w:type="spellStart"/>
+            <w:r>
+              <w:rPr>
+                <w:b w:val="0"/>
+              </w:rPr>
+              <w:t>LocalParameterDimensions</w:t>
+            </w:r>
+            <w:proofErr w:type="spellEnd"/>
+            <w:r>
+              <w:rPr>
+                <w:b w:val="0"/>
+              </w:rPr>
+              <w:t>;</w:t>
             </w:r>
           </w:p>
           <w:p>
@@ -3413,7 +3844,21 @@
               <w:rPr>
                 <w:b w:val="0"/>
               </w:rPr>
-              <w:t>private: string _ModelName;</w:t>
+              <w:t>private: string _</w:t>
+            </w:r>
+            <w:proofErr w:type="spellStart"/>
+            <w:r>
+              <w:rPr>
+                <w:b w:val="0"/>
+              </w:rPr>
+              <w:t>ModelName</w:t>
+            </w:r>
+            <w:proofErr w:type="spellEnd"/>
+            <w:r>
+              <w:rPr>
+                <w:b w:val="0"/>
+              </w:rPr>
+              <w:t>;</w:t>
             </w:r>
           </w:p>
           <w:p>
@@ -3426,15 +3871,71 @@
               <w:rPr>
                 <w:b w:val="0"/>
               </w:rPr>
-              <w:t>private: int _NumBoundarySpecies;</w:t>
-            </w:r>
-          </w:p>
-          <w:p>
+              <w:t xml:space="preserve">private: </w:t>
+            </w:r>
+            <w:proofErr w:type="spellStart"/>
             <w:r>
               <w:rPr>
                 <w:b w:val="0"/>
               </w:rPr>
-              <w:t>private: int _NumCompartments;</w:t>
+              <w:t>int</w:t>
+            </w:r>
+            <w:proofErr w:type="spellEnd"/>
+            <w:r>
+              <w:rPr>
+                <w:b w:val="0"/>
+              </w:rPr>
+              <w:t xml:space="preserve"> _</w:t>
+            </w:r>
+            <w:proofErr w:type="spellStart"/>
+            <w:r>
+              <w:rPr>
+                <w:b w:val="0"/>
+              </w:rPr>
+              <w:t>NumBoundarySpecies</w:t>
+            </w:r>
+            <w:proofErr w:type="spellEnd"/>
+            <w:r>
+              <w:rPr>
+                <w:b w:val="0"/>
+              </w:rPr>
+              <w:t>;</w:t>
+            </w:r>
+          </w:p>
+          <w:p>
+            <w:r>
+              <w:rPr>
+                <w:b w:val="0"/>
+              </w:rPr>
+              <w:t xml:space="preserve">private: </w:t>
+            </w:r>
+            <w:proofErr w:type="spellStart"/>
+            <w:r>
+              <w:rPr>
+                <w:b w:val="0"/>
+              </w:rPr>
+              <w:t>int</w:t>
+            </w:r>
+            <w:proofErr w:type="spellEnd"/>
+            <w:r>
+              <w:rPr>
+                <w:b w:val="0"/>
+              </w:rPr>
+              <w:t xml:space="preserve"> _</w:t>
+            </w:r>
+            <w:proofErr w:type="spellStart"/>
+            <w:r>
+              <w:rPr>
+                <w:b w:val="0"/>
+              </w:rPr>
+              <w:t>NumCompartments</w:t>
+            </w:r>
+            <w:proofErr w:type="spellEnd"/>
+            <w:r>
+              <w:rPr>
+                <w:b w:val="0"/>
+              </w:rPr>
+              <w:t>;</w:t>
             </w:r>
           </w:p>
         </w:tc>
@@ -3456,7 +3957,15 @@
               <w:cnfStyle w:val="000000000000"/>
             </w:pPr>
             <w:r>
-              <w:t>static ModelGenerator _instance;</w:t>
+              <w:t xml:space="preserve">static </w:t>
+            </w:r>
+            <w:proofErr w:type="spellStart"/>
+            <w:r>
+              <w:t>ModelGenerator</w:t>
+            </w:r>
+            <w:proofErr w:type="spellEnd"/>
+            <w:r>
+              <w:t xml:space="preserve"> _instance;</w:t>
             </w:r>
           </w:p>
           <w:p>
@@ -3465,7 +3974,23 @@
               <w:cnfStyle w:val="000000000000"/>
             </w:pPr>
             <w:r>
-              <w:t>vector&lt;int&gt; _LocalParameterDimensions;</w:t>
+              <w:t>vector&lt;</w:t>
+            </w:r>
+            <w:proofErr w:type="spellStart"/>
+            <w:r>
+              <w:t>int</w:t>
+            </w:r>
+            <w:proofErr w:type="spellEnd"/>
+            <w:r>
+              <w:t>&gt; _</w:t>
+            </w:r>
+            <w:proofErr w:type="spellStart"/>
+            <w:r>
+              <w:t>LocalParameterDimensions</w:t>
+            </w:r>
+            <w:proofErr w:type="spellEnd"/>
+            <w:r>
+              <w:t>;</w:t>
             </w:r>
           </w:p>
           <w:p>
@@ -3474,7 +3999,15 @@
               <w:cnfStyle w:val="000000000000"/>
             </w:pPr>
             <w:r>
-              <w:t>string _ModelName;</w:t>
+              <w:t>string _</w:t>
+            </w:r>
+            <w:proofErr w:type="spellStart"/>
+            <w:r>
+              <w:t>ModelName</w:t>
+            </w:r>
+            <w:proofErr w:type="spellEnd"/>
+            <w:r>
+              <w:t>;</w:t>
             </w:r>
           </w:p>
           <w:p>
@@ -3482,8 +4015,21 @@
               <w:ind w:left="720"/>
               <w:cnfStyle w:val="000000000000"/>
             </w:pPr>
-            <w:r>
-              <w:t>int _NumBoundarySpecies;</w:t>
+            <w:proofErr w:type="spellStart"/>
+            <w:r>
+              <w:t>int</w:t>
+            </w:r>
+            <w:proofErr w:type="spellEnd"/>
+            <w:r>
+              <w:t xml:space="preserve"> _</w:t>
+            </w:r>
+            <w:proofErr w:type="spellStart"/>
+            <w:r>
+              <w:t>NumBoundarySpecies</w:t>
+            </w:r>
+            <w:proofErr w:type="spellEnd"/>
+            <w:r>
+              <w:t>;</w:t>
             </w:r>
           </w:p>
           <w:p>
@@ -3491,8 +4037,21 @@
               <w:ind w:left="720"/>
               <w:cnfStyle w:val="000000000000"/>
             </w:pPr>
-            <w:r>
-              <w:t>int _NumCompartments;</w:t>
+            <w:proofErr w:type="spellStart"/>
+            <w:r>
+              <w:t>int</w:t>
+            </w:r>
+            <w:proofErr w:type="spellEnd"/>
+            <w:r>
+              <w:t xml:space="preserve"> _</w:t>
+            </w:r>
+            <w:proofErr w:type="spellStart"/>
+            <w:r>
+              <w:t>NumCompartments</w:t>
+            </w:r>
+            <w:proofErr w:type="spellEnd"/>
+            <w:r>
+              <w:t>;</w:t>
             </w:r>
           </w:p>
         </w:tc>
@@ -3505,7 +4064,15 @@
               <w:cnfStyle w:val="000000000000"/>
             </w:pPr>
             <w:r>
-              <w:t>Have one private, protected, public section in c++ header .</w:t>
+              <w:t xml:space="preserve">Have one private, protected, public section in </w:t>
+            </w:r>
+            <w:proofErr w:type="spellStart"/>
+            <w:r>
+              <w:t>c++</w:t>
+            </w:r>
+            <w:proofErr w:type="spellEnd"/>
+            <w:r>
+              <w:t xml:space="preserve"> header .</w:t>
             </w:r>
           </w:p>
         </w:tc>
@@ -3575,9 +4142,11 @@
             <w:tcW w:w="3728" w:type="dxa"/>
           </w:tcPr>
           <w:p>
+            <w:proofErr w:type="spellStart"/>
             <w:r>
               <w:t>MathKGI.cs</w:t>
             </w:r>
+            <w:proofErr w:type="spellEnd"/>
           </w:p>
         </w:tc>
         <w:tc>
@@ -3589,7 +4158,23 @@
               <w:cnfStyle w:val="000000100000"/>
             </w:pPr>
             <w:r>
-              <w:t>C# 'params' functions not yet translated - need to use va_list  and , ... syntax for those</w:t>
+              <w:t>C# '</w:t>
+            </w:r>
+            <w:proofErr w:type="spellStart"/>
+            <w:r>
+              <w:t>params</w:t>
+            </w:r>
+            <w:proofErr w:type="spellEnd"/>
+            <w:r>
+              <w:t xml:space="preserve">' functions not yet translated - need to use </w:t>
+            </w:r>
+            <w:proofErr w:type="spellStart"/>
+            <w:r>
+              <w:t>va_list</w:t>
+            </w:r>
+            <w:proofErr w:type="spellEnd"/>
+            <w:r>
+              <w:t xml:space="preserve">  and , ... syntax for those</w:t>
             </w:r>
           </w:p>
           <w:p>
@@ -3629,9 +4214,11 @@
             <w:tcW w:w="3728" w:type="dxa"/>
           </w:tcPr>
           <w:p>
+            <w:proofErr w:type="spellStart"/>
             <w:r>
               <w:t>PendingAssignment.cs</w:t>
             </w:r>
+            <w:proofErr w:type="spellEnd"/>
           </w:p>
         </w:tc>
         <w:tc>
@@ -3652,17 +4239,21 @@
             <w:pPr>
               <w:cnfStyle w:val="000000000000"/>
             </w:pPr>
+            <w:proofErr w:type="spellStart"/>
             <w:r>
               <w:t>TComputeEventAssignmentDelegate.cs</w:t>
             </w:r>
+            <w:proofErr w:type="spellEnd"/>
           </w:p>
           <w:p>
             <w:pPr>
               <w:cnfStyle w:val="000000000000"/>
             </w:pPr>
+            <w:proofErr w:type="spellStart"/>
             <w:r>
               <w:t>TPerformEventAssignmentDelegate.cs</w:t>
             </w:r>
+            <w:proofErr w:type="spellEnd"/>
           </w:p>
         </w:tc>
       </w:tr>
@@ -3676,9 +4267,11 @@
             <w:tcW w:w="3728" w:type="dxa"/>
           </w:tcPr>
           <w:p>
+            <w:proofErr w:type="spellStart"/>
             <w:r>
               <w:t>TComputeEventAssignmentDelegate.cs</w:t>
             </w:r>
+            <w:proofErr w:type="spellEnd"/>
           </w:p>
         </w:tc>
         <w:tc>
@@ -3712,9 +4305,11 @@
             <w:tcW w:w="3728" w:type="dxa"/>
           </w:tcPr>
           <w:p>
+            <w:proofErr w:type="spellStart"/>
             <w:r>
               <w:t>TPerformEventAssignmentDelegate.cs</w:t>
             </w:r>
+            <w:proofErr w:type="spellEnd"/>
           </w:p>
         </w:tc>
         <w:tc>
@@ -3751,9 +4346,11 @@
             <w:tcW w:w="3728" w:type="dxa"/>
           </w:tcPr>
           <w:p>
+            <w:proofErr w:type="spellStart"/>
             <w:r>
               <w:t>ModelState.cs</w:t>
             </w:r>
+            <w:proofErr w:type="spellEnd"/>
           </w:p>
         </w:tc>
         <w:tc>
@@ -3774,9 +4371,11 @@
             <w:pPr>
               <w:cnfStyle w:val="000000100000"/>
             </w:pPr>
+            <w:proofErr w:type="spellStart"/>
             <w:r>
               <w:t>IModel.cs</w:t>
             </w:r>
+            <w:proofErr w:type="spellEnd"/>
           </w:p>
         </w:tc>
       </w:tr>
@@ -3787,6 +4386,7 @@
             <w:tcW w:w="3728" w:type="dxa"/>
           </w:tcPr>
           <w:p>
+            <w:proofErr w:type="spellStart"/>
             <w:r>
               <w:t>IMode</w:t>
             </w:r>
@@ -3796,6 +4396,7 @@
             <w:r>
               <w:t>.cs</w:t>
             </w:r>
+            <w:proofErr w:type="spellEnd"/>
           </w:p>
         </w:tc>
         <w:tc>
@@ -3819,17 +4420,21 @@
             <w:pPr>
               <w:cnfStyle w:val="000000000000"/>
             </w:pPr>
+            <w:proofErr w:type="spellStart"/>
             <w:r>
               <w:t>TEventDelayDelegate.cs</w:t>
             </w:r>
+            <w:proofErr w:type="spellEnd"/>
           </w:p>
           <w:p>
             <w:pPr>
               <w:cnfStyle w:val="000000000000"/>
             </w:pPr>
+            <w:proofErr w:type="spellStart"/>
             <w:r>
               <w:t>TEventAssignmentDelegate</w:t>
             </w:r>
+            <w:proofErr w:type="spellEnd"/>
           </w:p>
           <w:p>
             <w:pPr>
@@ -3848,9 +4453,11 @@
             <w:tcW w:w="3728" w:type="dxa"/>
           </w:tcPr>
           <w:p>
+            <w:proofErr w:type="spellStart"/>
             <w:r>
               <w:t>RoadRunner.cs</w:t>
             </w:r>
+            <w:proofErr w:type="spellEnd"/>
           </w:p>
         </w:tc>
         <w:tc>
@@ -3862,7 +4469,15 @@
               <w:cnfStyle w:val="000000100000"/>
             </w:pPr>
             <w:r>
-              <w:t>Need CvodeInterface.cs to be converted.</w:t>
+              <w:t xml:space="preserve">Need </w:t>
+            </w:r>
+            <w:proofErr w:type="spellStart"/>
+            <w:r>
+              <w:t>CvodeInterface.cs</w:t>
+            </w:r>
+            <w:proofErr w:type="spellEnd"/>
+            <w:r>
+              <w:t xml:space="preserve"> to be converted.</w:t>
             </w:r>
           </w:p>
         </w:tc>
@@ -3874,9 +4489,11 @@
             <w:pPr>
               <w:cnfStyle w:val="000000100000"/>
             </w:pPr>
+            <w:proofErr w:type="spellStart"/>
             <w:r>
               <w:t>CvodeInterface.cs</w:t>
             </w:r>
+            <w:proofErr w:type="spellEnd"/>
           </w:p>
         </w:tc>
       </w:tr>
@@ -3887,9 +4504,11 @@
             <w:tcW w:w="3728" w:type="dxa"/>
           </w:tcPr>
           <w:p>
+            <w:proofErr w:type="spellStart"/>
             <w:r>
               <w:t>ModelGenerator.cs</w:t>
             </w:r>
+            <w:proofErr w:type="spellEnd"/>
           </w:p>
         </w:tc>
         <w:tc>
@@ -3987,11 +4606,24 @@
       <w:pPr>
         <w:spacing w:line="240" w:lineRule="auto"/>
       </w:pPr>
-      <w:r>
-        <w:t xml:space="preserve">cvode : </w:t>
-      </w:r>
-      <w:r>
-        <w:t>a solver for stiff and nonstiff ordinary differential equation (ODE) systems</w:t>
+      <w:proofErr w:type="spellStart"/>
+      <w:r>
+        <w:t>cvode</w:t>
+      </w:r>
+      <w:proofErr w:type="spellEnd"/>
+      <w:r>
+        <w:t xml:space="preserve"> : </w:t>
+      </w:r>
+      <w:r>
+        <w:t xml:space="preserve">a solver for stiff and </w:t>
+      </w:r>
+      <w:proofErr w:type="spellStart"/>
+      <w:r>
+        <w:t>nonstiff</w:t>
+      </w:r>
+      <w:proofErr w:type="spellEnd"/>
+      <w:r>
+        <w:t xml:space="preserve"> ordinary differential equation (ODE) systems</w:t>
       </w:r>
     </w:p>
     <w:p>
@@ -4058,7 +4690,7 @@
             <w:rPr>
               <w:noProof/>
             </w:rPr>
-            <w:t>2</w:t>
+            <w:t>6</w:t>
           </w:r>
         </w:fldSimple>
         <w:r>
@@ -6277,7 +6909,7 @@
 </file>
 
 <file path=customXml/itemProps1.xml><?xml version="1.0" encoding="utf-8"?>
-<ds:datastoreItem xmlns:ds="http://schemas.openxmlformats.org/officeDocument/2006/customXml" ds:itemID="{A3D8FDC7-0C0D-4B1C-ACB1-B56961F75AE6}">
+<ds:datastoreItem xmlns:ds="http://schemas.openxmlformats.org/officeDocument/2006/customXml" ds:itemID="{2129AF61-79A2-4F4C-8771-963D1E8613DC}">
   <ds:schemaRefs>
     <ds:schemaRef ds:uri="http://schemas.openxmlformats.org/officeDocument/2006/bibliography"/>
   </ds:schemaRefs>

</xml_diff>

<commit_message>
After compiling clapack with codegear Minor cmake edits for NOM
</commit_message>
<xml_diff>
--- a/trunk/Docs/Steps and info for library installs and builds.docx
+++ b/trunk/Docs/Steps and info for library installs and builds.docx
@@ -906,7 +906,7 @@
           <w:rPr>
             <w:noProof/>
           </w:rPr>
-          <w:t>February 5, 2012</w:t>
+          <w:t>February 9, 2012</w:t>
         </w:r>
       </w:fldSimple>
     </w:p>
@@ -1090,62 +1090,280 @@
         <w:t xml:space="preserve"> </w:t>
       </w:r>
       <w:r>
-        <w:t xml:space="preserve">required </w:t>
-      </w:r>
+        <w:t xml:space="preserve">third-party </w:t>
+      </w:r>
+      <w:r>
+        <w:t xml:space="preserve">libraries, i.e. </w:t>
+      </w:r>
+    </w:p>
+    <w:p>
+      <w:pPr>
+        <w:pStyle w:val="ListParagraph"/>
+        <w:numPr>
+          <w:ilvl w:val="0"/>
+          <w:numId w:val="14"/>
+        </w:numPr>
+        <w:spacing w:line="240" w:lineRule="auto"/>
+      </w:pPr>
       <w:proofErr w:type="spellStart"/>
       <w:r>
+        <w:t>clapack</w:t>
+      </w:r>
+      <w:proofErr w:type="spellEnd"/>
+      <w:r>
+        <w:tab/>
+      </w:r>
+      <w:r>
+        <w:tab/>
+        <w:t xml:space="preserve">from </w:t>
+      </w:r>
+      <w:hyperlink r:id="rId9" w:anchor="build" w:history="1">
+        <w:r>
+          <w:rPr>
+            <w:rStyle w:val="Hyperlink"/>
+          </w:rPr>
+          <w:t>http://icl.cs.utk.edu/lapack-for-windows/clapack/index.html#build</w:t>
+        </w:r>
+      </w:hyperlink>
+    </w:p>
+    <w:p>
+      <w:pPr>
+        <w:pStyle w:val="ListParagraph"/>
+        <w:numPr>
+          <w:ilvl w:val="0"/>
+          <w:numId w:val="14"/>
+        </w:numPr>
+        <w:spacing w:line="240" w:lineRule="auto"/>
+      </w:pPr>
+      <w:r>
+        <w:t>sundials</w:t>
+      </w:r>
+      <w:r>
+        <w:tab/>
+        <w:t xml:space="preserve">from </w:t>
+      </w:r>
+      <w:hyperlink r:id="rId10" w:history="1">
+        <w:r>
+          <w:rPr>
+            <w:rStyle w:val="Hyperlink"/>
+          </w:rPr>
+          <w:t>https://computation.llnl.gov/casc/sundials/main.html</w:t>
+        </w:r>
+      </w:hyperlink>
+    </w:p>
+    <w:p>
+      <w:pPr>
+        <w:pStyle w:val="ListParagraph"/>
+        <w:numPr>
+          <w:ilvl w:val="0"/>
+          <w:numId w:val="14"/>
+        </w:numPr>
+        <w:spacing w:line="240" w:lineRule="auto"/>
+        <w:rPr>
+          <w:lang w:val="sv-SE"/>
+        </w:rPr>
+      </w:pPr>
+      <w:r>
+        <w:rPr>
+          <w:lang w:val="sv-SE"/>
+        </w:rPr>
+        <w:t>libsbml</w:t>
+      </w:r>
+      <w:r>
+        <w:rPr>
+          <w:lang w:val="sv-SE"/>
+        </w:rPr>
+        <w:t xml:space="preserve"> </w:t>
+      </w:r>
+      <w:r>
+        <w:rPr>
+          <w:lang w:val="sv-SE"/>
+        </w:rPr>
+        <w:tab/>
+      </w:r>
+      <w:r>
+        <w:rPr>
+          <w:lang w:val="sv-SE"/>
+        </w:rPr>
+        <w:tab/>
+        <w:t>svn external:</w:t>
+      </w:r>
+      <w:r>
+        <w:rPr>
+          <w:lang w:val="sv-SE"/>
+        </w:rPr>
+        <w:tab/>
+        <w:t>https://sbml.svn.sourceforge.net/svnroot/sbml/trunk/libsbml</w:t>
+      </w:r>
+    </w:p>
+    <w:p>
+      <w:pPr>
+        <w:pStyle w:val="ListParagraph"/>
+        <w:numPr>
+          <w:ilvl w:val="0"/>
+          <w:numId w:val="14"/>
+        </w:numPr>
+        <w:spacing w:line="240" w:lineRule="auto"/>
+        <w:rPr>
+          <w:lang w:val="sv-SE"/>
+        </w:rPr>
+      </w:pPr>
+      <w:r>
+        <w:rPr>
+          <w:lang w:val="sv-SE"/>
+        </w:rPr>
+        <w:t>snowburst</w:t>
+      </w:r>
+      <w:r>
+        <w:rPr>
+          <w:lang w:val="sv-SE"/>
+        </w:rPr>
+        <w:tab/>
+        <w:t xml:space="preserve">svn external: </w:t>
+      </w:r>
+      <w:r>
+        <w:rPr>
+          <w:lang w:val="sv-SE"/>
+        </w:rPr>
+        <w:tab/>
+      </w:r>
+      <w:r>
+        <w:rPr>
+          <w:lang w:val="sv-SE"/>
+        </w:rPr>
+        <w:t>https://snowburst.googlecode.com/svn/</w:t>
+      </w:r>
+    </w:p>
+    <w:p>
+      <w:pPr>
+        <w:pStyle w:val="ListParagraph"/>
+        <w:numPr>
+          <w:ilvl w:val="0"/>
+          <w:numId w:val="14"/>
+        </w:numPr>
+        <w:spacing w:line="240" w:lineRule="auto"/>
+      </w:pPr>
+      <w:r>
+        <w:t xml:space="preserve">NOMLib </w:t>
+      </w:r>
+      <w:r>
+        <w:tab/>
+        <w:t xml:space="preserve">Created from </w:t>
+      </w:r>
+      <w:r>
+        <w:tab/>
+      </w:r>
+      <w:proofErr w:type="spellStart"/>
+      <w:r>
+        <w:t>snowburst</w:t>
+      </w:r>
+      <w:proofErr w:type="spellEnd"/>
+      <w:r>
+        <w:t>/</w:t>
+      </w:r>
+      <w:proofErr w:type="spellStart"/>
+      <w:r>
+        <w:t>Nomlib</w:t>
+      </w:r>
+      <w:proofErr w:type="spellEnd"/>
+      <w:r>
+        <w:t>/</w:t>
+      </w:r>
+      <w:proofErr w:type="spellStart"/>
+      <w:r>
+        <w:t>Nomlib</w:t>
+      </w:r>
+      <w:proofErr w:type="spellEnd"/>
+      <w:r>
+        <w:t xml:space="preserve"> (see above) </w:t>
+      </w:r>
+    </w:p>
+    <w:p>
+      <w:pPr>
+        <w:pStyle w:val="ListParagraph"/>
+        <w:numPr>
+          <w:ilvl w:val="0"/>
+          <w:numId w:val="14"/>
+        </w:numPr>
+        <w:spacing w:line="240" w:lineRule="auto"/>
+      </w:pPr>
+      <w:r>
+        <w:t>SBW Core</w:t>
+      </w:r>
+      <w:r>
+        <w:t xml:space="preserve"> </w:t>
+      </w:r>
+      <w:r>
+        <w:tab/>
+      </w:r>
+      <w:proofErr w:type="spellStart"/>
+      <w:r>
         <w:t>svn</w:t>
       </w:r>
       <w:proofErr w:type="spellEnd"/>
       <w:r>
-        <w:t xml:space="preserve"> externals to </w:t>
-      </w:r>
-      <w:r>
-        <w:t xml:space="preserve">third-party </w:t>
-      </w:r>
-      <w:r>
-        <w:t>libraries, i.e. libsbml</w:t>
-      </w:r>
-      <w:r>
-        <w:t>, NOMLib, SBW Core</w:t>
-      </w:r>
-      <w:r>
-        <w:t>,</w:t>
-      </w:r>
-      <w:r>
-        <w:t xml:space="preserve"> libstruct</w:t>
-      </w:r>
-      <w:r>
-        <w:t xml:space="preserve"> and roadrunner</w:t>
+        <w:t xml:space="preserve"> external:</w:t>
+      </w:r>
+      <w:r>
+        <w:tab/>
+      </w:r>
+      <w:r>
+        <w:t>http://sbw.svn.sourceforge.net/svnroot/sbw/trunk/core</w:t>
+      </w:r>
+    </w:p>
+    <w:p>
+      <w:pPr>
+        <w:pStyle w:val="ListParagraph"/>
+        <w:numPr>
+          <w:ilvl w:val="0"/>
+          <w:numId w:val="14"/>
+        </w:numPr>
+        <w:spacing w:line="240" w:lineRule="auto"/>
+      </w:pPr>
+      <w:r>
+        <w:t>libstruct</w:t>
+      </w:r>
+      <w:r>
+        <w:tab/>
+      </w:r>
+      <w:proofErr w:type="spellStart"/>
+      <w:r>
+        <w:t>svn</w:t>
+      </w:r>
+      <w:proofErr w:type="spellEnd"/>
+      <w:r>
+        <w:t xml:space="preserve"> external:</w:t>
+      </w:r>
+      <w:r>
+        <w:tab/>
+      </w:r>
+      <w:r>
+        <w:t>https://libstruct.svn.sourceforge.net/svnroot/libstruct/</w:t>
+      </w:r>
+    </w:p>
+    <w:p>
+      <w:pPr>
+        <w:spacing w:line="240" w:lineRule="auto"/>
+      </w:pPr>
+      <w:r>
+        <w:t xml:space="preserve">SVN </w:t>
+      </w:r>
+      <w:r>
+        <w:t>externals are tied to a fixed revision</w:t>
+      </w:r>
+      <w:r>
+        <w:t xml:space="preserve"> (see page 1)</w:t>
       </w:r>
       <w:r>
         <w:t xml:space="preserve">. </w:t>
       </w:r>
-      <w:r>
-        <w:t>These externals are tied to a fixed revision</w:t>
-      </w:r>
-      <w:r>
-        <w:t xml:space="preserve"> (see page 1)</w:t>
-      </w:r>
-      <w:r>
-        <w:t>. To update</w:t>
-      </w:r>
-      <w:r>
-        <w:t xml:space="preserve"> to a later revision</w:t>
-      </w:r>
-      <w:r>
-        <w:t>, the properties of the external need to be modified.</w:t>
-      </w:r>
     </w:p>
     <w:p>
       <w:pPr>
         <w:spacing w:line="240" w:lineRule="auto"/>
       </w:pPr>
       <w:r>
-        <w:t>In the following, w</w:t>
-      </w:r>
-      <w:r>
-        <w:t xml:space="preserve">hen referring to a checked out working copy, its root folder is denoted: </w:t>
+        <w:t xml:space="preserve">In the following, when referring to a checked out working copy, its root folder is denoted: </w:t>
       </w:r>
       <w:r>
         <w:rPr>
@@ -1154,24 +1372,56 @@
         <w:t>svn_root</w:t>
       </w:r>
       <w:r>
-        <w:t>.</w:t>
-      </w:r>
-      <w:r>
-        <w:t xml:space="preserve"> </w:t>
+        <w:t xml:space="preserve">. </w:t>
       </w:r>
     </w:p>
     <w:p>
       <w:pPr>
         <w:spacing w:line="240" w:lineRule="auto"/>
       </w:pPr>
-      <w:r>
-        <w:t>Default output of libraries and DLL's are set in CMake to be c:</w:t>
+    </w:p>
+    <w:p>
+      <w:pPr>
+        <w:pStyle w:val="Heading2"/>
+      </w:pPr>
+      <w:r>
+        <w:t>Using CMake</w:t>
+      </w:r>
+    </w:p>
+    <w:p>
+      <w:pPr>
+        <w:spacing w:line="240" w:lineRule="auto"/>
+      </w:pPr>
+      <w:r>
+        <w:t>To created build files for each of the necessary third party libraries, the CMake GUI was used. Location for generated build files were chosen to be c:\rrBuilds\(name_of_third_party_lib).</w:t>
+      </w:r>
+    </w:p>
+    <w:p>
+      <w:pPr>
+        <w:spacing w:line="240" w:lineRule="auto"/>
+      </w:pPr>
+      <w:r>
+        <w:t xml:space="preserve">When generating </w:t>
+      </w:r>
+      <w:proofErr w:type="spellStart"/>
+      <w:r>
+        <w:t>makefiles</w:t>
+      </w:r>
+      <w:proofErr w:type="spellEnd"/>
+      <w:r>
+        <w:t xml:space="preserve"> by CMake, the CMake install prefix target is set to </w:t>
+      </w:r>
+      <w:r>
+        <w:t>c:</w:t>
       </w:r>
       <w:r>
         <w:t>/</w:t>
       </w:r>
       <w:r>
-        <w:t xml:space="preserve">sbw_libs, i.e. </w:t>
+        <w:t>rrThirdPartyInstalls</w:t>
+      </w:r>
+      <w:r>
+        <w:t xml:space="preserve">, i.e. </w:t>
       </w:r>
     </w:p>
     <w:p>
@@ -1197,11 +1447,6 @@
       <w:pPr>
         <w:shd w:val="clear" w:color="auto" w:fill="FFFFFF"/>
         <w:spacing w:after="0" w:line="240" w:lineRule="auto"/>
-        <w:rPr>
-          <w:rFonts w:ascii="Times New Roman" w:eastAsia="Times New Roman" w:hAnsi="Times New Roman" w:cs="Times New Roman"/>
-          <w:sz w:val="24"/>
-          <w:szCs w:val="24"/>
-        </w:rPr>
       </w:pPr>
       <w:r>
         <w:rPr>
@@ -1235,160 +1480,198 @@
           <w:color w:val="000000"/>
           <w:sz w:val="20"/>
         </w:rPr>
-        <w:t xml:space="preserve"> c</w:t>
-      </w:r>
-      <w:r>
-        <w:rPr>
-          <w:rFonts w:ascii="Courier New" w:eastAsia="Times New Roman" w:hAnsi="Courier New" w:cs="Courier New"/>
+        <w:t xml:space="preserve"> </w:t>
+      </w:r>
+      <w:r>
+        <w:t>c:/rrThirdPartyInstalls</w:t>
+      </w:r>
+    </w:p>
+    <w:p>
+      <w:pPr>
+        <w:shd w:val="clear" w:color="auto" w:fill="FFFFFF"/>
+        <w:spacing w:after="0" w:line="240" w:lineRule="auto"/>
+      </w:pPr>
+    </w:p>
+    <w:p>
+      <w:pPr>
+        <w:shd w:val="clear" w:color="auto" w:fill="FFFFFF"/>
+        <w:spacing w:after="0" w:line="240" w:lineRule="auto"/>
+        <w:rPr>
+          <w:rFonts w:ascii="Times New Roman" w:eastAsia="Times New Roman" w:hAnsi="Times New Roman" w:cs="Times New Roman"/>
+          <w:sz w:val="24"/>
+          <w:szCs w:val="24"/>
+        </w:rPr>
+      </w:pPr>
+      <w:r>
+        <w:t xml:space="preserve">This location will </w:t>
+      </w:r>
+      <w:r>
+        <w:t xml:space="preserve">then </w:t>
+      </w:r>
+      <w:r>
+        <w:t>contain necessary headers and libraries for each of the above libraries.</w:t>
+      </w:r>
+      <w:r>
+        <w:t xml:space="preserve"> </w:t>
+      </w:r>
+      <w:proofErr w:type="spellStart"/>
+      <w:r>
+        <w:t>C</w:t>
+      </w:r>
+      <w:r>
+        <w:t>L</w:t>
+      </w:r>
+      <w:r>
+        <w:t>apack</w:t>
+      </w:r>
+      <w:proofErr w:type="spellEnd"/>
+      <w:r>
+        <w:t xml:space="preserve"> don't have a install target, so its build output </w:t>
+      </w:r>
+      <w:r>
+        <w:t xml:space="preserve">(.lib files) </w:t>
+      </w:r>
+      <w:r>
+        <w:t xml:space="preserve">are </w:t>
+      </w:r>
+      <w:r>
+        <w:t>found in the folders in where CMake generates the make files (for now).</w:t>
+      </w:r>
+    </w:p>
+    <w:p>
+      <w:pPr>
+        <w:spacing w:line="240" w:lineRule="auto"/>
+      </w:pPr>
+      <w:r>
+        <w:t xml:space="preserve"> </w:t>
+      </w:r>
+    </w:p>
+    <w:p>
+      <w:r>
+        <w:br w:type="page"/>
+      </w:r>
+    </w:p>
+    <w:p>
+      <w:pPr>
+        <w:pStyle w:val="Heading2"/>
+      </w:pPr>
+      <w:r>
+        <w:lastRenderedPageBreak/>
+        <w:t xml:space="preserve">Compiling </w:t>
+      </w:r>
+      <w:proofErr w:type="spellStart"/>
+      <w:r>
+        <w:t>clapack</w:t>
+      </w:r>
+      <w:proofErr w:type="spellEnd"/>
+    </w:p>
+    <w:p>
+      <w:r>
+        <w:br w:type="page"/>
+      </w:r>
+    </w:p>
+    <w:p>
+      <w:pPr>
+        <w:pStyle w:val="Heading2"/>
+      </w:pPr>
+      <w:r>
+        <w:lastRenderedPageBreak/>
+        <w:t>Compiling sundials</w:t>
+      </w:r>
+    </w:p>
+    <w:p>
+      <w:pPr>
+        <w:rPr>
+          <w:rFonts w:asciiTheme="majorHAnsi" w:eastAsiaTheme="majorEastAsia" w:hAnsiTheme="majorHAnsi" w:cstheme="majorBidi"/>
+          <w:sz w:val="26"/>
+          <w:szCs w:val="26"/>
+        </w:rPr>
+      </w:pPr>
+      <w:r>
+        <w:br w:type="page"/>
+      </w:r>
+    </w:p>
+    <w:p>
+      <w:pPr>
+        <w:pStyle w:val="Heading2"/>
+      </w:pPr>
+      <w:bookmarkStart w:id="3" w:name="_Toc313356868"/>
+      <w:r>
+        <w:lastRenderedPageBreak/>
+        <w:t>Compil</w:t>
+      </w:r>
+      <w:r>
+        <w:t>ing</w:t>
+      </w:r>
+      <w:r>
+        <w:t xml:space="preserve"> </w:t>
+      </w:r>
+      <w:r>
+        <w:t>libsbml</w:t>
+      </w:r>
+      <w:bookmarkEnd w:id="3"/>
+    </w:p>
+    <w:p>
+      <w:pPr>
+        <w:spacing w:line="240" w:lineRule="auto"/>
+      </w:pPr>
+      <w:r>
+        <w:t xml:space="preserve">Short instructions on how to compile libsmbl is in the document: </w:t>
+      </w:r>
+    </w:p>
+    <w:p>
+      <w:pPr>
+        <w:spacing w:line="240" w:lineRule="auto"/>
+      </w:pPr>
+      <w:r>
+        <w:tab/>
+      </w:r>
+      <w:r>
+        <w:t>svn_root/Docs/</w:t>
+      </w:r>
+      <w:r>
+        <w:t>libSBMLBuildWindows.docx</w:t>
+      </w:r>
+      <w:r>
+        <w:t xml:space="preserve"> </w:t>
+      </w:r>
+    </w:p>
+    <w:p>
+      <w:pPr>
+        <w:spacing w:line="240" w:lineRule="auto"/>
+      </w:pPr>
+      <w:r>
+        <w:br/>
+      </w:r>
+      <w:r>
+        <w:t>which is an excerpt from the main libsbml doc</w:t>
+      </w:r>
+      <w:r>
+        <w:t>ument</w:t>
+      </w:r>
+      <w:r>
+        <w:t>s.</w:t>
+      </w:r>
+      <w:r>
+        <w:t xml:space="preserve"> One important step </w:t>
+      </w:r>
+      <w:r>
+        <w:t xml:space="preserve">mentioned </w:t>
+      </w:r>
+      <w:r>
+        <w:t xml:space="preserve">in that document is to </w:t>
+      </w:r>
+      <w:r>
+        <w:rPr>
           <w:b/>
-          <w:bCs/>
-          <w:color w:val="000080"/>
-          <w:sz w:val="20"/>
-        </w:rPr>
-        <w:t>:</w:t>
-      </w:r>
-      <w:r>
-        <w:rPr>
-          <w:rFonts w:ascii="Courier New" w:eastAsia="Times New Roman" w:hAnsi="Courier New" w:cs="Courier New"/>
-          <w:color w:val="000000"/>
-          <w:sz w:val="20"/>
-        </w:rPr>
-        <w:t>/</w:t>
-      </w:r>
-      <w:r>
-        <w:rPr>
-          <w:rFonts w:ascii="Courier New" w:eastAsia="Times New Roman" w:hAnsi="Courier New" w:cs="Courier New"/>
-          <w:color w:val="000000"/>
-          <w:sz w:val="20"/>
-        </w:rPr>
-        <w:t>sbw_lib</w:t>
-      </w:r>
-    </w:p>
-    <w:p>
-      <w:pPr>
-        <w:spacing w:line="240" w:lineRule="auto"/>
-      </w:pPr>
+        </w:rPr>
+        <w:t>download win-dependencies</w:t>
+      </w:r>
+      <w:r>
+        <w:t>.  In the following only win32 (not x64) is being considered.</w:t>
+      </w:r>
       <w:r>
         <w:t xml:space="preserve"> </w:t>
-      </w:r>
-    </w:p>
-    <w:p>
-      <w:pPr>
-        <w:pStyle w:val="Heading2"/>
-      </w:pPr>
-      <w:bookmarkStart w:id="3" w:name="_Toc313356868"/>
-      <w:r>
-        <w:t>Compil</w:t>
-      </w:r>
-      <w:r>
-        <w:t>ing</w:t>
-      </w:r>
-      <w:r>
-        <w:t xml:space="preserve"> </w:t>
-      </w:r>
-      <w:r>
-        <w:t>libsbml</w:t>
-      </w:r>
-      <w:bookmarkEnd w:id="3"/>
-    </w:p>
-    <w:p>
-      <w:pPr>
-        <w:spacing w:line="240" w:lineRule="auto"/>
-      </w:pPr>
-      <w:r>
-        <w:t xml:space="preserve">The libsbml </w:t>
-      </w:r>
-      <w:r>
-        <w:t xml:space="preserve">library </w:t>
-      </w:r>
-      <w:r>
-        <w:t>code is located at</w:t>
-      </w:r>
-      <w:r>
-        <w:t xml:space="preserve"> </w:t>
-      </w:r>
-      <w:r>
-        <w:t>svn_root/Externals/libsmbl</w:t>
-      </w:r>
-      <w:r>
-        <w:t>.</w:t>
-      </w:r>
-      <w:r>
-        <w:t xml:space="preserve"> </w:t>
-      </w:r>
-    </w:p>
-    <w:p>
-      <w:pPr>
-        <w:spacing w:line="240" w:lineRule="auto"/>
-      </w:pPr>
-      <w:r>
-        <w:t>T</w:t>
-      </w:r>
-      <w:r>
-        <w:t xml:space="preserve">he </w:t>
-      </w:r>
-      <w:r>
-        <w:t xml:space="preserve">repository </w:t>
-      </w:r>
-      <w:r>
-        <w:t xml:space="preserve">address is </w:t>
-      </w:r>
-      <w:r>
-        <w:t>https://sbml.svn.sourceforge.net/svnroot/sbml/trunk/libsbml</w:t>
-      </w:r>
-      <w:r>
-        <w:t>.</w:t>
-      </w:r>
-    </w:p>
-    <w:p>
-      <w:pPr>
-        <w:spacing w:line="240" w:lineRule="auto"/>
-      </w:pPr>
-      <w:r>
-        <w:t xml:space="preserve">Short instructions on how to compile libsmbl is in the document: </w:t>
-      </w:r>
-    </w:p>
-    <w:p>
-      <w:pPr>
-        <w:spacing w:line="240" w:lineRule="auto"/>
-      </w:pPr>
-      <w:r>
-        <w:tab/>
-      </w:r>
-      <w:r>
-        <w:t>svn_root/Docs/</w:t>
-      </w:r>
-      <w:r>
-        <w:t>libSBMLBuildWindows.docx</w:t>
-      </w:r>
-      <w:r>
-        <w:t xml:space="preserve"> </w:t>
-      </w:r>
-    </w:p>
-    <w:p>
-      <w:pPr>
-        <w:spacing w:line="240" w:lineRule="auto"/>
-      </w:pPr>
-      <w:r>
-        <w:br/>
-      </w:r>
-      <w:r>
-        <w:t>which is an excerpt from the main libsbml doc</w:t>
-      </w:r>
-      <w:r>
-        <w:t>ument</w:t>
-      </w:r>
-      <w:r>
-        <w:t>s.</w:t>
-      </w:r>
-      <w:r>
-        <w:t xml:space="preserve"> One important step </w:t>
-      </w:r>
-      <w:r>
-        <w:t xml:space="preserve">mentioned </w:t>
-      </w:r>
-      <w:r>
-        <w:t>in that document is to download win-dependencies.  In the following only win32 (not x64) is being considered.</w:t>
       </w:r>
     </w:p>
     <w:p>
@@ -1740,10 +2023,9 @@
         <w:spacing w:line="240" w:lineRule="auto"/>
       </w:pPr>
       <w:r>
-        <w:lastRenderedPageBreak/>
         <w:t xml:space="preserve">See </w:t>
       </w:r>
-      <w:hyperlink r:id="rId9" w:history="1">
+      <w:hyperlink r:id="rId11" w:history="1">
         <w:r>
           <w:rPr>
             <w:rStyle w:val="Hyperlink"/>
@@ -1877,9 +2159,21 @@
     </w:p>
     <w:p>
       <w:pPr>
-        <w:spacing w:line="240" w:lineRule="auto"/>
-      </w:pPr>
-    </w:p>
+        <w:pStyle w:val="Heading3"/>
+      </w:pPr>
+      <w:r>
+        <w:t xml:space="preserve">Generate make files for </w:t>
+      </w:r>
+      <w:proofErr w:type="spellStart"/>
+      <w:r>
+        <w:t>CodeGear</w:t>
+      </w:r>
+      <w:proofErr w:type="spellEnd"/>
+      <w:r>
+        <w:t xml:space="preserve"> XE</w:t>
+      </w:r>
+    </w:p>
+    <w:p/>
     <w:p>
       <w:pPr>
         <w:pStyle w:val="Heading3"/>
@@ -2088,7 +2382,7 @@
         </w:rPr>
         <w:t xml:space="preserve">, from documentation at </w:t>
       </w:r>
-      <w:hyperlink r:id="rId10" w:history="1">
+      <w:hyperlink r:id="rId12" w:history="1">
         <w:r>
           <w:rPr>
             <w:rStyle w:val="Hyperlink"/>
@@ -2228,11 +2522,17 @@
       </w:r>
     </w:p>
     <w:p>
+      <w:r>
+        <w:br w:type="page"/>
+      </w:r>
+    </w:p>
+    <w:p>
       <w:pPr>
         <w:pStyle w:val="Heading2"/>
       </w:pPr>
       <w:bookmarkStart w:id="7" w:name="_Toc313356872"/>
       <w:r>
+        <w:lastRenderedPageBreak/>
         <w:t>Compiling SBW core</w:t>
       </w:r>
       <w:bookmarkEnd w:id="7"/>
@@ -2311,11 +2611,17 @@
       </w:r>
     </w:p>
     <w:p>
+      <w:r>
+        <w:br w:type="page"/>
+      </w:r>
+    </w:p>
+    <w:p>
       <w:pPr>
         <w:pStyle w:val="Heading2"/>
       </w:pPr>
       <w:bookmarkStart w:id="8" w:name="_Toc313356873"/>
       <w:r>
+        <w:lastRenderedPageBreak/>
         <w:t xml:space="preserve">Compiling </w:t>
       </w:r>
       <w:proofErr w:type="spellStart"/>
@@ -2455,7 +2761,6 @@
         <w:br/>
       </w:r>
       <w:r>
-        <w:lastRenderedPageBreak/>
         <w:t xml:space="preserve">LIBSBML_INCLUDE is set to SBML includes, i.e. </w:t>
       </w:r>
       <w:r>
@@ -2580,7 +2885,7 @@
                     <pic:cNvPicPr/>
                   </pic:nvPicPr>
                   <pic:blipFill>
-                    <a:blip r:embed="rId11" cstate="print"/>
+                    <a:blip r:embed="rId13" cstate="print"/>
                     <a:srcRect r="10417" b="58081"/>
                     <a:stretch>
                       <a:fillRect/>
@@ -2646,6 +2951,7 @@
     </w:p>
     <w:p>
       <w:r>
+        <w:lastRenderedPageBreak/>
         <w:t>Roadrunner was also compiled successfully from the Visual Studio IDE, by opening the solution file in SBW/source/</w:t>
       </w:r>
       <w:proofErr w:type="spellStart"/>
@@ -2701,7 +3007,7 @@
       <w:pPr>
         <w:pStyle w:val="Heading2"/>
         <w:sectPr>
-          <w:footerReference w:type="default" r:id="rId12"/>
+          <w:footerReference w:type="default" r:id="rId14"/>
           <w:pgSz w:w="12240" w:h="15840"/>
           <w:pgMar w:top="1440" w:right="1440" w:bottom="1440" w:left="1440" w:header="720" w:footer="720" w:gutter="0"/>
           <w:cols w:space="720"/>
@@ -4690,7 +4996,7 @@
             <w:rPr>
               <w:noProof/>
             </w:rPr>
-            <w:t>6</w:t>
+            <w:t>4</w:t>
           </w:r>
         </w:fldSimple>
         <w:r>
@@ -4735,6 +5041,119 @@
 <file path=word/numbering.xml><?xml version="1.0" encoding="utf-8"?>
 <w:numbering xmlns:ve="http://schemas.openxmlformats.org/markup-compatibility/2006" xmlns:o="urn:schemas-microsoft-com:office:office" xmlns:r="http://schemas.openxmlformats.org/officeDocument/2006/relationships" xmlns:m="http://schemas.openxmlformats.org/officeDocument/2006/math" xmlns:v="urn:schemas-microsoft-com:vml" xmlns:wp="http://schemas.openxmlformats.org/drawingml/2006/wordprocessingDrawing" xmlns:w10="urn:schemas-microsoft-com:office:word" xmlns:w="http://schemas.openxmlformats.org/wordprocessingml/2006/main" xmlns:wne="http://schemas.microsoft.com/office/word/2006/wordml">
   <w:abstractNum w:abstractNumId="0">
+    <w:nsid w:val="19934586"/>
+    <w:multiLevelType w:val="hybridMultilevel"/>
+    <w:tmpl w:val="D3BC8DE0"/>
+    <w:lvl w:ilvl="0" w:tplc="04090001">
+      <w:start w:val="1"/>
+      <w:numFmt w:val="bullet"/>
+      <w:lvlText w:val=""/>
+      <w:lvlJc w:val="left"/>
+      <w:pPr>
+        <w:ind w:left="720" w:hanging="360"/>
+      </w:pPr>
+      <w:rPr>
+        <w:rFonts w:ascii="Symbol" w:hAnsi="Symbol" w:hint="default"/>
+      </w:rPr>
+    </w:lvl>
+    <w:lvl w:ilvl="1" w:tplc="04090003" w:tentative="1">
+      <w:start w:val="1"/>
+      <w:numFmt w:val="bullet"/>
+      <w:lvlText w:val="o"/>
+      <w:lvlJc w:val="left"/>
+      <w:pPr>
+        <w:ind w:left="1440" w:hanging="360"/>
+      </w:pPr>
+      <w:rPr>
+        <w:rFonts w:ascii="Courier New" w:hAnsi="Courier New" w:cs="Courier New" w:hint="default"/>
+      </w:rPr>
+    </w:lvl>
+    <w:lvl w:ilvl="2" w:tplc="04090005" w:tentative="1">
+      <w:start w:val="1"/>
+      <w:numFmt w:val="bullet"/>
+      <w:lvlText w:val=""/>
+      <w:lvlJc w:val="left"/>
+      <w:pPr>
+        <w:ind w:left="2160" w:hanging="360"/>
+      </w:pPr>
+      <w:rPr>
+        <w:rFonts w:ascii="Wingdings" w:hAnsi="Wingdings" w:hint="default"/>
+      </w:rPr>
+    </w:lvl>
+    <w:lvl w:ilvl="3" w:tplc="04090001" w:tentative="1">
+      <w:start w:val="1"/>
+      <w:numFmt w:val="bullet"/>
+      <w:lvlText w:val=""/>
+      <w:lvlJc w:val="left"/>
+      <w:pPr>
+        <w:ind w:left="2880" w:hanging="360"/>
+      </w:pPr>
+      <w:rPr>
+        <w:rFonts w:ascii="Symbol" w:hAnsi="Symbol" w:hint="default"/>
+      </w:rPr>
+    </w:lvl>
+    <w:lvl w:ilvl="4" w:tplc="04090003" w:tentative="1">
+      <w:start w:val="1"/>
+      <w:numFmt w:val="bullet"/>
+      <w:lvlText w:val="o"/>
+      <w:lvlJc w:val="left"/>
+      <w:pPr>
+        <w:ind w:left="3600" w:hanging="360"/>
+      </w:pPr>
+      <w:rPr>
+        <w:rFonts w:ascii="Courier New" w:hAnsi="Courier New" w:cs="Courier New" w:hint="default"/>
+      </w:rPr>
+    </w:lvl>
+    <w:lvl w:ilvl="5" w:tplc="04090005" w:tentative="1">
+      <w:start w:val="1"/>
+      <w:numFmt w:val="bullet"/>
+      <w:lvlText w:val=""/>
+      <w:lvlJc w:val="left"/>
+      <w:pPr>
+        <w:ind w:left="4320" w:hanging="360"/>
+      </w:pPr>
+      <w:rPr>
+        <w:rFonts w:ascii="Wingdings" w:hAnsi="Wingdings" w:hint="default"/>
+      </w:rPr>
+    </w:lvl>
+    <w:lvl w:ilvl="6" w:tplc="04090001" w:tentative="1">
+      <w:start w:val="1"/>
+      <w:numFmt w:val="bullet"/>
+      <w:lvlText w:val=""/>
+      <w:lvlJc w:val="left"/>
+      <w:pPr>
+        <w:ind w:left="5040" w:hanging="360"/>
+      </w:pPr>
+      <w:rPr>
+        <w:rFonts w:ascii="Symbol" w:hAnsi="Symbol" w:hint="default"/>
+      </w:rPr>
+    </w:lvl>
+    <w:lvl w:ilvl="7" w:tplc="04090003" w:tentative="1">
+      <w:start w:val="1"/>
+      <w:numFmt w:val="bullet"/>
+      <w:lvlText w:val="o"/>
+      <w:lvlJc w:val="left"/>
+      <w:pPr>
+        <w:ind w:left="5760" w:hanging="360"/>
+      </w:pPr>
+      <w:rPr>
+        <w:rFonts w:ascii="Courier New" w:hAnsi="Courier New" w:cs="Courier New" w:hint="default"/>
+      </w:rPr>
+    </w:lvl>
+    <w:lvl w:ilvl="8" w:tplc="04090005" w:tentative="1">
+      <w:start w:val="1"/>
+      <w:numFmt w:val="bullet"/>
+      <w:lvlText w:val=""/>
+      <w:lvlJc w:val="left"/>
+      <w:pPr>
+        <w:ind w:left="6480" w:hanging="360"/>
+      </w:pPr>
+      <w:rPr>
+        <w:rFonts w:ascii="Wingdings" w:hAnsi="Wingdings" w:hint="default"/>
+      </w:rPr>
+    </w:lvl>
+  </w:abstractNum>
+  <w:abstractNum w:abstractNumId="1">
     <w:nsid w:val="292F3B64"/>
     <w:multiLevelType w:val="multilevel"/>
     <w:tmpl w:val="0409001F"/>
@@ -4820,7 +5239,120 @@
       </w:pPr>
     </w:lvl>
   </w:abstractNum>
-  <w:abstractNum w:abstractNumId="1">
+  <w:abstractNum w:abstractNumId="2">
+    <w:nsid w:val="30E46400"/>
+    <w:multiLevelType w:val="hybridMultilevel"/>
+    <w:tmpl w:val="3D7418C8"/>
+    <w:lvl w:ilvl="0" w:tplc="0409000F">
+      <w:start w:val="1"/>
+      <w:numFmt w:val="decimal"/>
+      <w:lvlText w:val="%1."/>
+      <w:lvlJc w:val="left"/>
+      <w:pPr>
+        <w:ind w:left="720" w:hanging="360"/>
+      </w:pPr>
+      <w:rPr>
+        <w:rFonts w:hint="default"/>
+      </w:rPr>
+    </w:lvl>
+    <w:lvl w:ilvl="1" w:tplc="04090003" w:tentative="1">
+      <w:start w:val="1"/>
+      <w:numFmt w:val="bullet"/>
+      <w:lvlText w:val="o"/>
+      <w:lvlJc w:val="left"/>
+      <w:pPr>
+        <w:ind w:left="1440" w:hanging="360"/>
+      </w:pPr>
+      <w:rPr>
+        <w:rFonts w:ascii="Courier New" w:hAnsi="Courier New" w:cs="Courier New" w:hint="default"/>
+      </w:rPr>
+    </w:lvl>
+    <w:lvl w:ilvl="2" w:tplc="04090005" w:tentative="1">
+      <w:start w:val="1"/>
+      <w:numFmt w:val="bullet"/>
+      <w:lvlText w:val=""/>
+      <w:lvlJc w:val="left"/>
+      <w:pPr>
+        <w:ind w:left="2160" w:hanging="360"/>
+      </w:pPr>
+      <w:rPr>
+        <w:rFonts w:ascii="Wingdings" w:hAnsi="Wingdings" w:hint="default"/>
+      </w:rPr>
+    </w:lvl>
+    <w:lvl w:ilvl="3" w:tplc="04090001" w:tentative="1">
+      <w:start w:val="1"/>
+      <w:numFmt w:val="bullet"/>
+      <w:lvlText w:val=""/>
+      <w:lvlJc w:val="left"/>
+      <w:pPr>
+        <w:ind w:left="2880" w:hanging="360"/>
+      </w:pPr>
+      <w:rPr>
+        <w:rFonts w:ascii="Symbol" w:hAnsi="Symbol" w:hint="default"/>
+      </w:rPr>
+    </w:lvl>
+    <w:lvl w:ilvl="4" w:tplc="04090003" w:tentative="1">
+      <w:start w:val="1"/>
+      <w:numFmt w:val="bullet"/>
+      <w:lvlText w:val="o"/>
+      <w:lvlJc w:val="left"/>
+      <w:pPr>
+        <w:ind w:left="3600" w:hanging="360"/>
+      </w:pPr>
+      <w:rPr>
+        <w:rFonts w:ascii="Courier New" w:hAnsi="Courier New" w:cs="Courier New" w:hint="default"/>
+      </w:rPr>
+    </w:lvl>
+    <w:lvl w:ilvl="5" w:tplc="04090005" w:tentative="1">
+      <w:start w:val="1"/>
+      <w:numFmt w:val="bullet"/>
+      <w:lvlText w:val=""/>
+      <w:lvlJc w:val="left"/>
+      <w:pPr>
+        <w:ind w:left="4320" w:hanging="360"/>
+      </w:pPr>
+      <w:rPr>
+        <w:rFonts w:ascii="Wingdings" w:hAnsi="Wingdings" w:hint="default"/>
+      </w:rPr>
+    </w:lvl>
+    <w:lvl w:ilvl="6" w:tplc="04090001" w:tentative="1">
+      <w:start w:val="1"/>
+      <w:numFmt w:val="bullet"/>
+      <w:lvlText w:val=""/>
+      <w:lvlJc w:val="left"/>
+      <w:pPr>
+        <w:ind w:left="5040" w:hanging="360"/>
+      </w:pPr>
+      <w:rPr>
+        <w:rFonts w:ascii="Symbol" w:hAnsi="Symbol" w:hint="default"/>
+      </w:rPr>
+    </w:lvl>
+    <w:lvl w:ilvl="7" w:tplc="04090003" w:tentative="1">
+      <w:start w:val="1"/>
+      <w:numFmt w:val="bullet"/>
+      <w:lvlText w:val="o"/>
+      <w:lvlJc w:val="left"/>
+      <w:pPr>
+        <w:ind w:left="5760" w:hanging="360"/>
+      </w:pPr>
+      <w:rPr>
+        <w:rFonts w:ascii="Courier New" w:hAnsi="Courier New" w:cs="Courier New" w:hint="default"/>
+      </w:rPr>
+    </w:lvl>
+    <w:lvl w:ilvl="8" w:tplc="04090005" w:tentative="1">
+      <w:start w:val="1"/>
+      <w:numFmt w:val="bullet"/>
+      <w:lvlText w:val=""/>
+      <w:lvlJc w:val="left"/>
+      <w:pPr>
+        <w:ind w:left="6480" w:hanging="360"/>
+      </w:pPr>
+      <w:rPr>
+        <w:rFonts w:ascii="Wingdings" w:hAnsi="Wingdings" w:hint="default"/>
+      </w:rPr>
+    </w:lvl>
+  </w:abstractNum>
+  <w:abstractNum w:abstractNumId="3">
     <w:nsid w:val="4AEC7798"/>
     <w:multiLevelType w:val="multilevel"/>
     <w:tmpl w:val="0409001F"/>
@@ -4906,7 +5438,7 @@
       </w:pPr>
     </w:lvl>
   </w:abstractNum>
-  <w:abstractNum w:abstractNumId="2">
+  <w:abstractNum w:abstractNumId="4">
     <w:nsid w:val="4E445DE5"/>
     <w:multiLevelType w:val="multilevel"/>
     <w:tmpl w:val="13A6378E"/>
@@ -4992,7 +5524,7 @@
       </w:pPr>
     </w:lvl>
   </w:abstractNum>
-  <w:abstractNum w:abstractNumId="3">
+  <w:abstractNum w:abstractNumId="5">
     <w:nsid w:val="5B9059FA"/>
     <w:multiLevelType w:val="multilevel"/>
     <w:tmpl w:val="A92EF70E"/>
@@ -5087,7 +5619,7 @@
       </w:pPr>
     </w:lvl>
   </w:abstractNum>
-  <w:abstractNum w:abstractNumId="4">
+  <w:abstractNum w:abstractNumId="6">
     <w:nsid w:val="5D97315C"/>
     <w:multiLevelType w:val="hybridMultilevel"/>
     <w:tmpl w:val="32D6B892"/>
@@ -5173,7 +5705,120 @@
       </w:pPr>
     </w:lvl>
   </w:abstractNum>
-  <w:abstractNum w:abstractNumId="5">
+  <w:abstractNum w:abstractNumId="7">
+    <w:nsid w:val="67562A4E"/>
+    <w:multiLevelType w:val="hybridMultilevel"/>
+    <w:tmpl w:val="7ABAB1A4"/>
+    <w:lvl w:ilvl="0" w:tplc="04090001">
+      <w:start w:val="1"/>
+      <w:numFmt w:val="bullet"/>
+      <w:lvlText w:val=""/>
+      <w:lvlJc w:val="left"/>
+      <w:pPr>
+        <w:ind w:left="720" w:hanging="360"/>
+      </w:pPr>
+      <w:rPr>
+        <w:rFonts w:ascii="Symbol" w:hAnsi="Symbol" w:hint="default"/>
+      </w:rPr>
+    </w:lvl>
+    <w:lvl w:ilvl="1" w:tplc="04090003" w:tentative="1">
+      <w:start w:val="1"/>
+      <w:numFmt w:val="bullet"/>
+      <w:lvlText w:val="o"/>
+      <w:lvlJc w:val="left"/>
+      <w:pPr>
+        <w:ind w:left="1440" w:hanging="360"/>
+      </w:pPr>
+      <w:rPr>
+        <w:rFonts w:ascii="Courier New" w:hAnsi="Courier New" w:cs="Courier New" w:hint="default"/>
+      </w:rPr>
+    </w:lvl>
+    <w:lvl w:ilvl="2" w:tplc="04090005" w:tentative="1">
+      <w:start w:val="1"/>
+      <w:numFmt w:val="bullet"/>
+      <w:lvlText w:val=""/>
+      <w:lvlJc w:val="left"/>
+      <w:pPr>
+        <w:ind w:left="2160" w:hanging="360"/>
+      </w:pPr>
+      <w:rPr>
+        <w:rFonts w:ascii="Wingdings" w:hAnsi="Wingdings" w:hint="default"/>
+      </w:rPr>
+    </w:lvl>
+    <w:lvl w:ilvl="3" w:tplc="04090001" w:tentative="1">
+      <w:start w:val="1"/>
+      <w:numFmt w:val="bullet"/>
+      <w:lvlText w:val=""/>
+      <w:lvlJc w:val="left"/>
+      <w:pPr>
+        <w:ind w:left="2880" w:hanging="360"/>
+      </w:pPr>
+      <w:rPr>
+        <w:rFonts w:ascii="Symbol" w:hAnsi="Symbol" w:hint="default"/>
+      </w:rPr>
+    </w:lvl>
+    <w:lvl w:ilvl="4" w:tplc="04090003" w:tentative="1">
+      <w:start w:val="1"/>
+      <w:numFmt w:val="bullet"/>
+      <w:lvlText w:val="o"/>
+      <w:lvlJc w:val="left"/>
+      <w:pPr>
+        <w:ind w:left="3600" w:hanging="360"/>
+      </w:pPr>
+      <w:rPr>
+        <w:rFonts w:ascii="Courier New" w:hAnsi="Courier New" w:cs="Courier New" w:hint="default"/>
+      </w:rPr>
+    </w:lvl>
+    <w:lvl w:ilvl="5" w:tplc="04090005" w:tentative="1">
+      <w:start w:val="1"/>
+      <w:numFmt w:val="bullet"/>
+      <w:lvlText w:val=""/>
+      <w:lvlJc w:val="left"/>
+      <w:pPr>
+        <w:ind w:left="4320" w:hanging="360"/>
+      </w:pPr>
+      <w:rPr>
+        <w:rFonts w:ascii="Wingdings" w:hAnsi="Wingdings" w:hint="default"/>
+      </w:rPr>
+    </w:lvl>
+    <w:lvl w:ilvl="6" w:tplc="04090001" w:tentative="1">
+      <w:start w:val="1"/>
+      <w:numFmt w:val="bullet"/>
+      <w:lvlText w:val=""/>
+      <w:lvlJc w:val="left"/>
+      <w:pPr>
+        <w:ind w:left="5040" w:hanging="360"/>
+      </w:pPr>
+      <w:rPr>
+        <w:rFonts w:ascii="Symbol" w:hAnsi="Symbol" w:hint="default"/>
+      </w:rPr>
+    </w:lvl>
+    <w:lvl w:ilvl="7" w:tplc="04090003" w:tentative="1">
+      <w:start w:val="1"/>
+      <w:numFmt w:val="bullet"/>
+      <w:lvlText w:val="o"/>
+      <w:lvlJc w:val="left"/>
+      <w:pPr>
+        <w:ind w:left="5760" w:hanging="360"/>
+      </w:pPr>
+      <w:rPr>
+        <w:rFonts w:ascii="Courier New" w:hAnsi="Courier New" w:cs="Courier New" w:hint="default"/>
+      </w:rPr>
+    </w:lvl>
+    <w:lvl w:ilvl="8" w:tplc="04090005" w:tentative="1">
+      <w:start w:val="1"/>
+      <w:numFmt w:val="bullet"/>
+      <w:lvlText w:val=""/>
+      <w:lvlJc w:val="left"/>
+      <w:pPr>
+        <w:ind w:left="6480" w:hanging="360"/>
+      </w:pPr>
+      <w:rPr>
+        <w:rFonts w:ascii="Wingdings" w:hAnsi="Wingdings" w:hint="default"/>
+      </w:rPr>
+    </w:lvl>
+  </w:abstractNum>
+  <w:abstractNum w:abstractNumId="8">
     <w:nsid w:val="67FF6CD1"/>
     <w:multiLevelType w:val="multilevel"/>
     <w:tmpl w:val="0409001F"/>
@@ -5259,7 +5904,7 @@
       </w:pPr>
     </w:lvl>
   </w:abstractNum>
-  <w:abstractNum w:abstractNumId="6">
+  <w:abstractNum w:abstractNumId="9">
     <w:nsid w:val="74C44809"/>
     <w:multiLevelType w:val="hybridMultilevel"/>
     <w:tmpl w:val="B52AC108"/>
@@ -5348,7 +5993,120 @@
       </w:pPr>
     </w:lvl>
   </w:abstractNum>
-  <w:abstractNum w:abstractNumId="7">
+  <w:abstractNum w:abstractNumId="10">
+    <w:nsid w:val="768B7A4B"/>
+    <w:multiLevelType w:val="hybridMultilevel"/>
+    <w:tmpl w:val="D4C2CF44"/>
+    <w:lvl w:ilvl="0" w:tplc="04090001">
+      <w:start w:val="1"/>
+      <w:numFmt w:val="bullet"/>
+      <w:lvlText w:val=""/>
+      <w:lvlJc w:val="left"/>
+      <w:pPr>
+        <w:ind w:left="720" w:hanging="360"/>
+      </w:pPr>
+      <w:rPr>
+        <w:rFonts w:ascii="Symbol" w:hAnsi="Symbol" w:hint="default"/>
+      </w:rPr>
+    </w:lvl>
+    <w:lvl w:ilvl="1" w:tplc="04090003" w:tentative="1">
+      <w:start w:val="1"/>
+      <w:numFmt w:val="bullet"/>
+      <w:lvlText w:val="o"/>
+      <w:lvlJc w:val="left"/>
+      <w:pPr>
+        <w:ind w:left="1440" w:hanging="360"/>
+      </w:pPr>
+      <w:rPr>
+        <w:rFonts w:ascii="Courier New" w:hAnsi="Courier New" w:cs="Courier New" w:hint="default"/>
+      </w:rPr>
+    </w:lvl>
+    <w:lvl w:ilvl="2" w:tplc="04090005" w:tentative="1">
+      <w:start w:val="1"/>
+      <w:numFmt w:val="bullet"/>
+      <w:lvlText w:val=""/>
+      <w:lvlJc w:val="left"/>
+      <w:pPr>
+        <w:ind w:left="2160" w:hanging="360"/>
+      </w:pPr>
+      <w:rPr>
+        <w:rFonts w:ascii="Wingdings" w:hAnsi="Wingdings" w:hint="default"/>
+      </w:rPr>
+    </w:lvl>
+    <w:lvl w:ilvl="3" w:tplc="04090001" w:tentative="1">
+      <w:start w:val="1"/>
+      <w:numFmt w:val="bullet"/>
+      <w:lvlText w:val=""/>
+      <w:lvlJc w:val="left"/>
+      <w:pPr>
+        <w:ind w:left="2880" w:hanging="360"/>
+      </w:pPr>
+      <w:rPr>
+        <w:rFonts w:ascii="Symbol" w:hAnsi="Symbol" w:hint="default"/>
+      </w:rPr>
+    </w:lvl>
+    <w:lvl w:ilvl="4" w:tplc="04090003" w:tentative="1">
+      <w:start w:val="1"/>
+      <w:numFmt w:val="bullet"/>
+      <w:lvlText w:val="o"/>
+      <w:lvlJc w:val="left"/>
+      <w:pPr>
+        <w:ind w:left="3600" w:hanging="360"/>
+      </w:pPr>
+      <w:rPr>
+        <w:rFonts w:ascii="Courier New" w:hAnsi="Courier New" w:cs="Courier New" w:hint="default"/>
+      </w:rPr>
+    </w:lvl>
+    <w:lvl w:ilvl="5" w:tplc="04090005" w:tentative="1">
+      <w:start w:val="1"/>
+      <w:numFmt w:val="bullet"/>
+      <w:lvlText w:val=""/>
+      <w:lvlJc w:val="left"/>
+      <w:pPr>
+        <w:ind w:left="4320" w:hanging="360"/>
+      </w:pPr>
+      <w:rPr>
+        <w:rFonts w:ascii="Wingdings" w:hAnsi="Wingdings" w:hint="default"/>
+      </w:rPr>
+    </w:lvl>
+    <w:lvl w:ilvl="6" w:tplc="04090001" w:tentative="1">
+      <w:start w:val="1"/>
+      <w:numFmt w:val="bullet"/>
+      <w:lvlText w:val=""/>
+      <w:lvlJc w:val="left"/>
+      <w:pPr>
+        <w:ind w:left="5040" w:hanging="360"/>
+      </w:pPr>
+      <w:rPr>
+        <w:rFonts w:ascii="Symbol" w:hAnsi="Symbol" w:hint="default"/>
+      </w:rPr>
+    </w:lvl>
+    <w:lvl w:ilvl="7" w:tplc="04090003" w:tentative="1">
+      <w:start w:val="1"/>
+      <w:numFmt w:val="bullet"/>
+      <w:lvlText w:val="o"/>
+      <w:lvlJc w:val="left"/>
+      <w:pPr>
+        <w:ind w:left="5760" w:hanging="360"/>
+      </w:pPr>
+      <w:rPr>
+        <w:rFonts w:ascii="Courier New" w:hAnsi="Courier New" w:cs="Courier New" w:hint="default"/>
+      </w:rPr>
+    </w:lvl>
+    <w:lvl w:ilvl="8" w:tplc="04090005" w:tentative="1">
+      <w:start w:val="1"/>
+      <w:numFmt w:val="bullet"/>
+      <w:lvlText w:val=""/>
+      <w:lvlJc w:val="left"/>
+      <w:pPr>
+        <w:ind w:left="6480" w:hanging="360"/>
+      </w:pPr>
+      <w:rPr>
+        <w:rFonts w:ascii="Wingdings" w:hAnsi="Wingdings" w:hint="default"/>
+      </w:rPr>
+    </w:lvl>
+  </w:abstractNum>
+  <w:abstractNum w:abstractNumId="11">
     <w:nsid w:val="77AA7F0F"/>
     <w:multiLevelType w:val="multilevel"/>
     <w:tmpl w:val="0409001D"/>
@@ -5435,40 +6193,52 @@
     </w:lvl>
   </w:abstractNum>
   <w:num w:numId="1">
+    <w:abstractNumId w:val="9"/>
+  </w:num>
+  <w:num w:numId="2">
+    <w:abstractNumId w:val="3"/>
+  </w:num>
+  <w:num w:numId="3">
+    <w:abstractNumId w:val="4"/>
+  </w:num>
+  <w:num w:numId="4">
     <w:abstractNumId w:val="6"/>
   </w:num>
-  <w:num w:numId="2">
-    <w:abstractNumId w:val="1"/>
-  </w:num>
-  <w:num w:numId="3">
-    <w:abstractNumId w:val="2"/>
-  </w:num>
-  <w:num w:numId="4">
-    <w:abstractNumId w:val="4"/>
-  </w:num>
   <w:num w:numId="5">
-    <w:abstractNumId w:val="6"/>
+    <w:abstractNumId w:val="9"/>
     <w:lvlOverride w:ilvl="0">
       <w:startOverride w:val="1"/>
     </w:lvlOverride>
   </w:num>
   <w:num w:numId="6">
-    <w:abstractNumId w:val="6"/>
+    <w:abstractNumId w:val="9"/>
     <w:lvlOverride w:ilvl="0">
       <w:startOverride w:val="1"/>
     </w:lvlOverride>
   </w:num>
   <w:num w:numId="7">
-    <w:abstractNumId w:val="3"/>
+    <w:abstractNumId w:val="5"/>
   </w:num>
   <w:num w:numId="8">
-    <w:abstractNumId w:val="5"/>
+    <w:abstractNumId w:val="8"/>
   </w:num>
   <w:num w:numId="9">
+    <w:abstractNumId w:val="11"/>
+  </w:num>
+  <w:num w:numId="10">
+    <w:abstractNumId w:val="1"/>
+  </w:num>
+  <w:num w:numId="11">
     <w:abstractNumId w:val="7"/>
   </w:num>
-  <w:num w:numId="10">
+  <w:num w:numId="12">
+    <w:abstractNumId w:val="2"/>
+  </w:num>
+  <w:num w:numId="13">
     <w:abstractNumId w:val="0"/>
+  </w:num>
+  <w:num w:numId="14">
+    <w:abstractNumId w:val="10"/>
   </w:num>
 </w:numbering>
 </file>
@@ -6909,7 +7679,7 @@
 </file>
 
 <file path=customXml/itemProps1.xml><?xml version="1.0" encoding="utf-8"?>
-<ds:datastoreItem xmlns:ds="http://schemas.openxmlformats.org/officeDocument/2006/customXml" ds:itemID="{2129AF61-79A2-4F4C-8771-963D1E8613DC}">
+<ds:datastoreItem xmlns:ds="http://schemas.openxmlformats.org/officeDocument/2006/customXml" ds:itemID="{1F272F0E-3D5F-456D-8515-28CEF2B1728C}">
   <ds:schemaRefs>
     <ds:schemaRef ds:uri="http://schemas.openxmlformats.org/officeDocument/2006/bibliography"/>
   </ds:schemaRefs>

</xml_diff>

<commit_message>
Getting into Source Code generation Added new unit, InteropUtils Added many functions to StringBuilder Work on DoubleMatrix -- LibStruct GetL0 matrix crashes at the moment...
</commit_message>
<xml_diff>
--- a/trunk/Docs/Steps and info for library installs and builds.docx
+++ b/trunk/Docs/Steps and info for library installs and builds.docx
@@ -1379,6 +1379,14 @@
       <w:pPr>
         <w:spacing w:line="240" w:lineRule="auto"/>
       </w:pPr>
+      <w:r>
+        <w:t>The list of the third party libraries above is in the order of dependence, i.e. in the order with which they have to be built.</w:t>
+      </w:r>
+    </w:p>
+    <w:p>
+      <w:pPr>
+        <w:spacing w:line="240" w:lineRule="auto"/>
+      </w:pPr>
     </w:p>
     <w:p>
       <w:pPr>
@@ -1496,11 +1504,6 @@
       <w:pPr>
         <w:shd w:val="clear" w:color="auto" w:fill="FFFFFF"/>
         <w:spacing w:after="0" w:line="240" w:lineRule="auto"/>
-        <w:rPr>
-          <w:rFonts w:ascii="Times New Roman" w:eastAsia="Times New Roman" w:hAnsi="Times New Roman" w:cs="Times New Roman"/>
-          <w:sz w:val="24"/>
-          <w:szCs w:val="24"/>
-        </w:rPr>
       </w:pPr>
       <w:r>
         <w:t xml:space="preserve">This location will </w:t>
@@ -1540,10 +1543,31 @@
     </w:p>
     <w:p>
       <w:pPr>
-        <w:spacing w:line="240" w:lineRule="auto"/>
-      </w:pPr>
+        <w:pStyle w:val="Heading3"/>
+      </w:pPr>
+      <w:r>
+        <w:t>CMake and Visual Studio</w:t>
+      </w:r>
       <w:r>
         <w:t xml:space="preserve"> </w:t>
+      </w:r>
+    </w:p>
+    <w:p>
+      <w:pPr>
+        <w:pStyle w:val="Heading3"/>
+      </w:pPr>
+      <w:r>
+        <w:t xml:space="preserve">CMake and </w:t>
+      </w:r>
+      <w:proofErr w:type="spellStart"/>
+      <w:r>
+        <w:t>CodeGear</w:t>
+      </w:r>
+      <w:proofErr w:type="spellEnd"/>
+    </w:p>
+    <w:p>
+      <w:r>
+        <w:t>Some quirks...</w:t>
       </w:r>
     </w:p>
     <w:p>
@@ -1566,6 +1590,47 @@
       <w:proofErr w:type="spellEnd"/>
     </w:p>
     <w:p>
+      <w:pPr>
+        <w:pStyle w:val="Heading3"/>
+      </w:pPr>
+      <w:proofErr w:type="spellStart"/>
+      <w:r>
+        <w:t>CodeGear</w:t>
+      </w:r>
+      <w:proofErr w:type="spellEnd"/>
+      <w:r>
+        <w:t xml:space="preserve"> XE</w:t>
+      </w:r>
+    </w:p>
+    <w:p>
+      <w:proofErr w:type="spellStart"/>
+      <w:r>
+        <w:t>CLapack</w:t>
+      </w:r>
+      <w:proofErr w:type="spellEnd"/>
+      <w:r>
+        <w:t xml:space="preserve"> compiles "almost" with no problem. Initially, the check for </w:t>
+      </w:r>
+      <w:proofErr w:type="spellStart"/>
+      <w:r>
+        <w:t>NaN</w:t>
+      </w:r>
+      <w:proofErr w:type="spellEnd"/>
+      <w:r>
+        <w:t xml:space="preserve"> check seem to fail. The failures result seem to be recorded in a new generated header, </w:t>
+      </w:r>
+      <w:proofErr w:type="spellStart"/>
+      <w:r>
+        <w:t>arith.h</w:t>
+      </w:r>
+      <w:proofErr w:type="spellEnd"/>
+      <w:r>
+        <w:t>. After that, the rest of the library compiles with no errors (but many warnings).</w:t>
+      </w:r>
+    </w:p>
+    <w:p/>
+    <w:p/>
+    <w:p>
       <w:r>
         <w:br w:type="page"/>
       </w:r>
@@ -1581,8 +1646,32 @@
     </w:p>
     <w:p>
       <w:pPr>
+        <w:pStyle w:val="Heading3"/>
+      </w:pPr>
+      <w:proofErr w:type="spellStart"/>
+      <w:r>
+        <w:t>CodeGear</w:t>
+      </w:r>
+      <w:proofErr w:type="spellEnd"/>
+      <w:r>
+        <w:t xml:space="preserve"> XE</w:t>
+      </w:r>
+    </w:p>
+    <w:p>
+      <w:r>
+        <w:t>Sundials libraries compiles with no errors.</w:t>
+      </w:r>
+    </w:p>
+    <w:p/>
+    <w:p>
+      <w:pPr>
+        <w:pStyle w:val="Heading3"/>
+        <w:numPr>
+          <w:ilvl w:val="0"/>
+          <w:numId w:val="0"/>
+        </w:numPr>
+        <w:ind w:left="720"/>
         <w:rPr>
-          <w:rFonts w:asciiTheme="majorHAnsi" w:eastAsiaTheme="majorEastAsia" w:hAnsiTheme="majorHAnsi" w:cstheme="majorBidi"/>
           <w:sz w:val="26"/>
           <w:szCs w:val="26"/>
         </w:rPr>
@@ -2162,7 +2251,7 @@
         <w:pStyle w:val="Heading3"/>
       </w:pPr>
       <w:r>
-        <w:t xml:space="preserve">Generate make files for </w:t>
+        <w:t xml:space="preserve"> </w:t>
       </w:r>
       <w:proofErr w:type="spellStart"/>
       <w:r>
@@ -2173,20 +2262,44 @@
         <w:t xml:space="preserve"> XE</w:t>
       </w:r>
     </w:p>
+    <w:p>
+      <w:r>
+        <w:t xml:space="preserve">The libraries in libsbml/dependencies/lib are pre built using Visual Studio and can't directly be linked using </w:t>
+      </w:r>
+      <w:proofErr w:type="spellStart"/>
+      <w:r>
+        <w:t>CodeGear</w:t>
+      </w:r>
+      <w:proofErr w:type="spellEnd"/>
+      <w:r>
+        <w:t xml:space="preserve"> XE. To be able to use the </w:t>
+      </w:r>
+      <w:proofErr w:type="spellStart"/>
+      <w:r>
+        <w:t>libs</w:t>
+      </w:r>
+      <w:proofErr w:type="spellEnd"/>
+      <w:r>
+        <w:t xml:space="preserve"> in dependencies with XE, they need to be converted using the utility coff2omf. The following command are executed in a terminal window:</w:t>
+      </w:r>
+    </w:p>
+    <w:p>
+      <w:pPr>
+        <w:pStyle w:val="Quote"/>
+      </w:pPr>
+      <w:r>
+        <w:t>&gt;coff2omf .exe libxml2.lib libxml_xe.lib</w:t>
+      </w:r>
+    </w:p>
     <w:p/>
+    <w:p/>
     <w:p>
       <w:pPr>
         <w:pStyle w:val="Heading3"/>
       </w:pPr>
       <w:bookmarkStart w:id="5" w:name="_Toc313356870"/>
       <w:r>
-        <w:t xml:space="preserve">Compile </w:t>
-      </w:r>
-      <w:r>
-        <w:t>using</w:t>
-      </w:r>
-      <w:r>
-        <w:t xml:space="preserve"> Visual Studio</w:t>
+        <w:t>Visual Studio</w:t>
       </w:r>
       <w:bookmarkEnd w:id="5"/>
     </w:p>
@@ -2201,6 +2314,7 @@
         </w:rPr>
       </w:pPr>
       <w:r>
+        <w:lastRenderedPageBreak/>
         <w:t xml:space="preserve">The solution file </w:t>
       </w:r>
       <w:r>
@@ -2538,11 +2652,33 @@
       <w:bookmarkEnd w:id="7"/>
     </w:p>
     <w:p>
+      <w:r>
+        <w:t>The SBW core library is needed for building libstruct, see below.</w:t>
+      </w:r>
+    </w:p>
+    <w:p>
+      <w:pPr>
+        <w:pStyle w:val="Heading3"/>
+      </w:pPr>
+      <w:r>
+        <w:t>Visual Studio</w:t>
+      </w:r>
+    </w:p>
+    <w:p>
       <w:pPr>
         <w:spacing w:line="240" w:lineRule="auto"/>
       </w:pPr>
       <w:r>
-        <w:t>The SBW core is found in svn_root/Externals/</w:t>
+        <w:t xml:space="preserve">To build, open the solution file </w:t>
+      </w:r>
+      <w:r>
+        <w:t>SBW-vs2010.sln</w:t>
+      </w:r>
+      <w:r>
+        <w:t xml:space="preserve"> found in folder: svn_root</w:t>
+      </w:r>
+      <w:r>
+        <w:t>\Externals\</w:t>
       </w:r>
       <w:proofErr w:type="spellStart"/>
       <w:r>
@@ -2550,27 +2686,20 @@
       </w:r>
       <w:proofErr w:type="spellEnd"/>
       <w:r>
-        <w:t xml:space="preserve"> with actual repository address: </w:t>
-      </w:r>
-      <w:r>
-        <w:t>http://sbw.svn.sourceforge.net/svnroot/sbw/trunk/core</w:t>
-      </w:r>
+        <w:t>\</w:t>
+      </w:r>
+      <w:proofErr w:type="spellStart"/>
+      <w:r>
+        <w:t>VisualStudio</w:t>
+      </w:r>
+      <w:proofErr w:type="spellEnd"/>
     </w:p>
     <w:p>
       <w:pPr>
         <w:spacing w:line="240" w:lineRule="auto"/>
       </w:pPr>
       <w:r>
-        <w:t xml:space="preserve">To build, open the solution file </w:t>
-      </w:r>
-      <w:r>
-        <w:t>SBW-vs2010.sln</w:t>
-      </w:r>
-      <w:r>
-        <w:t xml:space="preserve"> found in folder: svn_root</w:t>
-      </w:r>
-      <w:r>
-        <w:t>\Externals\</w:t>
+        <w:t>This build creates a SBWD.dll in .\</w:t>
       </w:r>
       <w:proofErr w:type="spellStart"/>
       <w:r>
@@ -2578,39 +2707,32 @@
       </w:r>
       <w:proofErr w:type="spellEnd"/>
       <w:r>
-        <w:t>\</w:t>
+        <w:t xml:space="preserve">\bin and import library SBWD.lib in </w:t>
       </w:r>
       <w:proofErr w:type="spellStart"/>
       <w:r>
-        <w:t>VisualStudio</w:t>
+        <w:t>sbw_core</w:t>
       </w:r>
       <w:proofErr w:type="spellEnd"/>
-    </w:p>
-    <w:p>
-      <w:pPr>
-        <w:spacing w:line="240" w:lineRule="auto"/>
-      </w:pPr>
-      <w:r>
-        <w:t>This build creates a SBWD.dll in .\</w:t>
-      </w:r>
+      <w:r>
+        <w:t>\lib</w:t>
+      </w:r>
+      <w:r>
+        <w:t>.</w:t>
+      </w:r>
+    </w:p>
+    <w:p>
+      <w:pPr>
+        <w:pStyle w:val="Heading3"/>
+      </w:pPr>
       <w:proofErr w:type="spellStart"/>
       <w:r>
-        <w:t>sbw_core</w:t>
+        <w:t>CodeGear</w:t>
       </w:r>
       <w:proofErr w:type="spellEnd"/>
       <w:r>
-        <w:t xml:space="preserve">\bin and import library SBWD.lib in </w:t>
-      </w:r>
-      <w:proofErr w:type="spellStart"/>
-      <w:r>
-        <w:t>sbw_core</w:t>
-      </w:r>
-      <w:proofErr w:type="spellEnd"/>
-      <w:r>
-        <w:t>\lib, needed for building libstruct, see below.</w:t>
-      </w:r>
-    </w:p>
-    <w:p>
+        <w:t xml:space="preserve"> XE</w:t>
+      </w:r>
       <w:r>
         <w:br w:type="page"/>
       </w:r>
@@ -4996,7 +5118,7 @@
             <w:rPr>
               <w:noProof/>
             </w:rPr>
-            <w:t>4</w:t>
+            <w:t>8</w:t>
           </w:r>
         </w:fldSimple>
         <w:r>
@@ -7679,7 +7801,7 @@
 </file>
 
 <file path=customXml/itemProps1.xml><?xml version="1.0" encoding="utf-8"?>
-<ds:datastoreItem xmlns:ds="http://schemas.openxmlformats.org/officeDocument/2006/customXml" ds:itemID="{1F272F0E-3D5F-456D-8515-28CEF2B1728C}">
+<ds:datastoreItem xmlns:ds="http://schemas.openxmlformats.org/officeDocument/2006/customXml" ds:itemID="{C068F48A-1376-4E43-8B0D-C25EAE16A960}">
   <ds:schemaRefs>
     <ds:schemaRef ds:uri="http://schemas.openxmlformats.org/officeDocument/2006/bibliography"/>
   </ds:schemaRefs>

</xml_diff>

<commit_message>
Enasbled libsbml namespace. That will make NOMSupport easier to convert. All libsbml.someFunction will be libsbml::someFunction. Found there is already a libsbml::Rule . Renamed rr::Rule to rr::RRRule..
</commit_message>
<xml_diff>
--- a/trunk/Docs/Steps and info for library installs and builds.docx
+++ b/trunk/Docs/Steps and info for library installs and builds.docx
@@ -906,7 +906,7 @@
           <w:rPr>
             <w:noProof/>
           </w:rPr>
-          <w:t>February 9, 2012</w:t>
+          <w:t>February 20, 2012</w:t>
         </w:r>
       </w:fldSimple>
     </w:p>
@@ -2797,6 +2797,36 @@
       <w:proofErr w:type="spellEnd"/>
       <w:r>
         <w:t xml:space="preserve"> was consulted. Main strategy is to use CMake to generate project and solution files for Visual Studio.</w:t>
+      </w:r>
+    </w:p>
+    <w:p>
+      <w:pPr>
+        <w:spacing w:line="240" w:lineRule="auto"/>
+      </w:pPr>
+      <w:r>
+        <w:t xml:space="preserve">If </w:t>
+      </w:r>
+      <w:proofErr w:type="spellStart"/>
+      <w:r>
+        <w:t>libSBML</w:t>
+      </w:r>
+      <w:proofErr w:type="spellEnd"/>
+      <w:r>
+        <w:t xml:space="preserve"> is compiled with CPP_NAMESPACES, the following flag need to be added to CMAKE_CXX_FLAGS,  </w:t>
+      </w:r>
+      <w:r>
+        <w:t>-DLIBSBML_USE_CPP_NAMESPACE</w:t>
+      </w:r>
+      <w:r>
+        <w:t>.</w:t>
+      </w:r>
+    </w:p>
+    <w:p>
+      <w:pPr>
+        <w:spacing w:line="240" w:lineRule="auto"/>
+      </w:pPr>
+      <w:r>
+        <w:t>If not added, you will get namespace name excepted compile errors.</w:t>
       </w:r>
     </w:p>
     <w:p>
@@ -3046,6 +3076,7 @@
     </w:p>
     <w:p>
       <w:r>
+        <w:lastRenderedPageBreak/>
         <w:t xml:space="preserve">By running the </w:t>
       </w:r>
       <w:r>
@@ -3073,7 +3104,6 @@
     </w:p>
     <w:p>
       <w:r>
-        <w:lastRenderedPageBreak/>
         <w:t>Roadrunner was also compiled successfully from the Visual Studio IDE, by opening the solution file in SBW/source/</w:t>
       </w:r>
       <w:proofErr w:type="spellStart"/>
@@ -5118,7 +5148,7 @@
             <w:rPr>
               <w:noProof/>
             </w:rPr>
-            <w:t>8</w:t>
+            <w:t>6</w:t>
           </w:r>
         </w:fldSimple>
         <w:r>
@@ -7801,7 +7831,7 @@
 </file>
 
 <file path=customXml/itemProps1.xml><?xml version="1.0" encoding="utf-8"?>
-<ds:datastoreItem xmlns:ds="http://schemas.openxmlformats.org/officeDocument/2006/customXml" ds:itemID="{C068F48A-1376-4E43-8B0D-C25EAE16A960}">
+<ds:datastoreItem xmlns:ds="http://schemas.openxmlformats.org/officeDocument/2006/customXml" ds:itemID="{D6E77626-7CA8-4DE4-A1D2-6D303EC11882}">
   <ds:schemaRefs>
     <ds:schemaRef ds:uri="http://schemas.openxmlformats.org/officeDocument/2006/bibliography"/>
   </ds:schemaRefs>

</xml_diff>